<commit_message>
docx update from nicole
</commit_message>
<xml_diff>
--- a/UI User Guide.docx
+++ b/UI User Guide.docx
@@ -927,12 +927,12 @@
           <wp:inline distB="114300" distT="114300" distL="114300" distR="114300">
             <wp:extent cx="4438650" cy="2914650"/>
             <wp:effectExtent b="12700" l="12700" r="12700" t="12700"/>
-            <wp:docPr id="13" name="image9.png"/>
+            <wp:docPr id="13" name="image12.png"/>
             <a:graphic>
               <a:graphicData uri="http://schemas.openxmlformats.org/drawingml/2006/picture">
                 <pic:pic>
                   <pic:nvPicPr>
-                    <pic:cNvPr id="0" name="image9.png"/>
+                    <pic:cNvPr id="0" name="image12.png"/>
                     <pic:cNvPicPr preferRelativeResize="0"/>
                   </pic:nvPicPr>
                   <pic:blipFill>
@@ -1026,6 +1026,8 @@
       </w:r>
       <w:commentRangeStart w:id="0"/>
       <w:commentRangeStart w:id="1"/>
+      <w:commentRangeStart w:id="2"/>
+      <w:commentRangeStart w:id="3"/>
       <w:r>
         <w:rPr>
           <w:sz w:val="24"/>
@@ -1042,6 +1044,14 @@
       <w:commentRangeEnd w:id="1"/>
       <w:r>
         <w:commentReference w:id="1"/>
+      </w:r>
+      <w:commentRangeEnd w:id="2"/>
+      <w:r>
+        <w:commentReference w:id="2"/>
+      </w:r>
+      <w:commentRangeEnd w:id="3"/>
+      <w:r>
+        <w:commentReference w:id="3"/>
       </w:r>
       <w:r>
         <w:rPr>
@@ -1205,12 +1215,12 @@
           <wp:inline distB="114300" distT="114300" distL="114300" distR="114300">
             <wp:extent cx="5481638" cy="3009900"/>
             <wp:effectExtent b="12700" l="12700" r="12700" t="12700"/>
-            <wp:docPr id="2" name="image5.png"/>
+            <wp:docPr id="2" name="image1.png"/>
             <a:graphic>
               <a:graphicData uri="http://schemas.openxmlformats.org/drawingml/2006/picture">
                 <pic:pic>
                   <pic:nvPicPr>
-                    <pic:cNvPr id="0" name="image5.png"/>
+                    <pic:cNvPr id="0" name="image1.png"/>
                     <pic:cNvPicPr preferRelativeResize="0"/>
                   </pic:nvPicPr>
                   <pic:blipFill>
@@ -1498,10 +1508,10 @@
           <w:u w:val="none"/>
         </w:rPr>
       </w:pPr>
-      <w:commentRangeStart w:id="2"/>
-      <w:commentRangeStart w:id="3"/>
       <w:commentRangeStart w:id="4"/>
       <w:commentRangeStart w:id="5"/>
+      <w:commentRangeStart w:id="6"/>
+      <w:commentRangeStart w:id="7"/>
       <w:r>
         <w:rPr>
           <w:sz w:val="24"/>
@@ -1818,14 +1828,6 @@
         </w:rPr>
         <w:t xml:space="preserve">Edocument</w:t>
       </w:r>
-      <w:commentRangeEnd w:id="2"/>
-      <w:r>
-        <w:commentReference w:id="2"/>
-      </w:r>
-      <w:commentRangeEnd w:id="3"/>
-      <w:r>
-        <w:commentReference w:id="3"/>
-      </w:r>
       <w:commentRangeEnd w:id="4"/>
       <w:r>
         <w:commentReference w:id="4"/>
@@ -1833,6 +1835,14 @@
       <w:commentRangeEnd w:id="5"/>
       <w:r>
         <w:commentReference w:id="5"/>
+      </w:r>
+      <w:commentRangeEnd w:id="6"/>
+      <w:r>
+        <w:commentReference w:id="6"/>
+      </w:r>
+      <w:commentRangeEnd w:id="7"/>
+      <w:r>
+        <w:commentReference w:id="7"/>
       </w:r>
       <w:r>
         <w:rPr>
@@ -2099,12 +2109,12 @@
           <wp:inline distB="114300" distT="114300" distL="114300" distR="114300">
             <wp:extent cx="5695021" cy="3541268"/>
             <wp:effectExtent b="12700" l="12700" r="12700" t="12700"/>
-            <wp:docPr id="4" name="image7.png"/>
+            <wp:docPr id="4" name="image4.png"/>
             <a:graphic>
               <a:graphicData uri="http://schemas.openxmlformats.org/drawingml/2006/picture">
                 <pic:pic>
                   <pic:nvPicPr>
-                    <pic:cNvPr id="0" name="image7.png"/>
+                    <pic:cNvPr id="0" name="image4.png"/>
                     <pic:cNvPicPr preferRelativeResize="0"/>
                   </pic:nvPicPr>
                   <pic:blipFill>
@@ -2197,12 +2207,12 @@
           <wp:inline distB="114300" distT="114300" distL="114300" distR="114300">
             <wp:extent cx="3929063" cy="4857750"/>
             <wp:effectExtent b="12700" l="12700" r="12700" t="12700"/>
-            <wp:docPr id="7" name="image6.png"/>
+            <wp:docPr id="7" name="image11.png"/>
             <a:graphic>
               <a:graphicData uri="http://schemas.openxmlformats.org/drawingml/2006/picture">
                 <pic:pic>
                   <pic:nvPicPr>
-                    <pic:cNvPr id="0" name="image6.png"/>
+                    <pic:cNvPr id="0" name="image11.png"/>
                     <pic:cNvPicPr preferRelativeResize="0"/>
                   </pic:nvPicPr>
                   <pic:blipFill>
@@ -2275,12 +2285,12 @@
           <wp:inline distB="114300" distT="114300" distL="114300" distR="114300">
             <wp:extent cx="5800725" cy="2455441"/>
             <wp:effectExtent b="12700" l="12700" r="12700" t="12700"/>
-            <wp:docPr id="10" name="image13.png"/>
+            <wp:docPr id="10" name="image8.png"/>
             <a:graphic>
               <a:graphicData uri="http://schemas.openxmlformats.org/drawingml/2006/picture">
                 <pic:pic>
                   <pic:nvPicPr>
-                    <pic:cNvPr id="0" name="image13.png"/>
+                    <pic:cNvPr id="0" name="image8.png"/>
                     <pic:cNvPicPr preferRelativeResize="0"/>
                   </pic:nvPicPr>
                   <pic:blipFill>
@@ -2396,12 +2406,12 @@
           <wp:inline distB="114300" distT="114300" distL="114300" distR="114300">
             <wp:extent cx="5943600" cy="3644900"/>
             <wp:effectExtent b="12700" l="12700" r="12700" t="12700"/>
-            <wp:docPr id="3" name="image12.png"/>
+            <wp:docPr id="3" name="image2.png"/>
             <a:graphic>
               <a:graphicData uri="http://schemas.openxmlformats.org/drawingml/2006/picture">
                 <pic:pic>
                   <pic:nvPicPr>
-                    <pic:cNvPr id="0" name="image12.png"/>
+                    <pic:cNvPr id="0" name="image2.png"/>
                     <pic:cNvPicPr preferRelativeResize="0"/>
                   </pic:nvPicPr>
                   <pic:blipFill>
@@ -2737,12 +2747,12 @@
           <wp:inline distB="114300" distT="114300" distL="114300" distR="114300">
             <wp:extent cx="5610225" cy="2190750"/>
             <wp:effectExtent b="12700" l="12700" r="12700" t="12700"/>
-            <wp:docPr id="11" name="image1.png"/>
+            <wp:docPr id="11" name="image14.png"/>
             <a:graphic>
               <a:graphicData uri="http://schemas.openxmlformats.org/drawingml/2006/picture">
                 <pic:pic>
                   <pic:nvPicPr>
-                    <pic:cNvPr id="0" name="image1.png"/>
+                    <pic:cNvPr id="0" name="image14.png"/>
                     <pic:cNvPicPr preferRelativeResize="0"/>
                   </pic:nvPicPr>
                   <pic:blipFill>
@@ -2869,12 +2879,12 @@
           <wp:inline distB="114300" distT="114300" distL="114300" distR="114300">
             <wp:extent cx="5410200" cy="2642149"/>
             <wp:effectExtent b="12700" l="12700" r="12700" t="12700"/>
-            <wp:docPr id="6" name="image8.png"/>
+            <wp:docPr id="6" name="image6.png"/>
             <a:graphic>
               <a:graphicData uri="http://schemas.openxmlformats.org/drawingml/2006/picture">
                 <pic:pic>
                   <pic:nvPicPr>
-                    <pic:cNvPr id="0" name="image8.png"/>
+                    <pic:cNvPr id="0" name="image6.png"/>
                     <pic:cNvPicPr preferRelativeResize="0"/>
                   </pic:nvPicPr>
                   <pic:blipFill>
@@ -3007,8 +3017,8 @@
         </w:rPr>
         <w:t xml:space="preserve">N</w:t>
       </w:r>
-      <w:commentRangeStart w:id="6"/>
-      <w:commentRangeStart w:id="7"/>
+      <w:commentRangeStart w:id="8"/>
+      <w:commentRangeStart w:id="9"/>
       <w:r>
         <w:rPr>
           <w:b w:val="1"/>
@@ -3026,13 +3036,13 @@
         </w:rPr>
         <w:t xml:space="preserve"> </w:t>
       </w:r>
-      <w:commentRangeEnd w:id="6"/>
-      <w:r>
-        <w:commentReference w:id="6"/>
-      </w:r>
-      <w:commentRangeEnd w:id="7"/>
-      <w:r>
-        <w:commentReference w:id="7"/>
+      <w:commentRangeEnd w:id="8"/>
+      <w:r>
+        <w:commentReference w:id="8"/>
+      </w:r>
+      <w:commentRangeEnd w:id="9"/>
+      <w:r>
+        <w:commentReference w:id="9"/>
       </w:r>
       <w:r>
         <w:rPr>
@@ -3220,12 +3230,12 @@
           <wp:inline distB="114300" distT="114300" distL="114300" distR="114300">
             <wp:extent cx="5629275" cy="2743200"/>
             <wp:effectExtent b="12700" l="12700" r="12700" t="12700"/>
-            <wp:docPr id="9" name="image4.png"/>
+            <wp:docPr id="9" name="image9.png"/>
             <a:graphic>
               <a:graphicData uri="http://schemas.openxmlformats.org/drawingml/2006/picture">
                 <pic:pic>
                   <pic:nvPicPr>
-                    <pic:cNvPr id="0" name="image4.png"/>
+                    <pic:cNvPr id="0" name="image9.png"/>
                     <pic:cNvPicPr preferRelativeResize="0"/>
                   </pic:nvPicPr>
                   <pic:blipFill>
@@ -3481,12 +3491,12 @@
           <wp:inline distB="114300" distT="114300" distL="114300" distR="114300">
             <wp:extent cx="400050" cy="942975"/>
             <wp:effectExtent b="0" l="0" r="0" t="0"/>
-            <wp:docPr id="14" name="image3.png"/>
+            <wp:docPr id="14" name="image10.png"/>
             <a:graphic>
               <a:graphicData uri="http://schemas.openxmlformats.org/drawingml/2006/picture">
                 <pic:pic>
                   <pic:nvPicPr>
-                    <pic:cNvPr id="0" name="image3.png"/>
+                    <pic:cNvPr id="0" name="image10.png"/>
                     <pic:cNvPicPr preferRelativeResize="0"/>
                   </pic:nvPicPr>
                   <pic:blipFill>
@@ -3597,12 +3607,12 @@
           <wp:inline distB="114300" distT="114300" distL="114300" distR="114300">
             <wp:extent cx="266700" cy="942975"/>
             <wp:effectExtent b="0" l="0" r="0" t="0"/>
-            <wp:docPr id="5" name="image2.png"/>
+            <wp:docPr id="5" name="image5.png"/>
             <a:graphic>
               <a:graphicData uri="http://schemas.openxmlformats.org/drawingml/2006/picture">
                 <pic:pic>
                   <pic:nvPicPr>
-                    <pic:cNvPr id="0" name="image2.png"/>
+                    <pic:cNvPr id="0" name="image5.png"/>
                     <pic:cNvPicPr preferRelativeResize="0"/>
                   </pic:nvPicPr>
                   <pic:blipFill>
@@ -3696,12 +3706,12 @@
           <wp:inline distB="114300" distT="114300" distL="114300" distR="114300">
             <wp:extent cx="328613" cy="942975"/>
             <wp:effectExtent b="0" l="0" r="0" t="0"/>
-            <wp:docPr id="12" name="image10.png"/>
+            <wp:docPr id="12" name="image13.png"/>
             <a:graphic>
               <a:graphicData uri="http://schemas.openxmlformats.org/drawingml/2006/picture">
                 <pic:pic>
                   <pic:nvPicPr>
-                    <pic:cNvPr id="0" name="image10.png"/>
+                    <pic:cNvPr id="0" name="image13.png"/>
                     <pic:cNvPicPr preferRelativeResize="0"/>
                   </pic:nvPicPr>
                   <pic:blipFill>
@@ -3812,12 +3822,12 @@
           <wp:inline distB="114300" distT="114300" distL="114300" distR="114300">
             <wp:extent cx="457200" cy="942975"/>
             <wp:effectExtent b="0" l="0" r="0" t="0"/>
-            <wp:docPr id="1" name="image15.png"/>
+            <wp:docPr id="1" name="image3.png"/>
             <a:graphic>
               <a:graphicData uri="http://schemas.openxmlformats.org/drawingml/2006/picture">
                 <pic:pic>
                   <pic:nvPicPr>
-                    <pic:cNvPr id="0" name="image15.png"/>
+                    <pic:cNvPr id="0" name="image3.png"/>
                     <pic:cNvPicPr preferRelativeResize="0"/>
                   </pic:nvPicPr>
                   <pic:blipFill>
@@ -3947,12 +3957,12 @@
           <wp:inline distB="114300" distT="114300" distL="114300" distR="114300">
             <wp:extent cx="4895850" cy="3152775"/>
             <wp:effectExtent b="12700" l="12700" r="12700" t="12700"/>
-            <wp:docPr id="8" name="image11.png"/>
+            <wp:docPr id="8" name="image7.png"/>
             <a:graphic>
               <a:graphicData uri="http://schemas.openxmlformats.org/drawingml/2006/picture">
                 <pic:pic>
                   <pic:nvPicPr>
-                    <pic:cNvPr id="0" name="image11.png"/>
+                    <pic:cNvPr id="0" name="image7.png"/>
                     <pic:cNvPicPr preferRelativeResize="0"/>
                   </pic:nvPicPr>
                   <pic:blipFill>
@@ -4051,12 +4061,12 @@
           <wp:inline distB="114300" distT="114300" distL="114300" distR="114300">
             <wp:extent cx="3409950" cy="3057525"/>
             <wp:effectExtent b="12700" l="12700" r="12700" t="12700"/>
-            <wp:docPr id="15" name="image14.png"/>
+            <wp:docPr id="15" name="image15.png"/>
             <a:graphic>
               <a:graphicData uri="http://schemas.openxmlformats.org/drawingml/2006/picture">
                 <pic:pic>
                   <pic:nvPicPr>
-                    <pic:cNvPr id="0" name="image14.png"/>
+                    <pic:cNvPr id="0" name="image15.png"/>
                     <pic:cNvPicPr preferRelativeResize="0"/>
                   </pic:nvPicPr>
                   <pic:blipFill>
@@ -4370,7 +4380,7 @@
 
 <file path=word/comments.xml><?xml version="1.0" encoding="utf-8"?>
 <w:comments xmlns:mc="http://schemas.openxmlformats.org/markup-compatibility/2006" xmlns:o="urn:schemas-microsoft-com:office:office" xmlns:r="http://schemas.openxmlformats.org/officeDocument/2006/relationships" xmlns:m="http://schemas.openxmlformats.org/officeDocument/2006/math" xmlns:v="urn:schemas-microsoft-com:vml" xmlns:wp="http://schemas.openxmlformats.org/drawingml/2006/wordprocessingDrawing" xmlns:w10="urn:schemas-microsoft-com:office:word" xmlns:w="http://schemas.openxmlformats.org/wordprocessingml/2006/main" xmlns:wne="http://schemas.microsoft.com/office/word/2006/wordml" xmlns:sl="http://schemas.openxmlformats.org/schemaLibrary/2006/main" xmlns:a="http://schemas.openxmlformats.org/drawingml/2006/main" xmlns:pic="http://schemas.openxmlformats.org/drawingml/2006/picture" xmlns:c="http://schemas.openxmlformats.org/drawingml/2006/chart" xmlns:lc="http://schemas.openxmlformats.org/drawingml/2006/lockedCanvas" xmlns:dgm="http://schemas.openxmlformats.org/drawingml/2006/diagram" xmlns:wps="http://schemas.microsoft.com/office/word/2010/wordprocessingShape" xmlns:wpg="http://schemas.microsoft.com/office/word/2010/wordprocessingGroup" xmlns:w14="http://schemas.microsoft.com/office/word/2010/wordml" xmlns:w15="http://schemas.microsoft.com/office/word/2012/wordml">
-  <w:comment w:author="Joshua Schrier" w:id="2" w:date="2022-02-27T19:58:32Z">
+  <w:comment w:author="Joshua Schrier" w:id="4" w:date="2022-02-27T19:58:32Z">
     <w:p>
       <w:pPr>
         <w:keepNext w:val="0"/>
@@ -4593,7 +4603,7 @@
       </w:r>
     </w:p>
   </w:comment>
-  <w:comment w:author="Joseph Pannizzo" w:id="3" w:date="2022-02-28T14:53:23Z">
+  <w:comment w:author="Joseph Pannizzo" w:id="5" w:date="2022-02-28T14:53:23Z">
     <w:p>
       <w:pPr>
         <w:keepNext w:val="0"/>
@@ -4644,7 +4654,7 @@
       </w:r>
     </w:p>
   </w:comment>
-  <w:comment w:author="Joseph Pannizzo" w:id="4" w:date="2022-02-28T14:55:02Z">
+  <w:comment w:author="Joseph Pannizzo" w:id="6" w:date="2022-02-28T14:55:02Z">
     <w:p>
       <w:pPr>
         <w:keepNext w:val="0"/>
@@ -4695,7 +4705,7 @@
       </w:r>
     </w:p>
   </w:comment>
-  <w:comment w:author="Joseph Pannizzo" w:id="5" w:date="2022-02-28T14:56:11Z">
+  <w:comment w:author="Joseph Pannizzo" w:id="7" w:date="2022-02-28T14:56:11Z">
     <w:p>
       <w:pPr>
         <w:keepNext w:val="0"/>
@@ -4746,7 +4756,7 @@
       </w:r>
     </w:p>
   </w:comment>
-  <w:comment w:author="Joshua Schrier" w:id="6" w:date="2022-02-27T20:01:32Z">
+  <w:comment w:author="Joshua Schrier" w:id="8" w:date="2022-02-27T20:01:32Z">
     <w:p>
       <w:pPr>
         <w:keepNext w:val="0"/>
@@ -4797,7 +4807,7 @@
       </w:r>
     </w:p>
   </w:comment>
-  <w:comment w:author="Nicole Smina" w:id="7" w:date="2022-02-28T18:26:22Z">
+  <w:comment w:author="Nicole Smina" w:id="9" w:date="2022-02-28T18:26:22Z">
     <w:p>
       <w:pPr>
         <w:keepNext w:val="0"/>
@@ -4947,6 +4957,108 @@
           <w:rtl w:val="0"/>
         </w:rPr>
         <w:t xml:space="preserve">I am not sure of the answer to this. In the password instruction the wording is Can't. @vshekar@haverford.edu can you confirm it can't be these things listed?</w:t>
+      </w:r>
+    </w:p>
+  </w:comment>
+  <w:comment w:author="Venkateswaran Shekar" w:id="2" w:date="2022-03-03T12:44:06Z">
+    <w:p>
+      <w:pPr>
+        <w:keepNext w:val="0"/>
+        <w:keepLines w:val="0"/>
+        <w:pageBreakBefore w:val="0"/>
+        <w:widowControl w:val="0"/>
+        <w:pBdr>
+          <w:top w:space="0" w:sz="0" w:val="nil"/>
+          <w:left w:space="0" w:sz="0" w:val="nil"/>
+          <w:bottom w:space="0" w:sz="0" w:val="nil"/>
+          <w:right w:space="0" w:sz="0" w:val="nil"/>
+          <w:between w:space="0" w:sz="0" w:val="nil"/>
+        </w:pBdr>
+        <w:shd w:fill="auto" w:val="clear"/>
+        <w:spacing w:after="0" w:before="0" w:line="240" w:lineRule="auto"/>
+        <w:ind w:left="0" w:right="0" w:firstLine="0"/>
+        <w:jc w:val="left"/>
+        <w:rPr>
+          <w:rFonts w:ascii="Arial" w:cs="Arial" w:eastAsia="Arial" w:hAnsi="Arial"/>
+          <w:b w:val="0"/>
+          <w:i w:val="0"/>
+          <w:smallCaps w:val="0"/>
+          <w:strike w:val="0"/>
+          <w:color w:val="000000"/>
+          <w:sz w:val="22"/>
+          <w:szCs w:val="22"/>
+          <w:u w:val="none"/>
+          <w:shd w:fill="auto" w:val="clear"/>
+          <w:vertAlign w:val="baseline"/>
+        </w:rPr>
+      </w:pPr>
+      <w:r>
+        <w:rPr>
+          <w:rFonts w:ascii="Arial" w:cs="Arial" w:eastAsia="Arial" w:hAnsi="Arial"/>
+          <w:b w:val="0"/>
+          <w:i w:val="0"/>
+          <w:smallCaps w:val="0"/>
+          <w:strike w:val="0"/>
+          <w:color w:val="000000"/>
+          <w:sz w:val="22"/>
+          <w:szCs w:val="22"/>
+          <w:u w:val="none"/>
+          <w:shd w:fill="auto" w:val="clear"/>
+          <w:vertAlign w:val="baseline"/>
+          <w:rtl w:val="0"/>
+        </w:rPr>
+        <w:t xml:space="preserve">This is enforced by the code, but can be removed</w:t>
+      </w:r>
+    </w:p>
+  </w:comment>
+  <w:comment w:author="Joshua Schrier" w:id="3" w:date="2022-03-03T13:02:51Z">
+    <w:p>
+      <w:pPr>
+        <w:keepNext w:val="0"/>
+        <w:keepLines w:val="0"/>
+        <w:pageBreakBefore w:val="0"/>
+        <w:widowControl w:val="0"/>
+        <w:pBdr>
+          <w:top w:space="0" w:sz="0" w:val="nil"/>
+          <w:left w:space="0" w:sz="0" w:val="nil"/>
+          <w:bottom w:space="0" w:sz="0" w:val="nil"/>
+          <w:right w:space="0" w:sz="0" w:val="nil"/>
+          <w:between w:space="0" w:sz="0" w:val="nil"/>
+        </w:pBdr>
+        <w:shd w:fill="auto" w:val="clear"/>
+        <w:spacing w:after="0" w:before="0" w:line="240" w:lineRule="auto"/>
+        <w:ind w:left="0" w:right="0" w:firstLine="0"/>
+        <w:jc w:val="left"/>
+        <w:rPr>
+          <w:rFonts w:ascii="Arial" w:cs="Arial" w:eastAsia="Arial" w:hAnsi="Arial"/>
+          <w:b w:val="0"/>
+          <w:i w:val="0"/>
+          <w:smallCaps w:val="0"/>
+          <w:strike w:val="0"/>
+          <w:color w:val="000000"/>
+          <w:sz w:val="22"/>
+          <w:szCs w:val="22"/>
+          <w:u w:val="none"/>
+          <w:shd w:fill="auto" w:val="clear"/>
+          <w:vertAlign w:val="baseline"/>
+        </w:rPr>
+      </w:pPr>
+      <w:r>
+        <w:rPr>
+          <w:rFonts w:ascii="Arial" w:cs="Arial" w:eastAsia="Arial" w:hAnsi="Arial"/>
+          <w:b w:val="0"/>
+          <w:i w:val="0"/>
+          <w:smallCaps w:val="0"/>
+          <w:strike w:val="0"/>
+          <w:color w:val="000000"/>
+          <w:sz w:val="22"/>
+          <w:szCs w:val="22"/>
+          <w:u w:val="none"/>
+          <w:shd w:fill="auto" w:val="clear"/>
+          <w:vertAlign w:val="baseline"/>
+          <w:rtl w:val="0"/>
+        </w:rPr>
+        <w:t xml:space="preserve">It's fine that its enforced by code.  Make it clear and point to the forbidden common password file used</w:t>
       </w:r>
     </w:p>
   </w:comment>

</xml_diff>

<commit_message>
updates to user guide
</commit_message>
<xml_diff>
--- a/UI User Guide.docx
+++ b/UI User Guide.docx
@@ -63,7 +63,7 @@
       <w:pPr>
         <w:numPr>
           <w:ilvl w:val="0"/>
-          <w:numId w:val="2"/>
+          <w:numId w:val="3"/>
         </w:numPr>
         <w:ind w:left="1440" w:hanging="360"/>
         <w:rPr>
@@ -94,7 +94,7 @@
       <w:pPr>
         <w:numPr>
           <w:ilvl w:val="0"/>
-          <w:numId w:val="2"/>
+          <w:numId w:val="3"/>
         </w:numPr>
         <w:ind w:left="1440" w:hanging="360"/>
         <w:rPr>
@@ -125,7 +125,7 @@
       <w:pPr>
         <w:numPr>
           <w:ilvl w:val="1"/>
-          <w:numId w:val="2"/>
+          <w:numId w:val="3"/>
         </w:numPr>
         <w:ind w:left="2160" w:hanging="360"/>
         <w:rPr>
@@ -156,7 +156,7 @@
       <w:pPr>
         <w:numPr>
           <w:ilvl w:val="1"/>
-          <w:numId w:val="2"/>
+          <w:numId w:val="3"/>
         </w:numPr>
         <w:ind w:left="2160" w:hanging="360"/>
         <w:rPr>
@@ -187,7 +187,7 @@
       <w:pPr>
         <w:numPr>
           <w:ilvl w:val="0"/>
-          <w:numId w:val="2"/>
+          <w:numId w:val="3"/>
         </w:numPr>
         <w:ind w:left="1440" w:hanging="360"/>
         <w:rPr>
@@ -218,7 +218,7 @@
       <w:pPr>
         <w:numPr>
           <w:ilvl w:val="1"/>
-          <w:numId w:val="2"/>
+          <w:numId w:val="3"/>
         </w:numPr>
         <w:ind w:left="2160" w:hanging="360"/>
         <w:rPr>
@@ -248,7 +248,7 @@
       <w:pPr>
         <w:numPr>
           <w:ilvl w:val="1"/>
-          <w:numId w:val="2"/>
+          <w:numId w:val="3"/>
         </w:numPr>
         <w:ind w:left="2160" w:hanging="360"/>
         <w:rPr>
@@ -279,7 +279,7 @@
       <w:pPr>
         <w:numPr>
           <w:ilvl w:val="1"/>
-          <w:numId w:val="2"/>
+          <w:numId w:val="3"/>
         </w:numPr>
         <w:ind w:left="2160" w:hanging="360"/>
         <w:rPr>
@@ -310,7 +310,7 @@
       <w:pPr>
         <w:numPr>
           <w:ilvl w:val="1"/>
-          <w:numId w:val="2"/>
+          <w:numId w:val="3"/>
         </w:numPr>
         <w:ind w:left="2160" w:hanging="360"/>
         <w:rPr>
@@ -341,7 +341,7 @@
       <w:pPr>
         <w:numPr>
           <w:ilvl w:val="0"/>
-          <w:numId w:val="2"/>
+          <w:numId w:val="3"/>
         </w:numPr>
         <w:ind w:left="1440" w:hanging="360"/>
         <w:rPr>
@@ -371,7 +371,7 @@
       <w:pPr>
         <w:numPr>
           <w:ilvl w:val="0"/>
-          <w:numId w:val="2"/>
+          <w:numId w:val="3"/>
         </w:numPr>
         <w:ind w:left="1440" w:hanging="360"/>
         <w:rPr>
@@ -402,7 +402,7 @@
       <w:pPr>
         <w:numPr>
           <w:ilvl w:val="0"/>
-          <w:numId w:val="2"/>
+          <w:numId w:val="3"/>
         </w:numPr>
         <w:ind w:left="1440" w:hanging="360"/>
         <w:rPr>
@@ -433,7 +433,7 @@
       <w:pPr>
         <w:numPr>
           <w:ilvl w:val="1"/>
-          <w:numId w:val="2"/>
+          <w:numId w:val="3"/>
         </w:numPr>
         <w:ind w:left="2160" w:hanging="360"/>
         <w:rPr>
@@ -464,7 +464,7 @@
       <w:pPr>
         <w:numPr>
           <w:ilvl w:val="1"/>
-          <w:numId w:val="2"/>
+          <w:numId w:val="3"/>
         </w:numPr>
         <w:ind w:left="2160" w:hanging="360"/>
         <w:rPr>
@@ -495,7 +495,7 @@
       <w:pPr>
         <w:numPr>
           <w:ilvl w:val="0"/>
-          <w:numId w:val="2"/>
+          <w:numId w:val="3"/>
         </w:numPr>
         <w:ind w:left="1440" w:hanging="360"/>
         <w:rPr>
@@ -526,7 +526,7 @@
       <w:pPr>
         <w:numPr>
           <w:ilvl w:val="1"/>
-          <w:numId w:val="2"/>
+          <w:numId w:val="3"/>
         </w:numPr>
         <w:ind w:left="2160" w:hanging="360"/>
         <w:rPr>
@@ -557,7 +557,7 @@
       <w:pPr>
         <w:numPr>
           <w:ilvl w:val="1"/>
-          <w:numId w:val="2"/>
+          <w:numId w:val="3"/>
         </w:numPr>
         <w:ind w:left="2160" w:hanging="360"/>
         <w:rPr>
@@ -588,7 +588,7 @@
       <w:pPr>
         <w:numPr>
           <w:ilvl w:val="1"/>
-          <w:numId w:val="2"/>
+          <w:numId w:val="3"/>
         </w:numPr>
         <w:ind w:left="2160" w:hanging="360"/>
         <w:rPr>
@@ -619,7 +619,7 @@
       <w:pPr>
         <w:numPr>
           <w:ilvl w:val="1"/>
-          <w:numId w:val="2"/>
+          <w:numId w:val="3"/>
         </w:numPr>
         <w:ind w:left="2160" w:hanging="360"/>
         <w:rPr>
@@ -650,7 +650,7 @@
       <w:pPr>
         <w:numPr>
           <w:ilvl w:val="0"/>
-          <w:numId w:val="2"/>
+          <w:numId w:val="3"/>
         </w:numPr>
         <w:ind w:left="1440" w:hanging="360"/>
         <w:rPr>
@@ -681,7 +681,7 @@
       <w:pPr>
         <w:numPr>
           <w:ilvl w:val="0"/>
-          <w:numId w:val="2"/>
+          <w:numId w:val="3"/>
         </w:numPr>
         <w:ind w:left="1440" w:hanging="360"/>
         <w:rPr>
@@ -712,7 +712,7 @@
       <w:pPr>
         <w:numPr>
           <w:ilvl w:val="0"/>
-          <w:numId w:val="2"/>
+          <w:numId w:val="3"/>
         </w:numPr>
         <w:ind w:left="1440" w:hanging="360"/>
         <w:rPr>
@@ -868,7 +868,24 @@
           <w:rtl w:val="0"/>
         </w:rPr>
         <w:tab/>
-        <w:t xml:space="preserve">The purpose of this document is to instruct new users through the ESCALATE v3 application. Use the links associated in the table of contents above and throughout the user guide to quickly navigate through this document. For a detailed explanation of the API reference the ESCALATE v3 API User Guide.</w:t>
+        <w:t xml:space="preserve">The purpose of this document is to guide new users through the ESCALATE v3 application. Use the links in the table of contents above and throughout the user guide to quickly navigate through this document. For a detailed explanation of the API, reference the ESCALATE v3</w:t>
+      </w:r>
+      <w:commentRangeStart w:id="0"/>
+      <w:r>
+        <w:rPr>
+          <w:rtl w:val="0"/>
+        </w:rPr>
+        <w:t xml:space="preserve"> API User Guide</w:t>
+      </w:r>
+      <w:commentRangeEnd w:id="0"/>
+      <w:r>
+        <w:commentReference w:id="0"/>
+      </w:r>
+      <w:r>
+        <w:rPr>
+          <w:rtl w:val="0"/>
+        </w:rPr>
+        <w:t xml:space="preserve">.</w:t>
       </w:r>
     </w:p>
     <w:p>
@@ -927,12 +944,12 @@
           <wp:inline distB="114300" distT="114300" distL="114300" distR="114300">
             <wp:extent cx="4438650" cy="2914650"/>
             <wp:effectExtent b="12700" l="12700" r="12700" t="12700"/>
-            <wp:docPr id="13" name="image12.png"/>
+            <wp:docPr id="13" name="image6.png"/>
             <a:graphic>
               <a:graphicData uri="http://schemas.openxmlformats.org/drawingml/2006/picture">
                 <pic:pic>
                   <pic:nvPicPr>
-                    <pic:cNvPr id="0" name="image12.png"/>
+                    <pic:cNvPr id="0" name="image6.png"/>
                     <pic:cNvPicPr preferRelativeResize="0"/>
                   </pic:nvPicPr>
                   <pic:blipFill>
@@ -1024,10 +1041,10 @@
         </w:rPr>
         <w:t xml:space="preserve">Navigate to the login page (localhost:8000 by default on local machine installations). Select the “Create User” button at the bottom of the page. This will cause the user creation form to populate the page. Fill in the required fields, marked with an (*). </w:t>
       </w:r>
-      <w:commentRangeStart w:id="0"/>
       <w:commentRangeStart w:id="1"/>
       <w:commentRangeStart w:id="2"/>
       <w:commentRangeStart w:id="3"/>
+      <w:commentRangeStart w:id="4"/>
       <w:r>
         <w:rPr>
           <w:sz w:val="24"/>
@@ -1037,10 +1054,6 @@
         <w:t xml:space="preserve">Passwords can’t be too similar to personal information, must contain at least 8 characters, can’t be entirely numeric, and can’t be commonly used passwords.</w:t>
         <w:br w:type="textWrapping"/>
       </w:r>
-      <w:commentRangeEnd w:id="0"/>
-      <w:r>
-        <w:commentReference w:id="0"/>
-      </w:r>
       <w:commentRangeEnd w:id="1"/>
       <w:r>
         <w:commentReference w:id="1"/>
@@ -1052,6 +1065,10 @@
       <w:commentRangeEnd w:id="3"/>
       <w:r>
         <w:commentReference w:id="3"/>
+      </w:r>
+      <w:commentRangeEnd w:id="4"/>
+      <w:r>
+        <w:commentReference w:id="4"/>
       </w:r>
       <w:r>
         <w:rPr>
@@ -1215,12 +1232,12 @@
           <wp:inline distB="114300" distT="114300" distL="114300" distR="114300">
             <wp:extent cx="5481638" cy="3009900"/>
             <wp:effectExtent b="12700" l="12700" r="12700" t="12700"/>
-            <wp:docPr id="2" name="image1.png"/>
+            <wp:docPr id="2" name="image2.png"/>
             <a:graphic>
               <a:graphicData uri="http://schemas.openxmlformats.org/drawingml/2006/picture">
                 <pic:pic>
                   <pic:nvPicPr>
-                    <pic:cNvPr id="0" name="image1.png"/>
+                    <pic:cNvPr id="0" name="image2.png"/>
                     <pic:cNvPicPr preferRelativeResize="0"/>
                   </pic:nvPicPr>
                   <pic:blipFill>
@@ -1342,7 +1359,7 @@
           <w:szCs w:val="24"/>
           <w:rtl w:val="0"/>
         </w:rPr>
-        <w:t xml:space="preserve">Selecting your name in the top right corner of the application will  provide a “Profile” and “Logout” options from the dropdown menu. Selecting “Logout” will log out of the application and redirect you to the login page. Selecting “Profile” will bring up your personalized user profile where you can see and edit personal information, add an image, and update lab associations. To join/leave a lab you must provide an organizational password that should be provided by that lab's administrator.</w:t>
+        <w:t xml:space="preserve">Selecting your name in the top right corner of the application will provide a “Profile” and “Logout” options from the dropdown menu. Selecting “Logout” will log out of the application and redirect you to the login page. Selecting “Profile” will bring up your personalized user profile where you can see and edit personal information, add an image, and update lab associations. To join/leave a lab you must provide an organizational password that should be provided by that lab's administrator.</w:t>
       </w:r>
       <w:r>
         <w:rPr>
@@ -1405,7 +1422,7 @@
           <w:szCs w:val="24"/>
           <w:rtl w:val="0"/>
         </w:rPr>
-        <w:t xml:space="preserve">Lab selection is required for any </w:t>
+        <w:t xml:space="preserve">Before any </w:t>
       </w:r>
       <w:hyperlink w:anchor="_5lx71huup1iz">
         <w:r>
@@ -1425,7 +1442,15 @@
           <w:szCs w:val="24"/>
           <w:rtl w:val="0"/>
         </w:rPr>
-        <w:t xml:space="preserve">. Labs will need to be pre populated via the API and you will need to have joined a lab through the user profile before a lab can be selected. Press the “Select Lab” button at the top of the main menu. This will navigate you to the lab selection form. Select the appropriate lab from the drop down menu and confirm the selection by clicking “Select Lab”.</w:t>
+        <w:t xml:space="preserve">, you must select a lab organization.</w:t>
+      </w:r>
+      <w:r>
+        <w:rPr>
+          <w:sz w:val="24"/>
+          <w:szCs w:val="24"/>
+          <w:rtl w:val="0"/>
+        </w:rPr>
+        <w:t xml:space="preserve"> Labs will need to be pre-populated via the API, and you will need to have joined a lab through the user profile before you can select that lab. Press the “Select Lab” button at the top of the main menu. This will navigate to the lab selection form. Select the appropriate lab from the drop down menu and confirm the selection by clicking “Select Lab”.</w:t>
       </w:r>
     </w:p>
     <w:p>
@@ -1499,7 +1524,7 @@
       <w:pPr>
         <w:numPr>
           <w:ilvl w:val="0"/>
-          <w:numId w:val="3"/>
+          <w:numId w:val="4"/>
         </w:numPr>
         <w:ind w:left="1440" w:hanging="360"/>
         <w:rPr>
@@ -1508,10 +1533,10 @@
           <w:u w:val="none"/>
         </w:rPr>
       </w:pPr>
-      <w:commentRangeStart w:id="4"/>
       <w:commentRangeStart w:id="5"/>
       <w:commentRangeStart w:id="6"/>
       <w:commentRangeStart w:id="7"/>
+      <w:commentRangeStart w:id="8"/>
       <w:r>
         <w:rPr>
           <w:sz w:val="24"/>
@@ -1525,7 +1550,7 @@
       <w:pPr>
         <w:numPr>
           <w:ilvl w:val="0"/>
-          <w:numId w:val="3"/>
+          <w:numId w:val="4"/>
         </w:numPr>
         <w:ind w:left="1440" w:hanging="360"/>
         <w:rPr>
@@ -1547,7 +1572,7 @@
       <w:pPr>
         <w:numPr>
           <w:ilvl w:val="0"/>
-          <w:numId w:val="3"/>
+          <w:numId w:val="4"/>
         </w:numPr>
         <w:ind w:left="1440" w:hanging="360"/>
         <w:rPr>
@@ -1569,7 +1594,7 @@
       <w:pPr>
         <w:numPr>
           <w:ilvl w:val="0"/>
-          <w:numId w:val="3"/>
+          <w:numId w:val="4"/>
         </w:numPr>
         <w:ind w:left="1440" w:hanging="360"/>
         <w:rPr>
@@ -1591,7 +1616,7 @@
       <w:pPr>
         <w:numPr>
           <w:ilvl w:val="0"/>
-          <w:numId w:val="3"/>
+          <w:numId w:val="4"/>
         </w:numPr>
         <w:ind w:left="1440" w:hanging="360"/>
         <w:rPr>
@@ -1613,7 +1638,7 @@
       <w:pPr>
         <w:numPr>
           <w:ilvl w:val="0"/>
-          <w:numId w:val="3"/>
+          <w:numId w:val="4"/>
         </w:numPr>
         <w:ind w:left="1440" w:hanging="360"/>
         <w:rPr>
@@ -1635,7 +1660,7 @@
       <w:pPr>
         <w:numPr>
           <w:ilvl w:val="0"/>
-          <w:numId w:val="3"/>
+          <w:numId w:val="4"/>
         </w:numPr>
         <w:ind w:left="1440" w:hanging="360"/>
         <w:rPr>
@@ -1657,7 +1682,7 @@
       <w:pPr>
         <w:numPr>
           <w:ilvl w:val="0"/>
-          <w:numId w:val="3"/>
+          <w:numId w:val="4"/>
         </w:numPr>
         <w:ind w:left="1440" w:hanging="360"/>
         <w:rPr>
@@ -1679,7 +1704,7 @@
       <w:pPr>
         <w:numPr>
           <w:ilvl w:val="0"/>
-          <w:numId w:val="3"/>
+          <w:numId w:val="4"/>
         </w:numPr>
         <w:ind w:left="1440" w:hanging="360"/>
         <w:rPr>
@@ -1701,7 +1726,7 @@
       <w:pPr>
         <w:numPr>
           <w:ilvl w:val="0"/>
-          <w:numId w:val="3"/>
+          <w:numId w:val="4"/>
         </w:numPr>
         <w:ind w:left="1440" w:hanging="360"/>
         <w:rPr>
@@ -1723,7 +1748,7 @@
       <w:pPr>
         <w:numPr>
           <w:ilvl w:val="0"/>
-          <w:numId w:val="3"/>
+          <w:numId w:val="4"/>
         </w:numPr>
         <w:ind w:left="1440" w:hanging="360"/>
         <w:rPr>
@@ -1745,7 +1770,7 @@
       <w:pPr>
         <w:numPr>
           <w:ilvl w:val="0"/>
-          <w:numId w:val="3"/>
+          <w:numId w:val="4"/>
         </w:numPr>
         <w:ind w:left="1440" w:hanging="360"/>
         <w:rPr>
@@ -1767,7 +1792,7 @@
       <w:pPr>
         <w:numPr>
           <w:ilvl w:val="0"/>
-          <w:numId w:val="3"/>
+          <w:numId w:val="4"/>
         </w:numPr>
         <w:ind w:left="1440" w:hanging="360"/>
         <w:rPr>
@@ -1789,7 +1814,7 @@
       <w:pPr>
         <w:numPr>
           <w:ilvl w:val="0"/>
-          <w:numId w:val="3"/>
+          <w:numId w:val="4"/>
         </w:numPr>
         <w:ind w:left="1440" w:hanging="360"/>
         <w:rPr>
@@ -1811,7 +1836,7 @@
       <w:pPr>
         <w:numPr>
           <w:ilvl w:val="0"/>
-          <w:numId w:val="3"/>
+          <w:numId w:val="4"/>
         </w:numPr>
         <w:ind w:left="1440" w:hanging="360"/>
         <w:rPr>
@@ -1828,10 +1853,6 @@
         </w:rPr>
         <w:t xml:space="preserve">Edocument</w:t>
       </w:r>
-      <w:commentRangeEnd w:id="4"/>
-      <w:r>
-        <w:commentReference w:id="4"/>
-      </w:r>
       <w:commentRangeEnd w:id="5"/>
       <w:r>
         <w:commentReference w:id="5"/>
@@ -1843,6 +1864,10 @@
       <w:commentRangeEnd w:id="7"/>
       <w:r>
         <w:commentReference w:id="7"/>
+      </w:r>
+      <w:commentRangeEnd w:id="8"/>
+      <w:r>
+        <w:commentReference w:id="8"/>
       </w:r>
       <w:r>
         <w:rPr>
@@ -1961,7 +1986,7 @@
           <w:rtl w:val="0"/>
         </w:rPr>
         <w:tab/>
-        <w:t xml:space="preserve">The experiment dropdown menu contains the main functionality of the UI application. Within this dropdown you can access </w:t>
+        <w:t xml:space="preserve">The experiment dropdown menu contains the main functionality of the UI application. Within this dropdown, you can access </w:t>
       </w:r>
       <w:hyperlink w:anchor="_uvq256ym0a4">
         <w:r>
@@ -2052,7 +2077,7 @@
             <w:u w:val="single"/>
             <w:rtl w:val="0"/>
           </w:rPr>
-          <w:t xml:space="preserve">escalation graphical software</w:t>
+          <w:t xml:space="preserve">Escalation graphical software</w:t>
         </w:r>
       </w:hyperlink>
       <w:r>
@@ -2061,7 +2086,7 @@
           <w:szCs w:val="24"/>
           <w:rtl w:val="0"/>
         </w:rPr>
-        <w:t xml:space="preserve">. This functionality will allow you to create, edit, delete and visualize experiments that will better suit your functional needs. More detailed information will be provided in subsequent sections.</w:t>
+        <w:t xml:space="preserve">. More detailed information will be provided in subsequent sections.</w:t>
       </w:r>
     </w:p>
     <w:p>
@@ -2109,12 +2134,12 @@
           <wp:inline distB="114300" distT="114300" distL="114300" distR="114300">
             <wp:extent cx="5695021" cy="3541268"/>
             <wp:effectExtent b="12700" l="12700" r="12700" t="12700"/>
-            <wp:docPr id="4" name="image4.png"/>
+            <wp:docPr id="3" name="image8.png"/>
             <a:graphic>
               <a:graphicData uri="http://schemas.openxmlformats.org/drawingml/2006/picture">
                 <pic:pic>
                   <pic:nvPicPr>
-                    <pic:cNvPr id="0" name="image4.png"/>
+                    <pic:cNvPr id="0" name="image8.png"/>
                     <pic:cNvPicPr preferRelativeResize="0"/>
                   </pic:nvPicPr>
                   <pic:blipFill>
@@ -2176,7 +2201,7 @@
           <w:szCs w:val="24"/>
           <w:rtl w:val="0"/>
         </w:rPr>
-        <w:t xml:space="preserve">The models form allows users to search exposed models to find detailed information on any specific instance of that model. To search for a specific instance of a model select the model you would like to search through from the Model dropdown menu. Initially all instances of that model will be displayed in a list format. Results can be narrowed by using the search bar at the top of the page. Any instances that need to be removed from the table can be deleted using the trash can button located in the rightmost column of the table. Any instance can be edited by selecting the pen and paper button in the rightmost column of the table and a model edit form will be shown similar to the image below. The information available to edit will change depending on the model instance being edited. Submit any altered information for a specific model instance to save changes to the database.</w:t>
+        <w:t xml:space="preserve">The models form allows users to search exposed models to find detailed information on any specific instance of that model. To search for a specific instance of a model, select the model from the Model dropdown menu. Initially all instances of that model will be displayed in a list format. Results can be narrowed by using the search bar at the top of the page. Any instances that need to be removed from the table can be deleted using the trash can button located in the rightmost column of the table. Any instance can be edited by selecting the pen and paper button in the rightmost column of the table and a model edit form will be shown similar to the image below. The information available to edit will change depending on the model instance being edited. Submit any altered information for a specific model instance to save changes to the database.</w:t>
       </w:r>
     </w:p>
     <w:p>
@@ -2207,12 +2232,12 @@
           <wp:inline distB="114300" distT="114300" distL="114300" distR="114300">
             <wp:extent cx="3929063" cy="4857750"/>
             <wp:effectExtent b="12700" l="12700" r="12700" t="12700"/>
-            <wp:docPr id="7" name="image11.png"/>
+            <wp:docPr id="6" name="image13.png"/>
             <a:graphic>
               <a:graphicData uri="http://schemas.openxmlformats.org/drawingml/2006/picture">
                 <pic:pic>
                   <pic:nvPicPr>
-                    <pic:cNvPr id="0" name="image11.png"/>
+                    <pic:cNvPr id="0" name="image13.png"/>
                     <pic:cNvPicPr preferRelativeResize="0"/>
                   </pic:nvPicPr>
                   <pic:blipFill>
@@ -2285,12 +2310,12 @@
           <wp:inline distB="114300" distT="114300" distL="114300" distR="114300">
             <wp:extent cx="5800725" cy="2455441"/>
             <wp:effectExtent b="12700" l="12700" r="12700" t="12700"/>
-            <wp:docPr id="10" name="image8.png"/>
+            <wp:docPr id="9" name="image10.png"/>
             <a:graphic>
               <a:graphicData uri="http://schemas.openxmlformats.org/drawingml/2006/picture">
                 <pic:pic>
                   <pic:nvPicPr>
-                    <pic:cNvPr id="0" name="image8.png"/>
+                    <pic:cNvPr id="0" name="image10.png"/>
                     <pic:cNvPicPr preferRelativeResize="0"/>
                   </pic:nvPicPr>
                   <pic:blipFill>
@@ -2340,23 +2365,7 @@
           <w:rtl w:val="0"/>
         </w:rPr>
         <w:tab/>
-        <w:t xml:space="preserve">The UI allows for creation of an experiment template. This template is associated with particular reagents, outcomes, and a sequence of actions corresponding to an experimental procedure. Once created, the template can be reused over and over for specific experiments, and the specific parameters (e.g. materials in the reagents, concentrations, volumes, temperatures, vessel) can be changed from experiment to experiment.</w:t>
-      </w:r>
-    </w:p>
-    <w:p>
-      <w:pPr>
-        <w:rPr>
-          <w:sz w:val="24"/>
-          <w:szCs w:val="24"/>
-        </w:rPr>
-      </w:pPr>
-      <w:r>
-        <w:rPr>
-          <w:sz w:val="24"/>
-          <w:szCs w:val="24"/>
-          <w:rtl w:val="0"/>
-        </w:rPr>
-        <w:tab/>
+        <w:t xml:space="preserve">New experiment templates can be created through the UI. A template is associated with particular reagents, outcomes, and a sequence of actions corresponding to an experimental procedure. Once created, a template can be reused over and over for different experiments, and the specific parameters (e.g. materials in the reagents, concentrations, volumes, temperatures, vessel) can be changed from experiment to experiment.</w:t>
       </w:r>
     </w:p>
     <w:p>
@@ -2373,7 +2382,7 @@
           <w:szCs w:val="24"/>
           <w:rtl w:val="0"/>
         </w:rPr>
-        <w:t xml:space="preserve">The form shown above will be displayed when first accessing the experiment template creation page. This form allows you to declare the number of reagents needed to perform the experiments that utilize this template, as well as, the number of outcomes to measure for said experiment. Once those parameters are defined, click the “Create Experiment Template” button to bring you to the next form; defining the experiment template itself. </w:t>
+        <w:t xml:space="preserve">When you click “Create new experiment template” in the Experiment dropdown, the form shown above will be displayed. This form allows you to declare the number of reagents needed to perform the experiments that utilize this template, as well as the number of outcomes to measure. For example, if the template is being used for experiments that involve two stock solutions and an acid, and you wish to record whether or not a product formed as well as obtain an XRD pattern, you would enter “3” for the number of reagents and “2” for the number of outcomes. Then, click the “Create Experiment Template” button to bring you to the next form (shown below), where you can specify the nature of the reagents and outcomes.</w:t>
       </w:r>
     </w:p>
     <w:p>
@@ -2404,14 +2413,14 @@
         </w:rPr>
         <w:drawing>
           <wp:inline distB="114300" distT="114300" distL="114300" distR="114300">
-            <wp:extent cx="5943600" cy="3644900"/>
+            <wp:extent cx="5557838" cy="4337607"/>
             <wp:effectExtent b="12700" l="12700" r="12700" t="12700"/>
-            <wp:docPr id="3" name="image2.png"/>
+            <wp:docPr id="10" name="image16.png"/>
             <a:graphic>
               <a:graphicData uri="http://schemas.openxmlformats.org/drawingml/2006/picture">
                 <pic:pic>
                   <pic:nvPicPr>
-                    <pic:cNvPr id="0" name="image2.png"/>
+                    <pic:cNvPr id="0" name="image16.png"/>
                     <pic:cNvPicPr preferRelativeResize="0"/>
                   </pic:nvPicPr>
                   <pic:blipFill>
@@ -2424,7 +2433,7 @@
                   <pic:spPr>
                     <a:xfrm>
                       <a:off x="0" y="0"/>
-                      <a:ext cx="5943600" cy="3644900"/>
+                      <a:ext cx="5557838" cy="4337607"/>
                     </a:xfrm>
                     <a:prstGeom prst="rect"/>
                     <a:ln w="12700">
@@ -2474,7 +2483,7 @@
           <w:rtl w:val="0"/>
         </w:rPr>
         <w:tab/>
-        <w:t xml:space="preserve">The text box at the top of the form will allow you to name the experiment template. This will be selected when creating experiment instances through the </w:t>
+        <w:t xml:space="preserve">The text box at the top of the form will allow you to name the experiment template. This template name will then populate a dropdown menu in the </w:t>
       </w:r>
       <w:hyperlink w:anchor="_twyqrc2b72zg">
         <w:r>
@@ -2494,7 +2503,24 @@
           <w:szCs w:val="24"/>
           <w:rtl w:val="0"/>
         </w:rPr>
-        <w:t xml:space="preserve"> process. Below that are the reagent and outcome sections. The number of reagents and outcomes correspond to the amount defined in the previous form. Reagent names are defined in the text box provided and their material type is selected from the list below each text box. If there are missing material types in the list they can be added via our API endpoint MaterialType. (</w:t>
+        <w:t xml:space="preserve"> process, allowing you to select the template for specific experiments. Below that are the reagent and outcome sections. The number of reagents and outcomes correspond to the amount defined in the previous form. </w:t>
+      </w:r>
+    </w:p>
+    <w:p>
+      <w:pPr>
+        <w:ind w:firstLine="720"/>
+        <w:rPr>
+          <w:sz w:val="24"/>
+          <w:szCs w:val="24"/>
+        </w:rPr>
+      </w:pPr>
+      <w:r>
+        <w:rPr>
+          <w:sz w:val="24"/>
+          <w:szCs w:val="24"/>
+          <w:rtl w:val="0"/>
+        </w:rPr>
+        <w:t xml:space="preserve">For each reagent, enter a name in the text box and select the material types of each component from the list below each text box. If there is more than one material type, use the command/ctrl key to select multiple items from the list. Referring to the previous example, to define a stock solution made of an organic compound and solvent, you might enter “Stock Solution 1” in the text box and select “solvent” and “organic” as material types.  If there are missing material types in the list they can be added via our API endpoint MaterialType. (</w:t>
       </w:r>
       <w:r>
         <w:rPr>
@@ -2503,15 +2529,317 @@
           <w:szCs w:val="24"/>
           <w:rtl w:val="0"/>
         </w:rPr>
-        <w:t xml:space="preserve">A full list of our exposed API endpoints can be found at localhost:8000/api/ for local installations</w:t>
-      </w:r>
-      <w:r>
-        <w:rPr>
-          <w:sz w:val="24"/>
-          <w:szCs w:val="24"/>
-          <w:rtl w:val="0"/>
-        </w:rPr>
-        <w:t xml:space="preserve">) Below reagent is the outcome section. Here you can define the name of each outcome that will be observed as well as the data type for each outcome. Once those are filled out you can select the “Submit” button at the bottom of the page to finalize the template and begin using it in the experiment creation process.</w:t>
+        <w:t xml:space="preserve">A full list of our exposed API endpoints can be found at localhost:8000/api/ for local installations.</w:t>
+      </w:r>
+      <w:r>
+        <w:rPr>
+          <w:sz w:val="24"/>
+          <w:szCs w:val="24"/>
+          <w:rtl w:val="0"/>
+        </w:rPr>
+        <w:t xml:space="preserve">) </w:t>
+      </w:r>
+    </w:p>
+    <w:p>
+      <w:pPr>
+        <w:ind w:firstLine="720"/>
+        <w:rPr>
+          <w:sz w:val="24"/>
+          <w:szCs w:val="24"/>
+        </w:rPr>
+      </w:pPr>
+      <w:r>
+        <w:rPr>
+          <w:sz w:val="24"/>
+          <w:szCs w:val="24"/>
+          <w:rtl w:val="0"/>
+        </w:rPr>
+        <w:t xml:space="preserve">For each outcome, you can define the name of the outcome as well as its data type. For instance, you might define an outcome called “Success” with a text data type, allowing you to record “yes” or “no” for each experiment using the template. </w:t>
+      </w:r>
+    </w:p>
+    <w:p>
+      <w:pPr>
+        <w:rPr>
+          <w:sz w:val="24"/>
+          <w:szCs w:val="24"/>
+        </w:rPr>
+      </w:pPr>
+      <w:r>
+        <w:rPr>
+          <w:sz w:val="24"/>
+          <w:szCs w:val="24"/>
+          <w:rtl w:val="0"/>
+        </w:rPr>
+        <w:t xml:space="preserve">Once the reagent and outcome sections are filled out, you can select the “Submit” button at the bottom of the page to generate the template. This will bring you to a page indicating that a template has successfully been created, with a link to the action sequence creation page.</w:t>
+      </w:r>
+    </w:p>
+    <w:p>
+      <w:pPr>
+        <w:rPr>
+          <w:sz w:val="24"/>
+          <w:szCs w:val="24"/>
+        </w:rPr>
+      </w:pPr>
+      <w:r>
+        <w:rPr>
+          <w:rtl w:val="0"/>
+        </w:rPr>
+      </w:r>
+    </w:p>
+    <w:p>
+      <w:pPr>
+        <w:jc w:val="center"/>
+        <w:rPr>
+          <w:sz w:val="24"/>
+          <w:szCs w:val="24"/>
+        </w:rPr>
+      </w:pPr>
+      <w:r>
+        <w:rPr>
+          <w:sz w:val="24"/>
+          <w:szCs w:val="24"/>
+        </w:rPr>
+        <w:drawing>
+          <wp:inline distB="114300" distT="114300" distL="114300" distR="114300">
+            <wp:extent cx="5943600" cy="3746500"/>
+            <wp:effectExtent b="12700" l="12700" r="12700" t="12700"/>
+            <wp:docPr id="15" name="image1.png"/>
+            <a:graphic>
+              <a:graphicData uri="http://schemas.openxmlformats.org/drawingml/2006/picture">
+                <pic:pic>
+                  <pic:nvPicPr>
+                    <pic:cNvPr id="0" name="image1.png"/>
+                    <pic:cNvPicPr preferRelativeResize="0"/>
+                  </pic:nvPicPr>
+                  <pic:blipFill>
+                    <a:blip r:embed="rId13"/>
+                    <a:srcRect b="0" l="0" r="0" t="0"/>
+                    <a:stretch>
+                      <a:fillRect/>
+                    </a:stretch>
+                  </pic:blipFill>
+                  <pic:spPr>
+                    <a:xfrm>
+                      <a:off x="0" y="0"/>
+                      <a:ext cx="5943600" cy="3746500"/>
+                    </a:xfrm>
+                    <a:prstGeom prst="rect"/>
+                    <a:ln w="12700">
+                      <a:solidFill>
+                        <a:srgbClr val="000000"/>
+                      </a:solidFill>
+                      <a:prstDash val="solid"/>
+                    </a:ln>
+                  </pic:spPr>
+                </pic:pic>
+              </a:graphicData>
+            </a:graphic>
+          </wp:inline>
+        </w:drawing>
+      </w:r>
+      <w:r>
+        <w:rPr>
+          <w:rtl w:val="0"/>
+        </w:rPr>
+      </w:r>
+    </w:p>
+    <w:p>
+      <w:pPr>
+        <w:rPr>
+          <w:sz w:val="24"/>
+          <w:szCs w:val="24"/>
+        </w:rPr>
+      </w:pPr>
+      <w:r>
+        <w:rPr>
+          <w:sz w:val="24"/>
+          <w:szCs w:val="24"/>
+          <w:rtl w:val="0"/>
+        </w:rPr>
+        <w:tab/>
+        <w:t xml:space="preserve">Once you navigate to the action sequence creation page, which is shown above, you can define one or more action sequences. Each sequence is a series of actions in an experimental procedure. For each action sequence you would like to associate with the template, use the “Add action” button to view and select from the list of action definitions. If there are missing action definitions, they can be added via our API endpoint ActionDef. For each action, once you select the action definition it will appear in a box. Click on the box to edit the source and destination materials. Follow these conventions:</w:t>
+      </w:r>
+    </w:p>
+    <w:p>
+      <w:pPr>
+        <w:numPr>
+          <w:ilvl w:val="0"/>
+          <w:numId w:val="1"/>
+        </w:numPr>
+        <w:ind w:left="720" w:hanging="360"/>
+        <w:rPr>
+          <w:sz w:val="24"/>
+          <w:szCs w:val="24"/>
+          <w:u w:val="none"/>
+        </w:rPr>
+      </w:pPr>
+      <w:r>
+        <w:rPr>
+          <w:sz w:val="24"/>
+          <w:szCs w:val="24"/>
+          <w:rtl w:val="0"/>
+        </w:rPr>
+        <w:t xml:space="preserve">If an action is being performed on a single material or vessel (for example, heating a well plate), leave the “From” box blank. There will be no source material. In the “To” box, select the appropriate reagent or type of vessel. This will be the destination material.</w:t>
+      </w:r>
+    </w:p>
+    <w:p>
+      <w:pPr>
+        <w:numPr>
+          <w:ilvl w:val="0"/>
+          <w:numId w:val="1"/>
+        </w:numPr>
+        <w:ind w:left="720" w:hanging="360"/>
+        <w:rPr>
+          <w:sz w:val="24"/>
+          <w:szCs w:val="24"/>
+          <w:u w:val="none"/>
+        </w:rPr>
+      </w:pPr>
+      <w:r>
+        <w:rPr>
+          <w:sz w:val="24"/>
+          <w:szCs w:val="24"/>
+          <w:rtl w:val="0"/>
+        </w:rPr>
+        <w:t xml:space="preserve">If an action involves a transfer of a material into a vessel (for example, dispensing), select the appropriate reagent in the “From” box; this will be the source material. In the “To” box, select the appropriate reagent or type of vessel. This will be the destination material.</w:t>
+      </w:r>
+    </w:p>
+    <w:p>
+      <w:pPr>
+        <w:numPr>
+          <w:ilvl w:val="0"/>
+          <w:numId w:val="1"/>
+        </w:numPr>
+        <w:ind w:left="720" w:hanging="360"/>
+        <w:rPr>
+          <w:sz w:val="24"/>
+          <w:szCs w:val="24"/>
+          <w:u w:val="none"/>
+        </w:rPr>
+      </w:pPr>
+      <w:r>
+        <w:rPr>
+          <w:sz w:val="24"/>
+          <w:szCs w:val="24"/>
+          <w:rtl w:val="0"/>
+        </w:rPr>
+        <w:t xml:space="preserve">If an action applies to the wells inside of a well plate, select “wells” for the destination material in the “To” box. </w:t>
+      </w:r>
+    </w:p>
+    <w:p>
+      <w:pPr>
+        <w:ind w:left="0" w:firstLine="0"/>
+        <w:rPr>
+          <w:sz w:val="24"/>
+          <w:szCs w:val="24"/>
+        </w:rPr>
+      </w:pPr>
+      <w:r>
+        <w:rPr>
+          <w:sz w:val="24"/>
+          <w:szCs w:val="24"/>
+          <w:rtl w:val="0"/>
+        </w:rPr>
+        <w:t xml:space="preserve">Note that “source material” and “destination material” refer to our BOM (bill of materials) endpoint and can encompass both reagents and vessels. </w:t>
+      </w:r>
+    </w:p>
+    <w:p>
+      <w:pPr>
+        <w:ind w:left="0" w:firstLine="0"/>
+        <w:rPr>
+          <w:sz w:val="24"/>
+          <w:szCs w:val="24"/>
+        </w:rPr>
+      </w:pPr>
+      <w:r>
+        <w:rPr>
+          <w:sz w:val="24"/>
+          <w:szCs w:val="24"/>
+          <w:rtl w:val="0"/>
+        </w:rPr>
+        <w:t xml:space="preserve">Connect the actions in the appropriate order for your experimental procedure. To connect them, drag and drop the arrows between the boxes. </w:t>
+      </w:r>
+    </w:p>
+    <w:p>
+      <w:pPr>
+        <w:ind w:left="0" w:firstLine="720"/>
+        <w:rPr>
+          <w:sz w:val="24"/>
+          <w:szCs w:val="24"/>
+        </w:rPr>
+      </w:pPr>
+      <w:r>
+        <w:rPr>
+          <w:sz w:val="24"/>
+          <w:szCs w:val="24"/>
+          <w:rtl w:val="0"/>
+        </w:rPr>
+        <w:t xml:space="preserve">When you are finished creating the action sequence, press the “Save” button. This will associate it with the experiment template. One approach is to add all actions to a single action sequence; another approach is to break up your procedure into multiple action sequences. If you choose the latter, make sure to create and save the action sequences in the proper order corresponding to the steps of your experimental procedure.</w:t>
+      </w:r>
+    </w:p>
+    <w:p>
+      <w:pPr>
+        <w:ind w:left="0" w:firstLine="720"/>
+        <w:rPr>
+          <w:sz w:val="24"/>
+          <w:szCs w:val="24"/>
+        </w:rPr>
+      </w:pPr>
+      <w:r>
+        <w:rPr>
+          <w:sz w:val="24"/>
+          <w:szCs w:val="24"/>
+          <w:rtl w:val="0"/>
+        </w:rPr>
+        <w:t xml:space="preserve">Note that once you save an action sequence by pressing the “Save” button, it will automatically associate with your experiment template and cannot be deleted through the UI. </w:t>
+      </w:r>
+      <w:commentRangeStart w:id="9"/>
+      <w:r>
+        <w:rPr>
+          <w:sz w:val="24"/>
+          <w:szCs w:val="24"/>
+          <w:rtl w:val="0"/>
+        </w:rPr>
+        <w:t xml:space="preserve">If you accidentally associate an incorrect action sequence or wish to modify it, you must start over and create a new experiment template.</w:t>
+      </w:r>
+      <w:commentRangeEnd w:id="9"/>
+      <w:r>
+        <w:commentReference w:id="9"/>
+      </w:r>
+      <w:r>
+        <w:rPr>
+          <w:rtl w:val="0"/>
+        </w:rPr>
+      </w:r>
+    </w:p>
+    <w:p>
+      <w:pPr>
+        <w:ind w:firstLine="720"/>
+        <w:rPr>
+          <w:sz w:val="24"/>
+          <w:szCs w:val="24"/>
+        </w:rPr>
+      </w:pPr>
+      <w:r>
+        <w:rPr>
+          <w:sz w:val="24"/>
+          <w:szCs w:val="24"/>
+          <w:rtl w:val="0"/>
+        </w:rPr>
+        <w:t xml:space="preserve">Use “New Action Sequence” to clear the boxes and start over. Note that an action sequence will not be saved when cleared unless you have pressed “Save”. Use “Export” to download an action sequence as a .json file. Action sequences in the .json file format can also be imported using the “Import” button. </w:t>
+      </w:r>
+    </w:p>
+    <w:p>
+      <w:pPr>
+        <w:rPr>
+          <w:sz w:val="24"/>
+          <w:szCs w:val="24"/>
+        </w:rPr>
+      </w:pPr>
+      <w:r>
+        <w:rPr>
+          <w:rtl w:val="0"/>
+        </w:rPr>
       </w:r>
     </w:p>
     <w:p>
@@ -2747,16 +3075,16 @@
           <wp:inline distB="114300" distT="114300" distL="114300" distR="114300">
             <wp:extent cx="5610225" cy="2190750"/>
             <wp:effectExtent b="12700" l="12700" r="12700" t="12700"/>
-            <wp:docPr id="11" name="image14.png"/>
+            <wp:docPr id="11" name="image15.png"/>
             <a:graphic>
               <a:graphicData uri="http://schemas.openxmlformats.org/drawingml/2006/picture">
                 <pic:pic>
                   <pic:nvPicPr>
-                    <pic:cNvPr id="0" name="image14.png"/>
+                    <pic:cNvPr id="0" name="image15.png"/>
                     <pic:cNvPicPr preferRelativeResize="0"/>
                   </pic:nvPicPr>
                   <pic:blipFill>
-                    <a:blip r:embed="rId13"/>
+                    <a:blip r:embed="rId14"/>
                     <a:srcRect b="11257" l="2083" r="3525" t="0"/>
                     <a:stretch>
                       <a:fillRect/>
@@ -2879,16 +3207,16 @@
           <wp:inline distB="114300" distT="114300" distL="114300" distR="114300">
             <wp:extent cx="5410200" cy="2642149"/>
             <wp:effectExtent b="12700" l="12700" r="12700" t="12700"/>
-            <wp:docPr id="6" name="image6.png"/>
+            <wp:docPr id="5" name="image12.png"/>
             <a:graphic>
               <a:graphicData uri="http://schemas.openxmlformats.org/drawingml/2006/picture">
                 <pic:pic>
                   <pic:nvPicPr>
-                    <pic:cNvPr id="0" name="image6.png"/>
+                    <pic:cNvPr id="0" name="image12.png"/>
                     <pic:cNvPicPr preferRelativeResize="0"/>
                   </pic:nvPicPr>
                   <pic:blipFill>
-                    <a:blip r:embed="rId14"/>
+                    <a:blip r:embed="rId15"/>
                     <a:srcRect b="11939" l="2564" r="6410" t="0"/>
                     <a:stretch>
                       <a:fillRect/>
@@ -3017,8 +3345,8 @@
         </w:rPr>
         <w:t xml:space="preserve">N</w:t>
       </w:r>
-      <w:commentRangeStart w:id="8"/>
-      <w:commentRangeStart w:id="9"/>
+      <w:commentRangeStart w:id="10"/>
+      <w:commentRangeStart w:id="11"/>
       <w:r>
         <w:rPr>
           <w:b w:val="1"/>
@@ -3036,13 +3364,13 @@
         </w:rPr>
         <w:t xml:space="preserve"> </w:t>
       </w:r>
-      <w:commentRangeEnd w:id="8"/>
-      <w:r>
-        <w:commentReference w:id="8"/>
-      </w:r>
-      <w:commentRangeEnd w:id="9"/>
-      <w:r>
-        <w:commentReference w:id="9"/>
+      <w:commentRangeEnd w:id="10"/>
+      <w:r>
+        <w:commentReference w:id="10"/>
+      </w:r>
+      <w:commentRangeEnd w:id="11"/>
+      <w:r>
+        <w:commentReference w:id="11"/>
       </w:r>
       <w:r>
         <w:rPr>
@@ -3230,16 +3558,16 @@
           <wp:inline distB="114300" distT="114300" distL="114300" distR="114300">
             <wp:extent cx="5629275" cy="2743200"/>
             <wp:effectExtent b="12700" l="12700" r="12700" t="12700"/>
-            <wp:docPr id="9" name="image9.png"/>
+            <wp:docPr id="8" name="image7.png"/>
             <a:graphic>
               <a:graphicData uri="http://schemas.openxmlformats.org/drawingml/2006/picture">
                 <pic:pic>
                   <pic:nvPicPr>
-                    <pic:cNvPr id="0" name="image9.png"/>
+                    <pic:cNvPr id="0" name="image7.png"/>
                     <pic:cNvPicPr preferRelativeResize="0"/>
                   </pic:nvPicPr>
                   <pic:blipFill>
-                    <a:blip r:embed="rId15"/>
+                    <a:blip r:embed="rId16"/>
                     <a:srcRect b="7395" l="1762" r="3525" t="0"/>
                     <a:stretch>
                       <a:fillRect/>
@@ -3491,16 +3819,16 @@
           <wp:inline distB="114300" distT="114300" distL="114300" distR="114300">
             <wp:extent cx="400050" cy="942975"/>
             <wp:effectExtent b="0" l="0" r="0" t="0"/>
-            <wp:docPr id="14" name="image10.png"/>
+            <wp:docPr id="14" name="image4.png"/>
             <a:graphic>
               <a:graphicData uri="http://schemas.openxmlformats.org/drawingml/2006/picture">
                 <pic:pic>
                   <pic:nvPicPr>
-                    <pic:cNvPr id="0" name="image10.png"/>
+                    <pic:cNvPr id="0" name="image4.png"/>
                     <pic:cNvPicPr preferRelativeResize="0"/>
                   </pic:nvPicPr>
                   <pic:blipFill>
-                    <a:blip r:embed="rId16"/>
+                    <a:blip r:embed="rId17"/>
                     <a:srcRect b="0" l="0" r="74496" t="0"/>
                     <a:stretch>
                       <a:fillRect/>
@@ -3607,7 +3935,7 @@
           <wp:inline distB="114300" distT="114300" distL="114300" distR="114300">
             <wp:extent cx="266700" cy="942975"/>
             <wp:effectExtent b="0" l="0" r="0" t="0"/>
-            <wp:docPr id="5" name="image5.png"/>
+            <wp:docPr id="4" name="image5.png"/>
             <a:graphic>
               <a:graphicData uri="http://schemas.openxmlformats.org/drawingml/2006/picture">
                 <pic:pic>
@@ -3616,7 +3944,7 @@
                     <pic:cNvPicPr preferRelativeResize="0"/>
                   </pic:nvPicPr>
                   <pic:blipFill>
-                    <a:blip r:embed="rId17"/>
+                    <a:blip r:embed="rId18"/>
                     <a:srcRect b="0" l="25155" r="57795" t="0"/>
                     <a:stretch>
                       <a:fillRect/>
@@ -3706,16 +4034,16 @@
           <wp:inline distB="114300" distT="114300" distL="114300" distR="114300">
             <wp:extent cx="328613" cy="942975"/>
             <wp:effectExtent b="0" l="0" r="0" t="0"/>
-            <wp:docPr id="12" name="image13.png"/>
+            <wp:docPr id="12" name="image9.png"/>
             <a:graphic>
               <a:graphicData uri="http://schemas.openxmlformats.org/drawingml/2006/picture">
                 <pic:pic>
                   <pic:nvPicPr>
-                    <pic:cNvPr id="0" name="image13.png"/>
+                    <pic:cNvPr id="0" name="image9.png"/>
                     <pic:cNvPicPr preferRelativeResize="0"/>
                   </pic:nvPicPr>
                   <pic:blipFill>
-                    <a:blip r:embed="rId18"/>
+                    <a:blip r:embed="rId19"/>
                     <a:srcRect b="0" l="42241" r="36446" t="0"/>
                     <a:stretch>
                       <a:fillRect/>
@@ -3822,16 +4150,16 @@
           <wp:inline distB="114300" distT="114300" distL="114300" distR="114300">
             <wp:extent cx="457200" cy="942975"/>
             <wp:effectExtent b="0" l="0" r="0" t="0"/>
-            <wp:docPr id="1" name="image3.png"/>
+            <wp:docPr id="1" name="image11.png"/>
             <a:graphic>
               <a:graphicData uri="http://schemas.openxmlformats.org/drawingml/2006/picture">
                 <pic:pic>
                   <pic:nvPicPr>
-                    <pic:cNvPr id="0" name="image3.png"/>
+                    <pic:cNvPr id="0" name="image11.png"/>
                     <pic:cNvPicPr preferRelativeResize="0"/>
                   </pic:nvPicPr>
                   <pic:blipFill>
-                    <a:blip r:embed="rId19"/>
+                    <a:blip r:embed="rId20"/>
                     <a:srcRect b="0" l="63043" r="7391" t="0"/>
                     <a:stretch>
                       <a:fillRect/>
@@ -3957,16 +4285,16 @@
           <wp:inline distB="114300" distT="114300" distL="114300" distR="114300">
             <wp:extent cx="4895850" cy="3152775"/>
             <wp:effectExtent b="12700" l="12700" r="12700" t="12700"/>
-            <wp:docPr id="8" name="image7.png"/>
+            <wp:docPr id="7" name="image14.png"/>
             <a:graphic>
               <a:graphicData uri="http://schemas.openxmlformats.org/drawingml/2006/picture">
                 <pic:pic>
                   <pic:nvPicPr>
-                    <pic:cNvPr id="0" name="image7.png"/>
+                    <pic:cNvPr id="0" name="image14.png"/>
                     <pic:cNvPicPr preferRelativeResize="0"/>
                   </pic:nvPicPr>
                   <pic:blipFill>
-                    <a:blip r:embed="rId20"/>
+                    <a:blip r:embed="rId21"/>
                     <a:srcRect b="0" l="6730" r="10897" t="0"/>
                     <a:stretch>
                       <a:fillRect/>
@@ -4061,16 +4389,16 @@
           <wp:inline distB="114300" distT="114300" distL="114300" distR="114300">
             <wp:extent cx="3409950" cy="3057525"/>
             <wp:effectExtent b="12700" l="12700" r="12700" t="12700"/>
-            <wp:docPr id="15" name="image15.png"/>
+            <wp:docPr id="16" name="image3.png"/>
             <a:graphic>
               <a:graphicData uri="http://schemas.openxmlformats.org/drawingml/2006/picture">
                 <pic:pic>
                   <pic:nvPicPr>
-                    <pic:cNvPr id="0" name="image15.png"/>
+                    <pic:cNvPr id="0" name="image3.png"/>
                     <pic:cNvPicPr preferRelativeResize="0"/>
                   </pic:nvPicPr>
                   <pic:blipFill>
-                    <a:blip r:embed="rId21"/>
+                    <a:blip r:embed="rId22"/>
                     <a:srcRect b="0" l="8653" r="33974" t="0"/>
                     <a:stretch>
                       <a:fillRect/>
@@ -4177,7 +4505,7 @@
         </w:rPr>
         <w:t xml:space="preserve">Escalation is a web application developed by TwoSix Labs that generates graphical representation of data that can be found within ESCALATE. Escalation has its own documentation and working examples provided by TwoSix Labs located </w:t>
       </w:r>
-      <w:hyperlink r:id="rId22">
+      <w:hyperlink r:id="rId23">
         <w:r>
           <w:rPr>
             <w:color w:val="1155cc"/>
@@ -4249,7 +4577,7 @@
       <w:pPr>
         <w:numPr>
           <w:ilvl w:val="0"/>
-          <w:numId w:val="1"/>
+          <w:numId w:val="2"/>
         </w:numPr>
         <w:ind w:left="720" w:hanging="360"/>
         <w:rPr>
@@ -4258,7 +4586,7 @@
           <w:u w:val="none"/>
         </w:rPr>
       </w:pPr>
-      <w:hyperlink r:id="rId23">
+      <w:hyperlink r:id="rId24">
         <w:r>
           <w:rPr>
             <w:color w:val="1155cc"/>
@@ -4280,7 +4608,7 @@
       <w:pPr>
         <w:numPr>
           <w:ilvl w:val="0"/>
-          <w:numId w:val="1"/>
+          <w:numId w:val="2"/>
         </w:numPr>
         <w:ind w:left="720" w:hanging="360"/>
         <w:rPr>
@@ -4289,7 +4617,7 @@
           <w:u w:val="none"/>
         </w:rPr>
       </w:pPr>
-      <w:hyperlink r:id="rId24">
+      <w:hyperlink r:id="rId25">
         <w:r>
           <w:rPr>
             <w:color w:val="1155cc"/>
@@ -4311,7 +4639,7 @@
       <w:pPr>
         <w:numPr>
           <w:ilvl w:val="0"/>
-          <w:numId w:val="1"/>
+          <w:numId w:val="2"/>
         </w:numPr>
         <w:ind w:left="720" w:hanging="360"/>
         <w:rPr>
@@ -4320,7 +4648,7 @@
           <w:u w:val="none"/>
         </w:rPr>
       </w:pPr>
-      <w:hyperlink r:id="rId25">
+      <w:hyperlink r:id="rId26">
         <w:r>
           <w:rPr>
             <w:color w:val="1155cc"/>
@@ -4342,7 +4670,7 @@
       <w:pPr>
         <w:numPr>
           <w:ilvl w:val="0"/>
-          <w:numId w:val="1"/>
+          <w:numId w:val="2"/>
         </w:numPr>
         <w:ind w:left="720" w:hanging="360"/>
         <w:rPr>
@@ -4351,7 +4679,7 @@
           <w:u w:val="none"/>
         </w:rPr>
       </w:pPr>
-      <w:hyperlink r:id="rId26">
+      <w:hyperlink r:id="rId27">
         <w:r>
           <w:rPr>
             <w:color w:val="1155cc"/>
@@ -4380,7 +4708,7 @@
 
 <file path=word/comments.xml><?xml version="1.0" encoding="utf-8"?>
 <w:comments xmlns:mc="http://schemas.openxmlformats.org/markup-compatibility/2006" xmlns:o="urn:schemas-microsoft-com:office:office" xmlns:r="http://schemas.openxmlformats.org/officeDocument/2006/relationships" xmlns:m="http://schemas.openxmlformats.org/officeDocument/2006/math" xmlns:v="urn:schemas-microsoft-com:vml" xmlns:wp="http://schemas.openxmlformats.org/drawingml/2006/wordprocessingDrawing" xmlns:w10="urn:schemas-microsoft-com:office:word" xmlns:w="http://schemas.openxmlformats.org/wordprocessingml/2006/main" xmlns:wne="http://schemas.microsoft.com/office/word/2006/wordml" xmlns:sl="http://schemas.openxmlformats.org/schemaLibrary/2006/main" xmlns:a="http://schemas.openxmlformats.org/drawingml/2006/main" xmlns:pic="http://schemas.openxmlformats.org/drawingml/2006/picture" xmlns:c="http://schemas.openxmlformats.org/drawingml/2006/chart" xmlns:lc="http://schemas.openxmlformats.org/drawingml/2006/lockedCanvas" xmlns:dgm="http://schemas.openxmlformats.org/drawingml/2006/diagram" xmlns:wps="http://schemas.microsoft.com/office/word/2010/wordprocessingShape" xmlns:wpg="http://schemas.microsoft.com/office/word/2010/wordprocessingGroup" xmlns:w14="http://schemas.microsoft.com/office/word/2010/wordml" xmlns:w15="http://schemas.microsoft.com/office/word/2012/wordml">
-  <w:comment w:author="Joshua Schrier" w:id="4" w:date="2022-02-27T19:58:32Z">
+  <w:comment w:author="Nicole Smina" w:id="9" w:date="2022-03-04T16:48:50Z">
     <w:p>
       <w:pPr>
         <w:keepNext w:val="0"/>
@@ -4427,9 +4755,11 @@
           <w:vertAlign w:val="baseline"/>
           <w:rtl w:val="0"/>
         </w:rPr>
-        <w:t xml:space="preserve">Some of these may need clarification (how does a Material differ from an Inventory differ from an Inventory Material?</w:t>
-      </w:r>
-    </w:p>
+        <w:t xml:space="preserve">@vshekar@haverford.edu  should we say that it can be deleted through the api but don't delete if you used the template for an experiment already? or just leave it like this until we implement the proper delete restrictions in the API?</w:t>
+      </w:r>
+    </w:p>
+  </w:comment>
+  <w:comment w:author="Joshua Schrier" w:id="5" w:date="2022-02-27T19:58:32Z">
     <w:p>
       <w:pPr>
         <w:keepNext w:val="0"/>
@@ -4463,8 +4793,20 @@
       </w:pPr>
       <w:r>
         <w:rPr>
-          <w:rtl w:val="0"/>
-        </w:rPr>
+          <w:rFonts w:ascii="Arial" w:cs="Arial" w:eastAsia="Arial" w:hAnsi="Arial"/>
+          <w:b w:val="0"/>
+          <w:i w:val="0"/>
+          <w:smallCaps w:val="0"/>
+          <w:strike w:val="0"/>
+          <w:color w:val="000000"/>
+          <w:sz w:val="22"/>
+          <w:szCs w:val="22"/>
+          <w:u w:val="none"/>
+          <w:shd w:fill="auto" w:val="clear"/>
+          <w:vertAlign w:val="baseline"/>
+          <w:rtl w:val="0"/>
+        </w:rPr>
+        <w:t xml:space="preserve">Some of these may need clarification (how does a Material differ from an Inventory differ from an Inventory Material?</w:t>
       </w:r>
     </w:p>
     <w:p>
@@ -4500,20 +4842,8 @@
       </w:pPr>
       <w:r>
         <w:rPr>
-          <w:rFonts w:ascii="Arial" w:cs="Arial" w:eastAsia="Arial" w:hAnsi="Arial"/>
-          <w:b w:val="0"/>
-          <w:i w:val="0"/>
-          <w:smallCaps w:val="0"/>
-          <w:strike w:val="0"/>
-          <w:color w:val="000000"/>
-          <w:sz w:val="22"/>
-          <w:szCs w:val="22"/>
-          <w:u w:val="none"/>
-          <w:shd w:fill="auto" w:val="clear"/>
-          <w:vertAlign w:val="baseline"/>
-          <w:rtl w:val="0"/>
-        </w:rPr>
-        <w:t xml:space="preserve">What's a UDF, what's an Edocument, etc.?</w:t>
+          <w:rtl w:val="0"/>
+        </w:rPr>
       </w:r>
     </w:p>
     <w:p>
@@ -4549,8 +4879,20 @@
       </w:pPr>
       <w:r>
         <w:rPr>
-          <w:rtl w:val="0"/>
-        </w:rPr>
+          <w:rFonts w:ascii="Arial" w:cs="Arial" w:eastAsia="Arial" w:hAnsi="Arial"/>
+          <w:b w:val="0"/>
+          <w:i w:val="0"/>
+          <w:smallCaps w:val="0"/>
+          <w:strike w:val="0"/>
+          <w:color w:val="000000"/>
+          <w:sz w:val="22"/>
+          <w:szCs w:val="22"/>
+          <w:u w:val="none"/>
+          <w:shd w:fill="auto" w:val="clear"/>
+          <w:vertAlign w:val="baseline"/>
+          <w:rtl w:val="0"/>
+        </w:rPr>
+        <w:t xml:space="preserve">What's a UDF, what's an Edocument, etc.?</w:t>
       </w:r>
     </w:p>
     <w:p>
@@ -4586,24 +4928,10 @@
       </w:pPr>
       <w:r>
         <w:rPr>
-          <w:rFonts w:ascii="Arial" w:cs="Arial" w:eastAsia="Arial" w:hAnsi="Arial"/>
-          <w:b w:val="0"/>
-          <w:i w:val="0"/>
-          <w:smallCaps w:val="0"/>
-          <w:strike w:val="0"/>
-          <w:color w:val="000000"/>
-          <w:sz w:val="22"/>
-          <w:szCs w:val="22"/>
-          <w:u w:val="none"/>
-          <w:shd w:fill="auto" w:val="clear"/>
-          <w:vertAlign w:val="baseline"/>
-          <w:rtl w:val="0"/>
-        </w:rPr>
-        <w:t xml:space="preserve">(not necessarily in the UI guide, but perhaps elsewhere)</w:t>
-      </w:r>
-    </w:p>
-  </w:comment>
-  <w:comment w:author="Joseph Pannizzo" w:id="5" w:date="2022-02-28T14:53:23Z">
+          <w:rtl w:val="0"/>
+        </w:rPr>
+      </w:r>
+    </w:p>
     <w:p>
       <w:pPr>
         <w:keepNext w:val="0"/>
@@ -4650,11 +4978,11 @@
           <w:vertAlign w:val="baseline"/>
           <w:rtl w:val="0"/>
         </w:rPr>
-        <w:t xml:space="preserve">_Marked as resolved_</w:t>
+        <w:t xml:space="preserve">(not necessarily in the UI guide, but perhaps elsewhere)</w:t>
       </w:r>
     </w:p>
   </w:comment>
-  <w:comment w:author="Joseph Pannizzo" w:id="6" w:date="2022-02-28T14:55:02Z">
+  <w:comment w:author="Joseph Pannizzo" w:id="6" w:date="2022-02-28T14:53:23Z">
     <w:p>
       <w:pPr>
         <w:keepNext w:val="0"/>
@@ -4701,11 +5029,11 @@
           <w:vertAlign w:val="baseline"/>
           <w:rtl w:val="0"/>
         </w:rPr>
-        <w:t xml:space="preserve">_Re-opened_</w:t>
+        <w:t xml:space="preserve">_Marked as resolved_</w:t>
       </w:r>
     </w:p>
   </w:comment>
-  <w:comment w:author="Joseph Pannizzo" w:id="7" w:date="2022-02-28T14:56:11Z">
+  <w:comment w:author="Joseph Pannizzo" w:id="7" w:date="2022-02-28T14:55:02Z">
     <w:p>
       <w:pPr>
         <w:keepNext w:val="0"/>
@@ -4752,11 +5080,11 @@
           <w:vertAlign w:val="baseline"/>
           <w:rtl w:val="0"/>
         </w:rPr>
-        <w:t xml:space="preserve">All of our models are defined in the model Readme in escalate/data_models/. These defined models in the readme cover all the API models as well. A reference to it is at the bottom of the guide</w:t>
+        <w:t xml:space="preserve">_Re-opened_</w:t>
       </w:r>
     </w:p>
   </w:comment>
-  <w:comment w:author="Joshua Schrier" w:id="8" w:date="2022-02-27T20:01:32Z">
+  <w:comment w:author="Joseph Pannizzo" w:id="8" w:date="2022-02-28T14:56:11Z">
     <w:p>
       <w:pPr>
         <w:keepNext w:val="0"/>
@@ -4803,11 +5131,11 @@
           <w:vertAlign w:val="baseline"/>
           <w:rtl w:val="0"/>
         </w:rPr>
-        <w:t xml:space="preserve">@nsmina@fordham.edu : is this now enforced by code?</w:t>
+        <w:t xml:space="preserve">All of our models are defined in the model Readme in escalate/data_models/. These defined models in the readme cover all the API models as well. A reference to it is at the bottom of the guide</w:t>
       </w:r>
     </w:p>
   </w:comment>
-  <w:comment w:author="Nicole Smina" w:id="9" w:date="2022-02-28T18:26:22Z">
+  <w:comment w:author="Joshua Schrier" w:id="10" w:date="2022-02-27T20:01:32Z">
     <w:p>
       <w:pPr>
         <w:keepNext w:val="0"/>
@@ -4854,11 +5182,11 @@
           <w:vertAlign w:val="baseline"/>
           <w:rtl w:val="0"/>
         </w:rPr>
-        <w:t xml:space="preserve">the non-negative numbers part is enforced. solvent concentrations are chemically meaningless bc we assume pure solvents, so the code simply "ignores" an entry other than 0 as long as it's a valid non-negative number. i clarified within the paragraph</w:t>
+        <w:t xml:space="preserve">@nsmina@fordham.edu : is this now enforced by code?</w:t>
       </w:r>
     </w:p>
   </w:comment>
-  <w:comment w:author="Joshua Schrier" w:id="0" w:date="2022-02-27T19:55:51Z">
+  <w:comment w:author="Nicole Smina" w:id="11" w:date="2022-02-28T18:26:22Z">
     <w:p>
       <w:pPr>
         <w:keepNext w:val="0"/>
@@ -4905,11 +5233,11 @@
           <w:vertAlign w:val="baseline"/>
           <w:rtl w:val="0"/>
         </w:rPr>
-        <w:t xml:space="preserve">*CAN* not or *should* not? Is this enforced by the code, or just a suggestion?</w:t>
+        <w:t xml:space="preserve">the non-negative numbers part is enforced. solvent concentrations are chemically meaningless bc we assume pure solvents, so the code simply "ignores" an entry other than 0 as long as it's a valid non-negative number. i clarified within the paragraph</w:t>
       </w:r>
     </w:p>
   </w:comment>
-  <w:comment w:author="Joseph Pannizzo" w:id="1" w:date="2022-02-28T14:58:36Z">
+  <w:comment w:author="Joshua Schrier" w:id="1" w:date="2022-02-27T19:55:51Z">
     <w:p>
       <w:pPr>
         <w:keepNext w:val="0"/>
@@ -4956,11 +5284,11 @@
           <w:vertAlign w:val="baseline"/>
           <w:rtl w:val="0"/>
         </w:rPr>
-        <w:t xml:space="preserve">I am not sure of the answer to this. In the password instruction the wording is Can't. @vshekar@haverford.edu can you confirm it can't be these things listed?</w:t>
+        <w:t xml:space="preserve">*CAN* not or *should* not? Is this enforced by the code, or just a suggestion?</w:t>
       </w:r>
     </w:p>
   </w:comment>
-  <w:comment w:author="Venkateswaran Shekar" w:id="2" w:date="2022-03-03T12:44:06Z">
+  <w:comment w:author="Joseph Pannizzo" w:id="2" w:date="2022-02-28T14:58:36Z">
     <w:p>
       <w:pPr>
         <w:keepNext w:val="0"/>
@@ -5007,11 +5335,11 @@
           <w:vertAlign w:val="baseline"/>
           <w:rtl w:val="0"/>
         </w:rPr>
-        <w:t xml:space="preserve">This is enforced by the code, but can be removed</w:t>
+        <w:t xml:space="preserve">I am not sure of the answer to this. In the password instruction the wording is Can't. @vshekar@haverford.edu can you confirm it can't be these things listed?</w:t>
       </w:r>
     </w:p>
   </w:comment>
-  <w:comment w:author="Joshua Schrier" w:id="3" w:date="2022-03-03T13:02:51Z">
+  <w:comment w:author="Venkateswaran Shekar" w:id="3" w:date="2022-03-03T12:44:06Z">
     <w:p>
       <w:pPr>
         <w:keepNext w:val="0"/>
@@ -5058,7 +5386,109 @@
           <w:vertAlign w:val="baseline"/>
           <w:rtl w:val="0"/>
         </w:rPr>
+        <w:t xml:space="preserve">This is enforced by the code, but can be removed</w:t>
+      </w:r>
+    </w:p>
+  </w:comment>
+  <w:comment w:author="Joshua Schrier" w:id="4" w:date="2022-03-03T13:02:51Z">
+    <w:p>
+      <w:pPr>
+        <w:keepNext w:val="0"/>
+        <w:keepLines w:val="0"/>
+        <w:pageBreakBefore w:val="0"/>
+        <w:widowControl w:val="0"/>
+        <w:pBdr>
+          <w:top w:space="0" w:sz="0" w:val="nil"/>
+          <w:left w:space="0" w:sz="0" w:val="nil"/>
+          <w:bottom w:space="0" w:sz="0" w:val="nil"/>
+          <w:right w:space="0" w:sz="0" w:val="nil"/>
+          <w:between w:space="0" w:sz="0" w:val="nil"/>
+        </w:pBdr>
+        <w:shd w:fill="auto" w:val="clear"/>
+        <w:spacing w:after="0" w:before="0" w:line="240" w:lineRule="auto"/>
+        <w:ind w:left="0" w:right="0" w:firstLine="0"/>
+        <w:jc w:val="left"/>
+        <w:rPr>
+          <w:rFonts w:ascii="Arial" w:cs="Arial" w:eastAsia="Arial" w:hAnsi="Arial"/>
+          <w:b w:val="0"/>
+          <w:i w:val="0"/>
+          <w:smallCaps w:val="0"/>
+          <w:strike w:val="0"/>
+          <w:color w:val="000000"/>
+          <w:sz w:val="22"/>
+          <w:szCs w:val="22"/>
+          <w:u w:val="none"/>
+          <w:shd w:fill="auto" w:val="clear"/>
+          <w:vertAlign w:val="baseline"/>
+        </w:rPr>
+      </w:pPr>
+      <w:r>
+        <w:rPr>
+          <w:rFonts w:ascii="Arial" w:cs="Arial" w:eastAsia="Arial" w:hAnsi="Arial"/>
+          <w:b w:val="0"/>
+          <w:i w:val="0"/>
+          <w:smallCaps w:val="0"/>
+          <w:strike w:val="0"/>
+          <w:color w:val="000000"/>
+          <w:sz w:val="22"/>
+          <w:szCs w:val="22"/>
+          <w:u w:val="none"/>
+          <w:shd w:fill="auto" w:val="clear"/>
+          <w:vertAlign w:val="baseline"/>
+          <w:rtl w:val="0"/>
+        </w:rPr>
         <w:t xml:space="preserve">It's fine that its enforced by code.  Make it clear and point to the forbidden common password file used</w:t>
+      </w:r>
+    </w:p>
+  </w:comment>
+  <w:comment w:author="Nicole Smina" w:id="0" w:date="2022-03-04T16:02:36Z">
+    <w:p>
+      <w:pPr>
+        <w:keepNext w:val="0"/>
+        <w:keepLines w:val="0"/>
+        <w:pageBreakBefore w:val="0"/>
+        <w:widowControl w:val="0"/>
+        <w:pBdr>
+          <w:top w:space="0" w:sz="0" w:val="nil"/>
+          <w:left w:space="0" w:sz="0" w:val="nil"/>
+          <w:bottom w:space="0" w:sz="0" w:val="nil"/>
+          <w:right w:space="0" w:sz="0" w:val="nil"/>
+          <w:between w:space="0" w:sz="0" w:val="nil"/>
+        </w:pBdr>
+        <w:shd w:fill="auto" w:val="clear"/>
+        <w:spacing w:after="0" w:before="0" w:line="240" w:lineRule="auto"/>
+        <w:ind w:left="0" w:right="0" w:firstLine="0"/>
+        <w:jc w:val="left"/>
+        <w:rPr>
+          <w:rFonts w:ascii="Arial" w:cs="Arial" w:eastAsia="Arial" w:hAnsi="Arial"/>
+          <w:b w:val="0"/>
+          <w:i w:val="0"/>
+          <w:smallCaps w:val="0"/>
+          <w:strike w:val="0"/>
+          <w:color w:val="000000"/>
+          <w:sz w:val="22"/>
+          <w:szCs w:val="22"/>
+          <w:u w:val="none"/>
+          <w:shd w:fill="auto" w:val="clear"/>
+          <w:vertAlign w:val="baseline"/>
+        </w:rPr>
+      </w:pPr>
+      <w:r>
+        <w:rPr>
+          <w:rFonts w:ascii="Arial" w:cs="Arial" w:eastAsia="Arial" w:hAnsi="Arial"/>
+          <w:b w:val="0"/>
+          <w:i w:val="0"/>
+          <w:smallCaps w:val="0"/>
+          <w:strike w:val="0"/>
+          <w:color w:val="000000"/>
+          <w:sz w:val="22"/>
+          <w:szCs w:val="22"/>
+          <w:u w:val="none"/>
+          <w:shd w:fill="auto" w:val="clear"/>
+          <w:vertAlign w:val="baseline"/>
+          <w:rtl w:val="0"/>
+        </w:rPr>
+        <w:t xml:space="preserve">@vshekar@haverford.edu @jpannizzo@haverford.edu add link to API user guide when it is available</w:t>
       </w:r>
     </w:p>
   </w:comment>
@@ -5180,6 +5610,116 @@
   <w:abstractNum w:abstractNumId="2">
     <w:lvl w:ilvl="0">
       <w:start w:val="1"/>
+      <w:numFmt w:val="bullet"/>
+      <w:lvlText w:val="●"/>
+      <w:lvlJc w:val="left"/>
+      <w:pPr>
+        <w:ind w:left="720" w:hanging="360"/>
+      </w:pPr>
+      <w:rPr>
+        <w:u w:val="none"/>
+      </w:rPr>
+    </w:lvl>
+    <w:lvl w:ilvl="1">
+      <w:start w:val="1"/>
+      <w:numFmt w:val="bullet"/>
+      <w:lvlText w:val="○"/>
+      <w:lvlJc w:val="left"/>
+      <w:pPr>
+        <w:ind w:left="1440" w:hanging="360"/>
+      </w:pPr>
+      <w:rPr>
+        <w:u w:val="none"/>
+      </w:rPr>
+    </w:lvl>
+    <w:lvl w:ilvl="2">
+      <w:start w:val="1"/>
+      <w:numFmt w:val="bullet"/>
+      <w:lvlText w:val="■"/>
+      <w:lvlJc w:val="left"/>
+      <w:pPr>
+        <w:ind w:left="2160" w:hanging="360"/>
+      </w:pPr>
+      <w:rPr>
+        <w:u w:val="none"/>
+      </w:rPr>
+    </w:lvl>
+    <w:lvl w:ilvl="3">
+      <w:start w:val="1"/>
+      <w:numFmt w:val="bullet"/>
+      <w:lvlText w:val="●"/>
+      <w:lvlJc w:val="left"/>
+      <w:pPr>
+        <w:ind w:left="2880" w:hanging="360"/>
+      </w:pPr>
+      <w:rPr>
+        <w:u w:val="none"/>
+      </w:rPr>
+    </w:lvl>
+    <w:lvl w:ilvl="4">
+      <w:start w:val="1"/>
+      <w:numFmt w:val="bullet"/>
+      <w:lvlText w:val="○"/>
+      <w:lvlJc w:val="left"/>
+      <w:pPr>
+        <w:ind w:left="3600" w:hanging="360"/>
+      </w:pPr>
+      <w:rPr>
+        <w:u w:val="none"/>
+      </w:rPr>
+    </w:lvl>
+    <w:lvl w:ilvl="5">
+      <w:start w:val="1"/>
+      <w:numFmt w:val="bullet"/>
+      <w:lvlText w:val="■"/>
+      <w:lvlJc w:val="left"/>
+      <w:pPr>
+        <w:ind w:left="4320" w:hanging="360"/>
+      </w:pPr>
+      <w:rPr>
+        <w:u w:val="none"/>
+      </w:rPr>
+    </w:lvl>
+    <w:lvl w:ilvl="6">
+      <w:start w:val="1"/>
+      <w:numFmt w:val="bullet"/>
+      <w:lvlText w:val="●"/>
+      <w:lvlJc w:val="left"/>
+      <w:pPr>
+        <w:ind w:left="5040" w:hanging="360"/>
+      </w:pPr>
+      <w:rPr>
+        <w:u w:val="none"/>
+      </w:rPr>
+    </w:lvl>
+    <w:lvl w:ilvl="7">
+      <w:start w:val="1"/>
+      <w:numFmt w:val="bullet"/>
+      <w:lvlText w:val="○"/>
+      <w:lvlJc w:val="left"/>
+      <w:pPr>
+        <w:ind w:left="5760" w:hanging="360"/>
+      </w:pPr>
+      <w:rPr>
+        <w:u w:val="none"/>
+      </w:rPr>
+    </w:lvl>
+    <w:lvl w:ilvl="8">
+      <w:start w:val="1"/>
+      <w:numFmt w:val="bullet"/>
+      <w:lvlText w:val="■"/>
+      <w:lvlJc w:val="left"/>
+      <w:pPr>
+        <w:ind w:left="6480" w:hanging="360"/>
+      </w:pPr>
+      <w:rPr>
+        <w:u w:val="none"/>
+      </w:rPr>
+    </w:lvl>
+  </w:abstractNum>
+  <w:abstractNum w:abstractNumId="3">
+    <w:lvl w:ilvl="0">
+      <w:start w:val="1"/>
       <w:numFmt w:val="decimal"/>
       <w:lvlText w:val="%1."/>
       <w:lvlJc w:val="left"/>
@@ -5287,7 +5827,7 @@
       </w:rPr>
     </w:lvl>
   </w:abstractNum>
-  <w:abstractNum w:abstractNumId="3">
+  <w:abstractNum w:abstractNumId="4">
     <w:lvl w:ilvl="0">
       <w:start w:val="1"/>
       <w:numFmt w:val="bullet"/>
@@ -5405,6 +5945,9 @@
   </w:num>
   <w:num w:numId="3">
     <w:abstractNumId w:val="3"/>
+  </w:num>
+  <w:num w:numId="4">
+    <w:abstractNumId w:val="4"/>
   </w:num>
 </w:numbering>
 </file>

</xml_diff>

<commit_message>
updates to workflow designer section of UI user guide
</commit_message>
<xml_diff>
--- a/UI User Guide.docx
+++ b/UI User Guide.docx
@@ -334,16 +334,7 @@
             <w:szCs w:val="24"/>
             <w:u w:val="single"/>
           </w:rPr>
-          <w:t>Manual Experiment</w:t>
-        </w:r>
-        <w:r>
-          <w:rPr>
-            <w:color w:val="1155CC"/>
-            <w:sz w:val="24"/>
-            <w:szCs w:val="24"/>
-            <w:u w:val="single"/>
-          </w:rPr>
-          <w:t xml:space="preserve"> Creation</w:t>
+          <w:t>Manual Experiment Creation</w:t>
         </w:r>
       </w:hyperlink>
     </w:p>
@@ -639,12 +630,7 @@
     <w:p>
       <w:r>
         <w:tab/>
-      </w:r>
-      <w:r>
-        <w:t>The purpose of this document is to guide new users through the ESCALATE v3 application. Use the links in the table of contents above and throughout the user guide to quickly navigate through this document. For a detailed explanation of the API, reference t</w:t>
-      </w:r>
-      <w:r>
-        <w:t>he ESCALATE v3</w:t>
+        <w:t>The purpose of this document is to guide new users through the ESCALATE v3 application. Use the links in the table of contents above and throughout the user guide to quickly navigate through this document. For a detailed explanation of the API, reference the ESCALATE v3</w:t>
       </w:r>
       <w:commentRangeStart w:id="9"/>
       <w:r>
@@ -788,14 +774,7 @@
           <w:sz w:val="24"/>
           <w:szCs w:val="24"/>
         </w:rPr>
-        <w:t>Navigate to the login page (localhost:8000 by default on local machine installations). Select the “Create User” button at the bottom of the page. This will cause the u</w:t>
-      </w:r>
-      <w:r>
-        <w:rPr>
-          <w:sz w:val="24"/>
-          <w:szCs w:val="24"/>
-        </w:rPr>
-        <w:t xml:space="preserve">ser creation form to populate the page. Fill in the required fields, marked with an (*). </w:t>
+        <w:t xml:space="preserve">Navigate to the login page (localhost:8000 by default on local machine installations). Select the “Create User” button at the bottom of the page. This will cause the user creation form to populate the page. Fill in the required fields, marked with an (*). </w:t>
       </w:r>
       <w:commentRangeStart w:id="12"/>
       <w:commentRangeStart w:id="13"/>
@@ -806,7 +785,23 @@
           <w:sz w:val="24"/>
           <w:szCs w:val="24"/>
         </w:rPr>
-        <w:t>Passwords can’t be too similar to personal information, must contain at least 8 characters, can’t be entirely numeric, and can’t be commonly used passwords.</w:t>
+        <w:t xml:space="preserve">Passwords can’t be too </w:t>
+      </w:r>
+      <w:proofErr w:type="gramStart"/>
+      <w:r>
+        <w:rPr>
+          <w:sz w:val="24"/>
+          <w:szCs w:val="24"/>
+        </w:rPr>
+        <w:t>similar to</w:t>
+      </w:r>
+      <w:proofErr w:type="gramEnd"/>
+      <w:r>
+        <w:rPr>
+          <w:sz w:val="24"/>
+          <w:szCs w:val="24"/>
+        </w:rPr>
+        <w:t xml:space="preserve"> personal information, must contain at least 8 characters, can’t be entirely numeric, and can’t be commonly used passwords.</w:t>
       </w:r>
       <w:r>
         <w:rPr>
@@ -862,14 +857,7 @@
           <w:sz w:val="24"/>
           <w:szCs w:val="24"/>
         </w:rPr>
-        <w:t xml:space="preserve"> at the top of the main pag</w:t>
-      </w:r>
-      <w:r>
-        <w:rPr>
-          <w:sz w:val="24"/>
-          <w:szCs w:val="24"/>
-        </w:rPr>
-        <w:t>e.</w:t>
+        <w:t xml:space="preserve"> at the top of the main page.</w:t>
       </w:r>
     </w:p>
     <w:p>
@@ -885,7 +873,23 @@
           <w:sz w:val="24"/>
           <w:szCs w:val="24"/>
         </w:rPr>
-        <w:t>Once a user has filled out the required fields and any personal information they would like to add at this point in time they can select the “Submit” button to process the form and create the user account.</w:t>
+        <w:t xml:space="preserve">Once a user has filled out the required fields and any personal </w:t>
+      </w:r>
+      <w:proofErr w:type="gramStart"/>
+      <w:r>
+        <w:rPr>
+          <w:sz w:val="24"/>
+          <w:szCs w:val="24"/>
+        </w:rPr>
+        <w:t>information</w:t>
+      </w:r>
+      <w:proofErr w:type="gramEnd"/>
+      <w:r>
+        <w:rPr>
+          <w:sz w:val="24"/>
+          <w:szCs w:val="24"/>
+        </w:rPr>
+        <w:t xml:space="preserve"> they would like to add at this point in time they can select the “Submit” button to process the form and create the user account.</w:t>
       </w:r>
     </w:p>
     <w:p>
@@ -939,21 +943,23 @@
           <w:szCs w:val="24"/>
         </w:rPr>
         <w:tab/>
-        <w:t xml:space="preserve">At the login screen, fill in the </w:t>
-      </w:r>
-      <w:r>
-        <w:rPr>
-          <w:sz w:val="24"/>
-          <w:szCs w:val="24"/>
-        </w:rPr>
-        <w:t>username and password associated with an account and select “Submit”. Users with valid credentials will be redirected to the main menu. If you do not remember your credentials to log into the application please reach out to the administrator that is managi</w:t>
-      </w:r>
-      <w:r>
-        <w:rPr>
-          <w:sz w:val="24"/>
-          <w:szCs w:val="24"/>
-        </w:rPr>
-        <w:t>ng the ESCALATE application.</w:t>
+        <w:t xml:space="preserve">At the login screen, fill in the username and password associated with an account and select “Submit”. Users with valid credentials will be redirected to the main menu. If you do not remember your credentials to log into the </w:t>
+      </w:r>
+      <w:proofErr w:type="gramStart"/>
+      <w:r>
+        <w:rPr>
+          <w:sz w:val="24"/>
+          <w:szCs w:val="24"/>
+        </w:rPr>
+        <w:t>application</w:t>
+      </w:r>
+      <w:proofErr w:type="gramEnd"/>
+      <w:r>
+        <w:rPr>
+          <w:sz w:val="24"/>
+          <w:szCs w:val="24"/>
+        </w:rPr>
+        <w:t xml:space="preserve"> please reach out to the administrator that is managing the ESCALATE application.</w:t>
       </w:r>
     </w:p>
     <w:p>
@@ -1104,14 +1110,7 @@
           <w:sz w:val="24"/>
           <w:szCs w:val="24"/>
         </w:rPr>
-        <w:t>Selecting your name in the top right corner of the application will provide a “Profile” and “Logout” options from the dropdown menu. Selecting “Logout” will log out of the application and redirect you to the login page. Selecting “Profile” will bring up yo</w:t>
-      </w:r>
-      <w:r>
-        <w:rPr>
-          <w:sz w:val="24"/>
-          <w:szCs w:val="24"/>
-        </w:rPr>
-        <w:t>ur personalized user profile where you can see and edit personal information, add an image, and update lab associations. To join/leave a lab you must provide an organizational password that should be provided by that lab's administrator.</w:t>
+        <w:t>Selecting your name in the top right corner of the application will provide a “Profile” and “Logout” options from the dropdown menu. Selecting “Logout” will log out of the application and redirect you to the login page. Selecting “Profile” will bring up your personalized user profile where you can see and edit personal information, add an image, and update lab associations. To join/leave a lab you must provide an organizational password that should be provided by that lab's administrator.</w:t>
       </w:r>
     </w:p>
     <w:p>
@@ -1161,14 +1160,7 @@
           <w:sz w:val="24"/>
           <w:szCs w:val="24"/>
         </w:rPr>
-        <w:t>B</w:t>
-      </w:r>
-      <w:r>
-        <w:rPr>
-          <w:sz w:val="24"/>
-          <w:szCs w:val="24"/>
-        </w:rPr>
-        <w:t xml:space="preserve">efore any </w:t>
+        <w:t xml:space="preserve">Before any </w:t>
       </w:r>
       <w:hyperlink w:anchor="_5lx71huup1iz">
         <w:r>
@@ -1186,14 +1178,23 @@
           <w:sz w:val="24"/>
           <w:szCs w:val="24"/>
         </w:rPr>
-        <w:t>, you must select a lab organization. Labs will need to be pre-populated via the API, and you will need to have joined a lab through the user profile before you can select that lab. Pres</w:t>
-      </w:r>
-      <w:r>
-        <w:rPr>
-          <w:sz w:val="24"/>
-          <w:szCs w:val="24"/>
-        </w:rPr>
-        <w:t>s the “Select Lab” button at the top of the main menu. This will navigate to the lab selection form. Select the appropriate lab from the drop down menu and confirm the selection by clicking “Select Lab”.</w:t>
+        <w:t xml:space="preserve">, you must select a lab organization. Labs will need to be pre-populated via the API, and you will need to have joined a lab through the user profile before you can select that lab. Press the “Select Lab” button at the top of the main menu. This will navigate to the lab selection form. Select the appropriate lab from the </w:t>
+      </w:r>
+      <w:proofErr w:type="gramStart"/>
+      <w:r>
+        <w:rPr>
+          <w:sz w:val="24"/>
+          <w:szCs w:val="24"/>
+        </w:rPr>
+        <w:t>drop down</w:t>
+      </w:r>
+      <w:proofErr w:type="gramEnd"/>
+      <w:r>
+        <w:rPr>
+          <w:sz w:val="24"/>
+          <w:szCs w:val="24"/>
+        </w:rPr>
+        <w:t xml:space="preserve"> menu and confirm the selection by clicking “Select Lab”.</w:t>
       </w:r>
     </w:p>
     <w:p>
@@ -1235,14 +1236,7 @@
           <w:sz w:val="24"/>
           <w:szCs w:val="24"/>
         </w:rPr>
-        <w:t>This dropdown provides a list o</w:t>
-      </w:r>
-      <w:r>
-        <w:rPr>
-          <w:sz w:val="24"/>
-          <w:szCs w:val="24"/>
-        </w:rPr>
-        <w:t>f models that can be searched over to find specific information on the following model instances:</w:t>
+        <w:t>This dropdown provides a list of models that can be searched over to find specific information on the following model instances:</w:t>
       </w:r>
     </w:p>
     <w:p>
@@ -1672,14 +1666,7 @@
           <w:szCs w:val="24"/>
         </w:rPr>
         <w:tab/>
-        <w:t>The experiment dropdown menu contains the main functionality of the UI appl</w:t>
-      </w:r>
-      <w:r>
-        <w:rPr>
-          <w:sz w:val="24"/>
-          <w:szCs w:val="24"/>
-        </w:rPr>
-        <w:t xml:space="preserve">ication. Within this dropdown, you can access </w:t>
+        <w:t xml:space="preserve">The experiment dropdown menu contains the main functionality of the UI application. Within this dropdown, you can access </w:t>
       </w:r>
       <w:hyperlink w:anchor="_uvq256ym0a4">
         <w:r>
@@ -1872,28 +1859,23 @@
           <w:sz w:val="24"/>
           <w:szCs w:val="24"/>
         </w:rPr>
-        <w:t>The models form allows users to search exposed models to find detailed information on any specific instance of that model. To search for a specific instance of a model, select the model from the Model dropdown menu. Initially all instances of that model wi</w:t>
-      </w:r>
-      <w:r>
-        <w:rPr>
-          <w:sz w:val="24"/>
-          <w:szCs w:val="24"/>
-        </w:rPr>
-        <w:t>ll be displayed in a list format. Results can be narrowed by using the search bar at the top of the page. Any instances that need to be removed from the table can be deleted using the trash can button located in the rightmost column of the table. Any insta</w:t>
-      </w:r>
-      <w:r>
-        <w:rPr>
-          <w:sz w:val="24"/>
-          <w:szCs w:val="24"/>
-        </w:rPr>
-        <w:t xml:space="preserve">nce can be edited by selecting the pen and paper button in the rightmost column of the table and a model edit form will be shown similar to the image below. The information available to edit will change depending on the model instance being edited. Submit </w:t>
-      </w:r>
-      <w:r>
-        <w:rPr>
-          <w:sz w:val="24"/>
-          <w:szCs w:val="24"/>
-        </w:rPr>
-        <w:t>any altered information for a specific model instance to save changes to the database.</w:t>
+        <w:t xml:space="preserve">The models form allows users to search exposed models to find detailed information on any specific instance of that model. To search for a specific instance of a model, select the model from the Model dropdown menu. Initially all instances of that model will be displayed in a list format. Results can be narrowed by using the search bar at the top of the page. Any instances that need to be removed from the table can be deleted using the trash can button located in the rightmost column of the table. Any instance can be edited by selecting the pen and paper button in the rightmost column of the table and a model edit form will be shown </w:t>
+      </w:r>
+      <w:proofErr w:type="gramStart"/>
+      <w:r>
+        <w:rPr>
+          <w:sz w:val="24"/>
+          <w:szCs w:val="24"/>
+        </w:rPr>
+        <w:t>similar to</w:t>
+      </w:r>
+      <w:proofErr w:type="gramEnd"/>
+      <w:r>
+        <w:rPr>
+          <w:sz w:val="24"/>
+          <w:szCs w:val="24"/>
+        </w:rPr>
+        <w:t xml:space="preserve"> the image below. The information available to edit will change depending on the model instance being edited. Submit any altered information for a specific model instance to save changes to the database.</w:t>
       </w:r>
     </w:p>
     <w:p>
@@ -2065,7 +2047,23 @@
           <w:sz w:val="24"/>
           <w:szCs w:val="24"/>
         </w:rPr>
-        <w:t xml:space="preserve">Once created, a template can be reused over and over for different experiments, and the specific parameters (e.g. </w:t>
+        <w:t>Once created, a template can be reused over and over for different experiments, and the specific parameters (</w:t>
+      </w:r>
+      <w:proofErr w:type="gramStart"/>
+      <w:r>
+        <w:rPr>
+          <w:sz w:val="24"/>
+          <w:szCs w:val="24"/>
+        </w:rPr>
+        <w:t>e.g.</w:t>
+      </w:r>
+      <w:proofErr w:type="gramEnd"/>
+      <w:r>
+        <w:rPr>
+          <w:sz w:val="24"/>
+          <w:szCs w:val="24"/>
+        </w:rPr>
+        <w:t xml:space="preserve"> </w:t>
       </w:r>
       <w:r>
         <w:rPr>
@@ -2093,14 +2091,7 @@
           <w:sz w:val="24"/>
           <w:szCs w:val="24"/>
         </w:rPr>
-        <w:t>) can be cha</w:t>
-      </w:r>
-      <w:r>
-        <w:rPr>
-          <w:sz w:val="24"/>
-          <w:szCs w:val="24"/>
-        </w:rPr>
-        <w:t>nged from experiment to experiment.</w:t>
+        <w:t>) can be changed from experiment to experiment.</w:t>
       </w:r>
     </w:p>
     <w:p>
@@ -2151,28 +2142,7 @@
           <w:sz w:val="24"/>
           <w:szCs w:val="24"/>
         </w:rPr>
-        <w:t xml:space="preserve"> and outcomes. </w:t>
-      </w:r>
-      <w:r>
-        <w:rPr>
-          <w:sz w:val="24"/>
-          <w:szCs w:val="24"/>
-        </w:rPr>
-        <w:t xml:space="preserve">The text box </w:t>
-      </w:r>
-      <w:r>
-        <w:rPr>
-          <w:sz w:val="24"/>
-          <w:szCs w:val="24"/>
-        </w:rPr>
-        <w:t>labeled “Experiment Template Name” allows you</w:t>
-      </w:r>
-      <w:r>
-        <w:rPr>
-          <w:sz w:val="24"/>
-          <w:szCs w:val="24"/>
-        </w:rPr>
-        <w:t xml:space="preserve"> to name the experiment template. </w:t>
+        <w:t xml:space="preserve"> and outcomes. The text box labeled “Experiment Template Name” allows you to name the experiment template. </w:t>
       </w:r>
       <w:r>
         <w:rPr>
@@ -2232,7 +2202,23 @@
           <w:sz w:val="24"/>
           <w:szCs w:val="24"/>
         </w:rPr>
-        <w:t>For example, if the template is being used for experiments that involve two stock solutions and an acid, and you wish to record whether or not a product</w:t>
+        <w:t xml:space="preserve">For example, if the template is being used for experiments that involve two stock solutions and an acid, and you wish to record </w:t>
+      </w:r>
+      <w:proofErr w:type="gramStart"/>
+      <w:r>
+        <w:rPr>
+          <w:sz w:val="24"/>
+          <w:szCs w:val="24"/>
+        </w:rPr>
+        <w:t>whether or not</w:t>
+      </w:r>
+      <w:proofErr w:type="gramEnd"/>
+      <w:r>
+        <w:rPr>
+          <w:sz w:val="24"/>
+          <w:szCs w:val="24"/>
+        </w:rPr>
+        <w:t xml:space="preserve"> a product</w:t>
       </w:r>
       <w:r>
         <w:rPr>
@@ -2246,14 +2232,7 @@
           <w:sz w:val="24"/>
           <w:szCs w:val="24"/>
         </w:rPr>
-        <w:t>, you</w:t>
-      </w:r>
-      <w:r>
-        <w:rPr>
-          <w:sz w:val="24"/>
-          <w:szCs w:val="24"/>
-        </w:rPr>
-        <w:t xml:space="preserve"> would enter “3” for the number of reagents and “2” for the number of outcomes. Then, click the “</w:t>
+        <w:t>, you would enter “3” for the number of reagents and “2” for the number of outcomes. Then, click the “</w:t>
       </w:r>
       <w:r>
         <w:rPr>
@@ -2281,14 +2260,7 @@
           <w:sz w:val="24"/>
           <w:szCs w:val="24"/>
         </w:rPr>
-        <w:t xml:space="preserve"> reagents</w:t>
-      </w:r>
-      <w:r>
-        <w:rPr>
-          <w:sz w:val="24"/>
-          <w:szCs w:val="24"/>
-        </w:rPr>
-        <w:t>.</w:t>
+        <w:t xml:space="preserve"> reagents.</w:t>
       </w:r>
     </w:p>
     <w:p>
@@ -2362,12 +2334,6 @@
           <w:szCs w:val="24"/>
         </w:rPr>
         <w:tab/>
-      </w:r>
-      <w:r>
-        <w:rPr>
-          <w:sz w:val="24"/>
-          <w:szCs w:val="24"/>
-        </w:rPr>
         <w:t xml:space="preserve"> </w:t>
       </w:r>
     </w:p>
@@ -2435,7 +2401,23 @@
           <w:sz w:val="24"/>
           <w:szCs w:val="24"/>
         </w:rPr>
-        <w:t xml:space="preserve">. Note that each reagent must contain at least one material. Optionally, use the drop-down menu to select properties that you would like to associate with the reagent as a whole. This will create property templates that link to the reagent template in the database. For example, suppose the stock solutions </w:t>
+        <w:t xml:space="preserve">. Note that each reagent must contain at least one material. Optionally, use the drop-down menu to select properties that you would like to associate with the </w:t>
+      </w:r>
+      <w:proofErr w:type="gramStart"/>
+      <w:r>
+        <w:rPr>
+          <w:sz w:val="24"/>
+          <w:szCs w:val="24"/>
+        </w:rPr>
+        <w:t>reagent as a whole</w:t>
+      </w:r>
+      <w:proofErr w:type="gramEnd"/>
+      <w:r>
+        <w:rPr>
+          <w:sz w:val="24"/>
+          <w:szCs w:val="24"/>
+        </w:rPr>
+        <w:t xml:space="preserve">. This will create property templates that link to the reagent template in the database. For example, suppose the stock solutions </w:t>
       </w:r>
       <w:r>
         <w:rPr>
@@ -2594,35 +2576,7 @@
           <w:sz w:val="24"/>
           <w:szCs w:val="24"/>
         </w:rPr>
-        <w:t xml:space="preserve"> allows for specification of the material components that go into each reagent. For each reagent, the reagent name, entered on the previous form, is displayed for reference; it cannot be modified on this screen. Optionally, the drop-down menu can be used to select one or more material-level properties. This will create property templates that associate with each reagent material template in that reagent. Like in the previous form, m</w:t>
-      </w:r>
-      <w:r>
-        <w:rPr>
-          <w:sz w:val="24"/>
-          <w:szCs w:val="24"/>
-        </w:rPr>
-        <w:t xml:space="preserve">ultiple </w:t>
-      </w:r>
-      <w:r>
-        <w:rPr>
-          <w:sz w:val="24"/>
-          <w:szCs w:val="24"/>
-        </w:rPr>
-        <w:t xml:space="preserve">material </w:t>
-      </w:r>
-      <w:r>
-        <w:rPr>
-          <w:sz w:val="24"/>
-          <w:szCs w:val="24"/>
-        </w:rPr>
-        <w:t>properties can be selected for the same reagent, if desired: hold down the command/ctrl key as you click on each of the desired properties. If a property is not listed, enter the name in the text box below the drop-down menu. Multiple names can be entered, separated by commas.</w:t>
-      </w:r>
-      <w:r>
-        <w:rPr>
-          <w:sz w:val="24"/>
-          <w:szCs w:val="24"/>
-        </w:rPr>
-        <w:t xml:space="preserve"> Boxes are then displayed to indicate the material type for each material in the reagent; the number of materials corresponds to the integer entered on the previous page. Select the desired material type from the drop-down menu, or, if it is not displayed, manually enter the material type in the text box below. Note that, for the form to be valid, a material type </w:t>
+        <w:t xml:space="preserve"> allows for specification of the material components that go into each reagent. For each reagent, the reagent name, entered on the previous form, is displayed for reference; it cannot be modified on this screen. Optionally, the drop-down menu can be used to select one or more material-level properties. This will create property templates that associate with each reagent material template in that reagent. Like in the previous form, multiple material properties can be selected for the same reagent, if desired: hold down the command/ctrl key as you click on each of the desired properties. If a property is not listed, enter the name in the text box below the drop-down menu. Multiple names can be entered, separated by commas. Boxes are then displayed to indicate the material type for each material in the reagent; the number of materials corresponds to the integer entered on the previous page. Select the desired material type from the drop-down menu, or, if it is not displayed, manually enter the material type in the text box below. Note that, for the form to be valid, a material type </w:t>
       </w:r>
       <w:r>
         <w:rPr>
@@ -2753,14 +2707,7 @@
           <w:sz w:val="24"/>
           <w:szCs w:val="24"/>
         </w:rPr>
-        <w:t xml:space="preserve">This form, shown above, allows you to specify the outcome(s) for the experiment template. </w:t>
-      </w:r>
-      <w:r>
-        <w:rPr>
-          <w:sz w:val="24"/>
-          <w:szCs w:val="24"/>
-        </w:rPr>
-        <w:t xml:space="preserve">For each outcome, you can define the name of the outcome as well as its data type. For instance, you might define an outcome called “Success” with a </w:t>
+        <w:t xml:space="preserve">This form, shown above, allows you to specify the outcome(s) for the experiment template. For each outcome, you can define the name of the outcome as well as its data type. For instance, you might define an outcome called “Success” with a </w:t>
       </w:r>
       <w:r>
         <w:rPr>
@@ -2788,35 +2735,14 @@
           <w:sz w:val="24"/>
           <w:szCs w:val="24"/>
         </w:rPr>
-        <w:t>for each exper</w:t>
-      </w:r>
-      <w:r>
-        <w:rPr>
-          <w:sz w:val="24"/>
-          <w:szCs w:val="24"/>
-        </w:rPr>
-        <w:t xml:space="preserve">iment using the template. </w:t>
-      </w:r>
-      <w:r>
-        <w:rPr>
-          <w:sz w:val="24"/>
-          <w:szCs w:val="24"/>
-        </w:rPr>
-        <w:t xml:space="preserve">To change the number of </w:t>
-      </w:r>
-      <w:r>
-        <w:rPr>
-          <w:sz w:val="24"/>
-          <w:szCs w:val="24"/>
-        </w:rPr>
-        <w:t>outcome</w:t>
-      </w:r>
-      <w:r>
-        <w:rPr>
-          <w:sz w:val="24"/>
-          <w:szCs w:val="24"/>
-        </w:rPr>
-        <w:t xml:space="preserve"> boxes that display on this page, press “</w:t>
+        <w:t xml:space="preserve">for each experiment using the template. </w:t>
+      </w:r>
+      <w:r>
+        <w:rPr>
+          <w:sz w:val="24"/>
+          <w:szCs w:val="24"/>
+        </w:rPr>
+        <w:t>To change the number of outcome boxes that display on this page, press “</w:t>
       </w:r>
       <w:proofErr w:type="spellStart"/>
       <w:r>
@@ -2832,56 +2758,23 @@
           <w:sz w:val="24"/>
           <w:szCs w:val="24"/>
         </w:rPr>
-        <w:t xml:space="preserve"> step” </w:t>
-      </w:r>
-      <w:r>
-        <w:rPr>
-          <w:sz w:val="24"/>
-          <w:szCs w:val="24"/>
-        </w:rPr>
-        <w:t xml:space="preserve">until you return to the first form </w:t>
-      </w:r>
-      <w:r>
-        <w:rPr>
-          <w:sz w:val="24"/>
-          <w:szCs w:val="24"/>
-        </w:rPr>
-        <w:t xml:space="preserve">and modify the number entered in the “Number of </w:t>
-      </w:r>
-      <w:r>
-        <w:rPr>
-          <w:sz w:val="24"/>
-          <w:szCs w:val="24"/>
-        </w:rPr>
-        <w:t>Outcomes</w:t>
-      </w:r>
-      <w:r>
-        <w:rPr>
-          <w:sz w:val="24"/>
-          <w:szCs w:val="24"/>
-        </w:rPr>
-        <w:t>” box</w:t>
-      </w:r>
-      <w:r>
-        <w:rPr>
-          <w:sz w:val="24"/>
-          <w:szCs w:val="24"/>
-        </w:rPr>
-        <w:t>, then return again to the outcome form using “Next step”</w:t>
-      </w:r>
-      <w:r>
-        <w:rPr>
-          <w:sz w:val="24"/>
-          <w:szCs w:val="24"/>
-        </w:rPr>
-        <w:t>.</w:t>
-      </w:r>
-      <w:r>
-        <w:rPr>
-          <w:sz w:val="24"/>
-          <w:szCs w:val="24"/>
-        </w:rPr>
-        <w:t xml:space="preserve"> This will not delete or modify the data entered for the reagents or materials. </w:t>
+        <w:t xml:space="preserve"> step” until you return to the first form and modify the number entered in the “Number of Outcomes” box, then </w:t>
+      </w:r>
+      <w:proofErr w:type="gramStart"/>
+      <w:r>
+        <w:rPr>
+          <w:sz w:val="24"/>
+          <w:szCs w:val="24"/>
+        </w:rPr>
+        <w:t>return again</w:t>
+      </w:r>
+      <w:proofErr w:type="gramEnd"/>
+      <w:r>
+        <w:rPr>
+          <w:sz w:val="24"/>
+          <w:szCs w:val="24"/>
+        </w:rPr>
+        <w:t xml:space="preserve"> to the outcome form using “Next step”. This will not delete or modify the data entered for the reagents or materials. </w:t>
       </w:r>
       <w:r>
         <w:rPr>
@@ -2941,15 +2834,6 @@
           <w:szCs w:val="24"/>
         </w:rPr>
       </w:pPr>
-    </w:p>
-    <w:p>
-      <w:pPr>
-        <w:jc w:val="center"/>
-        <w:rPr>
-          <w:sz w:val="24"/>
-          <w:szCs w:val="24"/>
-        </w:rPr>
-      </w:pPr>
       <w:r>
         <w:rPr>
           <w:noProof/>
@@ -2957,21 +2841,28 @@
           <w:szCs w:val="24"/>
         </w:rPr>
         <w:drawing>
-          <wp:inline distT="114300" distB="114300" distL="114300" distR="114300" wp14:anchorId="4901DA25" wp14:editId="671AAAD6">
-            <wp:extent cx="5943600" cy="3746500"/>
-            <wp:effectExtent l="12700" t="12700" r="12700" b="12700"/>
-            <wp:docPr id="15" name="image1.png"/>
-            <wp:cNvGraphicFramePr/>
+          <wp:inline distT="0" distB="0" distL="0" distR="0" wp14:anchorId="66A49EEC" wp14:editId="61786A6F">
+            <wp:extent cx="5943600" cy="4095115"/>
+            <wp:effectExtent l="0" t="0" r="0" b="0"/>
+            <wp:docPr id="9" name="Picture 9" descr="Diagram&#10;&#10;Description automatically generated"/>
+            <wp:cNvGraphicFramePr>
+              <a:graphicFrameLocks xmlns:a="http://schemas.openxmlformats.org/drawingml/2006/main" noChangeAspect="1"/>
+            </wp:cNvGraphicFramePr>
             <a:graphic xmlns:a="http://schemas.openxmlformats.org/drawingml/2006/main">
               <a:graphicData uri="http://schemas.openxmlformats.org/drawingml/2006/picture">
                 <pic:pic xmlns:pic="http://schemas.openxmlformats.org/drawingml/2006/picture">
                   <pic:nvPicPr>
-                    <pic:cNvPr id="0" name="image1.png"/>
-                    <pic:cNvPicPr preferRelativeResize="0"/>
+                    <pic:cNvPr id="9" name="Picture 9" descr="Diagram&#10;&#10;Description automatically generated"/>
+                    <pic:cNvPicPr/>
                   </pic:nvPicPr>
                   <pic:blipFill>
-                    <a:blip r:embed="rId17"/>
-                    <a:srcRect/>
+                    <a:blip r:embed="rId17" cstate="print">
+                      <a:extLst>
+                        <a:ext uri="{28A0092B-C50C-407E-A947-70E740481C1C}">
+                          <a14:useLocalDpi xmlns:a14="http://schemas.microsoft.com/office/drawing/2010/main" val="0"/>
+                        </a:ext>
+                      </a:extLst>
+                    </a:blip>
                     <a:stretch>
                       <a:fillRect/>
                     </a:stretch>
@@ -2979,17 +2870,11 @@
                   <pic:spPr>
                     <a:xfrm>
                       <a:off x="0" y="0"/>
-                      <a:ext cx="5943600" cy="3746500"/>
+                      <a:ext cx="5943600" cy="4095115"/>
                     </a:xfrm>
                     <a:prstGeom prst="rect">
                       <a:avLst/>
                     </a:prstGeom>
-                    <a:ln w="12700">
-                      <a:solidFill>
-                        <a:srgbClr val="000000"/>
-                      </a:solidFill>
-                      <a:prstDash val="solid"/>
-                    </a:ln>
                   </pic:spPr>
                 </pic:pic>
               </a:graphicData>
@@ -3000,6 +2885,15 @@
     </w:p>
     <w:p>
       <w:pPr>
+        <w:jc w:val="center"/>
+        <w:rPr>
+          <w:sz w:val="24"/>
+          <w:szCs w:val="24"/>
+        </w:rPr>
+      </w:pPr>
+    </w:p>
+    <w:p>
+      <w:pPr>
         <w:rPr>
           <w:sz w:val="24"/>
           <w:szCs w:val="24"/>
@@ -3046,6 +2940,13 @@
           <w:sz w:val="24"/>
           <w:szCs w:val="24"/>
         </w:rPr>
+        <w:t xml:space="preserve">action </w:t>
+      </w:r>
+      <w:r>
+        <w:rPr>
+          <w:sz w:val="24"/>
+          <w:szCs w:val="24"/>
+        </w:rPr>
         <w:t>template</w:t>
       </w:r>
       <w:r>
@@ -3053,42 +2954,49 @@
           <w:sz w:val="24"/>
           <w:szCs w:val="24"/>
         </w:rPr>
-        <w:t xml:space="preserve"> is a series of actions in an experimental procedure. For each act</w:t>
-      </w:r>
-      <w:r>
-        <w:rPr>
-          <w:sz w:val="24"/>
-          <w:szCs w:val="24"/>
-        </w:rPr>
-        <w:t xml:space="preserve">ion </w:t>
-      </w:r>
-      <w:r>
-        <w:rPr>
-          <w:sz w:val="24"/>
-          <w:szCs w:val="24"/>
-        </w:rPr>
-        <w:t>template</w:t>
-      </w:r>
-      <w:r>
-        <w:rPr>
-          <w:sz w:val="24"/>
-          <w:szCs w:val="24"/>
-        </w:rPr>
-        <w:t xml:space="preserve"> you would like to associate with the </w:t>
-      </w:r>
-      <w:r>
-        <w:rPr>
-          <w:sz w:val="24"/>
-          <w:szCs w:val="24"/>
-        </w:rPr>
-        <w:t xml:space="preserve">experiment </w:t>
-      </w:r>
-      <w:r>
-        <w:rPr>
-          <w:sz w:val="24"/>
-          <w:szCs w:val="24"/>
-        </w:rPr>
-        <w:t xml:space="preserve">template, use the “Add action” button to view and select from the list of action definitions. If there are missing action definitions, they can be added via our API endpoint </w:t>
+        <w:t xml:space="preserve"> </w:t>
+      </w:r>
+      <w:r>
+        <w:rPr>
+          <w:sz w:val="24"/>
+          <w:szCs w:val="24"/>
+        </w:rPr>
+        <w:t>refers to a step in</w:t>
+      </w:r>
+      <w:r>
+        <w:rPr>
+          <w:sz w:val="24"/>
+          <w:szCs w:val="24"/>
+        </w:rPr>
+        <w:t xml:space="preserve"> </w:t>
+      </w:r>
+      <w:r>
+        <w:rPr>
+          <w:sz w:val="24"/>
+          <w:szCs w:val="24"/>
+        </w:rPr>
+        <w:t>your</w:t>
+      </w:r>
+      <w:r>
+        <w:rPr>
+          <w:sz w:val="24"/>
+          <w:szCs w:val="24"/>
+        </w:rPr>
+        <w:t xml:space="preserve"> experimental procedure. </w:t>
+      </w:r>
+      <w:r>
+        <w:rPr>
+          <w:sz w:val="24"/>
+          <w:szCs w:val="24"/>
+        </w:rPr>
+        <w:t>Use</w:t>
+      </w:r>
+      <w:r>
+        <w:rPr>
+          <w:sz w:val="24"/>
+          <w:szCs w:val="24"/>
+        </w:rPr>
+        <w:t xml:space="preserve"> the “Add action” button to view and select from the list of action definitions. If there are missing action definitions, they can be added via our API endpoint </w:t>
       </w:r>
       <w:proofErr w:type="spellStart"/>
       <w:r>
@@ -3104,21 +3012,114 @@
           <w:sz w:val="24"/>
           <w:szCs w:val="24"/>
         </w:rPr>
-        <w:t>. For each action, once</w:t>
-      </w:r>
-      <w:r>
-        <w:rPr>
-          <w:sz w:val="24"/>
-          <w:szCs w:val="24"/>
-        </w:rPr>
-        <w:t xml:space="preserve"> you select the action definition it will appear in a box. Click on the box to edit the source and destination</w:t>
-      </w:r>
-      <w:r>
-        <w:rPr>
-          <w:sz w:val="24"/>
-          <w:szCs w:val="24"/>
-        </w:rPr>
-        <w:t>. Follow these conventions:</w:t>
+        <w:t xml:space="preserve">. </w:t>
+      </w:r>
+      <w:r>
+        <w:rPr>
+          <w:sz w:val="24"/>
+          <w:szCs w:val="24"/>
+        </w:rPr>
+        <w:t>Once</w:t>
+      </w:r>
+      <w:r>
+        <w:rPr>
+          <w:sz w:val="24"/>
+          <w:szCs w:val="24"/>
+        </w:rPr>
+        <w:t xml:space="preserve"> you select the action definitio</w:t>
+      </w:r>
+      <w:r>
+        <w:rPr>
+          <w:sz w:val="24"/>
+          <w:szCs w:val="24"/>
+        </w:rPr>
+        <w:t>n, a box will appear on the screen with the action definition’s description</w:t>
+      </w:r>
+      <w:r>
+        <w:rPr>
+          <w:sz w:val="24"/>
+          <w:szCs w:val="24"/>
+        </w:rPr>
+        <w:t xml:space="preserve"> (see visual below)</w:t>
+      </w:r>
+      <w:r>
+        <w:rPr>
+          <w:sz w:val="24"/>
+          <w:szCs w:val="24"/>
+        </w:rPr>
+        <w:t xml:space="preserve">. </w:t>
+      </w:r>
+    </w:p>
+    <w:p>
+      <w:pPr>
+        <w:rPr>
+          <w:sz w:val="24"/>
+          <w:szCs w:val="24"/>
+        </w:rPr>
+      </w:pPr>
+      <w:r>
+        <w:rPr>
+          <w:noProof/>
+          <w:sz w:val="24"/>
+          <w:szCs w:val="24"/>
+        </w:rPr>
+        <w:lastRenderedPageBreak/>
+        <w:drawing>
+          <wp:inline distT="0" distB="0" distL="0" distR="0" wp14:anchorId="79CFEFA2" wp14:editId="5F704386">
+            <wp:extent cx="5943600" cy="2334260"/>
+            <wp:effectExtent l="0" t="0" r="0" b="2540"/>
+            <wp:docPr id="10" name="Picture 10" descr="Graphical user interface, application&#10;&#10;Description automatically generated with medium confidence"/>
+            <wp:cNvGraphicFramePr>
+              <a:graphicFrameLocks xmlns:a="http://schemas.openxmlformats.org/drawingml/2006/main" noChangeAspect="1"/>
+            </wp:cNvGraphicFramePr>
+            <a:graphic xmlns:a="http://schemas.openxmlformats.org/drawingml/2006/main">
+              <a:graphicData uri="http://schemas.openxmlformats.org/drawingml/2006/picture">
+                <pic:pic xmlns:pic="http://schemas.openxmlformats.org/drawingml/2006/picture">
+                  <pic:nvPicPr>
+                    <pic:cNvPr id="10" name="Picture 10" descr="Graphical user interface, application&#10;&#10;Description automatically generated with medium confidence"/>
+                    <pic:cNvPicPr/>
+                  </pic:nvPicPr>
+                  <pic:blipFill>
+                    <a:blip r:embed="rId18" cstate="print">
+                      <a:extLst>
+                        <a:ext uri="{28A0092B-C50C-407E-A947-70E740481C1C}">
+                          <a14:useLocalDpi xmlns:a14="http://schemas.microsoft.com/office/drawing/2010/main" val="0"/>
+                        </a:ext>
+                      </a:extLst>
+                    </a:blip>
+                    <a:stretch>
+                      <a:fillRect/>
+                    </a:stretch>
+                  </pic:blipFill>
+                  <pic:spPr>
+                    <a:xfrm>
+                      <a:off x="0" y="0"/>
+                      <a:ext cx="5943600" cy="2334260"/>
+                    </a:xfrm>
+                    <a:prstGeom prst="rect">
+                      <a:avLst/>
+                    </a:prstGeom>
+                  </pic:spPr>
+                </pic:pic>
+              </a:graphicData>
+            </a:graphic>
+          </wp:inline>
+        </w:drawing>
+      </w:r>
+    </w:p>
+    <w:p>
+      <w:pPr>
+        <w:rPr>
+          <w:sz w:val="24"/>
+          <w:szCs w:val="24"/>
+        </w:rPr>
+      </w:pPr>
+      <w:r>
+        <w:rPr>
+          <w:sz w:val="24"/>
+          <w:szCs w:val="24"/>
+        </w:rPr>
+        <w:t xml:space="preserve"> Click on the box to edit the source and destination. Follow these conventions:</w:t>
       </w:r>
     </w:p>
     <w:p>
@@ -3137,42 +3138,7 @@
           <w:sz w:val="24"/>
           <w:szCs w:val="24"/>
         </w:rPr>
-        <w:t xml:space="preserve">If an action is being performed on a single </w:t>
-      </w:r>
-      <w:r>
-        <w:rPr>
-          <w:sz w:val="24"/>
-          <w:szCs w:val="24"/>
-        </w:rPr>
-        <w:t>vessel (for example, heating a well plate), leave th</w:t>
-      </w:r>
-      <w:r>
-        <w:rPr>
-          <w:sz w:val="24"/>
-          <w:szCs w:val="24"/>
-        </w:rPr>
-        <w:t>e “From” box blank. There will be no source</w:t>
-      </w:r>
-      <w:r>
-        <w:rPr>
-          <w:sz w:val="24"/>
-          <w:szCs w:val="24"/>
-        </w:rPr>
-        <w:t xml:space="preserve">. In the “To” box, select the appropriate </w:t>
-      </w:r>
-      <w:r>
-        <w:rPr>
-          <w:sz w:val="24"/>
-          <w:szCs w:val="24"/>
-        </w:rPr>
-        <w:t>type of vessel. This will be the destination</w:t>
-      </w:r>
-      <w:r>
-        <w:rPr>
-          <w:sz w:val="24"/>
-          <w:szCs w:val="24"/>
-        </w:rPr>
-        <w:t>.</w:t>
+        <w:t>If an action is being performed on a single vessel (for example, heating a well plate), leave the “From” box blank. There will be no source. In the “To” box, select the appropriate type of vessel. This will be the destination.</w:t>
       </w:r>
     </w:p>
     <w:p>
@@ -3219,21 +3185,14 @@
           <w:sz w:val="24"/>
           <w:szCs w:val="24"/>
         </w:rPr>
-        <w:t xml:space="preserve"> (for example, dispensing), select t</w:t>
-      </w:r>
-      <w:r>
-        <w:rPr>
-          <w:sz w:val="24"/>
-          <w:szCs w:val="24"/>
-        </w:rPr>
-        <w:t xml:space="preserve">he appropriate </w:t>
-      </w:r>
-      <w:r>
-        <w:rPr>
-          <w:sz w:val="24"/>
-          <w:szCs w:val="24"/>
-        </w:rPr>
-        <w:t>type of vessel</w:t>
+        <w:t xml:space="preserve"> (for example, dispensing), select the appropriate </w:t>
+      </w:r>
+      <w:r>
+        <w:rPr>
+          <w:sz w:val="24"/>
+          <w:szCs w:val="24"/>
+        </w:rPr>
+        <w:t>vessel</w:t>
       </w:r>
       <w:r>
         <w:rPr>
@@ -3244,52 +3203,54 @@
       </w:r>
       <w:r>
         <w:rPr>
-          <w:sz w:val="24"/>
-          <w:szCs w:val="24"/>
-        </w:rPr>
-        <w:t xml:space="preserve">from which the material will be dispensed </w:t>
-      </w:r>
-      <w:r>
-        <w:rPr>
-          <w:sz w:val="24"/>
-          <w:szCs w:val="24"/>
-        </w:rPr>
-        <w:t>in the “From” box; this will be the source</w:t>
-      </w:r>
-      <w:r>
-        <w:rPr>
-          <w:sz w:val="24"/>
-          <w:szCs w:val="24"/>
-        </w:rPr>
-        <w:t xml:space="preserve">. In the “To” box, select the appropriate </w:t>
-      </w:r>
-      <w:r>
-        <w:rPr>
-          <w:sz w:val="24"/>
-          <w:szCs w:val="24"/>
-        </w:rPr>
-        <w:t>type of vessel</w:t>
-      </w:r>
-      <w:r>
-        <w:rPr>
-          <w:sz w:val="24"/>
-          <w:szCs w:val="24"/>
-        </w:rPr>
-        <w:t xml:space="preserve"> into which the material will be dispensed</w:t>
-      </w:r>
-      <w:r>
-        <w:rPr>
-          <w:sz w:val="24"/>
-          <w:szCs w:val="24"/>
-        </w:rPr>
-        <w:t>. This will be the destination</w:t>
-      </w:r>
-      <w:r>
-        <w:rPr>
-          <w:sz w:val="24"/>
-          <w:szCs w:val="24"/>
-        </w:rPr>
-        <w:t>.</w:t>
+          <w:b/>
+          <w:bCs/>
+          <w:sz w:val="24"/>
+          <w:szCs w:val="24"/>
+        </w:rPr>
+        <w:t>contents</w:t>
+      </w:r>
+      <w:r>
+        <w:rPr>
+          <w:sz w:val="24"/>
+          <w:szCs w:val="24"/>
+        </w:rPr>
+        <w:t xml:space="preserve"> that will be transferred</w:t>
+      </w:r>
+      <w:r>
+        <w:rPr>
+          <w:sz w:val="24"/>
+          <w:szCs w:val="24"/>
+        </w:rPr>
+        <w:t xml:space="preserve"> </w:t>
+      </w:r>
+      <w:r>
+        <w:rPr>
+          <w:sz w:val="24"/>
+          <w:szCs w:val="24"/>
+        </w:rPr>
+        <w:t>in the “From” box; this will be the source. In the “To” box, select the appropriate type of vessel</w:t>
+      </w:r>
+      <w:r>
+        <w:rPr>
+          <w:sz w:val="24"/>
+          <w:szCs w:val="24"/>
+        </w:rPr>
+        <w:t xml:space="preserve"> into which the </w:t>
+      </w:r>
+      <w:r>
+        <w:rPr>
+          <w:sz w:val="24"/>
+          <w:szCs w:val="24"/>
+        </w:rPr>
+        <w:t>contents will be transferred</w:t>
+      </w:r>
+      <w:r>
+        <w:rPr>
+          <w:sz w:val="24"/>
+          <w:szCs w:val="24"/>
+        </w:rPr>
+        <w:t>. This will be the destination.</w:t>
       </w:r>
     </w:p>
     <w:p>
@@ -3301,6 +3262,7 @@
         <w:rPr>
           <w:sz w:val="24"/>
           <w:szCs w:val="24"/>
+          <w:lang w:val="en-US"/>
         </w:rPr>
       </w:pPr>
       <w:r>
@@ -3315,7 +3277,23 @@
           <w:sz w:val="24"/>
           <w:szCs w:val="24"/>
         </w:rPr>
-        <w:t xml:space="preserve">a decomposable vessel (i.e. </w:t>
+        <w:t>a decomposable vessel (</w:t>
+      </w:r>
+      <w:proofErr w:type="gramStart"/>
+      <w:r>
+        <w:rPr>
+          <w:sz w:val="24"/>
+          <w:szCs w:val="24"/>
+        </w:rPr>
+        <w:t>i.e.</w:t>
+      </w:r>
+      <w:proofErr w:type="gramEnd"/>
+      <w:r>
+        <w:rPr>
+          <w:sz w:val="24"/>
+          <w:szCs w:val="24"/>
+        </w:rPr>
+        <w:t xml:space="preserve"> </w:t>
       </w:r>
       <w:r>
         <w:rPr>
@@ -3336,28 +3314,30 @@
           <w:sz w:val="24"/>
           <w:szCs w:val="24"/>
         </w:rPr>
-        <w:t>, select “wells” f</w:t>
-      </w:r>
-      <w:r>
-        <w:rPr>
-          <w:sz w:val="24"/>
-          <w:szCs w:val="24"/>
-        </w:rPr>
-        <w:t xml:space="preserve">or the destination </w:t>
-      </w:r>
-      <w:r>
-        <w:rPr>
-          <w:sz w:val="24"/>
-          <w:szCs w:val="24"/>
-        </w:rPr>
-        <w:t>vessel</w:t>
-      </w:r>
-      <w:r>
-        <w:rPr>
-          <w:sz w:val="24"/>
-          <w:szCs w:val="24"/>
-        </w:rPr>
-        <w:t xml:space="preserve"> in the “To” box. </w:t>
+        <w:t xml:space="preserve">, </w:t>
+      </w:r>
+      <w:r>
+        <w:rPr>
+          <w:sz w:val="24"/>
+          <w:szCs w:val="24"/>
+        </w:rPr>
+        <w:t>check the checkbox labeled “</w:t>
+      </w:r>
+      <w:r>
+        <w:rPr>
+          <w:sz w:val="24"/>
+          <w:szCs w:val="24"/>
+          <w:lang w:val="en-US"/>
+        </w:rPr>
+        <w:t>Destination vessel decomposable?</w:t>
+      </w:r>
+      <w:r>
+        <w:rPr>
+          <w:sz w:val="24"/>
+          <w:szCs w:val="24"/>
+          <w:lang w:val="en-US"/>
+        </w:rPr>
+        <w:t>”</w:t>
       </w:r>
     </w:p>
     <w:p>
@@ -3386,21 +3366,7 @@
           <w:sz w:val="24"/>
           <w:szCs w:val="24"/>
         </w:rPr>
-        <w:t xml:space="preserve"> “source</w:t>
-      </w:r>
-      <w:r>
-        <w:rPr>
-          <w:sz w:val="24"/>
-          <w:szCs w:val="24"/>
-        </w:rPr>
-        <w:t>” and “destination</w:t>
-      </w:r>
-      <w:r>
-        <w:rPr>
-          <w:sz w:val="24"/>
-          <w:szCs w:val="24"/>
-        </w:rPr>
-        <w:t xml:space="preserve">” refer to our BOM (bill of materials) endpoint and </w:t>
+        <w:t xml:space="preserve"> “source” and “destination” refer to our BOM (bill of materials) endpoint and </w:t>
       </w:r>
       <w:r>
         <w:rPr>
@@ -3414,11 +3380,183 @@
           <w:sz w:val="24"/>
           <w:szCs w:val="24"/>
         </w:rPr>
-        <w:t xml:space="preserve">. </w:t>
-      </w:r>
-    </w:p>
-    <w:p>
-      <w:pPr>
+        <w:t>.</w:t>
+      </w:r>
+      <w:r>
+        <w:rPr>
+          <w:sz w:val="24"/>
+          <w:szCs w:val="24"/>
+        </w:rPr>
+        <w:t xml:space="preserve"> However, for the purposes of making action template creation more intuitive, the description of vessels containing specific reagents reflects the contents of these vessels, and these descriptions are what populate the drop-down menu.</w:t>
+      </w:r>
+      <w:r>
+        <w:rPr>
+          <w:sz w:val="24"/>
+          <w:szCs w:val="24"/>
+        </w:rPr>
+        <w:t xml:space="preserve"> </w:t>
+      </w:r>
+      <w:r>
+        <w:rPr>
+          <w:sz w:val="24"/>
+          <w:szCs w:val="24"/>
+        </w:rPr>
+        <w:t xml:space="preserve">“Outcome vessel” refers to the vessel that contains the final product, on which measurements will be made for the specific outcomes defined for that experiment template. </w:t>
+      </w:r>
+    </w:p>
+    <w:p>
+      <w:pPr>
+        <w:rPr>
+          <w:sz w:val="24"/>
+          <w:szCs w:val="24"/>
+        </w:rPr>
+      </w:pPr>
+      <w:r>
+        <w:rPr>
+          <w:sz w:val="24"/>
+          <w:szCs w:val="24"/>
+        </w:rPr>
+        <w:t xml:space="preserve">When you are finished editing, press “Save” to return to the main workflow designer screen. </w:t>
+      </w:r>
+    </w:p>
+    <w:p>
+      <w:pPr>
+        <w:ind w:firstLine="720"/>
+        <w:rPr>
+          <w:sz w:val="24"/>
+          <w:szCs w:val="24"/>
+        </w:rPr>
+      </w:pPr>
+      <w:r>
+        <w:rPr>
+          <w:sz w:val="24"/>
+          <w:szCs w:val="24"/>
+        </w:rPr>
+        <w:t xml:space="preserve">Connect the actions in the appropriate order for your experimental procedure. To connect them, drag and drop the arrows between the boxes. When you are finished, press the “Save” button. This will </w:t>
+      </w:r>
+      <w:r>
+        <w:rPr>
+          <w:sz w:val="24"/>
+          <w:szCs w:val="24"/>
+        </w:rPr>
+        <w:t xml:space="preserve">create an action template for each box and </w:t>
+      </w:r>
+      <w:r>
+        <w:rPr>
+          <w:sz w:val="24"/>
+          <w:szCs w:val="24"/>
+        </w:rPr>
+        <w:t xml:space="preserve">associate </w:t>
+      </w:r>
+      <w:r>
+        <w:rPr>
+          <w:sz w:val="24"/>
+          <w:szCs w:val="24"/>
+        </w:rPr>
+        <w:t xml:space="preserve">them </w:t>
+      </w:r>
+      <w:r>
+        <w:rPr>
+          <w:sz w:val="24"/>
+          <w:szCs w:val="24"/>
+        </w:rPr>
+        <w:t xml:space="preserve">with the experiment template. </w:t>
+      </w:r>
+    </w:p>
+    <w:p>
+      <w:pPr>
+        <w:ind w:firstLine="720"/>
+        <w:rPr>
+          <w:sz w:val="24"/>
+          <w:szCs w:val="24"/>
+        </w:rPr>
+      </w:pPr>
+      <w:r>
+        <w:rPr>
+          <w:sz w:val="24"/>
+          <w:szCs w:val="24"/>
+        </w:rPr>
+        <w:t xml:space="preserve">Note that once you </w:t>
+      </w:r>
+      <w:r>
+        <w:rPr>
+          <w:sz w:val="24"/>
+          <w:szCs w:val="24"/>
+        </w:rPr>
+        <w:t>press</w:t>
+      </w:r>
+      <w:r>
+        <w:rPr>
+          <w:sz w:val="24"/>
+          <w:szCs w:val="24"/>
+        </w:rPr>
+        <w:t xml:space="preserve"> the “Save” button, </w:t>
+      </w:r>
+      <w:r>
+        <w:rPr>
+          <w:sz w:val="24"/>
+          <w:szCs w:val="24"/>
+        </w:rPr>
+        <w:t>the specified action templates</w:t>
+      </w:r>
+      <w:r>
+        <w:rPr>
+          <w:sz w:val="24"/>
+          <w:szCs w:val="24"/>
+        </w:rPr>
+        <w:t xml:space="preserve"> will automatically associate with your experiment template and cannot be deleted through the UI. </w:t>
+      </w:r>
+      <w:commentRangeStart w:id="28"/>
+      <w:r>
+        <w:rPr>
+          <w:sz w:val="24"/>
+          <w:szCs w:val="24"/>
+        </w:rPr>
+        <w:t xml:space="preserve">If you accidentally associate incorrect action </w:t>
+      </w:r>
+      <w:r>
+        <w:rPr>
+          <w:sz w:val="24"/>
+          <w:szCs w:val="24"/>
+        </w:rPr>
+        <w:t>template</w:t>
+      </w:r>
+      <w:r>
+        <w:rPr>
+          <w:sz w:val="24"/>
+          <w:szCs w:val="24"/>
+        </w:rPr>
+        <w:t>s</w:t>
+      </w:r>
+      <w:r>
+        <w:rPr>
+          <w:sz w:val="24"/>
+          <w:szCs w:val="24"/>
+        </w:rPr>
+        <w:t xml:space="preserve"> or wish to modify </w:t>
+      </w:r>
+      <w:r>
+        <w:rPr>
+          <w:sz w:val="24"/>
+          <w:szCs w:val="24"/>
+        </w:rPr>
+        <w:t>them</w:t>
+      </w:r>
+      <w:r>
+        <w:rPr>
+          <w:sz w:val="24"/>
+          <w:szCs w:val="24"/>
+        </w:rPr>
+        <w:t>, you must start over and create a new experiment template.</w:t>
+      </w:r>
+      <w:commentRangeEnd w:id="28"/>
+      <w:r>
+        <w:commentReference w:id="28"/>
+      </w:r>
+    </w:p>
+    <w:p>
+      <w:pPr>
+        <w:ind w:firstLine="720"/>
         <w:rPr>
           <w:sz w:val="24"/>
           <w:szCs w:val="24"/>
@@ -3430,30 +3568,21 @@
           <w:szCs w:val="24"/>
         </w:rPr>
         <w:lastRenderedPageBreak/>
-        <w:t>Connect the actions in the appropriate order for your experimen</w:t>
-      </w:r>
-      <w:r>
-        <w:rPr>
-          <w:sz w:val="24"/>
-          <w:szCs w:val="24"/>
-        </w:rPr>
-        <w:t xml:space="preserve">tal procedure. To connect them, drag and drop the arrows between the boxes. </w:t>
-      </w:r>
-    </w:p>
-    <w:p>
-      <w:pPr>
-        <w:ind w:firstLine="720"/>
-        <w:rPr>
-          <w:sz w:val="24"/>
-          <w:szCs w:val="24"/>
-        </w:rPr>
-      </w:pPr>
-      <w:r>
-        <w:rPr>
-          <w:sz w:val="24"/>
-          <w:szCs w:val="24"/>
-        </w:rPr>
-        <w:t xml:space="preserve">When you are finished creating the action </w:t>
+        <w:t xml:space="preserve">Use “New Action </w:t>
+      </w:r>
+      <w:r>
+        <w:rPr>
+          <w:sz w:val="24"/>
+          <w:szCs w:val="24"/>
+        </w:rPr>
+        <w:t>Template</w:t>
+      </w:r>
+      <w:r>
+        <w:rPr>
+          <w:sz w:val="24"/>
+          <w:szCs w:val="24"/>
+        </w:rPr>
+        <w:t xml:space="preserve">” to clear the boxes and start over. Note that action </w:t>
       </w:r>
       <w:r>
         <w:rPr>
@@ -3467,177 +3596,21 @@
           <w:sz w:val="24"/>
           <w:szCs w:val="24"/>
         </w:rPr>
-        <w:t>, press the “Save” button. This will associate it with the experiment template. One approach is to add all actions to a single ac</w:t>
-      </w:r>
-      <w:r>
-        <w:rPr>
-          <w:sz w:val="24"/>
-          <w:szCs w:val="24"/>
-        </w:rPr>
-        <w:t xml:space="preserve">tion </w:t>
-      </w:r>
-      <w:r>
-        <w:rPr>
-          <w:sz w:val="24"/>
-          <w:szCs w:val="24"/>
-        </w:rPr>
-        <w:t>template</w:t>
-      </w:r>
-      <w:r>
-        <w:rPr>
-          <w:sz w:val="24"/>
-          <w:szCs w:val="24"/>
-        </w:rPr>
-        <w:t xml:space="preserve">; another approach is to break up your procedure into multiple action </w:t>
-      </w:r>
-      <w:r>
-        <w:rPr>
-          <w:sz w:val="24"/>
-          <w:szCs w:val="24"/>
-        </w:rPr>
-        <w:t>templates</w:t>
-      </w:r>
-      <w:r>
-        <w:rPr>
-          <w:sz w:val="24"/>
-          <w:szCs w:val="24"/>
-        </w:rPr>
-        <w:t xml:space="preserve">. If you choose the latter, make sure to create and save the action </w:t>
-      </w:r>
-      <w:r>
-        <w:rPr>
-          <w:sz w:val="24"/>
-          <w:szCs w:val="24"/>
-        </w:rPr>
-        <w:t>templates</w:t>
-      </w:r>
-      <w:r>
-        <w:rPr>
-          <w:sz w:val="24"/>
-          <w:szCs w:val="24"/>
-        </w:rPr>
-        <w:t xml:space="preserve"> in the proper order corresponding to the steps of your experimental procedure.</w:t>
-      </w:r>
-    </w:p>
-    <w:p>
-      <w:pPr>
-        <w:ind w:firstLine="720"/>
-        <w:rPr>
-          <w:sz w:val="24"/>
-          <w:szCs w:val="24"/>
-        </w:rPr>
-      </w:pPr>
-      <w:r>
-        <w:rPr>
-          <w:sz w:val="24"/>
-          <w:szCs w:val="24"/>
-        </w:rPr>
-        <w:t>Note th</w:t>
-      </w:r>
-      <w:r>
-        <w:rPr>
-          <w:sz w:val="24"/>
-          <w:szCs w:val="24"/>
-        </w:rPr>
-        <w:t xml:space="preserve">at once you save an action </w:t>
-      </w:r>
-      <w:r>
-        <w:rPr>
-          <w:sz w:val="24"/>
-          <w:szCs w:val="24"/>
-        </w:rPr>
-        <w:t>template</w:t>
-      </w:r>
-      <w:r>
-        <w:rPr>
-          <w:sz w:val="24"/>
-          <w:szCs w:val="24"/>
-        </w:rPr>
-        <w:t xml:space="preserve"> by pressing the “Save” button, it will automatically associate with your experiment template and cannot be deleted through the UI. </w:t>
-      </w:r>
-      <w:commentRangeStart w:id="28"/>
-      <w:r>
-        <w:rPr>
-          <w:sz w:val="24"/>
-          <w:szCs w:val="24"/>
-        </w:rPr>
-        <w:t xml:space="preserve">If you accidentally associate an incorrect action </w:t>
-      </w:r>
-      <w:r>
-        <w:rPr>
-          <w:sz w:val="24"/>
-          <w:szCs w:val="24"/>
-        </w:rPr>
-        <w:t>template</w:t>
-      </w:r>
-      <w:r>
-        <w:rPr>
-          <w:sz w:val="24"/>
-          <w:szCs w:val="24"/>
-        </w:rPr>
-        <w:t xml:space="preserve"> or wish to modify it, you must</w:t>
-      </w:r>
-      <w:r>
-        <w:rPr>
-          <w:sz w:val="24"/>
-          <w:szCs w:val="24"/>
-        </w:rPr>
-        <w:t xml:space="preserve"> start over and create a new experiment template.</w:t>
-      </w:r>
-      <w:commentRangeEnd w:id="28"/>
-      <w:r>
-        <w:commentReference w:id="28"/>
-      </w:r>
-    </w:p>
-    <w:p>
-      <w:pPr>
-        <w:ind w:firstLine="720"/>
-        <w:rPr>
-          <w:sz w:val="24"/>
-          <w:szCs w:val="24"/>
-        </w:rPr>
-      </w:pPr>
-      <w:r>
-        <w:rPr>
-          <w:sz w:val="24"/>
-          <w:szCs w:val="24"/>
-        </w:rPr>
-        <w:t xml:space="preserve">Use “New Action </w:t>
-      </w:r>
-      <w:r>
-        <w:rPr>
-          <w:sz w:val="24"/>
-          <w:szCs w:val="24"/>
-        </w:rPr>
-        <w:t>Template</w:t>
-      </w:r>
-      <w:r>
-        <w:rPr>
-          <w:sz w:val="24"/>
-          <w:szCs w:val="24"/>
-        </w:rPr>
-        <w:t xml:space="preserve">” to clear the boxes and start over. Note that an action </w:t>
-      </w:r>
-      <w:r>
-        <w:rPr>
-          <w:sz w:val="24"/>
-          <w:szCs w:val="24"/>
-        </w:rPr>
-        <w:t>template</w:t>
-      </w:r>
-      <w:r>
-        <w:rPr>
-          <w:sz w:val="24"/>
-          <w:szCs w:val="24"/>
-        </w:rPr>
-        <w:t xml:space="preserve"> will not be saved when cleared unless you have pressed “Save”. Use “Export” to download an action </w:t>
-      </w:r>
-      <w:r>
-        <w:rPr>
-          <w:sz w:val="24"/>
-          <w:szCs w:val="24"/>
-        </w:rPr>
-        <w:t>template</w:t>
+        <w:t>s</w:t>
+      </w:r>
+      <w:r>
+        <w:rPr>
+          <w:sz w:val="24"/>
+          <w:szCs w:val="24"/>
+        </w:rPr>
+        <w:t xml:space="preserve"> will not be saved when cleared unless you have pressed “Save”. Use “Export” to download </w:t>
+      </w:r>
+      <w:r>
+        <w:rPr>
+          <w:sz w:val="24"/>
+          <w:szCs w:val="24"/>
+        </w:rPr>
+        <w:t>your designed experimental procedure</w:t>
       </w:r>
       <w:r>
         <w:rPr>
@@ -3660,21 +3633,29 @@
           <w:sz w:val="24"/>
           <w:szCs w:val="24"/>
         </w:rPr>
-        <w:t xml:space="preserve"> file. Action </w:t>
-      </w:r>
-      <w:r>
-        <w:rPr>
-          <w:sz w:val="24"/>
-          <w:szCs w:val="24"/>
-        </w:rPr>
-        <w:t>templates</w:t>
-      </w:r>
-      <w:r>
-        <w:rPr>
-          <w:sz w:val="24"/>
-          <w:szCs w:val="24"/>
-        </w:rPr>
-        <w:t xml:space="preserve"> in the .</w:t>
+        <w:t xml:space="preserve"> file. </w:t>
+      </w:r>
+      <w:r>
+        <w:rPr>
+          <w:sz w:val="24"/>
+          <w:szCs w:val="24"/>
+        </w:rPr>
+        <w:t>Files</w:t>
+      </w:r>
+      <w:r>
+        <w:rPr>
+          <w:sz w:val="24"/>
+          <w:szCs w:val="24"/>
+        </w:rPr>
+        <w:t xml:space="preserve"> in </w:t>
+      </w:r>
+      <w:proofErr w:type="gramStart"/>
+      <w:r>
+        <w:rPr>
+          <w:sz w:val="24"/>
+          <w:szCs w:val="24"/>
+        </w:rPr>
+        <w:t>the .</w:t>
       </w:r>
       <w:proofErr w:type="spellStart"/>
       <w:r>
@@ -3685,12 +3666,20 @@
         <w:t>json</w:t>
       </w:r>
       <w:proofErr w:type="spellEnd"/>
-      <w:r>
-        <w:rPr>
-          <w:sz w:val="24"/>
-          <w:szCs w:val="24"/>
-        </w:rPr>
-        <w:t xml:space="preserve"> file format can also be imported using the “Import” button. </w:t>
+      <w:proofErr w:type="gramEnd"/>
+      <w:r>
+        <w:rPr>
+          <w:sz w:val="24"/>
+          <w:szCs w:val="24"/>
+        </w:rPr>
+        <w:t xml:space="preserve"> </w:t>
+      </w:r>
+      <w:r>
+        <w:rPr>
+          <w:sz w:val="24"/>
+          <w:szCs w:val="24"/>
+        </w:rPr>
+        <w:t xml:space="preserve">format can also be imported using the “Import” button. </w:t>
       </w:r>
     </w:p>
     <w:p>
@@ -3730,12 +3719,6 @@
           <w:szCs w:val="24"/>
         </w:rPr>
         <w:tab/>
-      </w:r>
-      <w:r>
-        <w:rPr>
-          <w:sz w:val="24"/>
-          <w:szCs w:val="24"/>
-        </w:rPr>
         <w:t xml:space="preserve">Manual and Automated experiments can be created via the “Create Experiment” selection from the </w:t>
       </w:r>
       <w:hyperlink w:anchor="_5lx71huup1iz">
@@ -3754,14 +3737,7 @@
           <w:sz w:val="24"/>
           <w:szCs w:val="24"/>
         </w:rPr>
-        <w:t>. Once this is selected you will be redirected to the experiment template selection form. This form w</w:t>
-      </w:r>
-      <w:r>
-        <w:rPr>
-          <w:sz w:val="24"/>
-          <w:szCs w:val="24"/>
-        </w:rPr>
-        <w:t xml:space="preserve">ill allow you to select an </w:t>
+        <w:t xml:space="preserve">. Once this is selected you will be redirected to the experiment template selection form. This form will allow you to select an </w:t>
       </w:r>
       <w:hyperlink w:anchor="_uvq256ym0a4">
         <w:r>
@@ -3779,14 +3755,7 @@
           <w:sz w:val="24"/>
           <w:szCs w:val="24"/>
         </w:rPr>
-        <w:t xml:space="preserve"> that was defined prior to running this experiment instance as outlined in the section above. Manual and automated experiments can be run simultaneously, however, for the sake</w:t>
-      </w:r>
-      <w:r>
-        <w:rPr>
-          <w:sz w:val="24"/>
-          <w:szCs w:val="24"/>
-        </w:rPr>
-        <w:t xml:space="preserve"> of simplicity we will describe each individually.</w:t>
+        <w:t xml:space="preserve"> that was defined prior to running this experiment instance as outlined in the section above. Manual and automated experiments can be run simultaneously, however, for the sake of simplicity we will describe each individually.</w:t>
       </w:r>
     </w:p>
     <w:p>
@@ -3817,7 +3786,23 @@
           <w:szCs w:val="24"/>
         </w:rPr>
         <w:tab/>
-        <w:t xml:space="preserve">Upon completing the creation of an experiment the user will be prompted with a confirmation screen similar to the one below. There will be buttons/links to the </w:t>
+        <w:t xml:space="preserve">Upon completing the creation of an </w:t>
+      </w:r>
+      <w:proofErr w:type="gramStart"/>
+      <w:r>
+        <w:rPr>
+          <w:sz w:val="24"/>
+          <w:szCs w:val="24"/>
+        </w:rPr>
+        <w:t>experiment</w:t>
+      </w:r>
+      <w:proofErr w:type="gramEnd"/>
+      <w:r>
+        <w:rPr>
+          <w:sz w:val="24"/>
+          <w:szCs w:val="24"/>
+        </w:rPr>
+        <w:t xml:space="preserve"> the user will be prompted with a confirmation screen similar to the one below. There will be buttons/links to the </w:t>
       </w:r>
       <w:hyperlink w:anchor="_yuejfc8r3pvm">
         <w:r>
@@ -3827,16 +3812,7 @@
             <w:szCs w:val="24"/>
             <w:u w:val="single"/>
           </w:rPr>
-          <w:t>experi</w:t>
-        </w:r>
-        <w:r>
-          <w:rPr>
-            <w:color w:val="1155CC"/>
-            <w:sz w:val="24"/>
-            <w:szCs w:val="24"/>
-            <w:u w:val="single"/>
-          </w:rPr>
-          <w:t>ment details</w:t>
+          <w:t>experiment details</w:t>
         </w:r>
       </w:hyperlink>
       <w:r>
@@ -3890,16 +3866,7 @@
             <w:szCs w:val="24"/>
             <w:u w:val="single"/>
           </w:rPr>
-          <w:t>Experiment Queue/Compl</w:t>
-        </w:r>
-        <w:r>
-          <w:rPr>
-            <w:color w:val="1155CC"/>
-            <w:sz w:val="24"/>
-            <w:szCs w:val="24"/>
-            <w:u w:val="single"/>
-          </w:rPr>
-          <w:t>eted Experiment List</w:t>
+          <w:t>Experiment Queue/Completed Experiment List</w:t>
         </w:r>
       </w:hyperlink>
       <w:r>
@@ -3931,7 +3898,6 @@
           <w:sz w:val="24"/>
           <w:szCs w:val="24"/>
         </w:rPr>
-        <w:lastRenderedPageBreak/>
         <w:tab/>
       </w:r>
       <w:r>
@@ -3975,7 +3941,7 @@
                     <pic:cNvPicPr preferRelativeResize="0"/>
                   </pic:nvPicPr>
                   <pic:blipFill>
-                    <a:blip r:embed="rId18"/>
+                    <a:blip r:embed="rId19"/>
                     <a:srcRect l="2083" r="3525" b="11257"/>
                     <a:stretch>
                       <a:fillRect/>
@@ -4048,7 +4014,31 @@
           <w:sz w:val="24"/>
           <w:szCs w:val="24"/>
         </w:rPr>
-        <w:t>At the experiment template selection form, select the experiment template you would like to use, as well as, the number of manual experiments you would like to perform. To submit this form, click the “Select Template” button.</w:t>
+        <w:t xml:space="preserve">At the experiment template selection form, select the experiment template you would like to use, </w:t>
+      </w:r>
+      <w:proofErr w:type="gramStart"/>
+      <w:r>
+        <w:rPr>
+          <w:sz w:val="24"/>
+          <w:szCs w:val="24"/>
+        </w:rPr>
+        <w:t>as well as,</w:t>
+      </w:r>
+      <w:proofErr w:type="gramEnd"/>
+      <w:r>
+        <w:rPr>
+          <w:sz w:val="24"/>
+          <w:szCs w:val="24"/>
+        </w:rPr>
+        <w:t xml:space="preserve"> the number of manual </w:t>
+      </w:r>
+      <w:r>
+        <w:rPr>
+          <w:sz w:val="24"/>
+          <w:szCs w:val="24"/>
+        </w:rPr>
+        <w:lastRenderedPageBreak/>
+        <w:t>experiments you would like to perform. To submit this form, click the “Select Template” button.</w:t>
       </w:r>
     </w:p>
     <w:p>
@@ -4089,7 +4079,7 @@
                     <pic:cNvPicPr preferRelativeResize="0"/>
                   </pic:nvPicPr>
                   <pic:blipFill>
-                    <a:blip r:embed="rId19"/>
+                    <a:blip r:embed="rId20"/>
                     <a:srcRect l="2564" r="6410" b="11939"/>
                     <a:stretch>
                       <a:fillRect/>
@@ -4141,55 +4131,57 @@
           <w:szCs w:val="24"/>
         </w:rPr>
         <w:tab/>
-        <w:t>This will redirect you to</w:t>
-      </w:r>
-      <w:r>
-        <w:rPr>
-          <w:sz w:val="24"/>
-          <w:szCs w:val="24"/>
-        </w:rPr>
-        <w:t xml:space="preserve"> the manual experiment specification form. At the top of the screen you will be required to name the experiment instance. Below that, there is a hyperlink that downloads a blank excel file associated with the experiment template being run. This excel file </w:t>
-      </w:r>
-      <w:r>
-        <w:rPr>
-          <w:sz w:val="24"/>
-          <w:szCs w:val="24"/>
-        </w:rPr>
-        <w:t>can be defined and customized via our API.(</w:t>
-      </w:r>
+        <w:t xml:space="preserve">This will redirect you to the manual experiment specification form. At the top of the </w:t>
+      </w:r>
+      <w:proofErr w:type="gramStart"/>
+      <w:r>
+        <w:rPr>
+          <w:sz w:val="24"/>
+          <w:szCs w:val="24"/>
+        </w:rPr>
+        <w:t>screen</w:t>
+      </w:r>
+      <w:proofErr w:type="gramEnd"/>
+      <w:r>
+        <w:rPr>
+          <w:sz w:val="24"/>
+          <w:szCs w:val="24"/>
+        </w:rPr>
+        <w:t xml:space="preserve"> you will be required to name the experiment instance. Below that, there is a hyperlink that downloads a blank excel file associated with the experiment template being run. This excel file can be defined and customized via our </w:t>
+      </w:r>
+      <w:proofErr w:type="gramStart"/>
+      <w:r>
+        <w:rPr>
+          <w:sz w:val="24"/>
+          <w:szCs w:val="24"/>
+        </w:rPr>
+        <w:t>API.(</w:t>
+      </w:r>
+      <w:proofErr w:type="gramEnd"/>
       <w:r>
         <w:rPr>
           <w:i/>
           <w:sz w:val="24"/>
           <w:szCs w:val="24"/>
         </w:rPr>
-        <w:t xml:space="preserve">A full list of our exposed API endpoints can be found at </w:t>
-      </w:r>
+        <w:t>A full list of our exposed API endpoints can be found at localhost:8000/</w:t>
+      </w:r>
+      <w:proofErr w:type="spellStart"/>
       <w:r>
         <w:rPr>
           <w:i/>
           <w:sz w:val="24"/>
           <w:szCs w:val="24"/>
         </w:rPr>
-        <w:lastRenderedPageBreak/>
-        <w:t>localhost:8000/</w:t>
-      </w:r>
-      <w:proofErr w:type="spellStart"/>
+        <w:t>api</w:t>
+      </w:r>
+      <w:proofErr w:type="spellEnd"/>
       <w:r>
         <w:rPr>
           <w:i/>
           <w:sz w:val="24"/>
           <w:szCs w:val="24"/>
         </w:rPr>
-        <w:t>api</w:t>
-      </w:r>
-      <w:proofErr w:type="spellEnd"/>
-      <w:r>
-        <w:rPr>
-          <w:i/>
-          <w:sz w:val="24"/>
-          <w:szCs w:val="24"/>
-        </w:rPr>
         <w:t>/ for local installations</w:t>
       </w:r>
       <w:r>
@@ -4197,14 +4189,7 @@
           <w:sz w:val="24"/>
           <w:szCs w:val="24"/>
         </w:rPr>
-        <w:t>) That file is to be filled out with the corresponding experimental information and reuploaded using the “Browse”</w:t>
-      </w:r>
-      <w:r>
-        <w:rPr>
-          <w:sz w:val="24"/>
-          <w:szCs w:val="24"/>
-        </w:rPr>
-        <w:t xml:space="preserve"> button provided on the page.</w:t>
+        <w:t>) That file is to be filled out with the corresponding experimental information and reuploaded using the “Browse” button provided on the page.</w:t>
       </w:r>
     </w:p>
     <w:p>
@@ -4230,14 +4215,7 @@
           <w:szCs w:val="24"/>
         </w:rPr>
         <w:tab/>
-        <w:t>Below the manual file upload will be a list of reagents associated with the experiment template. The desired concentrations for each chemical within the reagent should be populated; the unit of measurement by default is mola</w:t>
-      </w:r>
-      <w:r>
-        <w:rPr>
-          <w:sz w:val="24"/>
-          <w:szCs w:val="24"/>
-        </w:rPr>
-        <w:t xml:space="preserve">rity (moles/Liter) and should be updated if it is different from the default. </w:t>
+        <w:t xml:space="preserve">Below the manual file upload will be a list of reagents associated with the experiment template. The desired concentrations for each chemical within the reagent should be populated; the unit of measurement by default is molarity (moles/Liter) and should be updated if it is different from the default. </w:t>
       </w:r>
       <w:r>
         <w:rPr>
@@ -4277,14 +4255,23 @@
           <w:sz w:val="24"/>
           <w:szCs w:val="24"/>
         </w:rPr>
-        <w:t>The concentration values must be non-negative numbers. Technically, the concentration value for a solvent is meaningless and therefore can be left as 0.0 M, but the e</w:t>
-      </w:r>
-      <w:r>
-        <w:rPr>
-          <w:sz w:val="24"/>
-          <w:szCs w:val="24"/>
-        </w:rPr>
-        <w:t>xperiment creation process will function as long as any non-negative number is entered and the values for solvent concentration will simply be ignored.</w:t>
+        <w:t xml:space="preserve">The concentration values must be non-negative numbers. Technically, the concentration value for a solvent is meaningless and therefore can be left as 0.0 M, but the experiment creation process will function </w:t>
+      </w:r>
+      <w:proofErr w:type="gramStart"/>
+      <w:r>
+        <w:rPr>
+          <w:sz w:val="24"/>
+          <w:szCs w:val="24"/>
+        </w:rPr>
+        <w:t>as long as</w:t>
+      </w:r>
+      <w:proofErr w:type="gramEnd"/>
+      <w:r>
+        <w:rPr>
+          <w:sz w:val="24"/>
+          <w:szCs w:val="24"/>
+        </w:rPr>
+        <w:t xml:space="preserve"> any non-negative number is entered and the values for solvent concentration will simply be ignored.</w:t>
       </w:r>
     </w:p>
     <w:p>
@@ -4317,22 +4304,41 @@
           <w:szCs w:val="24"/>
         </w:rPr>
         <w:tab/>
-        <w:t xml:space="preserve">The final section corresponds to experiment parameters such as the vessel being used and the desired </w:t>
-      </w:r>
-      <w:r>
-        <w:rPr>
-          <w:sz w:val="24"/>
-          <w:szCs w:val="24"/>
-        </w:rPr>
-        <w:t>dead volume, i.e., excess volume in the bottom of the vessel that cannot be pipetted out or otherwise serves as a safety margin . Select a vessel from the dropdown provided. If a vessel is not available it can be added by accessing the Vessel model via our</w:t>
-      </w:r>
-      <w:r>
-        <w:rPr>
-          <w:sz w:val="24"/>
-          <w:szCs w:val="24"/>
-        </w:rPr>
-        <w:t xml:space="preserve"> API.(</w:t>
-      </w:r>
+        <w:t xml:space="preserve">The final section corresponds to experiment parameters such as the vessel being used and the desired dead volume, i.e., excess volume in the bottom of the vessel that cannot be pipetted out or otherwise serves as a safety </w:t>
+      </w:r>
+      <w:proofErr w:type="gramStart"/>
+      <w:r>
+        <w:rPr>
+          <w:sz w:val="24"/>
+          <w:szCs w:val="24"/>
+        </w:rPr>
+        <w:t>margin .</w:t>
+      </w:r>
+      <w:proofErr w:type="gramEnd"/>
+      <w:r>
+        <w:rPr>
+          <w:sz w:val="24"/>
+          <w:szCs w:val="24"/>
+        </w:rPr>
+        <w:t xml:space="preserve"> Select a vessel from the dropdown provided. If a vessel is not available </w:t>
+      </w:r>
+      <w:r>
+        <w:rPr>
+          <w:sz w:val="24"/>
+          <w:szCs w:val="24"/>
+        </w:rPr>
+        <w:lastRenderedPageBreak/>
+        <w:t xml:space="preserve">it can be added by accessing the Vessel model via our </w:t>
+      </w:r>
+      <w:proofErr w:type="gramStart"/>
+      <w:r>
+        <w:rPr>
+          <w:sz w:val="24"/>
+          <w:szCs w:val="24"/>
+        </w:rPr>
+        <w:t>API.(</w:t>
+      </w:r>
+      <w:proofErr w:type="gramEnd"/>
       <w:r>
         <w:rPr>
           <w:i/>
@@ -4432,14 +4438,23 @@
           <w:sz w:val="24"/>
           <w:szCs w:val="24"/>
         </w:rPr>
-        <w:t xml:space="preserve"> i:10.1021/acs.jchemed.0c014</w:t>
-      </w:r>
-      <w:r>
-        <w:rPr>
-          <w:sz w:val="24"/>
-          <w:szCs w:val="24"/>
-        </w:rPr>
-        <w:t xml:space="preserve">56 for an explanation of this process. This experiment creation process, unlike manual experiment creation, does not rely on a file upload. Functionally, the rest of the experiment creation form is the same as detailed within the </w:t>
+        <w:t xml:space="preserve"> </w:t>
+      </w:r>
+      <w:proofErr w:type="gramStart"/>
+      <w:r>
+        <w:rPr>
+          <w:sz w:val="24"/>
+          <w:szCs w:val="24"/>
+        </w:rPr>
+        <w:t>i:10.1021/acs.jchemed</w:t>
+      </w:r>
+      <w:proofErr w:type="gramEnd"/>
+      <w:r>
+        <w:rPr>
+          <w:sz w:val="24"/>
+          <w:szCs w:val="24"/>
+        </w:rPr>
+        <w:t xml:space="preserve">.0c01456 for an explanation of this process. This experiment creation process, unlike manual experiment creation, does not rely on a file upload. Functionally, the rest of the experiment creation form is the same as detailed within the </w:t>
       </w:r>
       <w:hyperlink w:anchor="_lkfplextmaqz">
         <w:r>
@@ -4489,14 +4504,23 @@
           <w:sz w:val="24"/>
           <w:szCs w:val="24"/>
         </w:rPr>
-        <w:t>At the experiment template selection form, select the experiment template you would like to use, as well as, the number of automated experiments you would like to perform. To submit this form, click the “Sele</w:t>
-      </w:r>
-      <w:r>
-        <w:rPr>
-          <w:sz w:val="24"/>
-          <w:szCs w:val="24"/>
-        </w:rPr>
-        <w:t>ct Template” button.</w:t>
+        <w:t xml:space="preserve">At the experiment template selection form, select the experiment template you would like to use, </w:t>
+      </w:r>
+      <w:proofErr w:type="gramStart"/>
+      <w:r>
+        <w:rPr>
+          <w:sz w:val="24"/>
+          <w:szCs w:val="24"/>
+        </w:rPr>
+        <w:t>as well as,</w:t>
+      </w:r>
+      <w:proofErr w:type="gramEnd"/>
+      <w:r>
+        <w:rPr>
+          <w:sz w:val="24"/>
+          <w:szCs w:val="24"/>
+        </w:rPr>
+        <w:t xml:space="preserve"> the number of automated experiments you would like to perform. To submit this form, click the “Select Template” button.</w:t>
       </w:r>
     </w:p>
     <w:p>
@@ -4523,7 +4547,6 @@
           <w:sz w:val="24"/>
           <w:szCs w:val="24"/>
         </w:rPr>
-        <w:lastRenderedPageBreak/>
         <w:drawing>
           <wp:inline distT="114300" distB="114300" distL="114300" distR="114300" wp14:anchorId="4345193E" wp14:editId="4CE63697">
             <wp:extent cx="5629275" cy="2743200"/>
@@ -4538,7 +4561,7 @@
                     <pic:cNvPicPr preferRelativeResize="0"/>
                   </pic:nvPicPr>
                   <pic:blipFill>
-                    <a:blip r:embed="rId20"/>
+                    <a:blip r:embed="rId21"/>
                     <a:srcRect l="1762" r="3525" b="7395"/>
                     <a:stretch>
                       <a:fillRect/>
@@ -4590,14 +4613,23 @@
           <w:szCs w:val="24"/>
         </w:rPr>
         <w:tab/>
-        <w:t xml:space="preserve">This will redirect you to the automated experiment specification form. At the top of the screen you will be required to name the experiment instance.  Below this will be a list of reagents associated with the experiment template. </w:t>
-      </w:r>
-      <w:r>
-        <w:rPr>
-          <w:sz w:val="24"/>
-          <w:szCs w:val="24"/>
-        </w:rPr>
-        <w:t xml:space="preserve">The desired concentrations for each chemical within the reagent should be populated and the unit of measurement should be updated if it is not being measured in moles. </w:t>
+        <w:t xml:space="preserve">This will redirect you to the automated experiment specification form. At the top of the </w:t>
+      </w:r>
+      <w:proofErr w:type="gramStart"/>
+      <w:r>
+        <w:rPr>
+          <w:sz w:val="24"/>
+          <w:szCs w:val="24"/>
+        </w:rPr>
+        <w:t>screen</w:t>
+      </w:r>
+      <w:proofErr w:type="gramEnd"/>
+      <w:r>
+        <w:rPr>
+          <w:sz w:val="24"/>
+          <w:szCs w:val="24"/>
+        </w:rPr>
+        <w:t xml:space="preserve"> you will be required to name the experiment instance.  Below this will be a list of reagents associated with the experiment template. The desired concentrations for each chemical within the reagent should be populated and the unit of measurement should be updated if it is not being measured in moles. </w:t>
       </w:r>
       <w:r>
         <w:rPr>
@@ -4644,31 +4676,26 @@
           <w:sz w:val="24"/>
           <w:szCs w:val="24"/>
         </w:rPr>
+        <w:lastRenderedPageBreak/>
         <w:tab/>
-        <w:t>The final section</w:t>
-      </w:r>
-      <w:r>
-        <w:rPr>
-          <w:sz w:val="24"/>
-          <w:szCs w:val="24"/>
-        </w:rPr>
-        <w:t xml:space="preserve"> corresponds to experiment parameters such as the vessel being used and the desired dead volume. Select a vessel from the dropdown provided. If a vessel is not available it can be added by accessing the Vessel model via our API.(</w:t>
-      </w:r>
+        <w:t xml:space="preserve">The final section corresponds to experiment parameters such as the vessel being used and the desired dead volume. Select a vessel from the dropdown provided. If a vessel is not available it can be added by accessing the Vessel model via our </w:t>
+      </w:r>
+      <w:proofErr w:type="gramStart"/>
+      <w:r>
+        <w:rPr>
+          <w:sz w:val="24"/>
+          <w:szCs w:val="24"/>
+        </w:rPr>
+        <w:t>API.(</w:t>
+      </w:r>
+      <w:proofErr w:type="gramEnd"/>
       <w:r>
         <w:rPr>
           <w:i/>
           <w:sz w:val="24"/>
           <w:szCs w:val="24"/>
         </w:rPr>
-        <w:t xml:space="preserve">A full list of our exposed </w:t>
-      </w:r>
-      <w:r>
-        <w:rPr>
-          <w:i/>
-          <w:sz w:val="24"/>
-          <w:szCs w:val="24"/>
-        </w:rPr>
-        <w:t>API endpoints can be found at localhost:8000/</w:t>
+        <w:t>A full list of our exposed API endpoints can be found at localhost:8000/</w:t>
       </w:r>
       <w:proofErr w:type="spellStart"/>
       <w:r>
@@ -4741,14 +4768,7 @@
           <w:szCs w:val="24"/>
         </w:rPr>
         <w:tab/>
-        <w:t>Both the experiment queue and comp</w:t>
-      </w:r>
-      <w:r>
-        <w:rPr>
-          <w:sz w:val="24"/>
-          <w:szCs w:val="24"/>
-        </w:rPr>
-        <w:t xml:space="preserve">leted experiment list operate similarly. They can both be accessed from the </w:t>
+        <w:t xml:space="preserve">Both the experiment queue and completed experiment list operate similarly. They can both be accessed from the </w:t>
       </w:r>
       <w:hyperlink w:anchor="_5lx71huup1iz">
         <w:r>
@@ -4766,14 +4786,7 @@
           <w:sz w:val="24"/>
           <w:szCs w:val="24"/>
         </w:rPr>
-        <w:t xml:space="preserve"> at the top of the page. The experiment queue tracks pending and running experiments while the completed experiment list trac</w:t>
-      </w:r>
-      <w:r>
-        <w:rPr>
-          <w:sz w:val="24"/>
-          <w:szCs w:val="24"/>
-        </w:rPr>
-        <w:t xml:space="preserve">ks finished experiments. </w:t>
+        <w:t xml:space="preserve"> at the top of the page. The experiment queue tracks pending and running experiments while the completed experiment list tracks finished experiments. </w:t>
       </w:r>
       <w:r>
         <w:rPr>
@@ -4805,7 +4818,6 @@
         <w:rPr>
           <w:u w:val="single"/>
         </w:rPr>
-        <w:lastRenderedPageBreak/>
         <w:t>7a. Edit Experiment</w:t>
       </w:r>
     </w:p>
@@ -4837,7 +4849,7 @@
                     <pic:cNvPicPr preferRelativeResize="0"/>
                   </pic:nvPicPr>
                   <pic:blipFill>
-                    <a:blip r:embed="rId21"/>
+                    <a:blip r:embed="rId22"/>
                     <a:srcRect r="74496"/>
                     <a:stretch>
                       <a:fillRect/>
@@ -4899,7 +4911,23 @@
           <w:sz w:val="24"/>
           <w:szCs w:val="24"/>
         </w:rPr>
-        <w:t xml:space="preserve">, and change the priority of an experiment. An in depth explanation of this experiment detail editor can be found in the next major section </w:t>
+        <w:t xml:space="preserve">, and change the priority of an experiment. An </w:t>
+      </w:r>
+      <w:proofErr w:type="gramStart"/>
+      <w:r>
+        <w:rPr>
+          <w:sz w:val="24"/>
+          <w:szCs w:val="24"/>
+        </w:rPr>
+        <w:t>in depth</w:t>
+      </w:r>
+      <w:proofErr w:type="gramEnd"/>
+      <w:r>
+        <w:rPr>
+          <w:sz w:val="24"/>
+          <w:szCs w:val="24"/>
+        </w:rPr>
+        <w:t xml:space="preserve"> explanation of this experiment detail editor can be found in the next major section </w:t>
       </w:r>
       <w:hyperlink w:anchor="_yuejfc8r3pvm">
         <w:r>
@@ -4959,7 +4987,7 @@
                     <pic:cNvPicPr preferRelativeResize="0"/>
                   </pic:nvPicPr>
                   <pic:blipFill>
-                    <a:blip r:embed="rId21"/>
+                    <a:blip r:embed="rId22"/>
                     <a:srcRect l="25155" r="57795"/>
                     <a:stretch>
                       <a:fillRect/>
@@ -4996,37 +5024,48 @@
           <w:szCs w:val="24"/>
         </w:rPr>
         <w:tab/>
-        <w:t>The outcome section is used at the completion of an experiment to provide results relevant to that experiment instance. The outcome form provides a file download that can be populated a</w:t>
-      </w:r>
-      <w:r>
-        <w:rPr>
-          <w:sz w:val="24"/>
-          <w:szCs w:val="24"/>
-        </w:rPr>
-        <w:t>nd re-uploaded using the file browser within the outcome form. Any relevant files, images, spectroscopic results,, etc. can be uploaded using the second file browser below the outcome upload to attach any associated information relevant to the completed ex</w:t>
-      </w:r>
-      <w:r>
-        <w:rPr>
-          <w:sz w:val="24"/>
-          <w:szCs w:val="24"/>
-        </w:rPr>
-        <w:t>periment. Once the relevant files are uploaded select the “Submit” button to upload the files to the database. Custom outcome files can be created through our Outcome API endpoint and will be associated with the relevant experiment template.(</w:t>
-      </w:r>
+        <w:t xml:space="preserve">The outcome section is used at the completion of an experiment to provide results relevant to that experiment instance. The outcome form provides a file download that can be populated and re-uploaded using the file browser within the outcome form. Any relevant files, images, spectroscopic </w:t>
+      </w:r>
+      <w:proofErr w:type="gramStart"/>
+      <w:r>
+        <w:rPr>
+          <w:sz w:val="24"/>
+          <w:szCs w:val="24"/>
+        </w:rPr>
+        <w:t>results,,</w:t>
+      </w:r>
+      <w:proofErr w:type="gramEnd"/>
+      <w:r>
+        <w:rPr>
+          <w:sz w:val="24"/>
+          <w:szCs w:val="24"/>
+        </w:rPr>
+        <w:t xml:space="preserve"> etc. can be uploaded using the second file browser below the outcome upload to attach any associated information relevant to the completed experiment. Once </w:t>
+      </w:r>
+      <w:r>
+        <w:rPr>
+          <w:sz w:val="24"/>
+          <w:szCs w:val="24"/>
+        </w:rPr>
+        <w:lastRenderedPageBreak/>
+        <w:t xml:space="preserve">the relevant files are uploaded select the “Submit” button to upload the files to the database. Custom outcome files can be created through our Outcome API endpoint and will be associated with the relevant experiment </w:t>
+      </w:r>
+      <w:proofErr w:type="gramStart"/>
+      <w:r>
+        <w:rPr>
+          <w:sz w:val="24"/>
+          <w:szCs w:val="24"/>
+        </w:rPr>
+        <w:t>template.(</w:t>
+      </w:r>
+      <w:proofErr w:type="gramEnd"/>
       <w:r>
         <w:rPr>
           <w:i/>
           <w:sz w:val="24"/>
           <w:szCs w:val="24"/>
         </w:rPr>
-        <w:t>A full list of</w:t>
-      </w:r>
-      <w:r>
-        <w:rPr>
-          <w:i/>
-          <w:sz w:val="24"/>
-          <w:szCs w:val="24"/>
-        </w:rPr>
-        <w:t xml:space="preserve"> our exposed API endpoints can be found at localhost:8000/</w:t>
+        <w:t>A full list of our exposed API endpoints can be found at localhost:8000/</w:t>
       </w:r>
       <w:proofErr w:type="spellStart"/>
       <w:r>
@@ -5093,7 +5132,7 @@
                     <pic:cNvPicPr preferRelativeResize="0"/>
                   </pic:nvPicPr>
                   <pic:blipFill>
-                    <a:blip r:embed="rId21"/>
+                    <a:blip r:embed="rId22"/>
                     <a:srcRect l="42241" r="36446"/>
                     <a:stretch>
                       <a:fillRect/>
@@ -5139,14 +5178,7 @@
           <w:szCs w:val="24"/>
         </w:rPr>
         <w:tab/>
-        <w:t>Reagent preparation is used to report the actual values of the chemicals used within the desired experiment. The nominal values will be pre-</w:t>
-      </w:r>
-      <w:r>
-        <w:rPr>
-          <w:sz w:val="24"/>
-          <w:szCs w:val="24"/>
-        </w:rPr>
-        <w:t xml:space="preserve">populated based on the manual input file that was uploaded during the </w:t>
+        <w:t xml:space="preserve">Reagent preparation is used to report the actual values of the chemicals used within the desired experiment. The nominal values will be pre-populated based on the manual input file that was uploaded during the </w:t>
       </w:r>
       <w:hyperlink w:anchor="_twyqrc2b72zg">
         <w:r>
@@ -5156,17 +5188,7 @@
             <w:szCs w:val="24"/>
             <w:u w:val="single"/>
           </w:rPr>
-          <w:t xml:space="preserve">experiment creation </w:t>
-        </w:r>
-        <w:r>
-          <w:rPr>
-            <w:color w:val="1155CC"/>
-            <w:sz w:val="24"/>
-            <w:szCs w:val="24"/>
-            <w:u w:val="single"/>
-          </w:rPr>
-          <w:lastRenderedPageBreak/>
-          <w:t>process</w:t>
+          <w:t>experiment creation process</w:t>
         </w:r>
       </w:hyperlink>
       <w:r>
@@ -5174,14 +5196,23 @@
           <w:sz w:val="24"/>
           <w:szCs w:val="24"/>
         </w:rPr>
-        <w:t>, our automated reagent preparation algorithm, or both depending on how the experiment was created. The reagent preparation form provides input fields for the actual values that should be filled out in its entirety. The units of measurement should be updat</w:t>
-      </w:r>
-      <w:r>
-        <w:rPr>
-          <w:sz w:val="24"/>
-          <w:szCs w:val="24"/>
-        </w:rPr>
-        <w:t>ed as well if the default units of measurement are not applicable. To submit user changes click the “Prepare Reagents” button at the bottom of the screen.</w:t>
+        <w:t xml:space="preserve">, our automated reagent preparation algorithm, or both depending on how the experiment was created. The reagent preparation form provides input fields for the actual values that should be filled out in its entirety. The units of measurement should be updated as well if the default units of measurement are not applicable. To submit user </w:t>
+      </w:r>
+      <w:proofErr w:type="gramStart"/>
+      <w:r>
+        <w:rPr>
+          <w:sz w:val="24"/>
+          <w:szCs w:val="24"/>
+        </w:rPr>
+        <w:t>changes</w:t>
+      </w:r>
+      <w:proofErr w:type="gramEnd"/>
+      <w:r>
+        <w:rPr>
+          <w:sz w:val="24"/>
+          <w:szCs w:val="24"/>
+        </w:rPr>
+        <w:t xml:space="preserve"> click the “Prepare Reagents” button at the bottom of the screen.</w:t>
       </w:r>
     </w:p>
     <w:p>
@@ -5223,7 +5254,7 @@
                     <pic:cNvPicPr preferRelativeResize="0"/>
                   </pic:nvPicPr>
                   <pic:blipFill>
-                    <a:blip r:embed="rId21"/>
+                    <a:blip r:embed="rId22"/>
                     <a:srcRect l="63043" r="7391"/>
                     <a:stretch>
                       <a:fillRect/>
@@ -5265,14 +5296,39 @@
           <w:szCs w:val="24"/>
         </w:rPr>
         <w:tab/>
-        <w:t>The delete button is used to invalidate any experiment instance. In order to maintain</w:t>
-      </w:r>
-      <w:r>
-        <w:rPr>
-          <w:sz w:val="24"/>
-          <w:szCs w:val="24"/>
-        </w:rPr>
-        <w:t xml:space="preserve"> a persistent record of all experiment instances we do not remove deleted experiments from our database. Instead we set the status of those experiments to Invalid and they are removed from both the </w:t>
+        <w:t xml:space="preserve">The delete button is used to invalidate any experiment instance. </w:t>
+      </w:r>
+      <w:proofErr w:type="gramStart"/>
+      <w:r>
+        <w:rPr>
+          <w:sz w:val="24"/>
+          <w:szCs w:val="24"/>
+        </w:rPr>
+        <w:t>In order to</w:t>
+      </w:r>
+      <w:proofErr w:type="gramEnd"/>
+      <w:r>
+        <w:rPr>
+          <w:sz w:val="24"/>
+          <w:szCs w:val="24"/>
+        </w:rPr>
+        <w:t xml:space="preserve"> maintain a persistent record of all experiment instances we do not remove deleted experiments from our database. </w:t>
+      </w:r>
+      <w:proofErr w:type="gramStart"/>
+      <w:r>
+        <w:rPr>
+          <w:sz w:val="24"/>
+          <w:szCs w:val="24"/>
+        </w:rPr>
+        <w:t>Instead</w:t>
+      </w:r>
+      <w:proofErr w:type="gramEnd"/>
+      <w:r>
+        <w:rPr>
+          <w:sz w:val="24"/>
+          <w:szCs w:val="24"/>
+        </w:rPr>
+        <w:t xml:space="preserve"> we set the status of those experiments to Invalid and they are removed from both the </w:t>
       </w:r>
       <w:hyperlink w:anchor="_57vwhuoy4d4o">
         <w:r>
@@ -5308,7 +5364,23 @@
           <w:sz w:val="24"/>
           <w:szCs w:val="24"/>
         </w:rPr>
-        <w:t>. When the delete button is selected the user will be prompted to confirm deletion (i.e., setting the status to invalid)  before the experiment instance is removed from the list.</w:t>
+        <w:t xml:space="preserve">. When the delete button is selected the user will be prompted to confirm deletion (i.e., setting the status to </w:t>
+      </w:r>
+      <w:proofErr w:type="gramStart"/>
+      <w:r>
+        <w:rPr>
+          <w:sz w:val="24"/>
+          <w:szCs w:val="24"/>
+        </w:rPr>
+        <w:t>invalid)  before</w:t>
+      </w:r>
+      <w:proofErr w:type="gramEnd"/>
+      <w:r>
+        <w:rPr>
+          <w:sz w:val="24"/>
+          <w:szCs w:val="24"/>
+        </w:rPr>
+        <w:t xml:space="preserve"> the experiment instance is removed from the list.</w:t>
       </w:r>
     </w:p>
     <w:p>
@@ -5321,13 +5393,8 @@
         <w:rPr>
           <w:b/>
         </w:rPr>
-        <w:t>8. Experiment Det</w:t>
-      </w:r>
-      <w:r>
-        <w:rPr>
-          <w:b/>
-        </w:rPr>
-        <w:t>ail Editor</w:t>
+        <w:lastRenderedPageBreak/>
+        <w:t>8. Experiment Detail Editor</w:t>
       </w:r>
     </w:p>
     <w:p>
@@ -5352,7 +5419,7 @@
                     <pic:cNvPicPr preferRelativeResize="0"/>
                   </pic:nvPicPr>
                   <pic:blipFill>
-                    <a:blip r:embed="rId22"/>
+                    <a:blip r:embed="rId23"/>
                     <a:srcRect l="6730" r="10897"/>
                     <a:stretch>
                       <a:fillRect/>
@@ -5393,77 +5460,104 @@
         </w:rPr>
       </w:pPr>
       <w:r>
+        <w:tab/>
+      </w:r>
+      <w:r>
+        <w:rPr>
+          <w:sz w:val="24"/>
+          <w:szCs w:val="24"/>
+        </w:rPr>
+        <w:t xml:space="preserve">The experiment detail editor provides an overview of an experiment instance and the means to update any incorrect values within that experiment. Within this screen you can view the </w:t>
+      </w:r>
+      <w:proofErr w:type="gramStart"/>
+      <w:r>
+        <w:rPr>
+          <w:sz w:val="24"/>
+          <w:szCs w:val="24"/>
+        </w:rPr>
+        <w:t>current status</w:t>
+      </w:r>
+      <w:proofErr w:type="gramEnd"/>
+      <w:r>
+        <w:rPr>
+          <w:sz w:val="24"/>
+          <w:szCs w:val="24"/>
+        </w:rPr>
+        <w:t xml:space="preserve"> of the experiment, parameter information, and associated </w:t>
+      </w:r>
+      <w:proofErr w:type="spellStart"/>
+      <w:r>
+        <w:rPr>
+          <w:sz w:val="24"/>
+          <w:szCs w:val="24"/>
+        </w:rPr>
+        <w:t>edocuments</w:t>
+      </w:r>
+      <w:proofErr w:type="spellEnd"/>
+      <w:r>
+        <w:rPr>
+          <w:sz w:val="24"/>
+          <w:szCs w:val="24"/>
+        </w:rPr>
+        <w:t xml:space="preserve">. The first section in the experiment detail editor provides an overview that allows the user to select the priority and update the status of the experiment. Any changes to this section </w:t>
+      </w:r>
+      <w:proofErr w:type="gramStart"/>
+      <w:r>
+        <w:rPr>
+          <w:sz w:val="24"/>
+          <w:szCs w:val="24"/>
+        </w:rPr>
+        <w:t>needs</w:t>
+      </w:r>
+      <w:proofErr w:type="gramEnd"/>
+      <w:r>
+        <w:rPr>
+          <w:sz w:val="24"/>
+          <w:szCs w:val="24"/>
+        </w:rPr>
+        <w:t xml:space="preserve"> to be submitted using the “Update Experiment” button at the bottom of the page. The button below the queue priority, View/Update Parameters, allows a user to update experiment parameters. Selecting this button will redirect you to a form </w:t>
+      </w:r>
+      <w:proofErr w:type="gramStart"/>
+      <w:r>
+        <w:rPr>
+          <w:sz w:val="24"/>
+          <w:szCs w:val="24"/>
+        </w:rPr>
+        <w:t>similar to</w:t>
+      </w:r>
+      <w:proofErr w:type="gramEnd"/>
+      <w:r>
+        <w:rPr>
+          <w:sz w:val="24"/>
+          <w:szCs w:val="24"/>
+        </w:rPr>
+        <w:t xml:space="preserve"> the image below. Each parameter associated with the experiment can have its nominal and actual values bulk updated by inserting the new values and selecting “Update Parameters” at the bottom of the page. Once the form is processed you will be redirected to the experiment details page once again.</w:t>
+      </w:r>
+    </w:p>
+    <w:p>
+      <w:pPr>
+        <w:jc w:val="center"/>
+        <w:rPr>
+          <w:sz w:val="24"/>
+          <w:szCs w:val="24"/>
+        </w:rPr>
+      </w:pPr>
+    </w:p>
+    <w:p>
+      <w:pPr>
+        <w:jc w:val="center"/>
+        <w:rPr>
+          <w:sz w:val="24"/>
+          <w:szCs w:val="24"/>
+        </w:rPr>
+      </w:pPr>
+      <w:r>
+        <w:rPr>
+          <w:noProof/>
+          <w:sz w:val="24"/>
+          <w:szCs w:val="24"/>
+        </w:rPr>
         <w:lastRenderedPageBreak/>
-        <w:tab/>
-      </w:r>
-      <w:r>
-        <w:rPr>
-          <w:sz w:val="24"/>
-          <w:szCs w:val="24"/>
-        </w:rPr>
-        <w:t>The experiment detail editor provides an overview of an experiment instance and the means to update any incorrect values within that experiment. Within this screen you can view the current status of the experiment, parameter information, and</w:t>
-      </w:r>
-      <w:r>
-        <w:rPr>
-          <w:sz w:val="24"/>
-          <w:szCs w:val="24"/>
-        </w:rPr>
-        <w:t xml:space="preserve"> associated </w:t>
-      </w:r>
-      <w:proofErr w:type="spellStart"/>
-      <w:r>
-        <w:rPr>
-          <w:sz w:val="24"/>
-          <w:szCs w:val="24"/>
-        </w:rPr>
-        <w:t>edocuments</w:t>
-      </w:r>
-      <w:proofErr w:type="spellEnd"/>
-      <w:r>
-        <w:rPr>
-          <w:sz w:val="24"/>
-          <w:szCs w:val="24"/>
-        </w:rPr>
-        <w:t>. The first section in the experiment detail editor provides an overview that allows the user to select the priority and update the status of the experiment. Any changes to this section needs to be submitted using the “Update Experime</w:t>
-      </w:r>
-      <w:r>
-        <w:rPr>
-          <w:sz w:val="24"/>
-          <w:szCs w:val="24"/>
-        </w:rPr>
-        <w:t>nt” button at the bottom of the page. The button below the queue priority, View/Update Parameters, allows a user to update experiment parameters. Selecting this button will redirect you to a form similar to the image below. Each parameter associated with t</w:t>
-      </w:r>
-      <w:r>
-        <w:rPr>
-          <w:sz w:val="24"/>
-          <w:szCs w:val="24"/>
-        </w:rPr>
-        <w:t>he experiment can have its nominal and actual values bulk updated by inserting the new values and selecting “Update Parameters” at the bottom of the page. Once the form is processed you will be redirected to the experiment details page once again.</w:t>
-      </w:r>
-    </w:p>
-    <w:p>
-      <w:pPr>
-        <w:jc w:val="center"/>
-        <w:rPr>
-          <w:sz w:val="24"/>
-          <w:szCs w:val="24"/>
-        </w:rPr>
-      </w:pPr>
-    </w:p>
-    <w:p>
-      <w:pPr>
-        <w:jc w:val="center"/>
-        <w:rPr>
-          <w:sz w:val="24"/>
-          <w:szCs w:val="24"/>
-        </w:rPr>
-      </w:pPr>
-      <w:r>
-        <w:rPr>
-          <w:noProof/>
-          <w:sz w:val="24"/>
-          <w:szCs w:val="24"/>
-        </w:rPr>
         <w:drawing>
           <wp:inline distT="114300" distB="114300" distL="114300" distR="114300" wp14:anchorId="309E07FC" wp14:editId="39A52803">
             <wp:extent cx="3409950" cy="3057525"/>
@@ -5478,7 +5572,7 @@
                     <pic:cNvPicPr preferRelativeResize="0"/>
                   </pic:nvPicPr>
                   <pic:blipFill>
-                    <a:blip r:embed="rId23"/>
+                    <a:blip r:embed="rId24"/>
                     <a:srcRect l="8653" r="33974"/>
                     <a:stretch>
                       <a:fillRect/>
@@ -5536,14 +5630,7 @@
           <w:szCs w:val="24"/>
         </w:rPr>
         <w:tab/>
-        <w:t>Be</w:t>
-      </w:r>
-      <w:r>
-        <w:rPr>
-          <w:sz w:val="24"/>
-          <w:szCs w:val="24"/>
-        </w:rPr>
-        <w:t xml:space="preserve">low the parameter update button is a section that allows a user to upload and view files associated with the experiment. To download and view a file that exists on the system simply click the “Download” button to the right of each </w:t>
+        <w:t xml:space="preserve">Below the parameter update button is a section that allows a user to upload and view files associated with the experiment. To download and view a file that exists on the system simply click the “Download” button to the right of each </w:t>
       </w:r>
       <w:proofErr w:type="spellStart"/>
       <w:r>
@@ -5559,14 +5646,23 @@
           <w:sz w:val="24"/>
           <w:szCs w:val="24"/>
         </w:rPr>
-        <w:t>. To upload a fi</w:t>
-      </w:r>
-      <w:r>
-        <w:rPr>
-          <w:sz w:val="24"/>
-          <w:szCs w:val="24"/>
-        </w:rPr>
-        <w:t>le select the “Browse” button and select the corresponding file in the file explorer. Once that file is selected click the “Add File” button at the bottom of the page.</w:t>
+        <w:t xml:space="preserve">. To upload a </w:t>
+      </w:r>
+      <w:proofErr w:type="gramStart"/>
+      <w:r>
+        <w:rPr>
+          <w:sz w:val="24"/>
+          <w:szCs w:val="24"/>
+        </w:rPr>
+        <w:t>file</w:t>
+      </w:r>
+      <w:proofErr w:type="gramEnd"/>
+      <w:r>
+        <w:rPr>
+          <w:sz w:val="24"/>
+          <w:szCs w:val="24"/>
+        </w:rPr>
+        <w:t xml:space="preserve"> select the “Browse” button and select the corresponding file in the file explorer. Once that file is selected click the “Add File” button at the bottom of the page.</w:t>
       </w:r>
     </w:p>
     <w:p>
@@ -5616,14 +5712,7 @@
           <w:sz w:val="24"/>
           <w:szCs w:val="24"/>
         </w:rPr>
-        <w:t xml:space="preserve"> Labs that generates g</w:t>
-      </w:r>
-      <w:r>
-        <w:rPr>
-          <w:sz w:val="24"/>
-          <w:szCs w:val="24"/>
-        </w:rPr>
-        <w:t xml:space="preserve">raphical representation of data that can be found within ESCALATE. Escalation has its own documentation and working examples provided by </w:t>
+        <w:t xml:space="preserve"> Labs that generates graphical representation of data that can be found within ESCALATE. Escalation has its own documentation and working examples provided by </w:t>
       </w:r>
       <w:proofErr w:type="spellStart"/>
       <w:r>
@@ -5641,7 +5730,7 @@
         </w:rPr>
         <w:t xml:space="preserve"> Labs located </w:t>
       </w:r>
-      <w:hyperlink r:id="rId24">
+      <w:hyperlink r:id="rId25">
         <w:r>
           <w:rPr>
             <w:color w:val="1155CC"/>
@@ -5673,7 +5762,6 @@
         <w:rPr>
           <w:b/>
         </w:rPr>
-        <w:lastRenderedPageBreak/>
         <w:t>10. References</w:t>
       </w:r>
     </w:p>
@@ -5690,13 +5778,23 @@
           <w:szCs w:val="24"/>
         </w:rPr>
         <w:tab/>
-      </w:r>
-      <w:r>
-        <w:rPr>
-          <w:sz w:val="24"/>
-          <w:szCs w:val="24"/>
-        </w:rPr>
-        <w:t>Below are a list of useful external references:</w:t>
+        <w:t xml:space="preserve">Below </w:t>
+      </w:r>
+      <w:proofErr w:type="gramStart"/>
+      <w:r>
+        <w:rPr>
+          <w:sz w:val="24"/>
+          <w:szCs w:val="24"/>
+        </w:rPr>
+        <w:t>are</w:t>
+      </w:r>
+      <w:proofErr w:type="gramEnd"/>
+      <w:r>
+        <w:rPr>
+          <w:sz w:val="24"/>
+          <w:szCs w:val="24"/>
+        </w:rPr>
+        <w:t xml:space="preserve"> a list of useful external references:</w:t>
       </w:r>
     </w:p>
     <w:p>
@@ -5718,7 +5816,7 @@
           <w:szCs w:val="24"/>
         </w:rPr>
       </w:pPr>
-      <w:hyperlink r:id="rId25">
+      <w:hyperlink r:id="rId26">
         <w:r>
           <w:rPr>
             <w:color w:val="1155CC"/>
@@ -5741,7 +5839,7 @@
           <w:szCs w:val="24"/>
         </w:rPr>
       </w:pPr>
-      <w:hyperlink r:id="rId26">
+      <w:hyperlink r:id="rId27">
         <w:r>
           <w:rPr>
             <w:color w:val="1155CC"/>
@@ -5764,7 +5862,7 @@
           <w:szCs w:val="24"/>
         </w:rPr>
       </w:pPr>
-      <w:hyperlink r:id="rId27">
+      <w:hyperlink r:id="rId28">
         <w:r>
           <w:rPr>
             <w:color w:val="1155CC"/>
@@ -5787,7 +5885,7 @@
           <w:szCs w:val="24"/>
         </w:rPr>
       </w:pPr>
-      <w:hyperlink r:id="rId28">
+      <w:hyperlink r:id="rId29">
         <w:r>
           <w:rPr>
             <w:color w:val="1155CC"/>
@@ -5879,13 +5977,7 @@
         <w:rPr>
           <w:color w:val="000000"/>
         </w:rPr>
-        <w:t>I am not sure of the answer to this. In the password instruction the wording is Can't. @vshekar@haverford.edu can yo</w:t>
-      </w:r>
-      <w:r>
-        <w:rPr>
-          <w:color w:val="000000"/>
-        </w:rPr>
-        <w:t>u confirm it can't be these things listed?</w:t>
+        <w:t>I am not sure of the answer to this. In the password instruction the wording is Can't. @vshekar@haverford.edu can you confirm it can't be these things listed?</w:t>
       </w:r>
     </w:p>
   </w:comment>
@@ -6033,13 +6125,7 @@
         <w:rPr>
           <w:color w:val="000000"/>
         </w:rPr>
-        <w:t>(not necessa</w:t>
-      </w:r>
-      <w:r>
-        <w:rPr>
-          <w:color w:val="000000"/>
-        </w:rPr>
-        <w:t>rily in the UI guide, but perhaps elsewhere)</w:t>
+        <w:t>(not necessarily in the UI guide, but perhaps elsewhere)</w:t>
       </w:r>
     </w:p>
   </w:comment>
@@ -6111,13 +6197,7 @@
         <w:rPr>
           <w:color w:val="000000"/>
         </w:rPr>
-        <w:t>All of our models are defined in the model Readme in escalate/data_models/. These defined models in the readme cover all the API models as well. A reference to it is at the botto</w:t>
-      </w:r>
-      <w:r>
-        <w:rPr>
-          <w:color w:val="000000"/>
-        </w:rPr>
-        <w:t>m of the guide</w:t>
+        <w:t>All of our models are defined in the model Readme in escalate/data_models/. These defined models in the readme cover all the API models as well. A reference to it is at the bottom of the guide</w:t>
       </w:r>
     </w:p>
   </w:comment>
@@ -6141,13 +6221,7 @@
         <w:rPr>
           <w:color w:val="000000"/>
         </w:rPr>
-        <w:t>@vshekar@haverford.edu  should we say that it can be deleted through the api but don't delete if you used the template for an experiment already? or jus</w:t>
-      </w:r>
-      <w:r>
-        <w:rPr>
-          <w:color w:val="000000"/>
-        </w:rPr>
-        <w:t>t leave it like this until we implement the proper delete restrictions in the API?</w:t>
+        <w:t>@vshekar@haverford.edu  should we say that it can be deleted through the api but don't delete if you used the template for an experiment already? or just leave it like this until we implement the proper delete restrictions in the API?</w:t>
       </w:r>
     </w:p>
   </w:comment>
@@ -6195,13 +6269,7 @@
         <w:rPr>
           <w:color w:val="000000"/>
         </w:rPr>
-        <w:t>the non-negative numbers part is enforced. solvent concentrations are chemically meaningless bc we assume pure solvents, so the code simply "ignores" an entry other than 0 as long as it's a</w:t>
-      </w:r>
-      <w:r>
-        <w:rPr>
-          <w:color w:val="000000"/>
-        </w:rPr>
-        <w:t xml:space="preserve"> valid non-negative number. i clarified within the paragraph</w:t>
+        <w:t>the non-negative numbers part is enforced. solvent concentrations are chemically meaningless bc we assume pure solvents, so the code simply "ignores" an entry other than 0 as long as it's a valid non-negative number. i clarified within the paragraph</w:t>
       </w:r>
     </w:p>
   </w:comment>
@@ -7249,7 +7317,6 @@
   <w:style w:type="character" w:default="1" w:styleId="DefaultParagraphFont">
     <w:name w:val="Default Paragraph Font"/>
     <w:uiPriority w:val="1"/>
-    <w:semiHidden/>
     <w:unhideWhenUsed/>
   </w:style>
   <w:style w:type="table" w:default="1" w:styleId="TableNormal">

</xml_diff>

<commit_message>
updates to UI user guide: experiment creation
</commit_message>
<xml_diff>
--- a/UI User Guide.docx
+++ b/UI User Guide.docx
@@ -460,15 +460,14 @@
           <w:szCs w:val="24"/>
         </w:rPr>
       </w:pPr>
-      <w:hyperlink w:anchor="_lkfplextmaqz">
+      <w:hyperlink w:anchor="_Step_1:_Select" w:history="1">
         <w:r>
           <w:rPr>
-            <w:color w:val="1155CC"/>
+            <w:rStyle w:val="Hyperlink"/>
             <w:sz w:val="24"/>
             <w:szCs w:val="24"/>
-            <w:u w:val="single"/>
           </w:rPr>
-          <w:t>Manual Experiment Creation</w:t>
+          <w:t>Step 1: Select Experiment Template</w:t>
         </w:r>
       </w:hyperlink>
     </w:p>
@@ -483,15 +482,132 @@
           <w:szCs w:val="24"/>
         </w:rPr>
       </w:pPr>
-      <w:hyperlink w:anchor="_2n950i5grgvq">
+      <w:hyperlink w:anchor="_Step_2:_Select" w:history="1">
         <w:r>
           <w:rPr>
-            <w:color w:val="1155CC"/>
+            <w:rStyle w:val="Hyperlink"/>
             <w:sz w:val="24"/>
             <w:szCs w:val="24"/>
-            <w:u w:val="single"/>
           </w:rPr>
-          <w:t>Automated Experiment Creation</w:t>
+          <w:t>Step 2: Select Vessels</w:t>
+        </w:r>
+      </w:hyperlink>
+    </w:p>
+    <w:p>
+      <w:pPr>
+        <w:numPr>
+          <w:ilvl w:val="1"/>
+          <w:numId w:val="3"/>
+        </w:numPr>
+        <w:rPr>
+          <w:sz w:val="24"/>
+          <w:szCs w:val="24"/>
+        </w:rPr>
+      </w:pPr>
+      <w:hyperlink w:anchor="_Step_3:_Specify" w:history="1">
+        <w:r>
+          <w:rPr>
+            <w:rStyle w:val="Hyperlink"/>
+            <w:sz w:val="24"/>
+            <w:szCs w:val="24"/>
+          </w:rPr>
+          <w:t>Step 3: Specify Reagent Parameters</w:t>
+        </w:r>
+      </w:hyperlink>
+    </w:p>
+    <w:p>
+      <w:pPr>
+        <w:numPr>
+          <w:ilvl w:val="1"/>
+          <w:numId w:val="3"/>
+        </w:numPr>
+        <w:rPr>
+          <w:sz w:val="24"/>
+          <w:szCs w:val="24"/>
+        </w:rPr>
+      </w:pPr>
+      <w:hyperlink w:anchor="_Step_4:_Specify" w:history="1">
+        <w:r>
+          <w:rPr>
+            <w:rStyle w:val="Hyperlink"/>
+            <w:sz w:val="24"/>
+            <w:szCs w:val="24"/>
+          </w:rPr>
+          <w:t>Step 4: Specify Action Parameters</w:t>
+        </w:r>
+      </w:hyperlink>
+    </w:p>
+    <w:p>
+      <w:pPr>
+        <w:numPr>
+          <w:ilvl w:val="1"/>
+          <w:numId w:val="3"/>
+        </w:numPr>
+        <w:rPr>
+          <w:sz w:val="24"/>
+          <w:szCs w:val="24"/>
+        </w:rPr>
+      </w:pPr>
+      <w:hyperlink w:anchor="_Step_5:_Specify" w:history="1">
+        <w:r>
+          <w:rPr>
+            <w:rStyle w:val="Hyperlink"/>
+            <w:sz w:val="24"/>
+            <w:szCs w:val="24"/>
+          </w:rPr>
+          <w:t>Step 5: Specify Automated Experiments</w:t>
+        </w:r>
+      </w:hyperlink>
+    </w:p>
+    <w:p>
+      <w:pPr>
+        <w:numPr>
+          <w:ilvl w:val="1"/>
+          <w:numId w:val="3"/>
+        </w:numPr>
+        <w:rPr>
+          <w:sz w:val="24"/>
+          <w:szCs w:val="24"/>
+        </w:rPr>
+      </w:pPr>
+      <w:hyperlink w:anchor="_6f._Step_6" w:history="1">
+        <w:r>
+          <w:rPr>
+            <w:rStyle w:val="Hyperlink"/>
+            <w:sz w:val="24"/>
+            <w:szCs w:val="24"/>
+          </w:rPr>
+          <w:t>Step 6: Specify Manual Experiments</w:t>
+        </w:r>
+      </w:hyperlink>
+    </w:p>
+    <w:p>
+      <w:pPr>
+        <w:numPr>
+          <w:ilvl w:val="1"/>
+          <w:numId w:val="3"/>
+        </w:numPr>
+        <w:rPr>
+          <w:sz w:val="24"/>
+          <w:szCs w:val="24"/>
+        </w:rPr>
+      </w:pPr>
+      <w:hyperlink w:anchor="_Step_7:_Select" w:history="1">
+        <w:r>
+          <w:rPr>
+            <w:rStyle w:val="Hyperlink"/>
+            <w:sz w:val="24"/>
+            <w:szCs w:val="24"/>
+          </w:rPr>
+          <w:t>Step 7:</w:t>
+        </w:r>
+        <w:r>
+          <w:rPr>
+            <w:rStyle w:val="Hyperlink"/>
+            <w:sz w:val="24"/>
+            <w:szCs w:val="24"/>
+          </w:rPr>
+          <w:t xml:space="preserve"> Select Postprocessors</w:t>
         </w:r>
       </w:hyperlink>
     </w:p>
@@ -912,7 +1028,15 @@
           <w:sz w:val="24"/>
           <w:szCs w:val="24"/>
         </w:rPr>
-        <w:t xml:space="preserve"> personal information, must contain at least 8 characters, can’t be entirely numeric, and can’t be commonly used passwords.</w:t>
+        <w:t xml:space="preserve"> personal information, must contain at least 8 characters, can’t be entirely numeric, and can’t be commonly </w:t>
+      </w:r>
+      <w:r>
+        <w:rPr>
+          <w:sz w:val="24"/>
+          <w:szCs w:val="24"/>
+        </w:rPr>
+        <w:lastRenderedPageBreak/>
+        <w:t>used passwords.</w:t>
       </w:r>
       <w:r>
         <w:rPr>
@@ -950,15 +1074,7 @@
           <w:szCs w:val="24"/>
         </w:rPr>
         <w:tab/>
-        <w:t xml:space="preserve">Below the required fields are personal information fields. These fields will </w:t>
-      </w:r>
-      <w:r>
-        <w:rPr>
-          <w:sz w:val="24"/>
-          <w:szCs w:val="24"/>
-        </w:rPr>
-        <w:lastRenderedPageBreak/>
-        <w:t xml:space="preserve">be used to pre-populate the user profile. These fields can be added/edited at any time from the </w:t>
+        <w:t xml:space="preserve">Below the required fields are personal information fields. These fields will be used to pre-populate the user profile. These fields can be added/edited at any time from the </w:t>
       </w:r>
       <w:hyperlink w:anchor="_cpybc7u8g2me">
         <w:r>
@@ -1192,7 +1308,6 @@
         <w:rPr>
           <w:u w:val="single"/>
         </w:rPr>
-        <w:lastRenderedPageBreak/>
         <w:t xml:space="preserve">3a. </w:t>
       </w:r>
       <w:r>
@@ -4986,7 +5101,20 @@
           <w:szCs w:val="24"/>
         </w:rPr>
         <w:tab/>
-        <w:t xml:space="preserve">Manual and Automated experiments can be created via the “Create Experiment” selection from the </w:t>
+      </w:r>
+      <w:r>
+        <w:rPr>
+          <w:sz w:val="24"/>
+          <w:szCs w:val="24"/>
+        </w:rPr>
+        <w:t xml:space="preserve">Experiments </w:t>
+      </w:r>
+      <w:r>
+        <w:rPr>
+          <w:sz w:val="24"/>
+          <w:szCs w:val="24"/>
+        </w:rPr>
+        <w:t xml:space="preserve">can be created via the “Create Experiment” selection from the </w:t>
       </w:r>
       <w:hyperlink w:anchor="_5lx71huup1iz">
         <w:r>
@@ -5004,7 +5132,163 @@
           <w:sz w:val="24"/>
           <w:szCs w:val="24"/>
         </w:rPr>
-        <w:t xml:space="preserve">. Once this is selected you will be redirected to the experiment template selection form. This form will allow you to select an </w:t>
+        <w:t>. Once this is selected</w:t>
+      </w:r>
+      <w:r>
+        <w:rPr>
+          <w:sz w:val="24"/>
+          <w:szCs w:val="24"/>
+        </w:rPr>
+        <w:t xml:space="preserve">, </w:t>
+      </w:r>
+      <w:r>
+        <w:rPr>
+          <w:sz w:val="24"/>
+          <w:szCs w:val="24"/>
+        </w:rPr>
+        <w:t xml:space="preserve">you will be redirected to </w:t>
+      </w:r>
+      <w:r>
+        <w:rPr>
+          <w:sz w:val="24"/>
+          <w:szCs w:val="24"/>
+        </w:rPr>
+        <w:t xml:space="preserve">a multi-step form wizard. </w:t>
+      </w:r>
+      <w:r>
+        <w:rPr>
+          <w:sz w:val="24"/>
+          <w:szCs w:val="24"/>
+        </w:rPr>
+        <w:t>Details for each step are provided in each subsection below.</w:t>
+      </w:r>
+    </w:p>
+    <w:p>
+      <w:pPr>
+        <w:pStyle w:val="Heading3"/>
+        <w:ind w:left="720"/>
+        <w:rPr>
+          <w:u w:val="single"/>
+        </w:rPr>
+      </w:pPr>
+      <w:bookmarkStart w:id="35" w:name="_Step_1:_Select"/>
+      <w:bookmarkEnd w:id="35"/>
+      <w:r>
+        <w:rPr>
+          <w:u w:val="single"/>
+        </w:rPr>
+        <w:lastRenderedPageBreak/>
+        <w:t>Step 1: Select Experiment Template</w:t>
+      </w:r>
+    </w:p>
+    <w:p>
+      <w:pPr>
+        <w:rPr>
+          <w:sz w:val="24"/>
+          <w:szCs w:val="24"/>
+        </w:rPr>
+      </w:pPr>
+    </w:p>
+    <w:p>
+      <w:pPr>
+        <w:rPr>
+          <w:sz w:val="24"/>
+          <w:szCs w:val="24"/>
+        </w:rPr>
+      </w:pPr>
+      <w:r>
+        <w:rPr>
+          <w:noProof/>
+          <w:sz w:val="24"/>
+          <w:szCs w:val="24"/>
+        </w:rPr>
+        <w:drawing>
+          <wp:inline distT="0" distB="0" distL="0" distR="0" wp14:anchorId="2F7909AB" wp14:editId="7FE03EA0">
+            <wp:extent cx="5943600" cy="2004695"/>
+            <wp:effectExtent l="0" t="0" r="0" b="1905"/>
+            <wp:docPr id="30" name="Picture 30" descr="Rectangle&#10;&#10;Description automatically generated with low confidence"/>
+            <wp:cNvGraphicFramePr>
+              <a:graphicFrameLocks xmlns:a="http://schemas.openxmlformats.org/drawingml/2006/main" noChangeAspect="1"/>
+            </wp:cNvGraphicFramePr>
+            <a:graphic xmlns:a="http://schemas.openxmlformats.org/drawingml/2006/main">
+              <a:graphicData uri="http://schemas.openxmlformats.org/drawingml/2006/picture">
+                <pic:pic xmlns:pic="http://schemas.openxmlformats.org/drawingml/2006/picture">
+                  <pic:nvPicPr>
+                    <pic:cNvPr id="30" name="Picture 30" descr="Rectangle&#10;&#10;Description automatically generated with low confidence"/>
+                    <pic:cNvPicPr/>
+                  </pic:nvPicPr>
+                  <pic:blipFill>
+                    <a:blip r:embed="rId21" cstate="print">
+                      <a:extLst>
+                        <a:ext uri="{28A0092B-C50C-407E-A947-70E740481C1C}">
+                          <a14:useLocalDpi xmlns:a14="http://schemas.microsoft.com/office/drawing/2010/main" val="0"/>
+                        </a:ext>
+                      </a:extLst>
+                    </a:blip>
+                    <a:stretch>
+                      <a:fillRect/>
+                    </a:stretch>
+                  </pic:blipFill>
+                  <pic:spPr>
+                    <a:xfrm>
+                      <a:off x="0" y="0"/>
+                      <a:ext cx="5943600" cy="2004695"/>
+                    </a:xfrm>
+                    <a:prstGeom prst="rect">
+                      <a:avLst/>
+                    </a:prstGeom>
+                  </pic:spPr>
+                </pic:pic>
+              </a:graphicData>
+            </a:graphic>
+          </wp:inline>
+        </w:drawing>
+      </w:r>
+    </w:p>
+    <w:p>
+      <w:pPr>
+        <w:ind w:left="720" w:firstLine="720"/>
+        <w:rPr>
+          <w:sz w:val="24"/>
+          <w:szCs w:val="24"/>
+        </w:rPr>
+      </w:pPr>
+      <w:r>
+        <w:rPr>
+          <w:sz w:val="24"/>
+          <w:szCs w:val="24"/>
+        </w:rPr>
+        <w:t xml:space="preserve">The first form in the wizard is </w:t>
+      </w:r>
+      <w:proofErr w:type="gramStart"/>
+      <w:r>
+        <w:rPr>
+          <w:sz w:val="24"/>
+          <w:szCs w:val="24"/>
+        </w:rPr>
+        <w:t>similar to</w:t>
+      </w:r>
+      <w:proofErr w:type="gramEnd"/>
+      <w:r>
+        <w:rPr>
+          <w:sz w:val="24"/>
+          <w:szCs w:val="24"/>
+        </w:rPr>
+        <w:t xml:space="preserve"> the form displayed above. This form </w:t>
+      </w:r>
+      <w:r>
+        <w:rPr>
+          <w:sz w:val="24"/>
+          <w:szCs w:val="24"/>
+        </w:rPr>
+        <w:t xml:space="preserve">allows you to specify a name for your experiment and to select </w:t>
+      </w:r>
+      <w:r>
+        <w:rPr>
+          <w:sz w:val="24"/>
+          <w:szCs w:val="24"/>
+        </w:rPr>
+        <w:t xml:space="preserve">an </w:t>
       </w:r>
       <w:hyperlink w:anchor="_uvq256ym0a4">
         <w:r>
@@ -5022,24 +5306,981 @@
           <w:sz w:val="24"/>
           <w:szCs w:val="24"/>
         </w:rPr>
-        <w:t xml:space="preserve"> that was defined prior to running this experiment instance as outlined in the section above. Manual and automated experiments can be run simultaneously, however, for the sake of simplicity we will describe each individually.</w:t>
-      </w:r>
-    </w:p>
-    <w:p>
-      <w:pPr>
-        <w:rPr>
-          <w:sz w:val="24"/>
-          <w:szCs w:val="24"/>
-        </w:rPr>
-      </w:pPr>
-      <w:r>
-        <w:rPr>
-          <w:sz w:val="24"/>
-          <w:szCs w:val="24"/>
+        <w:t>. The dropdown menu for experiment template selection is prepopulated with all previously created templates (as described in the previous section) that are associated with your lab/organization.</w:t>
+      </w:r>
+    </w:p>
+    <w:p>
+      <w:pPr>
+        <w:rPr>
+          <w:sz w:val="24"/>
+          <w:szCs w:val="24"/>
+        </w:rPr>
+      </w:pPr>
+    </w:p>
+    <w:p>
+      <w:pPr>
+        <w:pStyle w:val="Heading3"/>
+        <w:ind w:left="720"/>
+        <w:rPr>
+          <w:u w:val="single"/>
+        </w:rPr>
+      </w:pPr>
+      <w:bookmarkStart w:id="36" w:name="_Step_2:_Select"/>
+      <w:bookmarkEnd w:id="36"/>
+      <w:r>
+        <w:rPr>
+          <w:u w:val="single"/>
         </w:rPr>
         <w:lastRenderedPageBreak/>
+        <w:t xml:space="preserve">Step </w:t>
+      </w:r>
+      <w:r>
+        <w:rPr>
+          <w:u w:val="single"/>
+        </w:rPr>
+        <w:t>2</w:t>
+      </w:r>
+      <w:r>
+        <w:rPr>
+          <w:u w:val="single"/>
+        </w:rPr>
+        <w:t xml:space="preserve">: Select </w:t>
+      </w:r>
+      <w:r>
+        <w:rPr>
+          <w:u w:val="single"/>
+        </w:rPr>
+        <w:t>Vessels</w:t>
+      </w:r>
+    </w:p>
+    <w:p>
+      <w:pPr>
+        <w:rPr>
+          <w:sz w:val="24"/>
+          <w:szCs w:val="24"/>
+        </w:rPr>
+      </w:pPr>
+      <w:r>
+        <w:rPr>
+          <w:sz w:val="24"/>
+          <w:szCs w:val="24"/>
+        </w:rPr>
         <w:tab/>
       </w:r>
+      <w:r>
+        <w:rPr>
+          <w:noProof/>
+          <w:sz w:val="24"/>
+          <w:szCs w:val="24"/>
+        </w:rPr>
+        <w:drawing>
+          <wp:inline distT="0" distB="0" distL="0" distR="0" wp14:anchorId="1C4B2C94" wp14:editId="0BA1169E">
+            <wp:extent cx="5943600" cy="4378325"/>
+            <wp:effectExtent l="0" t="0" r="0" b="3175"/>
+            <wp:docPr id="31" name="Picture 31" descr="Graphical user interface&#10;&#10;Description automatically generated"/>
+            <wp:cNvGraphicFramePr>
+              <a:graphicFrameLocks xmlns:a="http://schemas.openxmlformats.org/drawingml/2006/main" noChangeAspect="1"/>
+            </wp:cNvGraphicFramePr>
+            <a:graphic xmlns:a="http://schemas.openxmlformats.org/drawingml/2006/main">
+              <a:graphicData uri="http://schemas.openxmlformats.org/drawingml/2006/picture">
+                <pic:pic xmlns:pic="http://schemas.openxmlformats.org/drawingml/2006/picture">
+                  <pic:nvPicPr>
+                    <pic:cNvPr id="31" name="Picture 31" descr="Graphical user interface&#10;&#10;Description automatically generated"/>
+                    <pic:cNvPicPr/>
+                  </pic:nvPicPr>
+                  <pic:blipFill>
+                    <a:blip r:embed="rId22" cstate="print">
+                      <a:extLst>
+                        <a:ext uri="{28A0092B-C50C-407E-A947-70E740481C1C}">
+                          <a14:useLocalDpi xmlns:a14="http://schemas.microsoft.com/office/drawing/2010/main" val="0"/>
+                        </a:ext>
+                      </a:extLst>
+                    </a:blip>
+                    <a:stretch>
+                      <a:fillRect/>
+                    </a:stretch>
+                  </pic:blipFill>
+                  <pic:spPr>
+                    <a:xfrm>
+                      <a:off x="0" y="0"/>
+                      <a:ext cx="5943600" cy="4378325"/>
+                    </a:xfrm>
+                    <a:prstGeom prst="rect">
+                      <a:avLst/>
+                    </a:prstGeom>
+                  </pic:spPr>
+                </pic:pic>
+              </a:graphicData>
+            </a:graphic>
+          </wp:inline>
+        </w:drawing>
+      </w:r>
+    </w:p>
+    <w:p>
+      <w:pPr>
+        <w:ind w:left="720" w:firstLine="720"/>
+        <w:rPr>
+          <w:sz w:val="24"/>
+          <w:szCs w:val="24"/>
+        </w:rPr>
+      </w:pPr>
+      <w:r>
+        <w:rPr>
+          <w:sz w:val="24"/>
+          <w:szCs w:val="24"/>
+        </w:rPr>
+        <w:t>Step 2 (see form above) involves the selection of vessels. A colored box with a dropdown menu is displayed for every vessel template associated with the chosen experiment template.</w:t>
+      </w:r>
+      <w:r>
+        <w:rPr>
+          <w:sz w:val="24"/>
+          <w:szCs w:val="24"/>
+        </w:rPr>
+        <w:t xml:space="preserve"> Use the dropdown menu to select your desired vessels.</w:t>
+      </w:r>
+    </w:p>
+    <w:p>
+      <w:pPr>
+        <w:ind w:left="720" w:firstLine="720"/>
+        <w:rPr>
+          <w:sz w:val="24"/>
+          <w:szCs w:val="24"/>
+        </w:rPr>
+      </w:pPr>
+      <w:r>
+        <w:rPr>
+          <w:sz w:val="24"/>
+          <w:szCs w:val="24"/>
+        </w:rPr>
+        <w:t>Note that e</w:t>
+      </w:r>
+      <w:r>
+        <w:rPr>
+          <w:sz w:val="24"/>
+          <w:szCs w:val="24"/>
+        </w:rPr>
+        <w:t xml:space="preserve">ach vessel template has a default, specified at the template level, but on this </w:t>
+      </w:r>
+      <w:proofErr w:type="gramStart"/>
+      <w:r>
+        <w:rPr>
+          <w:sz w:val="24"/>
+          <w:szCs w:val="24"/>
+        </w:rPr>
+        <w:t>screen</w:t>
+      </w:r>
+      <w:proofErr w:type="gramEnd"/>
+      <w:r>
+        <w:rPr>
+          <w:sz w:val="24"/>
+          <w:szCs w:val="24"/>
+        </w:rPr>
+        <w:t xml:space="preserve"> you are able to select the actual vessel being used for this particular experiment instance. </w:t>
+      </w:r>
+      <w:r>
+        <w:rPr>
+          <w:sz w:val="24"/>
+          <w:szCs w:val="24"/>
+        </w:rPr>
+        <w:t xml:space="preserve">This means that you do not always have to use the same vessels from experiment to experiment, even if you are using the same template, allowing for more flexibility of inputs. </w:t>
+      </w:r>
+    </w:p>
+    <w:p>
+      <w:pPr>
+        <w:ind w:firstLine="720"/>
+        <w:rPr>
+          <w:sz w:val="24"/>
+          <w:szCs w:val="24"/>
+        </w:rPr>
+      </w:pPr>
+    </w:p>
+    <w:p>
+      <w:pPr>
+        <w:pStyle w:val="Heading3"/>
+        <w:ind w:left="720"/>
+        <w:rPr>
+          <w:u w:val="single"/>
+        </w:rPr>
+      </w:pPr>
+      <w:bookmarkStart w:id="37" w:name="_Step_3:_Specify"/>
+      <w:bookmarkEnd w:id="37"/>
+      <w:r>
+        <w:rPr>
+          <w:u w:val="single"/>
+        </w:rPr>
+        <w:lastRenderedPageBreak/>
+        <w:t xml:space="preserve">Step </w:t>
+      </w:r>
+      <w:r>
+        <w:rPr>
+          <w:u w:val="single"/>
+        </w:rPr>
+        <w:t>3</w:t>
+      </w:r>
+      <w:r>
+        <w:rPr>
+          <w:u w:val="single"/>
+        </w:rPr>
+        <w:t xml:space="preserve">: </w:t>
+      </w:r>
+      <w:r>
+        <w:rPr>
+          <w:u w:val="single"/>
+        </w:rPr>
+        <w:t>Specify Reagent Parameters</w:t>
+      </w:r>
+    </w:p>
+    <w:p>
+      <w:r>
+        <w:rPr>
+          <w:noProof/>
+          <w:sz w:val="24"/>
+          <w:szCs w:val="24"/>
+        </w:rPr>
+        <w:drawing>
+          <wp:inline distT="0" distB="0" distL="0" distR="0" wp14:anchorId="76F2D923" wp14:editId="241C6D40">
+            <wp:extent cx="5943600" cy="4709795"/>
+            <wp:effectExtent l="0" t="0" r="0" b="1905"/>
+            <wp:docPr id="32" name="Picture 32" descr="Chart, bar chart&#10;&#10;Description automatically generated"/>
+            <wp:cNvGraphicFramePr>
+              <a:graphicFrameLocks xmlns:a="http://schemas.openxmlformats.org/drawingml/2006/main" noChangeAspect="1"/>
+            </wp:cNvGraphicFramePr>
+            <a:graphic xmlns:a="http://schemas.openxmlformats.org/drawingml/2006/main">
+              <a:graphicData uri="http://schemas.openxmlformats.org/drawingml/2006/picture">
+                <pic:pic xmlns:pic="http://schemas.openxmlformats.org/drawingml/2006/picture">
+                  <pic:nvPicPr>
+                    <pic:cNvPr id="32" name="Picture 32" descr="Chart, bar chart&#10;&#10;Description automatically generated"/>
+                    <pic:cNvPicPr/>
+                  </pic:nvPicPr>
+                  <pic:blipFill>
+                    <a:blip r:embed="rId23" cstate="print">
+                      <a:extLst>
+                        <a:ext uri="{28A0092B-C50C-407E-A947-70E740481C1C}">
+                          <a14:useLocalDpi xmlns:a14="http://schemas.microsoft.com/office/drawing/2010/main" val="0"/>
+                        </a:ext>
+                      </a:extLst>
+                    </a:blip>
+                    <a:stretch>
+                      <a:fillRect/>
+                    </a:stretch>
+                  </pic:blipFill>
+                  <pic:spPr>
+                    <a:xfrm>
+                      <a:off x="0" y="0"/>
+                      <a:ext cx="5943600" cy="4709795"/>
+                    </a:xfrm>
+                    <a:prstGeom prst="rect">
+                      <a:avLst/>
+                    </a:prstGeom>
+                  </pic:spPr>
+                </pic:pic>
+              </a:graphicData>
+            </a:graphic>
+          </wp:inline>
+        </w:drawing>
+      </w:r>
+    </w:p>
+    <w:p>
+      <w:pPr>
+        <w:ind w:left="720" w:firstLine="720"/>
+        <w:rPr>
+          <w:sz w:val="24"/>
+          <w:szCs w:val="24"/>
+        </w:rPr>
+      </w:pPr>
+      <w:r>
+        <w:rPr>
+          <w:sz w:val="24"/>
+          <w:szCs w:val="24"/>
+        </w:rPr>
+        <w:t xml:space="preserve">Step </w:t>
+      </w:r>
+      <w:r>
+        <w:rPr>
+          <w:sz w:val="24"/>
+          <w:szCs w:val="24"/>
+        </w:rPr>
+        <w:t>3</w:t>
+      </w:r>
+      <w:r>
+        <w:rPr>
+          <w:sz w:val="24"/>
+          <w:szCs w:val="24"/>
+        </w:rPr>
+        <w:t xml:space="preserve"> (</w:t>
+      </w:r>
+      <w:r>
+        <w:rPr>
+          <w:sz w:val="24"/>
+          <w:szCs w:val="24"/>
+        </w:rPr>
+        <w:t>a portion of the form is displayed above</w:t>
+      </w:r>
+      <w:r>
+        <w:rPr>
+          <w:sz w:val="24"/>
+          <w:szCs w:val="24"/>
+        </w:rPr>
+        <w:t xml:space="preserve">) </w:t>
+      </w:r>
+      <w:r>
+        <w:rPr>
+          <w:sz w:val="24"/>
+          <w:szCs w:val="24"/>
+        </w:rPr>
+        <w:t xml:space="preserve">allows you to specify values for all properties associated with each reagent, as well as with all the materials within each reagent. There is a colored box for each reagent. Reagent-level properties appear at the top. </w:t>
+      </w:r>
+      <w:r>
+        <w:rPr>
+          <w:sz w:val="24"/>
+          <w:szCs w:val="24"/>
+        </w:rPr>
+        <w:t>For each property, enter the desired value and unit, and select a type from the dropdown. Note that these are not required, so the values you enter depend on your experimental needs.</w:t>
+      </w:r>
+      <w:r>
+        <w:rPr>
+          <w:sz w:val="24"/>
+          <w:szCs w:val="24"/>
+        </w:rPr>
+        <w:t xml:space="preserve"> However, if values are </w:t>
+      </w:r>
+      <w:proofErr w:type="gramStart"/>
+      <w:r>
+        <w:rPr>
+          <w:sz w:val="24"/>
+          <w:szCs w:val="24"/>
+        </w:rPr>
+        <w:t>entered</w:t>
+      </w:r>
+      <w:proofErr w:type="gramEnd"/>
+      <w:r>
+        <w:rPr>
+          <w:sz w:val="24"/>
+          <w:szCs w:val="24"/>
+        </w:rPr>
+        <w:t xml:space="preserve"> they must be chemically and numerically sound, e.g. the form will be returned with an error if you enter a negative number into an “amount” field.</w:t>
+      </w:r>
+    </w:p>
+    <w:p>
+      <w:pPr>
+        <w:ind w:left="720" w:firstLine="720"/>
+        <w:rPr>
+          <w:sz w:val="24"/>
+          <w:szCs w:val="24"/>
+        </w:rPr>
+      </w:pPr>
+      <w:r>
+        <w:rPr>
+          <w:sz w:val="24"/>
+          <w:szCs w:val="24"/>
+        </w:rPr>
+        <w:t xml:space="preserve">Then, there are tabs that can be used to navigate through the materials. Each tab contains a dropdown list used to select a material, as well as value fields to update material-level properties. Selection of a material is required; the dropdown is populated based on materials within the database’s inventory and includes all materials tagged with the material type indicated for the experiment template. </w:t>
+      </w:r>
+      <w:r>
+        <w:rPr>
+          <w:sz w:val="24"/>
+          <w:szCs w:val="24"/>
+        </w:rPr>
+        <w:t xml:space="preserve">Material-level properties, like reagent-level properties, are optional, not required. </w:t>
+      </w:r>
+    </w:p>
+    <w:p>
+      <w:pPr>
+        <w:pStyle w:val="Heading3"/>
+        <w:ind w:left="720"/>
+        <w:rPr>
+          <w:u w:val="single"/>
+        </w:rPr>
+      </w:pPr>
+      <w:bookmarkStart w:id="38" w:name="_Step_4:_Specify"/>
+      <w:bookmarkEnd w:id="38"/>
+      <w:r>
+        <w:rPr>
+          <w:u w:val="single"/>
+        </w:rPr>
+        <w:lastRenderedPageBreak/>
+        <w:t xml:space="preserve">Step </w:t>
+      </w:r>
+      <w:r>
+        <w:rPr>
+          <w:u w:val="single"/>
+        </w:rPr>
+        <w:t>4</w:t>
+      </w:r>
+      <w:r>
+        <w:rPr>
+          <w:u w:val="single"/>
+        </w:rPr>
+        <w:t xml:space="preserve">: Specify </w:t>
+      </w:r>
+      <w:r>
+        <w:rPr>
+          <w:u w:val="single"/>
+        </w:rPr>
+        <w:t>Action</w:t>
+      </w:r>
+      <w:r>
+        <w:rPr>
+          <w:u w:val="single"/>
+        </w:rPr>
+        <w:t xml:space="preserve"> Parameters</w:t>
+      </w:r>
+    </w:p>
+    <w:p>
+      <w:pPr>
+        <w:ind w:left="720" w:firstLine="720"/>
+        <w:rPr>
+          <w:sz w:val="24"/>
+          <w:szCs w:val="24"/>
+        </w:rPr>
+      </w:pPr>
+    </w:p>
+    <w:p>
+      <w:pPr>
+        <w:ind w:left="720" w:firstLine="720"/>
+        <w:rPr>
+          <w:sz w:val="24"/>
+          <w:szCs w:val="24"/>
+        </w:rPr>
+      </w:pPr>
+      <w:r>
+        <w:rPr>
+          <w:sz w:val="24"/>
+          <w:szCs w:val="24"/>
+        </w:rPr>
+        <w:t xml:space="preserve">Step </w:t>
+      </w:r>
+      <w:r>
+        <w:rPr>
+          <w:sz w:val="24"/>
+          <w:szCs w:val="24"/>
+        </w:rPr>
+        <w:t>4</w:t>
+      </w:r>
+      <w:r>
+        <w:rPr>
+          <w:sz w:val="24"/>
+          <w:szCs w:val="24"/>
+        </w:rPr>
+        <w:t xml:space="preserve"> allows you to specify </w:t>
+      </w:r>
+      <w:r>
+        <w:rPr>
+          <w:sz w:val="24"/>
+          <w:szCs w:val="24"/>
+        </w:rPr>
+        <w:t xml:space="preserve">parameter </w:t>
+      </w:r>
+      <w:r>
+        <w:rPr>
+          <w:sz w:val="24"/>
+          <w:szCs w:val="24"/>
+        </w:rPr>
+        <w:t xml:space="preserve">values for all </w:t>
+      </w:r>
+      <w:r>
+        <w:rPr>
+          <w:sz w:val="24"/>
+          <w:szCs w:val="24"/>
+        </w:rPr>
+        <w:t xml:space="preserve">actions in your experimental procedure that are not decomposable. Parameter values that apply to decomposable actions can be specified </w:t>
+      </w:r>
+      <w:r>
+        <w:rPr>
+          <w:sz w:val="24"/>
+          <w:szCs w:val="24"/>
+        </w:rPr>
+        <w:t xml:space="preserve">in </w:t>
+      </w:r>
+      <w:hyperlink w:anchor="_6f._Step_6" w:history="1">
+        <w:r>
+          <w:rPr>
+            <w:rStyle w:val="Hyperlink"/>
+            <w:sz w:val="24"/>
+            <w:szCs w:val="24"/>
+          </w:rPr>
+          <w:t>step 6,</w:t>
+        </w:r>
+      </w:hyperlink>
+      <w:r>
+        <w:rPr>
+          <w:sz w:val="24"/>
+          <w:szCs w:val="24"/>
+        </w:rPr>
+        <w:t xml:space="preserve"> described below</w:t>
+      </w:r>
+      <w:r>
+        <w:rPr>
+          <w:sz w:val="24"/>
+          <w:szCs w:val="24"/>
+        </w:rPr>
+        <w:t xml:space="preserve">. Colored boxes are displayed for each action and contain value fields for each of the parameters. Values and units can be entered, and </w:t>
+      </w:r>
+      <w:r>
+        <w:rPr>
+          <w:sz w:val="24"/>
+          <w:szCs w:val="24"/>
+        </w:rPr>
+        <w:t xml:space="preserve">the type can be selected from the dropdown. </w:t>
+      </w:r>
+      <w:r>
+        <w:rPr>
+          <w:sz w:val="24"/>
+          <w:szCs w:val="24"/>
+        </w:rPr>
+        <w:t>Again, inputs are validated, so they must be chemically and numerically sound.</w:t>
+      </w:r>
+    </w:p>
+    <w:p>
+      <w:pPr>
+        <w:pStyle w:val="Heading3"/>
+        <w:ind w:firstLine="720"/>
+        <w:rPr>
+          <w:u w:val="single"/>
+        </w:rPr>
+      </w:pPr>
+      <w:bookmarkStart w:id="39" w:name="_Step_5:_Specify"/>
+      <w:bookmarkEnd w:id="39"/>
+      <w:r>
+        <w:rPr>
+          <w:u w:val="single"/>
+        </w:rPr>
+        <w:t xml:space="preserve">Step </w:t>
+      </w:r>
+      <w:r>
+        <w:rPr>
+          <w:u w:val="single"/>
+        </w:rPr>
+        <w:t>5</w:t>
+      </w:r>
+      <w:r>
+        <w:rPr>
+          <w:u w:val="single"/>
+        </w:rPr>
+        <w:t xml:space="preserve">: Specify </w:t>
+      </w:r>
+      <w:r>
+        <w:rPr>
+          <w:u w:val="single"/>
+        </w:rPr>
+        <w:t>Automated Experiments</w:t>
+      </w:r>
+    </w:p>
+    <w:p>
+      <w:pPr>
+        <w:jc w:val="center"/>
+        <w:rPr>
+          <w:sz w:val="24"/>
+          <w:szCs w:val="24"/>
+        </w:rPr>
+      </w:pPr>
+      <w:r>
+        <w:rPr>
+          <w:noProof/>
+          <w:sz w:val="24"/>
+          <w:szCs w:val="24"/>
+        </w:rPr>
+        <w:drawing>
+          <wp:inline distT="0" distB="0" distL="0" distR="0" wp14:anchorId="054D19CA" wp14:editId="632AD454">
+            <wp:extent cx="5943600" cy="2093595"/>
+            <wp:effectExtent l="0" t="0" r="0" b="1905"/>
+            <wp:docPr id="33" name="Picture 33" descr="Graphical user interface, application&#10;&#10;Description automatically generated"/>
+            <wp:cNvGraphicFramePr>
+              <a:graphicFrameLocks xmlns:a="http://schemas.openxmlformats.org/drawingml/2006/main" noChangeAspect="1"/>
+            </wp:cNvGraphicFramePr>
+            <a:graphic xmlns:a="http://schemas.openxmlformats.org/drawingml/2006/main">
+              <a:graphicData uri="http://schemas.openxmlformats.org/drawingml/2006/picture">
+                <pic:pic xmlns:pic="http://schemas.openxmlformats.org/drawingml/2006/picture">
+                  <pic:nvPicPr>
+                    <pic:cNvPr id="33" name="Picture 33" descr="Graphical user interface, application&#10;&#10;Description automatically generated"/>
+                    <pic:cNvPicPr/>
+                  </pic:nvPicPr>
+                  <pic:blipFill>
+                    <a:blip r:embed="rId24" cstate="print">
+                      <a:extLst>
+                        <a:ext uri="{28A0092B-C50C-407E-A947-70E740481C1C}">
+                          <a14:useLocalDpi xmlns:a14="http://schemas.microsoft.com/office/drawing/2010/main" val="0"/>
+                        </a:ext>
+                      </a:extLst>
+                    </a:blip>
+                    <a:stretch>
+                      <a:fillRect/>
+                    </a:stretch>
+                  </pic:blipFill>
+                  <pic:spPr>
+                    <a:xfrm>
+                      <a:off x="0" y="0"/>
+                      <a:ext cx="5943600" cy="2093595"/>
+                    </a:xfrm>
+                    <a:prstGeom prst="rect">
+                      <a:avLst/>
+                    </a:prstGeom>
+                  </pic:spPr>
+                </pic:pic>
+              </a:graphicData>
+            </a:graphic>
+          </wp:inline>
+        </w:drawing>
+      </w:r>
+    </w:p>
+    <w:p>
+      <w:pPr>
+        <w:ind w:left="720" w:firstLine="720"/>
+        <w:rPr>
+          <w:sz w:val="24"/>
+          <w:szCs w:val="24"/>
+        </w:rPr>
+      </w:pPr>
+    </w:p>
+    <w:p>
+      <w:pPr>
+        <w:ind w:left="720" w:firstLine="720"/>
+        <w:rPr>
+          <w:sz w:val="24"/>
+          <w:szCs w:val="24"/>
+        </w:rPr>
+      </w:pPr>
+      <w:r>
+        <w:rPr>
+          <w:sz w:val="24"/>
+          <w:szCs w:val="24"/>
+        </w:rPr>
+        <w:t xml:space="preserve">Step </w:t>
+      </w:r>
+      <w:r>
+        <w:rPr>
+          <w:sz w:val="24"/>
+          <w:szCs w:val="24"/>
+        </w:rPr>
+        <w:t>5</w:t>
+      </w:r>
+      <w:r>
+        <w:rPr>
+          <w:sz w:val="24"/>
+          <w:szCs w:val="24"/>
+        </w:rPr>
+        <w:t xml:space="preserve"> (see form above)</w:t>
+      </w:r>
+      <w:r>
+        <w:rPr>
+          <w:sz w:val="24"/>
+          <w:szCs w:val="24"/>
+        </w:rPr>
+        <w:t xml:space="preserve"> asks for the number of “automated” experiments you would like to run. “Automated” means that a sampling algorithm will be used to generate data. Sampling algorithms can be added to the codebase as plug-ins. By default, ESCALATE contains plugins for random samplers that can determine </w:t>
+      </w:r>
+      <w:r>
+        <w:rPr>
+          <w:sz w:val="24"/>
+          <w:szCs w:val="24"/>
+        </w:rPr>
+        <w:t>different volumes of each reagent to dispense into an outcome vessel (</w:t>
+      </w:r>
+      <w:proofErr w:type="gramStart"/>
+      <w:r>
+        <w:rPr>
+          <w:sz w:val="24"/>
+          <w:szCs w:val="24"/>
+        </w:rPr>
+        <w:t>e.g.</w:t>
+      </w:r>
+      <w:proofErr w:type="gramEnd"/>
+      <w:r>
+        <w:rPr>
+          <w:sz w:val="24"/>
+          <w:szCs w:val="24"/>
+        </w:rPr>
+        <w:t xml:space="preserve"> wells of a well-plate) that fall within the sample space of the convex hull defined by reagent concentrations. </w:t>
+      </w:r>
+      <w:r>
+        <w:rPr>
+          <w:sz w:val="24"/>
+          <w:szCs w:val="24"/>
+        </w:rPr>
+        <w:t xml:space="preserve">See </w:t>
+      </w:r>
+      <w:proofErr w:type="spellStart"/>
+      <w:r>
+        <w:rPr>
+          <w:sz w:val="24"/>
+          <w:szCs w:val="24"/>
+        </w:rPr>
+        <w:t>doi</w:t>
+      </w:r>
+      <w:proofErr w:type="spellEnd"/>
+      <w:r>
+        <w:rPr>
+          <w:sz w:val="24"/>
+          <w:szCs w:val="24"/>
+        </w:rPr>
+        <w:t xml:space="preserve"> </w:t>
+      </w:r>
+      <w:proofErr w:type="gramStart"/>
+      <w:r>
+        <w:rPr>
+          <w:sz w:val="24"/>
+          <w:szCs w:val="24"/>
+        </w:rPr>
+        <w:t>i:10.1021/acs.jchemed</w:t>
+      </w:r>
+      <w:proofErr w:type="gramEnd"/>
+      <w:r>
+        <w:rPr>
+          <w:sz w:val="24"/>
+          <w:szCs w:val="24"/>
+        </w:rPr>
+        <w:t xml:space="preserve">.0c01456 for </w:t>
+      </w:r>
+      <w:r>
+        <w:rPr>
+          <w:sz w:val="24"/>
+          <w:szCs w:val="24"/>
+        </w:rPr>
+        <w:t>more information about this algorithm.</w:t>
+      </w:r>
+    </w:p>
+    <w:p>
+      <w:pPr>
+        <w:ind w:left="720" w:firstLine="720"/>
+        <w:rPr>
+          <w:sz w:val="24"/>
+          <w:szCs w:val="24"/>
+        </w:rPr>
+      </w:pPr>
+      <w:r>
+        <w:rPr>
+          <w:sz w:val="24"/>
+          <w:szCs w:val="24"/>
+        </w:rPr>
+        <w:t>For “Number of Automated Experiments” type an integer greater than or equal to 0. Then, if you entered a number greater than 0, use the dropdown menu to select the appropriate sampler plugin.</w:t>
+      </w:r>
+    </w:p>
+    <w:p>
+      <w:pPr>
+        <w:ind w:left="720" w:firstLine="720"/>
+        <w:rPr>
+          <w:sz w:val="24"/>
+          <w:szCs w:val="24"/>
+        </w:rPr>
+      </w:pPr>
+      <w:r>
+        <w:rPr>
+          <w:sz w:val="24"/>
+          <w:szCs w:val="24"/>
+        </w:rPr>
+        <w:t xml:space="preserve">Note that, if a sampler is selected and there are required user inputs to run it, the next form will display the variables that require user input and prompt you to enter values. </w:t>
+      </w:r>
+    </w:p>
+    <w:p/>
+    <w:p>
+      <w:pPr>
+        <w:pStyle w:val="Heading3"/>
+        <w:ind w:left="720"/>
+        <w:rPr>
+          <w:u w:val="single"/>
+        </w:rPr>
+      </w:pPr>
+      <w:bookmarkStart w:id="40" w:name="_6f._Step_6"/>
+      <w:bookmarkEnd w:id="40"/>
+      <w:r>
+        <w:rPr>
+          <w:u w:val="single"/>
+        </w:rPr>
+        <w:lastRenderedPageBreak/>
+        <w:t xml:space="preserve">Step </w:t>
+      </w:r>
+      <w:r>
+        <w:rPr>
+          <w:u w:val="single"/>
+        </w:rPr>
+        <w:t>6</w:t>
+      </w:r>
+      <w:r>
+        <w:rPr>
+          <w:u w:val="single"/>
+        </w:rPr>
+        <w:t>:</w:t>
+      </w:r>
+      <w:r>
+        <w:rPr>
+          <w:u w:val="single"/>
+        </w:rPr>
+        <w:t xml:space="preserve"> Specify </w:t>
+      </w:r>
+      <w:r>
+        <w:rPr>
+          <w:u w:val="single"/>
+        </w:rPr>
+        <w:t>Manual Experiments</w:t>
+      </w:r>
+      <w:r>
+        <w:rPr>
+          <w:u w:val="single"/>
+        </w:rPr>
+        <w:t xml:space="preserve"> </w:t>
+      </w:r>
+    </w:p>
+    <w:p>
+      <w:pPr>
+        <w:ind w:left="720" w:firstLine="720"/>
+        <w:rPr>
+          <w:sz w:val="24"/>
+          <w:szCs w:val="24"/>
+        </w:rPr>
+      </w:pPr>
+      <w:r>
+        <w:rPr>
+          <w:sz w:val="24"/>
+          <w:szCs w:val="24"/>
+        </w:rPr>
+        <w:t xml:space="preserve">Step </w:t>
+      </w:r>
+      <w:r>
+        <w:rPr>
+          <w:sz w:val="24"/>
+          <w:szCs w:val="24"/>
+        </w:rPr>
+        <w:t>6</w:t>
+      </w:r>
+      <w:r>
+        <w:rPr>
+          <w:sz w:val="24"/>
+          <w:szCs w:val="24"/>
+        </w:rPr>
+        <w:t xml:space="preserve"> </w:t>
+      </w:r>
+      <w:r>
+        <w:rPr>
+          <w:sz w:val="24"/>
+          <w:szCs w:val="24"/>
+        </w:rPr>
+        <w:t xml:space="preserve">asks for details about decomposable </w:t>
+      </w:r>
+      <w:r>
+        <w:rPr>
+          <w:sz w:val="24"/>
+          <w:szCs w:val="24"/>
+        </w:rPr>
+        <w:t xml:space="preserve">actions. For instance, if your experiment involves dispensing a stock solution into certain wells of a well plate, you </w:t>
+      </w:r>
+      <w:proofErr w:type="gramStart"/>
+      <w:r>
+        <w:rPr>
+          <w:sz w:val="24"/>
+          <w:szCs w:val="24"/>
+        </w:rPr>
+        <w:t>would</w:t>
+      </w:r>
+      <w:proofErr w:type="gramEnd"/>
+      <w:r>
+        <w:rPr>
+          <w:sz w:val="24"/>
+          <w:szCs w:val="24"/>
+        </w:rPr>
+        <w:t xml:space="preserve"> specify the details for the parameters of the dispense action (e.g. volume to be dispensed). Click the blue hyperlink to download an excel file with a list of all the decomposable actions organized by vessel (rows) and reagent (columns). Fill in the desired values accordingly. This is called “manual” experiment specification because you are manually filling in the file. Once complete, save the Excel spreadsheet onto your computer and then use the “Browse” button to search for and upload the file.</w:t>
+      </w:r>
+    </w:p>
+    <w:p>
+      <w:pPr>
+        <w:ind w:left="720" w:firstLine="720"/>
+        <w:rPr>
+          <w:sz w:val="24"/>
+          <w:szCs w:val="24"/>
+        </w:rPr>
+      </w:pPr>
+      <w:r>
+        <w:rPr>
+          <w:sz w:val="24"/>
+          <w:szCs w:val="24"/>
+        </w:rPr>
+        <w:t xml:space="preserve">Note that this step is </w:t>
+      </w:r>
+      <w:proofErr w:type="gramStart"/>
+      <w:r>
+        <w:rPr>
+          <w:sz w:val="24"/>
+          <w:szCs w:val="24"/>
+        </w:rPr>
+        <w:t>optional</w:t>
+      </w:r>
+      <w:proofErr w:type="gramEnd"/>
+      <w:r>
+        <w:rPr>
+          <w:sz w:val="24"/>
+          <w:szCs w:val="24"/>
+        </w:rPr>
+        <w:t xml:space="preserve"> and a file need not be uploaded if you are not manually specifying experiments. If there are no decomposable actions (as is the case for the demo template we are using), the file will be blank. Note also that if you are running automated experiments, data generated by the sampler will show up in the downloadable file and it can be manually overwritten at this step.</w:t>
+      </w:r>
+    </w:p>
+    <w:p/>
+    <w:p>
+      <w:pPr>
+        <w:pStyle w:val="Heading3"/>
+        <w:ind w:left="720"/>
+        <w:rPr>
+          <w:u w:val="single"/>
+        </w:rPr>
+      </w:pPr>
+      <w:bookmarkStart w:id="41" w:name="_6g._Step_7"/>
+      <w:bookmarkStart w:id="42" w:name="_Step_7:_Select"/>
+      <w:bookmarkEnd w:id="41"/>
+      <w:bookmarkEnd w:id="42"/>
+      <w:r>
+        <w:rPr>
+          <w:u w:val="single"/>
+        </w:rPr>
+        <w:t xml:space="preserve">Step </w:t>
+      </w:r>
+      <w:r>
+        <w:rPr>
+          <w:u w:val="single"/>
+        </w:rPr>
+        <w:t>7</w:t>
+      </w:r>
+      <w:r>
+        <w:rPr>
+          <w:u w:val="single"/>
+        </w:rPr>
+        <w:t>: Select Postprocessors</w:t>
+      </w:r>
+    </w:p>
+    <w:p>
+      <w:pPr>
+        <w:ind w:left="720" w:firstLine="720"/>
+        <w:rPr>
+          <w:sz w:val="24"/>
+          <w:szCs w:val="24"/>
+        </w:rPr>
+      </w:pPr>
+      <w:r>
+        <w:rPr>
+          <w:sz w:val="24"/>
+          <w:szCs w:val="24"/>
+        </w:rPr>
+        <w:t xml:space="preserve">The last step of experiment creation is optional and allows you to select postprocessors. These are plugins that can run calculations on your experimental data. For instance, ESCALATE contains a plugin that can calculate amounts of each material to add to a reagent so that you obtain solutions of desired concentrations. You can add your own plugins to the codebase if </w:t>
+      </w:r>
+      <w:r>
+        <w:rPr>
+          <w:sz w:val="24"/>
+          <w:szCs w:val="24"/>
+        </w:rPr>
+        <w:t>applicable.</w:t>
+      </w:r>
+    </w:p>
+    <w:p>
+      <w:pPr>
+        <w:rPr>
+          <w:sz w:val="24"/>
+          <w:szCs w:val="24"/>
+        </w:rPr>
+      </w:pPr>
+    </w:p>
+    <w:p>
+      <w:pPr>
+        <w:rPr>
+          <w:sz w:val="24"/>
+          <w:szCs w:val="24"/>
+        </w:rPr>
+      </w:pPr>
     </w:p>
     <w:p>
       <w:pPr>
@@ -5054,7 +6295,21 @@
           <w:szCs w:val="24"/>
         </w:rPr>
         <w:tab/>
-        <w:t xml:space="preserve">Upon completing the creation of an </w:t>
+        <w:t xml:space="preserve">Upon </w:t>
+      </w:r>
+      <w:r>
+        <w:rPr>
+          <w:sz w:val="24"/>
+          <w:szCs w:val="24"/>
+        </w:rPr>
+        <w:t xml:space="preserve">successful completion of all steps of the form wizard, you will see </w:t>
+      </w:r>
+      <w:r>
+        <w:rPr>
+          <w:sz w:val="24"/>
+          <w:szCs w:val="24"/>
+        </w:rPr>
+        <w:t xml:space="preserve">a confirmation screen </w:t>
       </w:r>
       <w:proofErr w:type="gramStart"/>
       <w:r>
@@ -5062,7 +6317,7 @@
           <w:sz w:val="24"/>
           <w:szCs w:val="24"/>
         </w:rPr>
-        <w:t>experiment</w:t>
+        <w:t>similar to</w:t>
       </w:r>
       <w:proofErr w:type="gramEnd"/>
       <w:r>
@@ -5070,7 +6325,7 @@
           <w:sz w:val="24"/>
           <w:szCs w:val="24"/>
         </w:rPr>
-        <w:t xml:space="preserve"> the user will be prompted with a confirmation screen similar to the one below. There will be buttons/links to the </w:t>
+        <w:t xml:space="preserve"> the one below. There will be buttons/links to the </w:t>
       </w:r>
       <w:hyperlink w:anchor="_yuejfc8r3pvm">
         <w:r>
@@ -5144,23 +6399,6 @@
         </w:rPr>
         <w:t>.</w:t>
       </w:r>
-    </w:p>
-    <w:p>
-      <w:pPr>
-        <w:rPr>
-          <w:sz w:val="24"/>
-          <w:szCs w:val="24"/>
-        </w:rPr>
-      </w:pPr>
-    </w:p>
-    <w:p>
-      <w:pPr>
-        <w:jc w:val="right"/>
-        <w:rPr>
-          <w:sz w:val="24"/>
-          <w:szCs w:val="24"/>
-        </w:rPr>
-      </w:pPr>
       <w:r>
         <w:rPr>
           <w:sz w:val="24"/>
@@ -5187,6 +6425,7 @@
           <w:sz w:val="24"/>
           <w:szCs w:val="24"/>
         </w:rPr>
+        <w:lastRenderedPageBreak/>
         <w:tab/>
       </w:r>
       <w:r>
@@ -5209,7 +6448,7 @@
                     <pic:cNvPicPr preferRelativeResize="0"/>
                   </pic:nvPicPr>
                   <pic:blipFill>
-                    <a:blip r:embed="rId21"/>
+                    <a:blip r:embed="rId25"/>
                     <a:srcRect l="2083" r="3525" b="11257"/>
                     <a:stretch>
                       <a:fillRect/>
@@ -5241,64 +6480,14 @@
       <w:pPr>
         <w:pStyle w:val="Heading3"/>
         <w:rPr>
-          <w:u w:val="single"/>
-        </w:rPr>
-      </w:pPr>
-      <w:bookmarkStart w:id="35" w:name="_lkfplextmaqz" w:colFirst="0" w:colLast="0"/>
-      <w:bookmarkEnd w:id="35"/>
+          <w:sz w:val="24"/>
+          <w:szCs w:val="24"/>
+        </w:rPr>
+      </w:pPr>
+      <w:bookmarkStart w:id="43" w:name="_lkfplextmaqz" w:colFirst="0" w:colLast="0"/>
+      <w:bookmarkEnd w:id="43"/>
       <w:r>
         <w:tab/>
-      </w:r>
-      <w:r>
-        <w:rPr>
-          <w:u w:val="single"/>
-        </w:rPr>
-        <w:t>6a. Manual Experiment Creation</w:t>
-      </w:r>
-    </w:p>
-    <w:p>
-      <w:pPr>
-        <w:ind w:left="720"/>
-        <w:rPr>
-          <w:sz w:val="24"/>
-          <w:szCs w:val="24"/>
-        </w:rPr>
-      </w:pPr>
-      <w:r>
-        <w:tab/>
-      </w:r>
-      <w:r>
-        <w:rPr>
-          <w:sz w:val="24"/>
-          <w:szCs w:val="24"/>
-        </w:rPr>
-        <w:t xml:space="preserve">Manual experiments are one where the user specifies all compositions and other parameters. </w:t>
-      </w:r>
-      <w:r>
-        <w:t xml:space="preserve"> </w:t>
-      </w:r>
-      <w:r>
-        <w:rPr>
-          <w:sz w:val="24"/>
-          <w:szCs w:val="24"/>
-        </w:rPr>
-        <w:t xml:space="preserve">At the experiment template selection form, select the experiment template you would like to use, </w:t>
-      </w:r>
-      <w:proofErr w:type="gramStart"/>
-      <w:r>
-        <w:rPr>
-          <w:sz w:val="24"/>
-          <w:szCs w:val="24"/>
-        </w:rPr>
-        <w:t>as well as,</w:t>
-      </w:r>
-      <w:proofErr w:type="gramEnd"/>
-      <w:r>
-        <w:rPr>
-          <w:sz w:val="24"/>
-          <w:szCs w:val="24"/>
-        </w:rPr>
-        <w:t xml:space="preserve"> the number of manual experiments you would like to perform. To submit this form, click the “Select Template” button.</w:t>
       </w:r>
     </w:p>
     <w:p>
@@ -5319,59 +6508,10 @@
           <w:szCs w:val="24"/>
         </w:rPr>
       </w:pPr>
-      <w:r>
-        <w:rPr>
-          <w:noProof/>
-          <w:sz w:val="24"/>
-          <w:szCs w:val="24"/>
-        </w:rPr>
-        <w:lastRenderedPageBreak/>
-        <w:drawing>
-          <wp:inline distT="114300" distB="114300" distL="114300" distR="114300" wp14:anchorId="0D0834EF" wp14:editId="0EE35BCA">
-            <wp:extent cx="5410200" cy="2642149"/>
-            <wp:effectExtent l="12700" t="12700" r="12700" b="12700"/>
-            <wp:docPr id="5" name="image12.png"/>
-            <wp:cNvGraphicFramePr/>
-            <a:graphic xmlns:a="http://schemas.openxmlformats.org/drawingml/2006/main">
-              <a:graphicData uri="http://schemas.openxmlformats.org/drawingml/2006/picture">
-                <pic:pic xmlns:pic="http://schemas.openxmlformats.org/drawingml/2006/picture">
-                  <pic:nvPicPr>
-                    <pic:cNvPr id="0" name="image12.png"/>
-                    <pic:cNvPicPr preferRelativeResize="0"/>
-                  </pic:nvPicPr>
-                  <pic:blipFill>
-                    <a:blip r:embed="rId22"/>
-                    <a:srcRect l="2564" r="6410" b="11939"/>
-                    <a:stretch>
-                      <a:fillRect/>
-                    </a:stretch>
-                  </pic:blipFill>
-                  <pic:spPr>
-                    <a:xfrm>
-                      <a:off x="0" y="0"/>
-                      <a:ext cx="5410200" cy="2642149"/>
-                    </a:xfrm>
-                    <a:prstGeom prst="rect">
-                      <a:avLst/>
-                    </a:prstGeom>
-                    <a:ln w="12700">
-                      <a:solidFill>
-                        <a:srgbClr val="000000"/>
-                      </a:solidFill>
-                      <a:prstDash val="solid"/>
-                    </a:ln>
-                  </pic:spPr>
-                </pic:pic>
-              </a:graphicData>
-            </a:graphic>
-          </wp:inline>
-        </w:drawing>
-      </w:r>
     </w:p>
     <w:p>
       <w:pPr>
         <w:ind w:left="720"/>
-        <w:jc w:val="center"/>
         <w:rPr>
           <w:sz w:val="24"/>
           <w:szCs w:val="24"/>
@@ -5386,72 +6526,33 @@
           <w:szCs w:val="24"/>
         </w:rPr>
       </w:pPr>
-      <w:r>
-        <w:rPr>
-          <w:sz w:val="24"/>
-          <w:szCs w:val="24"/>
-        </w:rPr>
-        <w:tab/>
-        <w:t xml:space="preserve">This will redirect you to the manual experiment specification form. At the top of the </w:t>
-      </w:r>
-      <w:proofErr w:type="gramStart"/>
-      <w:r>
-        <w:rPr>
-          <w:sz w:val="24"/>
-          <w:szCs w:val="24"/>
-        </w:rPr>
-        <w:t>screen</w:t>
-      </w:r>
-      <w:proofErr w:type="gramEnd"/>
-      <w:r>
-        <w:rPr>
-          <w:sz w:val="24"/>
-          <w:szCs w:val="24"/>
-        </w:rPr>
-        <w:t xml:space="preserve"> you will be required to name the experiment instance. Below that, there is a hyperlink that downloads a blank excel file associated with the experiment template being run. This excel file can be defined and customized via our </w:t>
-      </w:r>
-      <w:proofErr w:type="gramStart"/>
-      <w:r>
-        <w:rPr>
-          <w:sz w:val="24"/>
-          <w:szCs w:val="24"/>
-        </w:rPr>
-        <w:t>API.(</w:t>
-      </w:r>
-      <w:proofErr w:type="gramEnd"/>
-      <w:r>
-        <w:rPr>
-          <w:i/>
-          <w:sz w:val="24"/>
-          <w:szCs w:val="24"/>
-        </w:rPr>
-        <w:t>A full list of our exposed API endpoints can be found at localhost:8000/</w:t>
-      </w:r>
-      <w:proofErr w:type="spellStart"/>
-      <w:r>
-        <w:rPr>
-          <w:i/>
-          <w:sz w:val="24"/>
-          <w:szCs w:val="24"/>
-        </w:rPr>
-        <w:t>api</w:t>
-      </w:r>
-      <w:proofErr w:type="spellEnd"/>
-      <w:r>
-        <w:rPr>
-          <w:i/>
-          <w:sz w:val="24"/>
-          <w:szCs w:val="24"/>
-        </w:rPr>
-        <w:t>/ for local installations</w:t>
-      </w:r>
-      <w:r>
-        <w:rPr>
-          <w:sz w:val="24"/>
-          <w:szCs w:val="24"/>
-        </w:rPr>
-        <w:t>) That file is to be filled out with the corresponding experimental information and reuploaded using the “Browse” button provided on the page.</w:t>
-      </w:r>
+    </w:p>
+    <w:p>
+      <w:pPr>
+        <w:ind w:left="720"/>
+        <w:rPr>
+          <w:sz w:val="24"/>
+          <w:szCs w:val="24"/>
+        </w:rPr>
+      </w:pPr>
+    </w:p>
+    <w:p>
+      <w:pPr>
+        <w:ind w:left="720"/>
+        <w:rPr>
+          <w:sz w:val="24"/>
+          <w:szCs w:val="24"/>
+        </w:rPr>
+      </w:pPr>
+    </w:p>
+    <w:p>
+      <w:pPr>
+        <w:ind w:left="720"/>
+        <w:rPr>
+          <w:sz w:val="24"/>
+          <w:szCs w:val="24"/>
+        </w:rPr>
+      </w:pPr>
     </w:p>
     <w:p>
       <w:pPr>
@@ -5486,8 +6587,8 @@
         </w:rPr>
         <w:t>N</w:t>
       </w:r>
-      <w:commentRangeStart w:id="36"/>
-      <w:commentRangeStart w:id="37"/>
+      <w:commentRangeStart w:id="44"/>
+      <w:commentRangeStart w:id="45"/>
       <w:r>
         <w:rPr>
           <w:b/>
@@ -5503,13 +6604,13 @@
         </w:rPr>
         <w:t xml:space="preserve"> </w:t>
       </w:r>
-      <w:commentRangeEnd w:id="36"/>
-      <w:r>
-        <w:commentReference w:id="36"/>
-      </w:r>
-      <w:commentRangeEnd w:id="37"/>
-      <w:r>
-        <w:commentReference w:id="37"/>
+      <w:commentRangeEnd w:id="44"/>
+      <w:r>
+        <w:commentReference w:id="44"/>
+      </w:r>
+      <w:commentRangeEnd w:id="45"/>
+      <w:r>
+        <w:commentReference w:id="45"/>
       </w:r>
       <w:r>
         <w:rPr>
@@ -5549,6 +6650,7 @@
           <w:szCs w:val="24"/>
         </w:rPr>
         <w:tab/>
+        <w:t xml:space="preserve"> </w:t>
       </w:r>
     </w:p>
     <w:p>
@@ -5559,163 +6661,17 @@
           <w:szCs w:val="24"/>
         </w:rPr>
       </w:pPr>
-      <w:r>
-        <w:rPr>
-          <w:sz w:val="24"/>
-          <w:szCs w:val="24"/>
-        </w:rPr>
+      <w:bookmarkStart w:id="46" w:name="_2n950i5grgvq" w:colFirst="0" w:colLast="0"/>
+      <w:bookmarkEnd w:id="46"/>
+      <w:r>
         <w:tab/>
-        <w:t xml:space="preserve">The final section corresponds to experiment parameters such as the vessel being used and the desired dead volume, i.e., excess volume in the bottom of the vessel that cannot be pipetted out or otherwise serves as a safety </w:t>
-      </w:r>
-      <w:proofErr w:type="gramStart"/>
-      <w:r>
-        <w:rPr>
-          <w:sz w:val="24"/>
-          <w:szCs w:val="24"/>
-        </w:rPr>
-        <w:t>margin .</w:t>
-      </w:r>
-      <w:proofErr w:type="gramEnd"/>
-      <w:r>
-        <w:rPr>
-          <w:sz w:val="24"/>
-          <w:szCs w:val="24"/>
-        </w:rPr>
-        <w:t xml:space="preserve"> Select a vessel from the dropdown provided. If a vessel is not available it can be added by accessing the Vessel model via our </w:t>
-      </w:r>
-      <w:proofErr w:type="gramStart"/>
-      <w:r>
-        <w:rPr>
-          <w:sz w:val="24"/>
-          <w:szCs w:val="24"/>
-        </w:rPr>
-        <w:t>API.(</w:t>
-      </w:r>
-      <w:proofErr w:type="gramEnd"/>
-      <w:r>
-        <w:rPr>
-          <w:i/>
-          <w:sz w:val="24"/>
-          <w:szCs w:val="24"/>
-        </w:rPr>
-        <w:t>A full list of our exposed API endpoints can be found at localhost:8000/</w:t>
-      </w:r>
-      <w:proofErr w:type="spellStart"/>
-      <w:r>
-        <w:rPr>
-          <w:i/>
-          <w:sz w:val="24"/>
-          <w:szCs w:val="24"/>
-        </w:rPr>
-        <w:t>api</w:t>
-      </w:r>
-      <w:proofErr w:type="spellEnd"/>
-      <w:r>
-        <w:rPr>
-          <w:i/>
-          <w:sz w:val="24"/>
-          <w:szCs w:val="24"/>
-        </w:rPr>
-        <w:t>/ for local installations</w:t>
-      </w:r>
-      <w:r>
-        <w:rPr>
-          <w:sz w:val="24"/>
-          <w:szCs w:val="24"/>
-        </w:rPr>
-        <w:t xml:space="preserve">) </w:t>
-      </w:r>
-      <w:r>
-        <w:rPr>
-          <w:sz w:val="24"/>
-          <w:szCs w:val="24"/>
-        </w:rPr>
-        <w:lastRenderedPageBreak/>
-        <w:t xml:space="preserve">The dead volume of the vessel is defaulted to 4000 </w:t>
-      </w:r>
-      <w:proofErr w:type="spellStart"/>
-      <w:r>
-        <w:rPr>
-          <w:sz w:val="24"/>
-          <w:szCs w:val="24"/>
-        </w:rPr>
-        <w:t>uL</w:t>
-      </w:r>
-      <w:proofErr w:type="spellEnd"/>
-      <w:r>
-        <w:rPr>
-          <w:sz w:val="24"/>
-          <w:szCs w:val="24"/>
-        </w:rPr>
-        <w:t xml:space="preserve"> and can be updated in the text box provided. </w:t>
-      </w:r>
-    </w:p>
-    <w:p>
-      <w:pPr>
-        <w:pStyle w:val="Heading3"/>
-        <w:ind w:left="720"/>
-        <w:rPr>
-          <w:u w:val="single"/>
-        </w:rPr>
-      </w:pPr>
-      <w:bookmarkStart w:id="38" w:name="_2n950i5grgvq" w:colFirst="0" w:colLast="0"/>
-      <w:bookmarkEnd w:id="38"/>
-      <w:r>
-        <w:rPr>
-          <w:u w:val="single"/>
-        </w:rPr>
-        <w:t>6b. Automated Experiment Creation</w:t>
-      </w:r>
-    </w:p>
-    <w:p>
-      <w:pPr>
-        <w:ind w:left="720"/>
-        <w:rPr>
-          <w:sz w:val="24"/>
-          <w:szCs w:val="24"/>
-        </w:rPr>
-      </w:pPr>
-      <w:r>
-        <w:tab/>
-      </w:r>
-      <w:r>
-        <w:rPr>
-          <w:sz w:val="24"/>
-          <w:szCs w:val="24"/>
-        </w:rPr>
-        <w:t xml:space="preserve">Automated experiment creation uses an algorithm to sample random concentrations of the solutes within the convex hull defined by the specified reagents in the experiment creation form.  See </w:t>
-      </w:r>
-      <w:proofErr w:type="spellStart"/>
-      <w:r>
-        <w:rPr>
-          <w:sz w:val="24"/>
-          <w:szCs w:val="24"/>
-        </w:rPr>
-        <w:t>doi</w:t>
-      </w:r>
-      <w:proofErr w:type="spellEnd"/>
-      <w:r>
-        <w:rPr>
-          <w:sz w:val="24"/>
-          <w:szCs w:val="24"/>
-        </w:rPr>
-        <w:t xml:space="preserve"> </w:t>
-      </w:r>
-      <w:proofErr w:type="gramStart"/>
-      <w:r>
-        <w:rPr>
-          <w:sz w:val="24"/>
-          <w:szCs w:val="24"/>
-        </w:rPr>
-        <w:t>i:10.1021/acs.jchemed</w:t>
-      </w:r>
-      <w:proofErr w:type="gramEnd"/>
-      <w:r>
-        <w:rPr>
-          <w:sz w:val="24"/>
-          <w:szCs w:val="24"/>
-        </w:rPr>
-        <w:t xml:space="preserve">.0c01456 for an explanation of this process. This experiment creation process, unlike manual experiment creation, does not rely on a file upload. Functionally, the rest of the experiment creation form is the same as detailed within the </w:t>
+      </w:r>
+      <w:r>
+        <w:rPr>
+          <w:sz w:val="24"/>
+          <w:szCs w:val="24"/>
+        </w:rPr>
+        <w:t xml:space="preserve">This experiment creation process, unlike manual experiment creation, does not rely on a file upload. Functionally, the rest of the experiment creation form is the same as detailed within the </w:t>
       </w:r>
       <w:hyperlink w:anchor="_lkfplextmaqz">
         <w:r>
@@ -5754,114 +6710,6 @@
     </w:p>
     <w:p>
       <w:pPr>
-        <w:ind w:left="720" w:firstLine="720"/>
-        <w:rPr>
-          <w:sz w:val="24"/>
-          <w:szCs w:val="24"/>
-        </w:rPr>
-      </w:pPr>
-      <w:r>
-        <w:rPr>
-          <w:sz w:val="24"/>
-          <w:szCs w:val="24"/>
-        </w:rPr>
-        <w:t xml:space="preserve">At the experiment template selection form, select the experiment template you would like to use, </w:t>
-      </w:r>
-      <w:proofErr w:type="gramStart"/>
-      <w:r>
-        <w:rPr>
-          <w:sz w:val="24"/>
-          <w:szCs w:val="24"/>
-        </w:rPr>
-        <w:t>as well as,</w:t>
-      </w:r>
-      <w:proofErr w:type="gramEnd"/>
-      <w:r>
-        <w:rPr>
-          <w:sz w:val="24"/>
-          <w:szCs w:val="24"/>
-        </w:rPr>
-        <w:t xml:space="preserve"> the number of automated experiments you would like to perform. To submit this form, click the “Select Template” button.</w:t>
-      </w:r>
-    </w:p>
-    <w:p>
-      <w:pPr>
-        <w:ind w:left="720"/>
-        <w:rPr>
-          <w:sz w:val="24"/>
-          <w:szCs w:val="24"/>
-        </w:rPr>
-      </w:pPr>
-    </w:p>
-    <w:p>
-      <w:pPr>
-        <w:ind w:left="720"/>
-        <w:jc w:val="center"/>
-        <w:rPr>
-          <w:sz w:val="24"/>
-          <w:szCs w:val="24"/>
-        </w:rPr>
-      </w:pPr>
-      <w:r>
-        <w:rPr>
-          <w:noProof/>
-          <w:sz w:val="24"/>
-          <w:szCs w:val="24"/>
-        </w:rPr>
-        <w:drawing>
-          <wp:inline distT="114300" distB="114300" distL="114300" distR="114300" wp14:anchorId="4345193E" wp14:editId="4CE63697">
-            <wp:extent cx="5629275" cy="2743200"/>
-            <wp:effectExtent l="12700" t="12700" r="12700" b="12700"/>
-            <wp:docPr id="8" name="image7.png"/>
-            <wp:cNvGraphicFramePr/>
-            <a:graphic xmlns:a="http://schemas.openxmlformats.org/drawingml/2006/main">
-              <a:graphicData uri="http://schemas.openxmlformats.org/drawingml/2006/picture">
-                <pic:pic xmlns:pic="http://schemas.openxmlformats.org/drawingml/2006/picture">
-                  <pic:nvPicPr>
-                    <pic:cNvPr id="0" name="image7.png"/>
-                    <pic:cNvPicPr preferRelativeResize="0"/>
-                  </pic:nvPicPr>
-                  <pic:blipFill>
-                    <a:blip r:embed="rId23"/>
-                    <a:srcRect l="1762" r="3525" b="7395"/>
-                    <a:stretch>
-                      <a:fillRect/>
-                    </a:stretch>
-                  </pic:blipFill>
-                  <pic:spPr>
-                    <a:xfrm>
-                      <a:off x="0" y="0"/>
-                      <a:ext cx="5629275" cy="2743200"/>
-                    </a:xfrm>
-                    <a:prstGeom prst="rect">
-                      <a:avLst/>
-                    </a:prstGeom>
-                    <a:ln w="12700">
-                      <a:solidFill>
-                        <a:srgbClr val="000000"/>
-                      </a:solidFill>
-                      <a:prstDash val="solid"/>
-                    </a:ln>
-                  </pic:spPr>
-                </pic:pic>
-              </a:graphicData>
-            </a:graphic>
-          </wp:inline>
-        </w:drawing>
-      </w:r>
-    </w:p>
-    <w:p>
-      <w:pPr>
-        <w:ind w:left="720"/>
-        <w:jc w:val="center"/>
-        <w:rPr>
-          <w:sz w:val="24"/>
-          <w:szCs w:val="24"/>
-        </w:rPr>
-      </w:pPr>
-    </w:p>
-    <w:p>
-      <w:pPr>
         <w:ind w:left="720"/>
         <w:rPr>
           <w:sz w:val="24"/>
@@ -5890,7 +6738,15 @@
           <w:sz w:val="24"/>
           <w:szCs w:val="24"/>
         </w:rPr>
-        <w:t xml:space="preserve"> you will be required to name the experiment instance.  Below this will be a list of reagents associated with the experiment template. The desired concentrations for each chemical within the reagent should be populated and the unit of measurement should be updated if it is not being measured in moles. </w:t>
+        <w:t xml:space="preserve"> you will be required to name the experiment instance.  Below this will be a list of reagents associated with the experiment template. The desired concentrations for each chemical within the reagent should be populated </w:t>
+      </w:r>
+      <w:r>
+        <w:rPr>
+          <w:sz w:val="24"/>
+          <w:szCs w:val="24"/>
+        </w:rPr>
+        <w:lastRenderedPageBreak/>
+        <w:t xml:space="preserve">and the unit of measurement should be updated if it is not being measured in moles. </w:t>
       </w:r>
       <w:r>
         <w:rPr>
@@ -5938,73 +6794,7 @@
           <w:szCs w:val="24"/>
         </w:rPr>
         <w:tab/>
-        <w:t xml:space="preserve">The final section corresponds to experiment parameters such as the vessel being used and the desired dead volume. Select a vessel from the </w:t>
-      </w:r>
-      <w:r>
-        <w:rPr>
-          <w:sz w:val="24"/>
-          <w:szCs w:val="24"/>
-        </w:rPr>
-        <w:lastRenderedPageBreak/>
-        <w:t xml:space="preserve">dropdown provided. If a vessel is not available it can be added by accessing the Vessel model via our </w:t>
-      </w:r>
-      <w:proofErr w:type="gramStart"/>
-      <w:r>
-        <w:rPr>
-          <w:sz w:val="24"/>
-          <w:szCs w:val="24"/>
-        </w:rPr>
-        <w:t>API.(</w:t>
-      </w:r>
-      <w:proofErr w:type="gramEnd"/>
-      <w:r>
-        <w:rPr>
-          <w:i/>
-          <w:sz w:val="24"/>
-          <w:szCs w:val="24"/>
-        </w:rPr>
-        <w:t>A full list of our exposed API endpoints can be found at localhost:8000/</w:t>
-      </w:r>
-      <w:proofErr w:type="spellStart"/>
-      <w:r>
-        <w:rPr>
-          <w:i/>
-          <w:sz w:val="24"/>
-          <w:szCs w:val="24"/>
-        </w:rPr>
-        <w:t>api</w:t>
-      </w:r>
-      <w:proofErr w:type="spellEnd"/>
-      <w:r>
-        <w:rPr>
-          <w:i/>
-          <w:sz w:val="24"/>
-          <w:szCs w:val="24"/>
-        </w:rPr>
-        <w:t>/ for local installations</w:t>
-      </w:r>
-      <w:r>
-        <w:rPr>
-          <w:sz w:val="24"/>
-          <w:szCs w:val="24"/>
-        </w:rPr>
-        <w:t xml:space="preserve">) The dead volume of the vessel is defaulted to 4000 </w:t>
-      </w:r>
-      <w:proofErr w:type="spellStart"/>
-      <w:r>
-        <w:rPr>
-          <w:sz w:val="24"/>
-          <w:szCs w:val="24"/>
-        </w:rPr>
-        <w:t>uL</w:t>
-      </w:r>
-      <w:proofErr w:type="spellEnd"/>
-      <w:r>
-        <w:rPr>
-          <w:sz w:val="24"/>
-          <w:szCs w:val="24"/>
-        </w:rPr>
-        <w:t xml:space="preserve"> and can be updated in the text box provided. </w:t>
+        <w:t xml:space="preserve"> </w:t>
       </w:r>
     </w:p>
     <w:p>
@@ -6014,8 +6804,8 @@
           <w:b/>
         </w:rPr>
       </w:pPr>
-      <w:bookmarkStart w:id="39" w:name="_57vwhuoy4d4o" w:colFirst="0" w:colLast="0"/>
-      <w:bookmarkEnd w:id="39"/>
+      <w:bookmarkStart w:id="47" w:name="_57vwhuoy4d4o" w:colFirst="0" w:colLast="0"/>
+      <w:bookmarkEnd w:id="47"/>
       <w:r>
         <w:rPr>
           <w:b/>
@@ -6080,8 +6870,8 @@
           <w:u w:val="single"/>
         </w:rPr>
       </w:pPr>
-      <w:bookmarkStart w:id="40" w:name="_yrt7sj4og8el" w:colFirst="0" w:colLast="0"/>
-      <w:bookmarkEnd w:id="40"/>
+      <w:bookmarkStart w:id="48" w:name="_yrt7sj4og8el" w:colFirst="0" w:colLast="0"/>
+      <w:bookmarkEnd w:id="48"/>
       <w:r>
         <w:rPr>
           <w:u w:val="single"/>
@@ -6117,7 +6907,7 @@
                     <pic:cNvPicPr preferRelativeResize="0"/>
                   </pic:nvPicPr>
                   <pic:blipFill>
-                    <a:blip r:embed="rId24"/>
+                    <a:blip r:embed="rId26"/>
                     <a:srcRect r="74496"/>
                     <a:stretch>
                       <a:fillRect/>
@@ -6227,8 +7017,8 @@
           <w:u w:val="single"/>
         </w:rPr>
       </w:pPr>
-      <w:bookmarkStart w:id="41" w:name="_kr9tb93y6q11" w:colFirst="0" w:colLast="0"/>
-      <w:bookmarkEnd w:id="41"/>
+      <w:bookmarkStart w:id="49" w:name="_kr9tb93y6q11" w:colFirst="0" w:colLast="0"/>
+      <w:bookmarkEnd w:id="49"/>
       <w:r>
         <w:rPr>
           <w:u w:val="single"/>
@@ -6258,7 +7048,7 @@
                     <pic:cNvPicPr preferRelativeResize="0"/>
                   </pic:nvPicPr>
                   <pic:blipFill>
-                    <a:blip r:embed="rId24"/>
+                    <a:blip r:embed="rId26"/>
                     <a:srcRect l="25155" r="57795"/>
                     <a:stretch>
                       <a:fillRect/>
@@ -6372,8 +7162,8 @@
           <w:u w:val="single"/>
         </w:rPr>
       </w:pPr>
-      <w:bookmarkStart w:id="42" w:name="_x39appsy4fom" w:colFirst="0" w:colLast="0"/>
-      <w:bookmarkEnd w:id="42"/>
+      <w:bookmarkStart w:id="50" w:name="_x39appsy4fom" w:colFirst="0" w:colLast="0"/>
+      <w:bookmarkEnd w:id="50"/>
       <w:r>
         <w:rPr>
           <w:u w:val="single"/>
@@ -6403,7 +7193,7 @@
                     <pic:cNvPicPr preferRelativeResize="0"/>
                   </pic:nvPicPr>
                   <pic:blipFill>
-                    <a:blip r:embed="rId24"/>
+                    <a:blip r:embed="rId26"/>
                     <a:srcRect l="42241" r="36446"/>
                     <a:stretch>
                       <a:fillRect/>
@@ -6494,8 +7284,8 @@
           <w:u w:val="single"/>
         </w:rPr>
       </w:pPr>
-      <w:bookmarkStart w:id="43" w:name="_e1qesmneopzm" w:colFirst="0" w:colLast="0"/>
-      <w:bookmarkEnd w:id="43"/>
+      <w:bookmarkStart w:id="51" w:name="_e1qesmneopzm" w:colFirst="0" w:colLast="0"/>
+      <w:bookmarkEnd w:id="51"/>
       <w:r>
         <w:rPr>
           <w:u w:val="single"/>
@@ -6525,7 +7315,7 @@
                     <pic:cNvPicPr preferRelativeResize="0"/>
                   </pic:nvPicPr>
                   <pic:blipFill>
-                    <a:blip r:embed="rId24"/>
+                    <a:blip r:embed="rId26"/>
                     <a:srcRect l="63043" r="7391"/>
                     <a:stretch>
                       <a:fillRect/>
@@ -6658,8 +7448,8 @@
       <w:pPr>
         <w:pStyle w:val="Heading2"/>
       </w:pPr>
-      <w:bookmarkStart w:id="44" w:name="_yuejfc8r3pvm" w:colFirst="0" w:colLast="0"/>
-      <w:bookmarkEnd w:id="44"/>
+      <w:bookmarkStart w:id="52" w:name="_yuejfc8r3pvm" w:colFirst="0" w:colLast="0"/>
+      <w:bookmarkEnd w:id="52"/>
       <w:r>
         <w:rPr>
           <w:b/>
@@ -6690,7 +7480,7 @@
                     <pic:cNvPicPr preferRelativeResize="0"/>
                   </pic:nvPicPr>
                   <pic:blipFill>
-                    <a:blip r:embed="rId25"/>
+                    <a:blip r:embed="rId27"/>
                     <a:srcRect l="6730" r="10897"/>
                     <a:stretch>
                       <a:fillRect/>
@@ -6841,7 +7631,7 @@
                     <pic:cNvPicPr preferRelativeResize="0"/>
                   </pic:nvPicPr>
                   <pic:blipFill>
-                    <a:blip r:embed="rId26"/>
+                    <a:blip r:embed="rId28"/>
                     <a:srcRect l="8653" r="33974"/>
                     <a:stretch>
                       <a:fillRect/>
@@ -6939,8 +7729,8 @@
           <w:b/>
         </w:rPr>
       </w:pPr>
-      <w:bookmarkStart w:id="45" w:name="_6zkp2d4xprot" w:colFirst="0" w:colLast="0"/>
-      <w:bookmarkEnd w:id="45"/>
+      <w:bookmarkStart w:id="53" w:name="_6zkp2d4xprot" w:colFirst="0" w:colLast="0"/>
+      <w:bookmarkEnd w:id="53"/>
       <w:r>
         <w:rPr>
           <w:b/>
@@ -6997,7 +7787,7 @@
         </w:rPr>
         <w:t xml:space="preserve"> Labs located </w:t>
       </w:r>
-      <w:hyperlink r:id="rId27">
+      <w:hyperlink r:id="rId29">
         <w:r>
           <w:rPr>
             <w:color w:val="1155CC"/>
@@ -7023,8 +7813,8 @@
           <w:b/>
         </w:rPr>
       </w:pPr>
-      <w:bookmarkStart w:id="46" w:name="_dqs3k9kt1llv" w:colFirst="0" w:colLast="0"/>
-      <w:bookmarkEnd w:id="46"/>
+      <w:bookmarkStart w:id="54" w:name="_dqs3k9kt1llv" w:colFirst="0" w:colLast="0"/>
+      <w:bookmarkEnd w:id="54"/>
       <w:r>
         <w:rPr>
           <w:b/>
@@ -7083,7 +7873,7 @@
           <w:szCs w:val="24"/>
         </w:rPr>
       </w:pPr>
-      <w:hyperlink r:id="rId28">
+      <w:hyperlink r:id="rId30">
         <w:r>
           <w:rPr>
             <w:color w:val="1155CC"/>
@@ -7106,7 +7896,7 @@
           <w:szCs w:val="24"/>
         </w:rPr>
       </w:pPr>
-      <w:hyperlink r:id="rId29">
+      <w:hyperlink r:id="rId31">
         <w:r>
           <w:rPr>
             <w:color w:val="1155CC"/>
@@ -7129,7 +7919,7 @@
           <w:szCs w:val="24"/>
         </w:rPr>
       </w:pPr>
-      <w:hyperlink r:id="rId30">
+      <w:hyperlink r:id="rId32">
         <w:r>
           <w:rPr>
             <w:color w:val="1155CC"/>
@@ -7152,7 +7942,7 @@
           <w:szCs w:val="24"/>
         </w:rPr>
       </w:pPr>
-      <w:hyperlink r:id="rId31">
+      <w:hyperlink r:id="rId33">
         <w:r>
           <w:rPr>
             <w:color w:val="1155CC"/>
@@ -7283,7 +8073,7 @@
       </w:r>
     </w:p>
   </w:comment>
-  <w:comment w:id="36" w:author="Joshua Schrier" w:date="2022-02-27T20:01:00Z" w:initials="">
+  <w:comment w:id="44" w:author="Joshua Schrier" w:date="2022-02-27T20:01:00Z" w:initials="">
     <w:p>
       <w:pPr>
         <w:widowControl w:val="0"/>
@@ -7307,7 +8097,7 @@
       </w:r>
     </w:p>
   </w:comment>
-  <w:comment w:id="37" w:author="Nicole Smina" w:date="2022-02-28T18:26:00Z" w:initials="">
+  <w:comment w:id="45" w:author="Nicole Smina" w:date="2022-02-28T18:26:00Z" w:initials="">
     <w:p>
       <w:pPr>
         <w:widowControl w:val="0"/>

</xml_diff>

<commit_message>
updates to UI user guide
</commit_message>
<xml_diff>
--- a/UI User Guide.docx
+++ b/UI User Guide.docx
@@ -218,23 +218,7 @@
             <w:sz w:val="24"/>
             <w:szCs w:val="24"/>
           </w:rPr>
-          <w:t>Tools</w:t>
-        </w:r>
-        <w:r>
-          <w:rPr>
-            <w:rStyle w:val="Hyperlink"/>
-            <w:sz w:val="24"/>
-            <w:szCs w:val="24"/>
-          </w:rPr>
-          <w:t xml:space="preserve"> </w:t>
-        </w:r>
-        <w:r>
-          <w:rPr>
-            <w:rStyle w:val="Hyperlink"/>
-            <w:sz w:val="24"/>
-            <w:szCs w:val="24"/>
-          </w:rPr>
-          <w:t>Dropdown</w:t>
+          <w:t>Tools Dropdown</w:t>
         </w:r>
       </w:hyperlink>
     </w:p>
@@ -399,7 +383,23 @@
             <w:sz w:val="24"/>
             <w:szCs w:val="24"/>
           </w:rPr>
-          <w:t>Add New</w:t>
+          <w:t xml:space="preserve">Add </w:t>
+        </w:r>
+        <w:r>
+          <w:rPr>
+            <w:rStyle w:val="Hyperlink"/>
+            <w:sz w:val="24"/>
+            <w:szCs w:val="24"/>
+          </w:rPr>
+          <w:t>N</w:t>
+        </w:r>
+        <w:r>
+          <w:rPr>
+            <w:rStyle w:val="Hyperlink"/>
+            <w:sz w:val="24"/>
+            <w:szCs w:val="24"/>
+          </w:rPr>
+          <w:t>ew</w:t>
         </w:r>
       </w:hyperlink>
     </w:p>
@@ -467,7 +467,23 @@
             <w:sz w:val="24"/>
             <w:szCs w:val="24"/>
           </w:rPr>
-          <w:t>Step 1: Select Experiment Template</w:t>
+          <w:t>Step 1</w:t>
+        </w:r>
+        <w:r>
+          <w:rPr>
+            <w:rStyle w:val="Hyperlink"/>
+            <w:sz w:val="24"/>
+            <w:szCs w:val="24"/>
+          </w:rPr>
+          <w:t>:</w:t>
+        </w:r>
+        <w:r>
+          <w:rPr>
+            <w:rStyle w:val="Hyperlink"/>
+            <w:sz w:val="24"/>
+            <w:szCs w:val="24"/>
+          </w:rPr>
+          <w:t xml:space="preserve"> Select Experiment Template</w:t>
         </w:r>
       </w:hyperlink>
     </w:p>
@@ -577,29 +593,7 @@
             <w:sz w:val="24"/>
             <w:szCs w:val="24"/>
           </w:rPr>
-          <w:t>Step 6: Specify Manual Experiments</w:t>
-        </w:r>
-      </w:hyperlink>
-    </w:p>
-    <w:p>
-      <w:pPr>
-        <w:numPr>
-          <w:ilvl w:val="1"/>
-          <w:numId w:val="3"/>
-        </w:numPr>
-        <w:rPr>
-          <w:sz w:val="24"/>
-          <w:szCs w:val="24"/>
-        </w:rPr>
-      </w:pPr>
-      <w:hyperlink w:anchor="_Step_7:_Select" w:history="1">
-        <w:r>
-          <w:rPr>
-            <w:rStyle w:val="Hyperlink"/>
-            <w:sz w:val="24"/>
-            <w:szCs w:val="24"/>
-          </w:rPr>
-          <w:t>Step 7:</w:t>
+          <w:t>Step 6: Specify Manu</w:t>
         </w:r>
         <w:r>
           <w:rPr>
@@ -607,7 +601,15 @@
             <w:sz w:val="24"/>
             <w:szCs w:val="24"/>
           </w:rPr>
-          <w:t xml:space="preserve"> Select Postprocessors</w:t>
+          <w:t>a</w:t>
+        </w:r>
+        <w:r>
+          <w:rPr>
+            <w:rStyle w:val="Hyperlink"/>
+            <w:sz w:val="24"/>
+            <w:szCs w:val="24"/>
+          </w:rPr>
+          <w:t>l Experiments</w:t>
         </w:r>
       </w:hyperlink>
     </w:p>
@@ -1352,28 +1354,7 @@
           <w:sz w:val="24"/>
           <w:szCs w:val="24"/>
         </w:rPr>
-        <w:t xml:space="preserve">open a dropdown menu with three options: </w:t>
-      </w:r>
-      <w:r>
-        <w:rPr>
-          <w:sz w:val="24"/>
-          <w:szCs w:val="24"/>
-        </w:rPr>
-        <w:t xml:space="preserve">“Select </w:t>
-      </w:r>
-      <w:r>
-        <w:rPr>
-          <w:sz w:val="24"/>
-          <w:szCs w:val="24"/>
-        </w:rPr>
-        <w:t xml:space="preserve">a </w:t>
-      </w:r>
-      <w:r>
-        <w:rPr>
-          <w:sz w:val="24"/>
-          <w:szCs w:val="24"/>
-        </w:rPr>
-        <w:t xml:space="preserve">lab”, </w:t>
+        <w:t xml:space="preserve">open a dropdown menu with three options: “Select a lab”, </w:t>
       </w:r>
       <w:r>
         <w:rPr>
@@ -1499,14 +1480,7 @@
           <w:sz w:val="24"/>
           <w:szCs w:val="24"/>
         </w:rPr>
-        <w:t xml:space="preserve"> </w:t>
-      </w:r>
-      <w:r>
-        <w:rPr>
-          <w:sz w:val="24"/>
-          <w:szCs w:val="24"/>
-        </w:rPr>
-        <w:t>Selecting “Logout” will log out of the application and redirect you to the login page.</w:t>
+        <w:t xml:space="preserve"> Selecting “Logout” will log out of the application and redirect you to the login page.</w:t>
       </w:r>
     </w:p>
     <w:p>
@@ -1568,14 +1542,7 @@
           <w:sz w:val="24"/>
           <w:szCs w:val="24"/>
         </w:rPr>
-        <w:t xml:space="preserve">This dropdown provides a list of </w:t>
-      </w:r>
-      <w:r>
-        <w:rPr>
-          <w:sz w:val="24"/>
-          <w:szCs w:val="24"/>
-        </w:rPr>
-        <w:t>database elements that pertain to materials and chemical inventories. The corresponding database model</w:t>
+        <w:t>This dropdown provides a list of database elements that pertain to materials and chemical inventories. The corresponding database model</w:t>
       </w:r>
       <w:r>
         <w:rPr>
@@ -1651,31 +1618,7 @@
         <w:rPr>
           <w:u w:val="single"/>
         </w:rPr>
-        <w:t>3</w:t>
-      </w:r>
-      <w:r>
-        <w:rPr>
-          <w:u w:val="single"/>
-        </w:rPr>
-        <w:t>c</w:t>
-      </w:r>
-      <w:r>
-        <w:rPr>
-          <w:u w:val="single"/>
-        </w:rPr>
-        <w:t xml:space="preserve">. </w:t>
-      </w:r>
-      <w:r>
-        <w:rPr>
-          <w:u w:val="single"/>
-        </w:rPr>
-        <w:t>Tools</w:t>
-      </w:r>
-      <w:r>
-        <w:rPr>
-          <w:u w:val="single"/>
-        </w:rPr>
-        <w:t xml:space="preserve"> Dropdown</w:t>
+        <w:t>3c. Tools Dropdown</w:t>
       </w:r>
     </w:p>
     <w:p>
@@ -1691,21 +1634,7 @@
           <w:sz w:val="24"/>
           <w:szCs w:val="24"/>
         </w:rPr>
-        <w:t xml:space="preserve">This dropdown provides a list of database elements that pertain to </w:t>
-      </w:r>
-      <w:r>
-        <w:rPr>
-          <w:sz w:val="24"/>
-          <w:szCs w:val="24"/>
-        </w:rPr>
-        <w:t>tools and utilities</w:t>
-      </w:r>
-      <w:r>
-        <w:rPr>
-          <w:sz w:val="24"/>
-          <w:szCs w:val="24"/>
-        </w:rPr>
-        <w:t>. The corresponding database model</w:t>
+        <w:t>This dropdown provides a list of database elements that pertain to tools and utilities. The corresponding database model</w:t>
       </w:r>
       <w:r>
         <w:rPr>
@@ -1726,14 +1655,7 @@
           <w:sz w:val="24"/>
           <w:szCs w:val="24"/>
         </w:rPr>
-        <w:t>and a search bar is available to narrow results. More information about this functionality can be found in the next section</w:t>
-      </w:r>
-      <w:r>
-        <w:rPr>
-          <w:sz w:val="24"/>
-          <w:szCs w:val="24"/>
-        </w:rPr>
-        <w:t xml:space="preserve">: </w:t>
+        <w:t xml:space="preserve">and a search bar is available to narrow results. More information about this functionality can be found in the next section: </w:t>
       </w:r>
       <w:hyperlink w:anchor="_4._Database_Tables" w:history="1">
         <w:r>
@@ -1742,23 +1664,7 @@
             <w:sz w:val="24"/>
             <w:szCs w:val="24"/>
           </w:rPr>
-          <w:t xml:space="preserve">Database </w:t>
-        </w:r>
-        <w:r>
-          <w:rPr>
-            <w:rStyle w:val="Hyperlink"/>
-            <w:sz w:val="24"/>
-            <w:szCs w:val="24"/>
-          </w:rPr>
-          <w:t>T</w:t>
-        </w:r>
-        <w:r>
-          <w:rPr>
-            <w:rStyle w:val="Hyperlink"/>
-            <w:sz w:val="24"/>
-            <w:szCs w:val="24"/>
-          </w:rPr>
-          <w:t>ables</w:t>
+          <w:t>Database Tables</w:t>
         </w:r>
       </w:hyperlink>
       <w:r>
@@ -1942,19 +1848,7 @@
         <w:rPr>
           <w:u w:val="single"/>
         </w:rPr>
-        <w:t xml:space="preserve">. Experiment </w:t>
-      </w:r>
-      <w:r>
-        <w:rPr>
-          <w:u w:val="single"/>
-        </w:rPr>
-        <w:t xml:space="preserve">Template </w:t>
-      </w:r>
-      <w:r>
-        <w:rPr>
-          <w:u w:val="single"/>
-        </w:rPr>
-        <w:t>Dropdown</w:t>
+        <w:t>. Experiment Template Dropdown</w:t>
       </w:r>
     </w:p>
     <w:p>
@@ -1981,14 +1875,7 @@
           <w:szCs w:val="24"/>
         </w:rPr>
         <w:tab/>
-        <w:t xml:space="preserve">The experiment </w:t>
-      </w:r>
-      <w:r>
-        <w:rPr>
-          <w:sz w:val="24"/>
-          <w:szCs w:val="24"/>
-        </w:rPr>
-        <w:t xml:space="preserve">template dropdown </w:t>
+        <w:t xml:space="preserve">The experiment template dropdown </w:t>
       </w:r>
       <w:r>
         <w:rPr>
@@ -2013,14 +1900,7 @@
           <w:sz w:val="24"/>
           <w:szCs w:val="24"/>
         </w:rPr>
-        <w:t>,</w:t>
-      </w:r>
-      <w:r>
-        <w:rPr>
-          <w:sz w:val="24"/>
-          <w:szCs w:val="24"/>
-        </w:rPr>
-        <w:t xml:space="preserve"> the list of existing templates, and access to database elements that might need to be modified for template creation purposes: Material Type, Property, Action Def, and Parameter Def. </w:t>
+        <w:t xml:space="preserve">, the list of existing templates, and access to database elements that might need to be modified for template creation purposes: Material Type, Property, Action Def, and Parameter Def. </w:t>
       </w:r>
       <w:r>
         <w:rPr>
@@ -2213,25 +2093,7 @@
         <w:rPr>
           <w:u w:val="single"/>
         </w:rPr>
-        <w:t>4</w:t>
-      </w:r>
-      <w:r>
-        <w:rPr>
-          <w:u w:val="single"/>
-        </w:rPr>
-        <w:t>a</w:t>
-      </w:r>
-      <w:r>
-        <w:rPr>
-          <w:u w:val="single"/>
-        </w:rPr>
-        <w:t xml:space="preserve">. </w:t>
-      </w:r>
-      <w:r>
-        <w:rPr>
-          <w:u w:val="single"/>
-        </w:rPr>
-        <w:t>View</w:t>
+        <w:t>4a. View</w:t>
       </w:r>
     </w:p>
     <w:p>
@@ -2256,28 +2118,7 @@
           <w:sz w:val="24"/>
           <w:szCs w:val="24"/>
         </w:rPr>
-        <w:t xml:space="preserve">Initially all </w:t>
-      </w:r>
-      <w:r>
-        <w:rPr>
-          <w:sz w:val="24"/>
-          <w:szCs w:val="24"/>
-        </w:rPr>
-        <w:t>entries in the database table</w:t>
-      </w:r>
-      <w:r>
-        <w:rPr>
-          <w:sz w:val="24"/>
-          <w:szCs w:val="24"/>
-        </w:rPr>
-        <w:t xml:space="preserve"> will be displayed in a list format</w:t>
-      </w:r>
-      <w:r>
-        <w:rPr>
-          <w:sz w:val="24"/>
-          <w:szCs w:val="24"/>
-        </w:rPr>
-        <w:t xml:space="preserve">, by default ordered by description for most of the </w:t>
+        <w:t xml:space="preserve">Initially all entries in the database table will be displayed in a list format, by default ordered by description for most of the </w:t>
       </w:r>
       <w:r>
         <w:rPr>
@@ -2291,14 +2132,7 @@
           <w:sz w:val="24"/>
           <w:szCs w:val="24"/>
         </w:rPr>
-        <w:t xml:space="preserve"> Any instances that need to be removed from the table can be deleted using the trash can button located in the rightmost column of the table. Any instance can be edited by selecting the pen and paper button in the rightmost column of the table</w:t>
-      </w:r>
-      <w:r>
-        <w:rPr>
-          <w:sz w:val="24"/>
-          <w:szCs w:val="24"/>
-        </w:rPr>
-        <w:t xml:space="preserve">. See </w:t>
+        <w:t xml:space="preserve"> Any instances that need to be removed from the table can be deleted using the trash can button located in the rightmost column of the table. Any instance can be edited by selecting the pen and paper button in the rightmost column of the table. See </w:t>
       </w:r>
       <w:hyperlink w:anchor="_4c._Edit" w:history="1">
         <w:r>
@@ -2333,25 +2167,7 @@
         <w:rPr>
           <w:u w:val="single"/>
         </w:rPr>
-        <w:t>4</w:t>
-      </w:r>
-      <w:r>
-        <w:rPr>
-          <w:u w:val="single"/>
-        </w:rPr>
-        <w:t>b</w:t>
-      </w:r>
-      <w:r>
-        <w:rPr>
-          <w:u w:val="single"/>
-        </w:rPr>
-        <w:t xml:space="preserve">. </w:t>
-      </w:r>
-      <w:r>
-        <w:rPr>
-          <w:u w:val="single"/>
-        </w:rPr>
-        <w:t>Search</w:t>
+        <w:t>4b. Search</w:t>
       </w:r>
     </w:p>
     <w:p>
@@ -2367,21 +2183,7 @@
           <w:szCs w:val="24"/>
         </w:rPr>
         <w:tab/>
-        <w:t xml:space="preserve">To narrow the results displayed or </w:t>
-      </w:r>
-      <w:r>
-        <w:rPr>
-          <w:sz w:val="24"/>
-          <w:szCs w:val="24"/>
-        </w:rPr>
-        <w:t>search for a specific instance</w:t>
-      </w:r>
-      <w:r>
-        <w:rPr>
-          <w:sz w:val="24"/>
-          <w:szCs w:val="24"/>
-        </w:rPr>
-        <w:t>, use the search bar at the top of the page.</w:t>
+        <w:t>To narrow the results displayed or search for a specific instance, use the search bar at the top of the page.</w:t>
       </w:r>
     </w:p>
     <w:p>
@@ -2399,25 +2201,7 @@
           <w:u w:val="single"/>
         </w:rPr>
         <w:lastRenderedPageBreak/>
-        <w:t>4</w:t>
-      </w:r>
-      <w:r>
-        <w:rPr>
-          <w:u w:val="single"/>
-        </w:rPr>
-        <w:t>c</w:t>
-      </w:r>
-      <w:r>
-        <w:rPr>
-          <w:u w:val="single"/>
-        </w:rPr>
-        <w:t xml:space="preserve">. </w:t>
-      </w:r>
-      <w:r>
-        <w:rPr>
-          <w:u w:val="single"/>
-        </w:rPr>
-        <w:t>Edit</w:t>
+        <w:t>4c. Edit</w:t>
       </w:r>
     </w:p>
     <w:p>
@@ -2564,24 +2348,18 @@
         <w:rPr>
           <w:u w:val="single"/>
         </w:rPr>
-        <w:t>4</w:t>
+        <w:t xml:space="preserve">4d. Add </w:t>
       </w:r>
       <w:r>
         <w:rPr>
           <w:u w:val="single"/>
         </w:rPr>
-        <w:t xml:space="preserve">d. Add </w:t>
+        <w:t>N</w:t>
       </w:r>
       <w:r>
         <w:rPr>
           <w:u w:val="single"/>
         </w:rPr>
-        <w:t>N</w:t>
-      </w:r>
-      <w:r>
-        <w:rPr>
-          <w:u w:val="single"/>
-        </w:rPr>
         <w:t>ew</w:t>
       </w:r>
     </w:p>
@@ -2598,14 +2376,7 @@
           <w:szCs w:val="24"/>
         </w:rPr>
         <w:tab/>
-        <w:t xml:space="preserve">To </w:t>
-      </w:r>
-      <w:r>
-        <w:rPr>
-          <w:sz w:val="24"/>
-          <w:szCs w:val="24"/>
-        </w:rPr>
-        <w:t xml:space="preserve">create a new entry for a database table, </w:t>
+        <w:t xml:space="preserve">To create a new entry for a database table, </w:t>
       </w:r>
       <w:r>
         <w:rPr>
@@ -2730,28 +2501,7 @@
           <w:sz w:val="24"/>
           <w:szCs w:val="24"/>
         </w:rPr>
-        <w:t xml:space="preserve"> </w:t>
-      </w:r>
-      <w:r>
-        <w:rPr>
-          <w:sz w:val="24"/>
-          <w:szCs w:val="24"/>
-        </w:rPr>
-        <w:t>via the “Create Experiment</w:t>
-      </w:r>
-      <w:r>
-        <w:rPr>
-          <w:sz w:val="24"/>
-          <w:szCs w:val="24"/>
-        </w:rPr>
-        <w:t xml:space="preserve"> Template</w:t>
-      </w:r>
-      <w:r>
-        <w:rPr>
-          <w:sz w:val="24"/>
-          <w:szCs w:val="24"/>
-        </w:rPr>
-        <w:t xml:space="preserve">” selection from the </w:t>
+        <w:t xml:space="preserve"> via the “Create Experiment Template” selection from the </w:t>
       </w:r>
       <w:hyperlink w:anchor="_3d._Experiment_Template">
         <w:r>
@@ -3468,14 +3218,7 @@
           <w:sz w:val="24"/>
           <w:szCs w:val="24"/>
         </w:rPr>
-        <w:t>See t</w:t>
-      </w:r>
-      <w:r>
-        <w:rPr>
-          <w:sz w:val="24"/>
-          <w:szCs w:val="24"/>
-        </w:rPr>
-        <w:t xml:space="preserve">he </w:t>
+        <w:t xml:space="preserve">See the </w:t>
       </w:r>
       <w:hyperlink w:anchor="_rk5l5an7yvv1">
         <w:r>
@@ -3493,14 +3236,7 @@
           <w:sz w:val="24"/>
           <w:szCs w:val="24"/>
         </w:rPr>
-        <w:t xml:space="preserve"> section</w:t>
-      </w:r>
-      <w:r>
-        <w:rPr>
-          <w:sz w:val="24"/>
-          <w:szCs w:val="24"/>
-        </w:rPr>
-        <w:t xml:space="preserve"> for more information on adding a new </w:t>
+        <w:t xml:space="preserve"> section for more information on adding a new </w:t>
       </w:r>
       <w:r>
         <w:rPr>
@@ -4250,63 +3986,7 @@
           <w:szCs w:val="24"/>
         </w:rPr>
         <w:lastRenderedPageBreak/>
-        <w:t xml:space="preserve">parameters. </w:t>
-      </w:r>
-      <w:r>
-        <w:rPr>
-          <w:sz w:val="24"/>
-          <w:szCs w:val="24"/>
-        </w:rPr>
-        <w:t xml:space="preserve">Multiple </w:t>
-      </w:r>
-      <w:r>
-        <w:rPr>
-          <w:sz w:val="24"/>
-          <w:szCs w:val="24"/>
-        </w:rPr>
-        <w:t>parameters</w:t>
-      </w:r>
-      <w:r>
-        <w:rPr>
-          <w:sz w:val="24"/>
-          <w:szCs w:val="24"/>
-        </w:rPr>
-        <w:t xml:space="preserve"> can be selected </w:t>
-      </w:r>
-      <w:r>
-        <w:rPr>
-          <w:sz w:val="24"/>
-          <w:szCs w:val="24"/>
-        </w:rPr>
-        <w:t>by holding</w:t>
-      </w:r>
-      <w:r>
-        <w:rPr>
-          <w:sz w:val="24"/>
-          <w:szCs w:val="24"/>
-        </w:rPr>
-        <w:t xml:space="preserve"> down the command/ctrl key as you click on each of the desired </w:t>
-      </w:r>
-      <w:r>
-        <w:rPr>
-          <w:sz w:val="24"/>
-          <w:szCs w:val="24"/>
-        </w:rPr>
-        <w:t>parameters</w:t>
-      </w:r>
-      <w:r>
-        <w:rPr>
-          <w:sz w:val="24"/>
-          <w:szCs w:val="24"/>
-        </w:rPr>
-        <w:t>.</w:t>
-      </w:r>
-      <w:r>
-        <w:rPr>
-          <w:sz w:val="24"/>
-          <w:szCs w:val="24"/>
-        </w:rPr>
-        <w:t xml:space="preserve"> Press “Save” to save the action def.</w:t>
+        <w:t>parameters. Multiple parameters can be selected by holding down the command/ctrl key as you click on each of the desired parameters. Press “Save” to save the action def.</w:t>
       </w:r>
     </w:p>
     <w:p>
@@ -4836,21 +4516,12 @@
         </w:rPr>
         <w:t xml:space="preserve"> your workflow design to be valid, it must begin with the “Start” node and end with the “End” node. These show up by default on the screen but can also be accessed and added via “Add action.” </w:t>
       </w:r>
-      <w:proofErr w:type="gramStart"/>
-      <w:r>
-        <w:rPr>
-          <w:sz w:val="24"/>
-          <w:szCs w:val="24"/>
-        </w:rPr>
-        <w:t>When</w:t>
-      </w:r>
-      <w:proofErr w:type="gramEnd"/>
-      <w:r>
-        <w:rPr>
-          <w:sz w:val="24"/>
-          <w:szCs w:val="24"/>
-        </w:rPr>
-        <w:t xml:space="preserve"> you are finished, press the “Save” button. This will </w:t>
+      <w:r>
+        <w:rPr>
+          <w:sz w:val="24"/>
+          <w:szCs w:val="24"/>
+        </w:rPr>
+        <w:t xml:space="preserve">When you are finished, press the “Save” button. This will </w:t>
       </w:r>
       <w:r>
         <w:rPr>
@@ -5191,6 +4862,7 @@
     </w:p>
     <w:p>
       <w:pPr>
+        <w:jc w:val="center"/>
         <w:rPr>
           <w:sz w:val="24"/>
           <w:szCs w:val="24"/>
@@ -5203,10 +4875,10 @@
           <w:szCs w:val="24"/>
         </w:rPr>
         <w:drawing>
-          <wp:inline distT="0" distB="0" distL="0" distR="0" wp14:anchorId="2F7909AB" wp14:editId="7FE03EA0">
-            <wp:extent cx="5943600" cy="2004695"/>
-            <wp:effectExtent l="0" t="0" r="0" b="1905"/>
-            <wp:docPr id="30" name="Picture 30" descr="Rectangle&#10;&#10;Description automatically generated with low confidence"/>
+          <wp:inline distT="0" distB="0" distL="0" distR="0" wp14:anchorId="62563323" wp14:editId="3B239006">
+            <wp:extent cx="5638800" cy="3192308"/>
+            <wp:effectExtent l="0" t="0" r="0" b="0"/>
+            <wp:docPr id="2" name="Picture 2" descr="Graphical user interface, text, application&#10;&#10;Description automatically generated"/>
             <wp:cNvGraphicFramePr>
               <a:graphicFrameLocks xmlns:a="http://schemas.openxmlformats.org/drawingml/2006/main" noChangeAspect="1"/>
             </wp:cNvGraphicFramePr>
@@ -5214,7 +4886,7 @@
               <a:graphicData uri="http://schemas.openxmlformats.org/drawingml/2006/picture">
                 <pic:pic xmlns:pic="http://schemas.openxmlformats.org/drawingml/2006/picture">
                   <pic:nvPicPr>
-                    <pic:cNvPr id="30" name="Picture 30" descr="Rectangle&#10;&#10;Description automatically generated with low confidence"/>
+                    <pic:cNvPr id="2" name="Picture 2" descr="Graphical user interface, text, application&#10;&#10;Description automatically generated"/>
                     <pic:cNvPicPr/>
                   </pic:nvPicPr>
                   <pic:blipFill>
@@ -5232,7 +4904,7 @@
                   <pic:spPr>
                     <a:xfrm>
                       <a:off x="0" y="0"/>
-                      <a:ext cx="5943600" cy="2004695"/>
+                      <a:ext cx="5644557" cy="3195567"/>
                     </a:xfrm>
                     <a:prstGeom prst="rect">
                       <a:avLst/>
@@ -5308,6 +4980,46 @@
         </w:rPr>
         <w:t>. The dropdown menu for experiment template selection is prepopulated with all previously created templates (as described in the previous section) that are associated with your lab/organization.</w:t>
       </w:r>
+      <w:r>
+        <w:rPr>
+          <w:sz w:val="24"/>
+          <w:szCs w:val="24"/>
+        </w:rPr>
+        <w:t xml:space="preserve"> Optionally, you can add tags to the experiment for reference/sorting purposes. Existing tags can be selected through the dropdown menu, or you can create a new tag using the hyperlink under the menu. The hyperlink will open a form in a new tab where you can create a new tag; this process is described in </w:t>
+      </w:r>
+      <w:hyperlink w:anchor="_4d._Add_new" w:history="1">
+        <w:r>
+          <w:rPr>
+            <w:rStyle w:val="Hyperlink"/>
+            <w:sz w:val="24"/>
+            <w:szCs w:val="24"/>
+          </w:rPr>
+          <w:t>sectio</w:t>
+        </w:r>
+        <w:r>
+          <w:rPr>
+            <w:rStyle w:val="Hyperlink"/>
+            <w:sz w:val="24"/>
+            <w:szCs w:val="24"/>
+          </w:rPr>
+          <w:t>n</w:t>
+        </w:r>
+        <w:r>
+          <w:rPr>
+            <w:rStyle w:val="Hyperlink"/>
+            <w:sz w:val="24"/>
+            <w:szCs w:val="24"/>
+          </w:rPr>
+          <w:t xml:space="preserve"> 4d</w:t>
+        </w:r>
+      </w:hyperlink>
+      <w:r>
+        <w:rPr>
+          <w:sz w:val="24"/>
+          <w:szCs w:val="24"/>
+        </w:rPr>
+        <w:t xml:space="preserve">.  </w:t>
+      </w:r>
     </w:p>
     <w:p>
       <w:pPr>
@@ -5344,13 +5056,7 @@
         <w:rPr>
           <w:u w:val="single"/>
         </w:rPr>
-        <w:t xml:space="preserve">: Select </w:t>
-      </w:r>
-      <w:r>
-        <w:rPr>
-          <w:u w:val="single"/>
-        </w:rPr>
-        <w:t>Vessels</w:t>
+        <w:t>: Select Vessels</w:t>
       </w:r>
     </w:p>
     <w:p>
@@ -5374,9 +5080,9 @@
           <w:szCs w:val="24"/>
         </w:rPr>
         <w:drawing>
-          <wp:inline distT="0" distB="0" distL="0" distR="0" wp14:anchorId="1C4B2C94" wp14:editId="0BA1169E">
-            <wp:extent cx="5943600" cy="4378325"/>
-            <wp:effectExtent l="0" t="0" r="0" b="3175"/>
+          <wp:inline distT="0" distB="0" distL="0" distR="0" wp14:anchorId="1C4B2C94" wp14:editId="74767BB3">
+            <wp:extent cx="5943600" cy="4158192"/>
+            <wp:effectExtent l="0" t="0" r="0" b="0"/>
             <wp:docPr id="31" name="Picture 31" descr="Graphical user interface&#10;&#10;Description automatically generated"/>
             <wp:cNvGraphicFramePr>
               <a:graphicFrameLocks xmlns:a="http://schemas.openxmlformats.org/drawingml/2006/main" noChangeAspect="1"/>
@@ -5388,7 +5094,7 @@
                     <pic:cNvPr id="31" name="Picture 31" descr="Graphical user interface&#10;&#10;Description automatically generated"/>
                     <pic:cNvPicPr/>
                   </pic:nvPicPr>
-                  <pic:blipFill>
+                  <pic:blipFill rotWithShape="1">
                     <a:blip r:embed="rId22" cstate="print">
                       <a:extLst>
                         <a:ext uri="{28A0092B-C50C-407E-A947-70E740481C1C}">
@@ -5396,18 +5102,25 @@
                         </a:ext>
                       </a:extLst>
                     </a:blip>
-                    <a:stretch>
-                      <a:fillRect/>
-                    </a:stretch>
+                    <a:srcRect t="5028"/>
+                    <a:stretch/>
                   </pic:blipFill>
-                  <pic:spPr>
+                  <pic:spPr bwMode="auto">
                     <a:xfrm>
                       <a:off x="0" y="0"/>
-                      <a:ext cx="5943600" cy="4378325"/>
+                      <a:ext cx="5943600" cy="4158192"/>
                     </a:xfrm>
                     <a:prstGeom prst="rect">
                       <a:avLst/>
                     </a:prstGeom>
+                    <a:ln>
+                      <a:noFill/>
+                    </a:ln>
+                    <a:extLst>
+                      <a:ext uri="{53640926-AAD7-44D8-BBD7-CCE9431645EC}">
+                        <a14:shadowObscured xmlns:a14="http://schemas.microsoft.com/office/drawing/2010/main"/>
+                      </a:ext>
+                    </a:extLst>
                   </pic:spPr>
                 </pic:pic>
               </a:graphicData>
@@ -5509,25 +5222,7 @@
           <w:u w:val="single"/>
         </w:rPr>
         <w:lastRenderedPageBreak/>
-        <w:t xml:space="preserve">Step </w:t>
-      </w:r>
-      <w:r>
-        <w:rPr>
-          <w:u w:val="single"/>
-        </w:rPr>
-        <w:t>3</w:t>
-      </w:r>
-      <w:r>
-        <w:rPr>
-          <w:u w:val="single"/>
-        </w:rPr>
-        <w:t xml:space="preserve">: </w:t>
-      </w:r>
-      <w:r>
-        <w:rPr>
-          <w:u w:val="single"/>
-        </w:rPr>
-        <w:t>Specify Reagent Parameters</w:t>
+        <w:t>Step 3: Specify Reagent Parameters</w:t>
       </w:r>
     </w:p>
     <w:p>
@@ -5593,21 +5288,7 @@
           <w:sz w:val="24"/>
           <w:szCs w:val="24"/>
         </w:rPr>
-        <w:t xml:space="preserve">Step </w:t>
-      </w:r>
-      <w:r>
-        <w:rPr>
-          <w:sz w:val="24"/>
-          <w:szCs w:val="24"/>
-        </w:rPr>
-        <w:t>3</w:t>
-      </w:r>
-      <w:r>
-        <w:rPr>
-          <w:sz w:val="24"/>
-          <w:szCs w:val="24"/>
-        </w:rPr>
-        <w:t xml:space="preserve"> (</w:t>
+        <w:t>Step 3 (</w:t>
       </w:r>
       <w:r>
         <w:rPr>
@@ -5621,21 +5302,7 @@
           <w:sz w:val="24"/>
           <w:szCs w:val="24"/>
         </w:rPr>
-        <w:t xml:space="preserve">) </w:t>
-      </w:r>
-      <w:r>
-        <w:rPr>
-          <w:sz w:val="24"/>
-          <w:szCs w:val="24"/>
-        </w:rPr>
-        <w:t xml:space="preserve">allows you to specify values for all properties associated with each reagent, as well as with all the materials within each reagent. There is a colored box for each reagent. Reagent-level properties appear at the top. </w:t>
-      </w:r>
-      <w:r>
-        <w:rPr>
-          <w:sz w:val="24"/>
-          <w:szCs w:val="24"/>
-        </w:rPr>
-        <w:t>For each property, enter the desired value and unit, and select a type from the dropdown. Note that these are not required, so the values you enter depend on your experimental needs.</w:t>
+        <w:t>) allows you to specify values for all properties associated with each reagent, as well as with all the materials within each reagent. There is a colored box for each reagent. Reagent-level properties appear at the top. For each property, enter the desired value and unit, and select a type from the dropdown. Note that these are not required, so the values you enter depend on your experimental needs.</w:t>
       </w:r>
       <w:r>
         <w:rPr>
@@ -5748,42 +5415,7 @@
           <w:sz w:val="24"/>
           <w:szCs w:val="24"/>
         </w:rPr>
-        <w:t xml:space="preserve">Step </w:t>
-      </w:r>
-      <w:r>
-        <w:rPr>
-          <w:sz w:val="24"/>
-          <w:szCs w:val="24"/>
-        </w:rPr>
-        <w:t>4</w:t>
-      </w:r>
-      <w:r>
-        <w:rPr>
-          <w:sz w:val="24"/>
-          <w:szCs w:val="24"/>
-        </w:rPr>
-        <w:t xml:space="preserve"> allows you to specify </w:t>
-      </w:r>
-      <w:r>
-        <w:rPr>
-          <w:sz w:val="24"/>
-          <w:szCs w:val="24"/>
-        </w:rPr>
-        <w:t xml:space="preserve">parameter </w:t>
-      </w:r>
-      <w:r>
-        <w:rPr>
-          <w:sz w:val="24"/>
-          <w:szCs w:val="24"/>
-        </w:rPr>
-        <w:t xml:space="preserve">values for all </w:t>
-      </w:r>
-      <w:r>
-        <w:rPr>
-          <w:sz w:val="24"/>
-          <w:szCs w:val="24"/>
-        </w:rPr>
-        <w:t xml:space="preserve">actions in your experimental procedure that are not decomposable. Parameter values that apply to decomposable actions can be specified </w:t>
+        <w:t xml:space="preserve">Step 4 allows you to specify parameter values for all actions in your experimental procedure that are not decomposable. Parameter values that apply to decomposable actions can be specified </w:t>
       </w:r>
       <w:r>
         <w:rPr>
@@ -6208,71 +5840,26 @@
           <w:sz w:val="24"/>
           <w:szCs w:val="24"/>
         </w:rPr>
-        <w:t xml:space="preserve"> and a file need not be uploaded if you are not manually specifying experiments. If there are no decomposable actions (as is the case for the demo template we are using), the file will be blank. Note also that if you are running automated experiments, data generated by the sampler will show up in the downloadable file and it can be manually overwritten at this step.</w:t>
-      </w:r>
-    </w:p>
-    <w:p/>
-    <w:p>
-      <w:pPr>
-        <w:pStyle w:val="Heading3"/>
-        <w:ind w:left="720"/>
-        <w:rPr>
-          <w:u w:val="single"/>
-        </w:rPr>
-      </w:pPr>
+        <w:t xml:space="preserve"> and a file need not be uploaded if you are not manually specifying experiments. If there are no decomposable </w:t>
+      </w:r>
+      <w:r>
+        <w:rPr>
+          <w:sz w:val="24"/>
+          <w:szCs w:val="24"/>
+        </w:rPr>
+        <w:t>actions,</w:t>
+      </w:r>
+      <w:r>
+        <w:rPr>
+          <w:sz w:val="24"/>
+          <w:szCs w:val="24"/>
+        </w:rPr>
+        <w:t xml:space="preserve"> the file will be blank. Note also that if you are running automated experiments, data generated by the sampler will show up in the downloadable file and it can be manually overwritten at this step.</w:t>
+      </w:r>
       <w:bookmarkStart w:id="41" w:name="_6g._Step_7"/>
       <w:bookmarkStart w:id="42" w:name="_Step_7:_Select"/>
       <w:bookmarkEnd w:id="41"/>
       <w:bookmarkEnd w:id="42"/>
-      <w:r>
-        <w:rPr>
-          <w:u w:val="single"/>
-        </w:rPr>
-        <w:t xml:space="preserve">Step </w:t>
-      </w:r>
-      <w:r>
-        <w:rPr>
-          <w:u w:val="single"/>
-        </w:rPr>
-        <w:t>7</w:t>
-      </w:r>
-      <w:r>
-        <w:rPr>
-          <w:u w:val="single"/>
-        </w:rPr>
-        <w:t>: Select Postprocessors</w:t>
-      </w:r>
-    </w:p>
-    <w:p>
-      <w:pPr>
-        <w:ind w:left="720" w:firstLine="720"/>
-        <w:rPr>
-          <w:sz w:val="24"/>
-          <w:szCs w:val="24"/>
-        </w:rPr>
-      </w:pPr>
-      <w:r>
-        <w:rPr>
-          <w:sz w:val="24"/>
-          <w:szCs w:val="24"/>
-        </w:rPr>
-        <w:t xml:space="preserve">The last step of experiment creation is optional and allows you to select postprocessors. These are plugins that can run calculations on your experimental data. For instance, ESCALATE contains a plugin that can calculate amounts of each material to add to a reagent so that you obtain solutions of desired concentrations. You can add your own plugins to the codebase if </w:t>
-      </w:r>
-      <w:r>
-        <w:rPr>
-          <w:sz w:val="24"/>
-          <w:szCs w:val="24"/>
-        </w:rPr>
-        <w:t>applicable.</w:t>
-      </w:r>
-    </w:p>
-    <w:p>
-      <w:pPr>
-        <w:rPr>
-          <w:sz w:val="24"/>
-          <w:szCs w:val="24"/>
-        </w:rPr>
-      </w:pPr>
     </w:p>
     <w:p>
       <w:pPr>
@@ -6302,40 +5889,39 @@
           <w:sz w:val="24"/>
           <w:szCs w:val="24"/>
         </w:rPr>
-        <w:t xml:space="preserve">successful completion of all steps of the form wizard, you will see </w:t>
-      </w:r>
-      <w:r>
-        <w:rPr>
-          <w:sz w:val="24"/>
-          <w:szCs w:val="24"/>
-        </w:rPr>
-        <w:t xml:space="preserve">a confirmation screen </w:t>
-      </w:r>
-      <w:proofErr w:type="gramStart"/>
-      <w:r>
-        <w:rPr>
-          <w:sz w:val="24"/>
-          <w:szCs w:val="24"/>
-        </w:rPr>
-        <w:t>similar to</w:t>
-      </w:r>
-      <w:proofErr w:type="gramEnd"/>
-      <w:r>
-        <w:rPr>
-          <w:sz w:val="24"/>
-          <w:szCs w:val="24"/>
-        </w:rPr>
-        <w:t xml:space="preserve"> the one below. There will be buttons/links to the </w:t>
-      </w:r>
-      <w:hyperlink w:anchor="_yuejfc8r3pvm">
+        <w:t xml:space="preserve">successful completion of all steps of the form wizard, you will </w:t>
+      </w:r>
+      <w:r>
+        <w:rPr>
+          <w:sz w:val="24"/>
+          <w:szCs w:val="24"/>
+        </w:rPr>
+        <w:t xml:space="preserve">be redirected to the Experiment Detail Editor, which is described in </w:t>
+      </w:r>
+      <w:hyperlink w:anchor="_8._Experiment_Detail" w:history="1">
         <w:r>
           <w:rPr>
-            <w:color w:val="1155CC"/>
+            <w:rStyle w:val="Hyperlink"/>
             <w:sz w:val="24"/>
             <w:szCs w:val="24"/>
-            <w:u w:val="single"/>
           </w:rPr>
-          <w:t>experiment details</w:t>
+          <w:t>Sectio</w:t>
+        </w:r>
+        <w:r>
+          <w:rPr>
+            <w:rStyle w:val="Hyperlink"/>
+            <w:sz w:val="24"/>
+            <w:szCs w:val="24"/>
+          </w:rPr>
+          <w:t>n</w:t>
+        </w:r>
+        <w:r>
+          <w:rPr>
+            <w:rStyle w:val="Hyperlink"/>
+            <w:sz w:val="24"/>
+            <w:szCs w:val="24"/>
+          </w:rPr>
+          <w:t xml:space="preserve"> 8</w:t>
         </w:r>
       </w:hyperlink>
       <w:r>
@@ -6343,17 +5929,16 @@
           <w:sz w:val="24"/>
           <w:szCs w:val="24"/>
         </w:rPr>
-        <w:t xml:space="preserve">, </w:t>
-      </w:r>
-      <w:hyperlink w:anchor="_x39appsy4fom">
+        <w:t xml:space="preserve">. The newly created experiment is placed into a queue, where it remains until it is marked complete. The details page can be accessed at any time for queued and completed experiments. See </w:t>
+      </w:r>
+      <w:hyperlink w:anchor="_7._Experiment_Queue/Completed" w:history="1">
         <w:r>
           <w:rPr>
-            <w:color w:val="1155CC"/>
+            <w:rStyle w:val="Hyperlink"/>
             <w:sz w:val="24"/>
             <w:szCs w:val="24"/>
-            <w:u w:val="single"/>
           </w:rPr>
-          <w:t>reagent preparation</w:t>
+          <w:t>Section 7</w:t>
         </w:r>
       </w:hyperlink>
       <w:r>
@@ -6361,279 +5946,7 @@
           <w:sz w:val="24"/>
           <w:szCs w:val="24"/>
         </w:rPr>
-        <w:t xml:space="preserve">, and </w:t>
-      </w:r>
-      <w:hyperlink w:anchor="_kr9tb93y6q11">
-        <w:r>
-          <w:rPr>
-            <w:color w:val="1155CC"/>
-            <w:sz w:val="24"/>
-            <w:szCs w:val="24"/>
-            <w:u w:val="single"/>
-          </w:rPr>
-          <w:t>outcome</w:t>
-        </w:r>
-      </w:hyperlink>
-      <w:r>
-        <w:rPr>
-          <w:sz w:val="24"/>
-          <w:szCs w:val="24"/>
-        </w:rPr>
-        <w:t xml:space="preserve"> forms for the experiment that was created. These forms will be detailed in the </w:t>
-      </w:r>
-      <w:hyperlink w:anchor="_57vwhuoy4d4o">
-        <w:r>
-          <w:rPr>
-            <w:color w:val="1155CC"/>
-            <w:sz w:val="24"/>
-            <w:szCs w:val="24"/>
-            <w:u w:val="single"/>
-          </w:rPr>
-          <w:t>Experiment Queue/Completed Experiment List</w:t>
-        </w:r>
-      </w:hyperlink>
-      <w:r>
-        <w:rPr>
-          <w:sz w:val="24"/>
-          <w:szCs w:val="24"/>
-        </w:rPr>
-        <w:t>.</w:t>
-      </w:r>
-      <w:r>
-        <w:rPr>
-          <w:sz w:val="24"/>
-          <w:szCs w:val="24"/>
-        </w:rPr>
-        <w:tab/>
-      </w:r>
-      <w:r>
-        <w:rPr>
-          <w:sz w:val="24"/>
-          <w:szCs w:val="24"/>
-        </w:rPr>
-        <w:tab/>
-      </w:r>
-      <w:r>
-        <w:rPr>
-          <w:sz w:val="24"/>
-          <w:szCs w:val="24"/>
-        </w:rPr>
-        <w:tab/>
-      </w:r>
-      <w:r>
-        <w:rPr>
-          <w:sz w:val="24"/>
-          <w:szCs w:val="24"/>
-        </w:rPr>
-        <w:lastRenderedPageBreak/>
-        <w:tab/>
-      </w:r>
-      <w:r>
-        <w:rPr>
-          <w:noProof/>
-          <w:sz w:val="24"/>
-          <w:szCs w:val="24"/>
-        </w:rPr>
-        <w:drawing>
-          <wp:inline distT="114300" distB="114300" distL="114300" distR="114300" wp14:anchorId="0518B514" wp14:editId="1FE771DF">
-            <wp:extent cx="5610225" cy="2190750"/>
-            <wp:effectExtent l="12700" t="12700" r="12700" b="12700"/>
-            <wp:docPr id="11" name="image15.png"/>
-            <wp:cNvGraphicFramePr/>
-            <a:graphic xmlns:a="http://schemas.openxmlformats.org/drawingml/2006/main">
-              <a:graphicData uri="http://schemas.openxmlformats.org/drawingml/2006/picture">
-                <pic:pic xmlns:pic="http://schemas.openxmlformats.org/drawingml/2006/picture">
-                  <pic:nvPicPr>
-                    <pic:cNvPr id="0" name="image15.png"/>
-                    <pic:cNvPicPr preferRelativeResize="0"/>
-                  </pic:nvPicPr>
-                  <pic:blipFill>
-                    <a:blip r:embed="rId25"/>
-                    <a:srcRect l="2083" r="3525" b="11257"/>
-                    <a:stretch>
-                      <a:fillRect/>
-                    </a:stretch>
-                  </pic:blipFill>
-                  <pic:spPr>
-                    <a:xfrm>
-                      <a:off x="0" y="0"/>
-                      <a:ext cx="5610225" cy="2190750"/>
-                    </a:xfrm>
-                    <a:prstGeom prst="rect">
-                      <a:avLst/>
-                    </a:prstGeom>
-                    <a:ln w="12700">
-                      <a:solidFill>
-                        <a:srgbClr val="000000"/>
-                      </a:solidFill>
-                      <a:prstDash val="solid"/>
-                    </a:ln>
-                  </pic:spPr>
-                </pic:pic>
-              </a:graphicData>
-            </a:graphic>
-          </wp:inline>
-        </w:drawing>
-      </w:r>
-    </w:p>
-    <w:p>
-      <w:pPr>
-        <w:pStyle w:val="Heading3"/>
-        <w:rPr>
-          <w:sz w:val="24"/>
-          <w:szCs w:val="24"/>
-        </w:rPr>
-      </w:pPr>
-      <w:bookmarkStart w:id="43" w:name="_lkfplextmaqz" w:colFirst="0" w:colLast="0"/>
-      <w:bookmarkEnd w:id="43"/>
-      <w:r>
-        <w:tab/>
-      </w:r>
-    </w:p>
-    <w:p>
-      <w:pPr>
-        <w:ind w:left="720"/>
-        <w:rPr>
-          <w:sz w:val="24"/>
-          <w:szCs w:val="24"/>
-        </w:rPr>
-      </w:pPr>
-    </w:p>
-    <w:p>
-      <w:pPr>
-        <w:ind w:left="720"/>
-        <w:jc w:val="center"/>
-        <w:rPr>
-          <w:sz w:val="24"/>
-          <w:szCs w:val="24"/>
-        </w:rPr>
-      </w:pPr>
-    </w:p>
-    <w:p>
-      <w:pPr>
-        <w:ind w:left="720"/>
-        <w:rPr>
-          <w:sz w:val="24"/>
-          <w:szCs w:val="24"/>
-        </w:rPr>
-      </w:pPr>
-    </w:p>
-    <w:p>
-      <w:pPr>
-        <w:ind w:left="720"/>
-        <w:rPr>
-          <w:sz w:val="24"/>
-          <w:szCs w:val="24"/>
-        </w:rPr>
-      </w:pPr>
-    </w:p>
-    <w:p>
-      <w:pPr>
-        <w:ind w:left="720"/>
-        <w:rPr>
-          <w:sz w:val="24"/>
-          <w:szCs w:val="24"/>
-        </w:rPr>
-      </w:pPr>
-    </w:p>
-    <w:p>
-      <w:pPr>
-        <w:ind w:left="720"/>
-        <w:rPr>
-          <w:sz w:val="24"/>
-          <w:szCs w:val="24"/>
-        </w:rPr>
-      </w:pPr>
-    </w:p>
-    <w:p>
-      <w:pPr>
-        <w:ind w:left="720"/>
-        <w:rPr>
-          <w:sz w:val="24"/>
-          <w:szCs w:val="24"/>
-        </w:rPr>
-      </w:pPr>
-    </w:p>
-    <w:p>
-      <w:pPr>
-        <w:ind w:left="720"/>
-        <w:rPr>
-          <w:sz w:val="24"/>
-          <w:szCs w:val="24"/>
-        </w:rPr>
-      </w:pPr>
-    </w:p>
-    <w:p>
-      <w:pPr>
-        <w:ind w:left="720"/>
-        <w:rPr>
-          <w:sz w:val="24"/>
-          <w:szCs w:val="24"/>
-        </w:rPr>
-      </w:pPr>
-      <w:r>
-        <w:rPr>
-          <w:sz w:val="24"/>
-          <w:szCs w:val="24"/>
-        </w:rPr>
-        <w:tab/>
-        <w:t xml:space="preserve">Below the manual file upload will be a list of reagents associated with the experiment template. The desired concentrations for each chemical within the reagent should be populated; the unit of measurement by default is molarity (moles/Liter) and should be updated if it is different from the default. </w:t>
-      </w:r>
-      <w:r>
-        <w:rPr>
-          <w:b/>
-          <w:sz w:val="24"/>
-          <w:szCs w:val="24"/>
-        </w:rPr>
-        <w:t>N</w:t>
-      </w:r>
-      <w:commentRangeStart w:id="44"/>
-      <w:commentRangeStart w:id="45"/>
-      <w:r>
-        <w:rPr>
-          <w:b/>
-          <w:sz w:val="24"/>
-          <w:szCs w:val="24"/>
-        </w:rPr>
-        <w:t>ote:</w:t>
-      </w:r>
-      <w:r>
-        <w:rPr>
-          <w:sz w:val="24"/>
-          <w:szCs w:val="24"/>
-        </w:rPr>
-        <w:t xml:space="preserve"> </w:t>
-      </w:r>
-      <w:commentRangeEnd w:id="44"/>
-      <w:r>
-        <w:commentReference w:id="44"/>
-      </w:r>
-      <w:commentRangeEnd w:id="45"/>
-      <w:r>
-        <w:commentReference w:id="45"/>
-      </w:r>
-      <w:r>
-        <w:rPr>
-          <w:sz w:val="24"/>
-          <w:szCs w:val="24"/>
-        </w:rPr>
-        <w:t xml:space="preserve">The concentration values must be non-negative numbers. Technically, the concentration value for a solvent is meaningless and therefore can be left as 0.0 M, but the experiment creation process will function </w:t>
-      </w:r>
-      <w:proofErr w:type="gramStart"/>
-      <w:r>
-        <w:rPr>
-          <w:sz w:val="24"/>
-          <w:szCs w:val="24"/>
-        </w:rPr>
-        <w:t>as long as</w:t>
-      </w:r>
-      <w:proofErr w:type="gramEnd"/>
-      <w:r>
-        <w:rPr>
-          <w:sz w:val="24"/>
-          <w:szCs w:val="24"/>
-        </w:rPr>
-        <w:t xml:space="preserve"> any non-negative number is entered and the values for solvent concentration will simply be ignored.</w:t>
+        <w:t xml:space="preserve"> for more information about the experiment queue and completed experiment lists. </w:t>
       </w:r>
     </w:p>
     <w:p>
@@ -6655,157 +5968,15 @@
     </w:p>
     <w:p>
       <w:pPr>
-        <w:ind w:left="720"/>
-        <w:rPr>
-          <w:sz w:val="24"/>
-          <w:szCs w:val="24"/>
-        </w:rPr>
-      </w:pPr>
-      <w:bookmarkStart w:id="46" w:name="_2n950i5grgvq" w:colFirst="0" w:colLast="0"/>
-      <w:bookmarkEnd w:id="46"/>
-      <w:r>
-        <w:tab/>
-      </w:r>
-      <w:r>
-        <w:rPr>
-          <w:sz w:val="24"/>
-          <w:szCs w:val="24"/>
-        </w:rPr>
-        <w:t xml:space="preserve">This experiment creation process, unlike manual experiment creation, does not rely on a file upload. Functionally, the rest of the experiment creation form is the same as detailed within the </w:t>
-      </w:r>
-      <w:hyperlink w:anchor="_lkfplextmaqz">
-        <w:r>
-          <w:rPr>
-            <w:color w:val="1155CC"/>
-            <w:sz w:val="24"/>
-            <w:szCs w:val="24"/>
-            <w:u w:val="single"/>
-          </w:rPr>
-          <w:t>manual experiment creation</w:t>
-        </w:r>
-      </w:hyperlink>
-      <w:r>
-        <w:rPr>
-          <w:sz w:val="24"/>
-          <w:szCs w:val="24"/>
-        </w:rPr>
-        <w:t xml:space="preserve"> process.</w:t>
-      </w:r>
-      <w:r>
-        <w:rPr>
-          <w:sz w:val="24"/>
-          <w:szCs w:val="24"/>
-        </w:rPr>
-        <w:tab/>
-      </w:r>
-    </w:p>
-    <w:p>
-      <w:pPr>
-        <w:ind w:left="720"/>
-        <w:rPr>
-          <w:sz w:val="24"/>
-          <w:szCs w:val="24"/>
-        </w:rPr>
-      </w:pPr>
-    </w:p>
-    <w:p>
-      <w:pPr>
-        <w:ind w:left="720"/>
-        <w:rPr>
-          <w:sz w:val="24"/>
-          <w:szCs w:val="24"/>
-        </w:rPr>
-      </w:pPr>
-      <w:r>
-        <w:rPr>
-          <w:sz w:val="24"/>
-          <w:szCs w:val="24"/>
-        </w:rPr>
-        <w:tab/>
-        <w:t xml:space="preserve">This will redirect you to the automated experiment specification form. At the top of the </w:t>
-      </w:r>
-      <w:proofErr w:type="gramStart"/>
-      <w:r>
-        <w:rPr>
-          <w:sz w:val="24"/>
-          <w:szCs w:val="24"/>
-        </w:rPr>
-        <w:t>screen</w:t>
-      </w:r>
-      <w:proofErr w:type="gramEnd"/>
-      <w:r>
-        <w:rPr>
-          <w:sz w:val="24"/>
-          <w:szCs w:val="24"/>
-        </w:rPr>
-        <w:t xml:space="preserve"> you will be required to name the experiment instance.  Below this will be a list of reagents associated with the experiment template. The desired concentrations for each chemical within the reagent should be populated </w:t>
-      </w:r>
-      <w:r>
-        <w:rPr>
-          <w:sz w:val="24"/>
-          <w:szCs w:val="24"/>
-        </w:rPr>
-        <w:lastRenderedPageBreak/>
-        <w:t xml:space="preserve">and the unit of measurement should be updated if it is not being measured in moles. </w:t>
-      </w:r>
-      <w:r>
+        <w:pStyle w:val="Heading2"/>
         <w:rPr>
           <w:b/>
-          <w:sz w:val="24"/>
-          <w:szCs w:val="24"/>
-        </w:rPr>
-        <w:t>Note:</w:t>
-      </w:r>
-      <w:r>
-        <w:rPr>
-          <w:sz w:val="24"/>
-          <w:szCs w:val="24"/>
-        </w:rPr>
-        <w:t xml:space="preserve"> All non-solvents should contain a non-zero, positive number. </w:t>
-      </w:r>
-    </w:p>
-    <w:p>
-      <w:pPr>
-        <w:ind w:left="720"/>
-        <w:rPr>
-          <w:sz w:val="24"/>
-          <w:szCs w:val="24"/>
-        </w:rPr>
-      </w:pPr>
-      <w:r>
-        <w:rPr>
-          <w:sz w:val="24"/>
-          <w:szCs w:val="24"/>
-        </w:rPr>
-        <w:tab/>
-      </w:r>
-    </w:p>
-    <w:p>
-      <w:pPr>
-        <w:ind w:left="720"/>
-        <w:rPr>
-          <w:sz w:val="24"/>
-          <w:szCs w:val="24"/>
-        </w:rPr>
-      </w:pPr>
-      <w:r>
-        <w:rPr>
-          <w:sz w:val="24"/>
-          <w:szCs w:val="24"/>
-        </w:rPr>
-        <w:tab/>
-        <w:t xml:space="preserve"> </w:t>
-      </w:r>
-    </w:p>
-    <w:p>
-      <w:pPr>
-        <w:pStyle w:val="Heading2"/>
-        <w:rPr>
-          <w:b/>
-        </w:rPr>
-      </w:pPr>
-      <w:bookmarkStart w:id="47" w:name="_57vwhuoy4d4o" w:colFirst="0" w:colLast="0"/>
-      <w:bookmarkEnd w:id="47"/>
+        </w:rPr>
+      </w:pPr>
+      <w:bookmarkStart w:id="43" w:name="_57vwhuoy4d4o" w:colFirst="0" w:colLast="0"/>
+      <w:bookmarkStart w:id="44" w:name="_7._Experiment_Queue/Completed"/>
+      <w:bookmarkEnd w:id="43"/>
+      <w:bookmarkEnd w:id="44"/>
       <w:r>
         <w:rPr>
           <w:b/>
@@ -6870,8 +6041,8 @@
           <w:u w:val="single"/>
         </w:rPr>
       </w:pPr>
-      <w:bookmarkStart w:id="48" w:name="_yrt7sj4og8el" w:colFirst="0" w:colLast="0"/>
-      <w:bookmarkEnd w:id="48"/>
+      <w:bookmarkStart w:id="45" w:name="_yrt7sj4og8el" w:colFirst="0" w:colLast="0"/>
+      <w:bookmarkEnd w:id="45"/>
       <w:r>
         <w:rPr>
           <w:u w:val="single"/>
@@ -6907,7 +6078,7 @@
                     <pic:cNvPicPr preferRelativeResize="0"/>
                   </pic:nvPicPr>
                   <pic:blipFill>
-                    <a:blip r:embed="rId26"/>
+                    <a:blip r:embed="rId25"/>
                     <a:srcRect r="74496"/>
                     <a:stretch>
                       <a:fillRect/>
@@ -6953,6 +6124,7 @@
           <w:sz w:val="24"/>
           <w:szCs w:val="24"/>
         </w:rPr>
+        <w:lastRenderedPageBreak/>
         <w:t>Using the button with a pen and paper icon,</w:t>
       </w:r>
       <w:r>
@@ -6960,7 +6132,49 @@
           <w:sz w:val="24"/>
           <w:szCs w:val="24"/>
         </w:rPr>
-        <w:t xml:space="preserve"> a user can edit parameters, change the status of an experiment, upload e</w:t>
+        <w:t xml:space="preserve"> </w:t>
+      </w:r>
+      <w:r>
+        <w:rPr>
+          <w:sz w:val="24"/>
+          <w:szCs w:val="24"/>
+        </w:rPr>
+        <w:t>you can</w:t>
+      </w:r>
+      <w:r>
+        <w:rPr>
+          <w:sz w:val="24"/>
+          <w:szCs w:val="24"/>
+        </w:rPr>
+        <w:t xml:space="preserve"> change the status</w:t>
+      </w:r>
+      <w:r>
+        <w:rPr>
+          <w:sz w:val="24"/>
+          <w:szCs w:val="24"/>
+        </w:rPr>
+        <w:t>/priority</w:t>
+      </w:r>
+      <w:r>
+        <w:rPr>
+          <w:sz w:val="24"/>
+          <w:szCs w:val="24"/>
+        </w:rPr>
+        <w:t xml:space="preserve"> of an experiment, </w:t>
+      </w:r>
+      <w:r>
+        <w:rPr>
+          <w:sz w:val="24"/>
+          <w:szCs w:val="24"/>
+        </w:rPr>
+        <w:t xml:space="preserve">edit parameters and tags, </w:t>
+      </w:r>
+      <w:r>
+        <w:rPr>
+          <w:sz w:val="24"/>
+          <w:szCs w:val="24"/>
+        </w:rPr>
+        <w:t>upload e</w:t>
       </w:r>
       <w:r>
         <w:rPr>
@@ -6974,7 +6188,21 @@
           <w:sz w:val="24"/>
           <w:szCs w:val="24"/>
         </w:rPr>
-        <w:t>documents, and change the priority of an experiment. An in</w:t>
+        <w:t xml:space="preserve">documents, and </w:t>
+      </w:r>
+      <w:r>
+        <w:rPr>
+          <w:sz w:val="24"/>
+          <w:szCs w:val="24"/>
+        </w:rPr>
+        <w:t>apply post-processors to experimental data</w:t>
+      </w:r>
+      <w:r>
+        <w:rPr>
+          <w:sz w:val="24"/>
+          <w:szCs w:val="24"/>
+        </w:rPr>
+        <w:t>. An in</w:t>
       </w:r>
       <w:r>
         <w:rPr>
@@ -7017,8 +6245,8 @@
           <w:u w:val="single"/>
         </w:rPr>
       </w:pPr>
-      <w:bookmarkStart w:id="49" w:name="_kr9tb93y6q11" w:colFirst="0" w:colLast="0"/>
-      <w:bookmarkEnd w:id="49"/>
+      <w:bookmarkStart w:id="46" w:name="_kr9tb93y6q11" w:colFirst="0" w:colLast="0"/>
+      <w:bookmarkEnd w:id="46"/>
       <w:r>
         <w:rPr>
           <w:u w:val="single"/>
@@ -7048,7 +6276,7 @@
                     <pic:cNvPicPr preferRelativeResize="0"/>
                   </pic:nvPicPr>
                   <pic:blipFill>
-                    <a:blip r:embed="rId26"/>
+                    <a:blip r:embed="rId25"/>
                     <a:srcRect l="25155" r="57795"/>
                     <a:stretch>
                       <a:fillRect/>
@@ -7085,31 +6313,35 @@
           <w:szCs w:val="24"/>
         </w:rPr>
         <w:tab/>
-        <w:t xml:space="preserve">The outcome section is used at the completion of an experiment to provide results relevant to that experiment instance. The outcome form provides a file download that can be populated and re-uploaded using the file browser within the outcome form. Any relevant files, images, spectroscopic </w:t>
-      </w:r>
-      <w:proofErr w:type="gramStart"/>
-      <w:r>
-        <w:rPr>
-          <w:sz w:val="24"/>
-          <w:szCs w:val="24"/>
-        </w:rPr>
-        <w:t>results,,</w:t>
-      </w:r>
-      <w:proofErr w:type="gramEnd"/>
-      <w:r>
-        <w:rPr>
-          <w:sz w:val="24"/>
-          <w:szCs w:val="24"/>
-        </w:rPr>
-        <w:t xml:space="preserve"> etc. can be uploaded using the second file browser below the outcome upload to attach any associated information relevant to the completed experiment. Once the relevant files are uploaded select the “Submit” button to upload the files to the database. Custom outcome files can be created through our Outcome API </w:t>
-      </w:r>
-      <w:r>
-        <w:rPr>
-          <w:sz w:val="24"/>
-          <w:szCs w:val="24"/>
-        </w:rPr>
-        <w:lastRenderedPageBreak/>
-        <w:t xml:space="preserve">endpoint and will be associated with the relevant experiment </w:t>
+        <w:t xml:space="preserve">The outcome section is used </w:t>
+      </w:r>
+      <w:r>
+        <w:rPr>
+          <w:sz w:val="24"/>
+          <w:szCs w:val="24"/>
+        </w:rPr>
+        <w:t>to record</w:t>
+      </w:r>
+      <w:r>
+        <w:rPr>
+          <w:sz w:val="24"/>
+          <w:szCs w:val="24"/>
+        </w:rPr>
+        <w:t xml:space="preserve"> results relevant to </w:t>
+      </w:r>
+      <w:r>
+        <w:rPr>
+          <w:sz w:val="24"/>
+          <w:szCs w:val="24"/>
+        </w:rPr>
+        <w:t>an</w:t>
+      </w:r>
+      <w:r>
+        <w:rPr>
+          <w:sz w:val="24"/>
+          <w:szCs w:val="24"/>
+        </w:rPr>
+        <w:t xml:space="preserve"> experiment instance. The outcome form provides a file download that can be populated and re-uploaded using the file browser within the outcome form. Any relevant files, images, spectroscopic results, etc. can be uploaded using the second file browser below the outcome upload to attach any associated information relevant to the completed experiment. Once the relevant files are uploaded select the “Submit” button to upload the files to the database. Custom outcome files can be created through our Outcome API endpoint and will be associated with the relevant experiment </w:t>
       </w:r>
       <w:proofErr w:type="gramStart"/>
       <w:r>
@@ -7162,8 +6394,8 @@
           <w:u w:val="single"/>
         </w:rPr>
       </w:pPr>
-      <w:bookmarkStart w:id="50" w:name="_x39appsy4fom" w:colFirst="0" w:colLast="0"/>
-      <w:bookmarkEnd w:id="50"/>
+      <w:bookmarkStart w:id="47" w:name="_x39appsy4fom" w:colFirst="0" w:colLast="0"/>
+      <w:bookmarkEnd w:id="47"/>
       <w:r>
         <w:rPr>
           <w:u w:val="single"/>
@@ -7193,7 +6425,7 @@
                     <pic:cNvPicPr preferRelativeResize="0"/>
                   </pic:nvPicPr>
                   <pic:blipFill>
-                    <a:blip r:embed="rId26"/>
+                    <a:blip r:embed="rId25"/>
                     <a:srcRect l="42241" r="36446"/>
                     <a:stretch>
                       <a:fillRect/>
@@ -7239,7 +6471,35 @@
           <w:szCs w:val="24"/>
         </w:rPr>
         <w:tab/>
-        <w:t xml:space="preserve">Reagent preparation is used to report the actual values of the chemicals used within the desired experiment. The nominal values will be pre-populated based on the manual input file that was uploaded during the </w:t>
+        <w:t xml:space="preserve">Reagent preparation is used to report the actual values </w:t>
+      </w:r>
+      <w:r>
+        <w:rPr>
+          <w:sz w:val="24"/>
+          <w:szCs w:val="24"/>
+        </w:rPr>
+        <w:t>for properties associated with the</w:t>
+      </w:r>
+      <w:r>
+        <w:rPr>
+          <w:sz w:val="24"/>
+          <w:szCs w:val="24"/>
+        </w:rPr>
+        <w:t xml:space="preserve"> chemicals used </w:t>
+      </w:r>
+      <w:r>
+        <w:rPr>
+          <w:sz w:val="24"/>
+          <w:szCs w:val="24"/>
+        </w:rPr>
+        <w:t>in an</w:t>
+      </w:r>
+      <w:r>
+        <w:rPr>
+          <w:sz w:val="24"/>
+          <w:szCs w:val="24"/>
+        </w:rPr>
+        <w:t xml:space="preserve"> experiment. The nominal values will be pre-populated based on the manual input file that was uploaded during the </w:t>
       </w:r>
       <w:hyperlink w:anchor="_twyqrc2b72zg">
         <w:r>
@@ -7257,23 +6517,21 @@
           <w:sz w:val="24"/>
           <w:szCs w:val="24"/>
         </w:rPr>
-        <w:t xml:space="preserve">, our automated reagent preparation algorithm, or both depending on how the experiment was created. The reagent preparation form provides input fields for the actual values that should be filled out in its entirety. The units of measurement should be updated as well if the default units of measurement are not applicable. To submit user </w:t>
-      </w:r>
-      <w:proofErr w:type="gramStart"/>
-      <w:r>
-        <w:rPr>
-          <w:sz w:val="24"/>
-          <w:szCs w:val="24"/>
-        </w:rPr>
-        <w:t>changes</w:t>
-      </w:r>
-      <w:proofErr w:type="gramEnd"/>
-      <w:r>
-        <w:rPr>
-          <w:sz w:val="24"/>
-          <w:szCs w:val="24"/>
-        </w:rPr>
-        <w:t xml:space="preserve"> click the “Prepare Reagents” button at the bottom of the screen.</w:t>
+        <w:t>, our automated reagent preparation algorithm, or both depending on how the experiment was created. The reagent preparation form provides input fields for the actual values that should be filled out in its entirety. The units of measurement should be updated as well if the default units of measurement are not applicable. To submit changes</w:t>
+      </w:r>
+      <w:r>
+        <w:rPr>
+          <w:sz w:val="24"/>
+          <w:szCs w:val="24"/>
+        </w:rPr>
+        <w:t xml:space="preserve">, </w:t>
+      </w:r>
+      <w:r>
+        <w:rPr>
+          <w:sz w:val="24"/>
+          <w:szCs w:val="24"/>
+        </w:rPr>
+        <w:t>click the “Prepare Reagents” button at the bottom of the screen.</w:t>
       </w:r>
     </w:p>
     <w:p>
@@ -7284,12 +6542,13 @@
           <w:u w:val="single"/>
         </w:rPr>
       </w:pPr>
-      <w:bookmarkStart w:id="51" w:name="_e1qesmneopzm" w:colFirst="0" w:colLast="0"/>
-      <w:bookmarkEnd w:id="51"/>
+      <w:bookmarkStart w:id="48" w:name="_e1qesmneopzm" w:colFirst="0" w:colLast="0"/>
+      <w:bookmarkEnd w:id="48"/>
       <w:r>
         <w:rPr>
           <w:u w:val="single"/>
         </w:rPr>
+        <w:lastRenderedPageBreak/>
         <w:t>7d. Delete</w:t>
       </w:r>
     </w:p>
@@ -7315,7 +6574,7 @@
                     <pic:cNvPicPr preferRelativeResize="0"/>
                   </pic:nvPicPr>
                   <pic:blipFill>
-                    <a:blip r:embed="rId26"/>
+                    <a:blip r:embed="rId25"/>
                     <a:srcRect l="63043" r="7391"/>
                     <a:stretch>
                       <a:fillRect/>
@@ -7373,7 +6632,35 @@
           <w:sz w:val="24"/>
           <w:szCs w:val="24"/>
         </w:rPr>
-        <w:t xml:space="preserve"> maintain a persistent record of all experiment instances we do not remove deleted experiments from our database. </w:t>
+        <w:t xml:space="preserve"> maintain a persistent record of all experiment instances</w:t>
+      </w:r>
+      <w:r>
+        <w:rPr>
+          <w:sz w:val="24"/>
+          <w:szCs w:val="24"/>
+        </w:rPr>
+        <w:t>,</w:t>
+      </w:r>
+      <w:r>
+        <w:rPr>
+          <w:sz w:val="24"/>
+          <w:szCs w:val="24"/>
+        </w:rPr>
+        <w:t xml:space="preserve"> we do not remove deleted experiments from our database. Instead</w:t>
+      </w:r>
+      <w:r>
+        <w:rPr>
+          <w:sz w:val="24"/>
+          <w:szCs w:val="24"/>
+        </w:rPr>
+        <w:t xml:space="preserve">, </w:t>
+      </w:r>
+      <w:r>
+        <w:rPr>
+          <w:sz w:val="24"/>
+          <w:szCs w:val="24"/>
+        </w:rPr>
+        <w:t xml:space="preserve">we set the status of those experiments to </w:t>
       </w:r>
       <w:proofErr w:type="gramStart"/>
       <w:r>
@@ -7381,7 +6668,7 @@
           <w:sz w:val="24"/>
           <w:szCs w:val="24"/>
         </w:rPr>
-        <w:t>Instead</w:t>
+        <w:t>Invalid</w:t>
       </w:r>
       <w:proofErr w:type="gramEnd"/>
       <w:r>
@@ -7389,7 +6676,7 @@
           <w:sz w:val="24"/>
           <w:szCs w:val="24"/>
         </w:rPr>
-        <w:t xml:space="preserve"> we set the status of those experiments to Invalid and they are removed from both the </w:t>
+        <w:t xml:space="preserve"> and they are removed from both the </w:t>
       </w:r>
       <w:hyperlink w:anchor="_57vwhuoy4d4o">
         <w:r>
@@ -7447,41 +6734,56 @@
     <w:p>
       <w:pPr>
         <w:pStyle w:val="Heading2"/>
-      </w:pPr>
-      <w:bookmarkStart w:id="52" w:name="_yuejfc8r3pvm" w:colFirst="0" w:colLast="0"/>
-      <w:bookmarkEnd w:id="52"/>
-      <w:r>
         <w:rPr>
           <w:b/>
         </w:rPr>
+      </w:pPr>
+      <w:bookmarkStart w:id="49" w:name="_yuejfc8r3pvm" w:colFirst="0" w:colLast="0"/>
+      <w:bookmarkStart w:id="50" w:name="_8._Experiment_Detail"/>
+      <w:bookmarkEnd w:id="49"/>
+      <w:bookmarkEnd w:id="50"/>
+      <w:r>
+        <w:rPr>
+          <w:b/>
+        </w:rPr>
+        <w:t>8. Experiment Detail Editor</w:t>
+      </w:r>
+    </w:p>
+    <w:p/>
+    <w:p>
+      <w:pPr>
+        <w:jc w:val="center"/>
+      </w:pPr>
+      <w:r>
+        <w:rPr>
+          <w:noProof/>
+          <w:sz w:val="24"/>
+          <w:szCs w:val="24"/>
+        </w:rPr>
         <w:lastRenderedPageBreak/>
-        <w:t>8. Experiment Detail Editor</w:t>
-      </w:r>
-    </w:p>
-    <w:p>
-      <w:pPr>
-        <w:jc w:val="center"/>
-      </w:pPr>
-      <w:r>
-        <w:rPr>
-          <w:noProof/>
-        </w:rPr>
         <w:drawing>
-          <wp:inline distT="114300" distB="114300" distL="114300" distR="114300" wp14:anchorId="6F9201A5" wp14:editId="4F55FB7F">
-            <wp:extent cx="4895850" cy="3152775"/>
-            <wp:effectExtent l="12700" t="12700" r="12700" b="12700"/>
-            <wp:docPr id="7" name="image14.png"/>
-            <wp:cNvGraphicFramePr/>
+          <wp:inline distT="0" distB="0" distL="0" distR="0" wp14:anchorId="6FBDBA25" wp14:editId="1E0CCA41">
+            <wp:extent cx="3763433" cy="5742976"/>
+            <wp:effectExtent l="0" t="0" r="0" b="0"/>
+            <wp:docPr id="3" name="Picture 3" descr="Graphical user interface, application&#10;&#10;Description automatically generated"/>
+            <wp:cNvGraphicFramePr>
+              <a:graphicFrameLocks xmlns:a="http://schemas.openxmlformats.org/drawingml/2006/main" noChangeAspect="1"/>
+            </wp:cNvGraphicFramePr>
             <a:graphic xmlns:a="http://schemas.openxmlformats.org/drawingml/2006/main">
               <a:graphicData uri="http://schemas.openxmlformats.org/drawingml/2006/picture">
                 <pic:pic xmlns:pic="http://schemas.openxmlformats.org/drawingml/2006/picture">
                   <pic:nvPicPr>
-                    <pic:cNvPr id="0" name="image14.png"/>
-                    <pic:cNvPicPr preferRelativeResize="0"/>
+                    <pic:cNvPr id="3" name="Picture 3" descr="Graphical user interface, application&#10;&#10;Description automatically generated"/>
+                    <pic:cNvPicPr/>
                   </pic:nvPicPr>
                   <pic:blipFill>
-                    <a:blip r:embed="rId27"/>
-                    <a:srcRect l="6730" r="10897"/>
+                    <a:blip r:embed="rId26">
+                      <a:extLst>
+                        <a:ext uri="{28A0092B-C50C-407E-A947-70E740481C1C}">
+                          <a14:useLocalDpi xmlns:a14="http://schemas.microsoft.com/office/drawing/2010/main" val="0"/>
+                        </a:ext>
+                      </a:extLst>
+                    </a:blip>
                     <a:stretch>
                       <a:fillRect/>
                     </a:stretch>
@@ -7489,17 +6791,11 @@
                   <pic:spPr>
                     <a:xfrm>
                       <a:off x="0" y="0"/>
-                      <a:ext cx="4895850" cy="3152775"/>
+                      <a:ext cx="3772207" cy="5756365"/>
                     </a:xfrm>
                     <a:prstGeom prst="rect">
                       <a:avLst/>
                     </a:prstGeom>
-                    <a:ln w="12700">
-                      <a:solidFill>
-                        <a:srgbClr val="000000"/>
-                      </a:solidFill>
-                      <a:prstDash val="solid"/>
-                    </a:ln>
                   </pic:spPr>
                 </pic:pic>
               </a:graphicData>
@@ -7510,88 +6806,368 @@
     </w:p>
     <w:p>
       <w:pPr>
+        <w:rPr>
+          <w:sz w:val="24"/>
+          <w:szCs w:val="24"/>
+        </w:rPr>
+      </w:pPr>
+      <w:r>
+        <w:tab/>
+      </w:r>
+      <w:r>
+        <w:rPr>
+          <w:sz w:val="24"/>
+          <w:szCs w:val="24"/>
+        </w:rPr>
+        <w:t>The experiment detail editor</w:t>
+      </w:r>
+      <w:r>
+        <w:rPr>
+          <w:sz w:val="24"/>
+          <w:szCs w:val="24"/>
+        </w:rPr>
+        <w:t>, shown above,</w:t>
+      </w:r>
+      <w:r>
+        <w:rPr>
+          <w:sz w:val="24"/>
+          <w:szCs w:val="24"/>
+        </w:rPr>
+        <w:t xml:space="preserve"> </w:t>
+      </w:r>
+      <w:r>
+        <w:rPr>
+          <w:sz w:val="24"/>
+          <w:szCs w:val="24"/>
+        </w:rPr>
+        <w:t>displays</w:t>
+      </w:r>
+      <w:r>
+        <w:rPr>
+          <w:sz w:val="24"/>
+          <w:szCs w:val="24"/>
+        </w:rPr>
+        <w:t xml:space="preserve"> an overview of an experiment instance and </w:t>
+      </w:r>
+      <w:r>
+        <w:rPr>
+          <w:sz w:val="24"/>
+          <w:szCs w:val="24"/>
+        </w:rPr>
+        <w:t xml:space="preserve">provides </w:t>
+      </w:r>
+      <w:r>
+        <w:rPr>
+          <w:sz w:val="24"/>
+          <w:szCs w:val="24"/>
+        </w:rPr>
+        <w:t xml:space="preserve">the </w:t>
+      </w:r>
+      <w:r>
+        <w:rPr>
+          <w:sz w:val="24"/>
+          <w:szCs w:val="24"/>
+        </w:rPr>
+        <w:t>ability</w:t>
+      </w:r>
+      <w:r>
+        <w:rPr>
+          <w:sz w:val="24"/>
+          <w:szCs w:val="24"/>
+        </w:rPr>
+        <w:t xml:space="preserve"> to update any incorrect values within that experiment. </w:t>
+      </w:r>
+      <w:r>
+        <w:rPr>
+          <w:sz w:val="24"/>
+          <w:szCs w:val="24"/>
+        </w:rPr>
+        <w:t>On</w:t>
+      </w:r>
+      <w:r>
+        <w:rPr>
+          <w:sz w:val="24"/>
+          <w:szCs w:val="24"/>
+        </w:rPr>
+        <w:t xml:space="preserve"> this screen you can view the </w:t>
+      </w:r>
+      <w:proofErr w:type="gramStart"/>
+      <w:r>
+        <w:rPr>
+          <w:sz w:val="24"/>
+          <w:szCs w:val="24"/>
+        </w:rPr>
+        <w:t>current status</w:t>
+      </w:r>
+      <w:proofErr w:type="gramEnd"/>
+      <w:r>
+        <w:rPr>
+          <w:sz w:val="24"/>
+          <w:szCs w:val="24"/>
+        </w:rPr>
+        <w:t xml:space="preserve"> of the experiment, parameter information, </w:t>
+      </w:r>
+      <w:r>
+        <w:rPr>
+          <w:sz w:val="24"/>
+          <w:szCs w:val="24"/>
+        </w:rPr>
+        <w:t xml:space="preserve">tags, </w:t>
+      </w:r>
+      <w:r>
+        <w:rPr>
+          <w:sz w:val="24"/>
+          <w:szCs w:val="24"/>
+        </w:rPr>
+        <w:t>and associated e</w:t>
+      </w:r>
+      <w:r>
+        <w:rPr>
+          <w:sz w:val="24"/>
+          <w:szCs w:val="24"/>
+        </w:rPr>
+        <w:t>-</w:t>
+      </w:r>
+      <w:r>
+        <w:rPr>
+          <w:sz w:val="24"/>
+          <w:szCs w:val="24"/>
+        </w:rPr>
+        <w:t xml:space="preserve">documents. </w:t>
+      </w:r>
+      <w:r>
+        <w:rPr>
+          <w:sz w:val="24"/>
+          <w:szCs w:val="24"/>
+        </w:rPr>
+        <w:t>You can also run post-processor plug-ins on the experimental data if desired.</w:t>
+      </w:r>
+    </w:p>
+    <w:p>
+      <w:pPr>
+        <w:ind w:firstLine="720"/>
+        <w:rPr>
+          <w:sz w:val="24"/>
+          <w:szCs w:val="24"/>
+        </w:rPr>
+      </w:pPr>
+      <w:r>
+        <w:rPr>
+          <w:sz w:val="24"/>
+          <w:szCs w:val="24"/>
+        </w:rPr>
+        <w:t xml:space="preserve">The first section in the experiment detail editor </w:t>
+      </w:r>
+      <w:r>
+        <w:rPr>
+          <w:sz w:val="24"/>
+          <w:szCs w:val="24"/>
+        </w:rPr>
+        <w:t xml:space="preserve">displays information about the status and priority of the experiment in the queue. You can use the dropdown menus to update this information. </w:t>
+      </w:r>
+      <w:r>
+        <w:rPr>
+          <w:sz w:val="24"/>
+          <w:szCs w:val="24"/>
+        </w:rPr>
+        <w:t xml:space="preserve">Any changes to this section </w:t>
+      </w:r>
+      <w:r>
+        <w:rPr>
+          <w:sz w:val="24"/>
+          <w:szCs w:val="24"/>
+        </w:rPr>
+        <w:t xml:space="preserve">must </w:t>
+      </w:r>
+      <w:r>
+        <w:rPr>
+          <w:sz w:val="24"/>
+          <w:szCs w:val="24"/>
+        </w:rPr>
+        <w:t xml:space="preserve">be submitted using the “Update Experiment” button at the bottom of the page. </w:t>
+      </w:r>
+    </w:p>
+    <w:p>
+      <w:pPr>
+        <w:ind w:firstLine="720"/>
+        <w:rPr>
+          <w:sz w:val="24"/>
+          <w:szCs w:val="24"/>
+        </w:rPr>
+      </w:pPr>
+      <w:r>
+        <w:rPr>
+          <w:sz w:val="24"/>
+          <w:szCs w:val="24"/>
+        </w:rPr>
+        <w:t xml:space="preserve">Below the queue information are buttons </w:t>
+      </w:r>
+      <w:r>
+        <w:rPr>
+          <w:sz w:val="24"/>
+          <w:szCs w:val="24"/>
+        </w:rPr>
+        <w:t>that link</w:t>
+      </w:r>
+      <w:r>
+        <w:rPr>
+          <w:sz w:val="24"/>
+          <w:szCs w:val="24"/>
+        </w:rPr>
+        <w:t xml:space="preserve"> to </w:t>
+      </w:r>
+      <w:hyperlink w:anchor="_x39appsy4fom">
+        <w:r>
+          <w:rPr>
+            <w:sz w:val="24"/>
+            <w:szCs w:val="24"/>
+            <w:u w:val="single"/>
+          </w:rPr>
+          <w:t>reagent preparation</w:t>
+        </w:r>
+      </w:hyperlink>
+      <w:r>
+        <w:rPr>
+          <w:sz w:val="24"/>
+          <w:szCs w:val="24"/>
+        </w:rPr>
+        <w:t>,</w:t>
+      </w:r>
+      <w:r>
+        <w:rPr>
+          <w:sz w:val="24"/>
+          <w:szCs w:val="24"/>
+        </w:rPr>
+        <w:t xml:space="preserve"> </w:t>
+      </w:r>
+      <w:hyperlink w:anchor="_kr9tb93y6q11">
+        <w:r>
+          <w:rPr>
+            <w:sz w:val="24"/>
+            <w:szCs w:val="24"/>
+            <w:u w:val="single"/>
+          </w:rPr>
+          <w:t>outcome</w:t>
+        </w:r>
+      </w:hyperlink>
+      <w:r>
+        <w:rPr>
+          <w:sz w:val="24"/>
+          <w:szCs w:val="24"/>
+          <w:u w:val="single"/>
+        </w:rPr>
+        <w:t>,</w:t>
+      </w:r>
+      <w:r>
+        <w:rPr>
+          <w:sz w:val="24"/>
+          <w:szCs w:val="24"/>
+        </w:rPr>
+        <w:t xml:space="preserve"> </w:t>
+      </w:r>
+      <w:r>
+        <w:rPr>
+          <w:sz w:val="24"/>
+          <w:szCs w:val="24"/>
+        </w:rPr>
+        <w:t xml:space="preserve">and parameter update </w:t>
+      </w:r>
+      <w:r>
+        <w:rPr>
+          <w:sz w:val="24"/>
+          <w:szCs w:val="24"/>
+        </w:rPr>
+        <w:t>forms for the experiment that was created</w:t>
+      </w:r>
+      <w:r>
+        <w:rPr>
+          <w:sz w:val="24"/>
+          <w:szCs w:val="24"/>
+        </w:rPr>
+        <w:t xml:space="preserve">. The reagent preparation and outcome forms were previously described in Section 7. The parameter </w:t>
+      </w:r>
+      <w:r>
+        <w:rPr>
+          <w:sz w:val="24"/>
+          <w:szCs w:val="24"/>
+        </w:rPr>
+        <w:lastRenderedPageBreak/>
+        <w:t xml:space="preserve">update form allows you to </w:t>
+      </w:r>
+      <w:r>
+        <w:rPr>
+          <w:sz w:val="24"/>
+          <w:szCs w:val="24"/>
+        </w:rPr>
+        <w:t xml:space="preserve">update experiment parameters. Selecting </w:t>
+      </w:r>
+      <w:r>
+        <w:rPr>
+          <w:sz w:val="24"/>
+          <w:szCs w:val="24"/>
+        </w:rPr>
+        <w:t>the “Update Parameters” button</w:t>
+      </w:r>
+      <w:r>
+        <w:rPr>
+          <w:sz w:val="24"/>
+          <w:szCs w:val="24"/>
+        </w:rPr>
+        <w:t xml:space="preserve"> will redirect you to a form </w:t>
+      </w:r>
+      <w:proofErr w:type="gramStart"/>
+      <w:r>
+        <w:rPr>
+          <w:sz w:val="24"/>
+          <w:szCs w:val="24"/>
+        </w:rPr>
+        <w:t>similar to</w:t>
+      </w:r>
+      <w:proofErr w:type="gramEnd"/>
+      <w:r>
+        <w:rPr>
+          <w:sz w:val="24"/>
+          <w:szCs w:val="24"/>
+        </w:rPr>
+        <w:t xml:space="preserve"> the image below. </w:t>
+      </w:r>
+      <w:r>
+        <w:rPr>
+          <w:sz w:val="24"/>
+          <w:szCs w:val="24"/>
+        </w:rPr>
+        <w:t xml:space="preserve">This form allows you to bulk update nominal and actual values for each parameter associated with the experiment: simply insert </w:t>
+      </w:r>
+      <w:r>
+        <w:rPr>
+          <w:sz w:val="24"/>
+          <w:szCs w:val="24"/>
+        </w:rPr>
+        <w:t>the new values and selecting “Update Parameters” at the bottom of the page. Once the form is processed</w:t>
+      </w:r>
+      <w:r>
+        <w:rPr>
+          <w:sz w:val="24"/>
+          <w:szCs w:val="24"/>
+        </w:rPr>
+        <w:t>,</w:t>
+      </w:r>
+      <w:r>
+        <w:rPr>
+          <w:sz w:val="24"/>
+          <w:szCs w:val="24"/>
+        </w:rPr>
+        <w:t xml:space="preserve"> you will be redirected to the experiment details page once again.</w:t>
+      </w:r>
+    </w:p>
+    <w:p>
+      <w:pPr>
         <w:jc w:val="center"/>
-      </w:pPr>
-    </w:p>
-    <w:p>
-      <w:pPr>
-        <w:rPr>
-          <w:sz w:val="24"/>
-          <w:szCs w:val="24"/>
-        </w:rPr>
-      </w:pPr>
-      <w:r>
-        <w:tab/>
-      </w:r>
-      <w:r>
-        <w:rPr>
-          <w:sz w:val="24"/>
-          <w:szCs w:val="24"/>
-        </w:rPr>
-        <w:t xml:space="preserve">The experiment detail editor provides an overview of an experiment instance and the means to update any incorrect values within that experiment. Within this screen you can view the </w:t>
-      </w:r>
-      <w:proofErr w:type="gramStart"/>
-      <w:r>
-        <w:rPr>
-          <w:sz w:val="24"/>
-          <w:szCs w:val="24"/>
-        </w:rPr>
-        <w:t>current status</w:t>
-      </w:r>
-      <w:proofErr w:type="gramEnd"/>
-      <w:r>
-        <w:rPr>
-          <w:sz w:val="24"/>
-          <w:szCs w:val="24"/>
-        </w:rPr>
-        <w:t xml:space="preserve"> of the experiment, parameter information, and associated e</w:t>
-      </w:r>
-      <w:r>
-        <w:rPr>
-          <w:sz w:val="24"/>
-          <w:szCs w:val="24"/>
-        </w:rPr>
-        <w:t>-</w:t>
-      </w:r>
-      <w:r>
-        <w:rPr>
-          <w:sz w:val="24"/>
-          <w:szCs w:val="24"/>
-        </w:rPr>
-        <w:t xml:space="preserve">documents. The first section in the experiment detail editor provides an overview that allows the user to select the priority and update the status of the experiment. Any changes to this section </w:t>
-      </w:r>
-      <w:proofErr w:type="gramStart"/>
-      <w:r>
-        <w:rPr>
-          <w:sz w:val="24"/>
-          <w:szCs w:val="24"/>
-        </w:rPr>
-        <w:t>needs</w:t>
-      </w:r>
-      <w:proofErr w:type="gramEnd"/>
-      <w:r>
-        <w:rPr>
-          <w:sz w:val="24"/>
-          <w:szCs w:val="24"/>
-        </w:rPr>
-        <w:t xml:space="preserve"> to be submitted using the “Update Experiment” button at the bottom of the page. The button below the queue priority, View/Update Parameters, allows a user to update experiment parameters. Selecting this button will redirect you to a form </w:t>
-      </w:r>
-      <w:proofErr w:type="gramStart"/>
-      <w:r>
-        <w:rPr>
-          <w:sz w:val="24"/>
-          <w:szCs w:val="24"/>
-        </w:rPr>
-        <w:t>similar to</w:t>
-      </w:r>
-      <w:proofErr w:type="gramEnd"/>
-      <w:r>
-        <w:rPr>
-          <w:sz w:val="24"/>
-          <w:szCs w:val="24"/>
-        </w:rPr>
-        <w:t xml:space="preserve"> the image below. Each parameter associated with the experiment can have its nominal and actual values bulk updated by inserting the new values and selecting “Update Parameters” at the bottom of the page. Once the form is processed you will be redirected to the experiment details page once again.</w:t>
-      </w:r>
+        <w:rPr>
+          <w:sz w:val="24"/>
+          <w:szCs w:val="24"/>
+        </w:rPr>
+      </w:pPr>
     </w:p>
     <w:p>
       <w:pPr>
@@ -7601,22 +7177,12 @@
           <w:szCs w:val="24"/>
         </w:rPr>
       </w:pPr>
-    </w:p>
-    <w:p>
-      <w:pPr>
-        <w:jc w:val="center"/>
-        <w:rPr>
-          <w:sz w:val="24"/>
-          <w:szCs w:val="24"/>
-        </w:rPr>
-      </w:pPr>
       <w:r>
         <w:rPr>
           <w:noProof/>
           <w:sz w:val="24"/>
           <w:szCs w:val="24"/>
         </w:rPr>
-        <w:lastRenderedPageBreak/>
         <w:drawing>
           <wp:inline distT="114300" distB="114300" distL="114300" distR="114300" wp14:anchorId="309E07FC" wp14:editId="39A52803">
             <wp:extent cx="3409950" cy="3057525"/>
@@ -7631,7 +7197,7 @@
                     <pic:cNvPicPr preferRelativeResize="0"/>
                   </pic:nvPicPr>
                   <pic:blipFill>
-                    <a:blip r:embed="rId28"/>
+                    <a:blip r:embed="rId27"/>
                     <a:srcRect l="8653" r="33974"/>
                     <a:stretch>
                       <a:fillRect/>
@@ -7671,6 +7237,50 @@
     <w:p>
       <w:pPr>
         <w:rPr>
+          <w:sz w:val="24"/>
+          <w:szCs w:val="24"/>
+        </w:rPr>
+      </w:pPr>
+      <w:r>
+        <w:rPr>
+          <w:sz w:val="24"/>
+          <w:szCs w:val="24"/>
+        </w:rPr>
+        <w:t xml:space="preserve"> </w:t>
+      </w:r>
+      <w:r>
+        <w:rPr>
+          <w:sz w:val="24"/>
+          <w:szCs w:val="24"/>
+        </w:rPr>
+        <w:tab/>
+      </w:r>
+      <w:r>
+        <w:rPr>
+          <w:sz w:val="24"/>
+          <w:szCs w:val="24"/>
+        </w:rPr>
+        <w:t>The next section of the experiment detail editor allows you to add tags. Below that are dropdown menus from which you can select a robot file generator and/or a post-processor if applicable to your experiment. If a robot file generator is selected, assuming it is compatible with your experiment template, a robot file will be produces and associated with the experiment upon refreshing the detail editor page. The post-processor plugins can run calculations on experimental data</w:t>
+      </w:r>
+      <w:r>
+        <w:rPr>
+          <w:sz w:val="24"/>
+          <w:szCs w:val="24"/>
+        </w:rPr>
+        <w:t xml:space="preserve">. </w:t>
+      </w:r>
+      <w:r>
+        <w:rPr>
+          <w:sz w:val="24"/>
+          <w:szCs w:val="24"/>
+        </w:rPr>
+        <w:t>For instance, ESCALATE contains a plugin that can calculate amounts of each material to add to a reagent so that you obtain solutions of desired concentrations. You can add your own plugins to the codebase if applicable.</w:t>
+      </w:r>
+    </w:p>
+    <w:p>
+      <w:pPr>
+        <w:ind w:firstLine="720"/>
+        <w:rPr>
           <w:b/>
           <w:sz w:val="24"/>
           <w:szCs w:val="24"/>
@@ -7681,72 +7291,79 @@
           <w:sz w:val="24"/>
           <w:szCs w:val="24"/>
         </w:rPr>
-        <w:t xml:space="preserve"> </w:t>
-      </w:r>
-      <w:r>
-        <w:rPr>
-          <w:sz w:val="24"/>
-          <w:szCs w:val="24"/>
-        </w:rPr>
+        <w:t>Lastly, the experiment detail editor contains a</w:t>
+      </w:r>
+      <w:r>
+        <w:rPr>
+          <w:sz w:val="24"/>
+          <w:szCs w:val="24"/>
+        </w:rPr>
+        <w:t xml:space="preserve"> section that allows a user to upload and view files associated with the experiment. To download and view a file that exists on the system simply click the “Download” button to the right of each e</w:t>
+      </w:r>
+      <w:r>
+        <w:rPr>
+          <w:sz w:val="24"/>
+          <w:szCs w:val="24"/>
+        </w:rPr>
+        <w:t>-</w:t>
+      </w:r>
+      <w:r>
+        <w:rPr>
+          <w:sz w:val="24"/>
+          <w:szCs w:val="24"/>
+        </w:rPr>
+        <w:t xml:space="preserve">document. To upload a </w:t>
+      </w:r>
+      <w:proofErr w:type="gramStart"/>
+      <w:r>
+        <w:rPr>
+          <w:sz w:val="24"/>
+          <w:szCs w:val="24"/>
+        </w:rPr>
+        <w:t>file</w:t>
+      </w:r>
+      <w:proofErr w:type="gramEnd"/>
+      <w:r>
+        <w:rPr>
+          <w:sz w:val="24"/>
+          <w:szCs w:val="24"/>
+        </w:rPr>
+        <w:t xml:space="preserve"> select the “Browse” button and select the corresponding file in the file explorer. Once that file is selected click the “Add File” button at the bottom of the page.</w:t>
+      </w:r>
+      <w:r>
+        <w:rPr>
+          <w:sz w:val="24"/>
+          <w:szCs w:val="24"/>
+        </w:rPr>
+        <w:t xml:space="preserve"> If applicable, robot files associated with the experiment will be displayed in this section.</w:t>
+      </w:r>
+    </w:p>
+    <w:p>
+      <w:pPr>
+        <w:pStyle w:val="Heading2"/>
+        <w:rPr>
+          <w:b/>
+        </w:rPr>
+      </w:pPr>
+      <w:bookmarkStart w:id="51" w:name="_6zkp2d4xprot" w:colFirst="0" w:colLast="0"/>
+      <w:bookmarkEnd w:id="51"/>
+      <w:r>
+        <w:rPr>
+          <w:b/>
+        </w:rPr>
+        <w:lastRenderedPageBreak/>
+        <w:t>9. Escalation</w:t>
+      </w:r>
+    </w:p>
+    <w:p>
+      <w:pPr>
+        <w:rPr>
+          <w:sz w:val="24"/>
+          <w:szCs w:val="24"/>
+        </w:rPr>
+      </w:pPr>
+      <w:r>
         <w:tab/>
-        <w:t>Below the parameter update button is a section that allows a user to upload and view files associated with the experiment. To download and view a file that exists on the system simply click the “Download” button to the right of each e</w:t>
-      </w:r>
-      <w:r>
-        <w:rPr>
-          <w:sz w:val="24"/>
-          <w:szCs w:val="24"/>
-        </w:rPr>
-        <w:t>-</w:t>
-      </w:r>
-      <w:r>
-        <w:rPr>
-          <w:sz w:val="24"/>
-          <w:szCs w:val="24"/>
-        </w:rPr>
-        <w:t xml:space="preserve">document. To upload a </w:t>
-      </w:r>
-      <w:proofErr w:type="gramStart"/>
-      <w:r>
-        <w:rPr>
-          <w:sz w:val="24"/>
-          <w:szCs w:val="24"/>
-        </w:rPr>
-        <w:t>file</w:t>
-      </w:r>
-      <w:proofErr w:type="gramEnd"/>
-      <w:r>
-        <w:rPr>
-          <w:sz w:val="24"/>
-          <w:szCs w:val="24"/>
-        </w:rPr>
-        <w:t xml:space="preserve"> select the “Browse” button and select the corresponding file in the file explorer. Once that file is selected click the “Add File” button at the bottom of the page.</w:t>
-      </w:r>
-    </w:p>
-    <w:p>
-      <w:pPr>
-        <w:pStyle w:val="Heading2"/>
-        <w:rPr>
-          <w:b/>
-        </w:rPr>
-      </w:pPr>
-      <w:bookmarkStart w:id="53" w:name="_6zkp2d4xprot" w:colFirst="0" w:colLast="0"/>
-      <w:bookmarkEnd w:id="53"/>
-      <w:r>
-        <w:rPr>
-          <w:b/>
-        </w:rPr>
-        <w:t>9. Escalation</w:t>
-      </w:r>
-    </w:p>
-    <w:p>
-      <w:pPr>
-        <w:rPr>
-          <w:sz w:val="24"/>
-          <w:szCs w:val="24"/>
-        </w:rPr>
-      </w:pPr>
-      <w:r>
-        <w:tab/>
       </w:r>
       <w:r>
         <w:rPr>
@@ -7787,7 +7404,7 @@
         </w:rPr>
         <w:t xml:space="preserve"> Labs located </w:t>
       </w:r>
-      <w:hyperlink r:id="rId29">
+      <w:hyperlink r:id="rId28">
         <w:r>
           <w:rPr>
             <w:color w:val="1155CC"/>
@@ -7813,8 +7430,8 @@
           <w:b/>
         </w:rPr>
       </w:pPr>
-      <w:bookmarkStart w:id="54" w:name="_dqs3k9kt1llv" w:colFirst="0" w:colLast="0"/>
-      <w:bookmarkEnd w:id="54"/>
+      <w:bookmarkStart w:id="52" w:name="_dqs3k9kt1llv" w:colFirst="0" w:colLast="0"/>
+      <w:bookmarkEnd w:id="52"/>
       <w:r>
         <w:rPr>
           <w:b/>
@@ -7873,7 +7490,7 @@
           <w:szCs w:val="24"/>
         </w:rPr>
       </w:pPr>
-      <w:hyperlink r:id="rId30">
+      <w:hyperlink r:id="rId29">
         <w:r>
           <w:rPr>
             <w:color w:val="1155CC"/>
@@ -7896,7 +7513,7 @@
           <w:szCs w:val="24"/>
         </w:rPr>
       </w:pPr>
-      <w:hyperlink r:id="rId31">
+      <w:hyperlink r:id="rId30">
         <w:r>
           <w:rPr>
             <w:color w:val="1155CC"/>
@@ -7919,7 +7536,7 @@
           <w:szCs w:val="24"/>
         </w:rPr>
       </w:pPr>
-      <w:hyperlink r:id="rId32">
+      <w:hyperlink r:id="rId31">
         <w:r>
           <w:rPr>
             <w:color w:val="1155CC"/>
@@ -7942,7 +7559,7 @@
           <w:szCs w:val="24"/>
         </w:rPr>
       </w:pPr>
-      <w:hyperlink r:id="rId33">
+      <w:hyperlink r:id="rId32">
         <w:r>
           <w:rPr>
             <w:color w:val="1155CC"/>
@@ -8073,54 +7690,6 @@
       </w:r>
     </w:p>
   </w:comment>
-  <w:comment w:id="44" w:author="Joshua Schrier" w:date="2022-02-27T20:01:00Z" w:initials="">
-    <w:p>
-      <w:pPr>
-        <w:widowControl w:val="0"/>
-        <w:pBdr>
-          <w:top w:val="nil"/>
-          <w:left w:val="nil"/>
-          <w:bottom w:val="nil"/>
-          <w:right w:val="nil"/>
-          <w:between w:val="nil"/>
-        </w:pBdr>
-        <w:spacing w:line="240" w:lineRule="auto"/>
-        <w:rPr>
-          <w:color w:val="000000"/>
-        </w:rPr>
-      </w:pPr>
-      <w:r>
-        <w:rPr>
-          <w:color w:val="000000"/>
-        </w:rPr>
-        <w:t>@nsmina@fordham.edu : is this now enforced by code?</w:t>
-      </w:r>
-    </w:p>
-  </w:comment>
-  <w:comment w:id="45" w:author="Nicole Smina" w:date="2022-02-28T18:26:00Z" w:initials="">
-    <w:p>
-      <w:pPr>
-        <w:widowControl w:val="0"/>
-        <w:pBdr>
-          <w:top w:val="nil"/>
-          <w:left w:val="nil"/>
-          <w:bottom w:val="nil"/>
-          <w:right w:val="nil"/>
-          <w:between w:val="nil"/>
-        </w:pBdr>
-        <w:spacing w:line="240" w:lineRule="auto"/>
-        <w:rPr>
-          <w:color w:val="000000"/>
-        </w:rPr>
-      </w:pPr>
-      <w:r>
-        <w:rPr>
-          <w:color w:val="000000"/>
-        </w:rPr>
-        <w:t>the non-negative numbers part is enforced. solvent concentrations are chemically meaningless bc we assume pure solvents, so the code simply "ignores" an entry other than 0 as long as it's a valid non-negative number. i clarified within the paragraph</w:t>
-      </w:r>
-    </w:p>
-  </w:comment>
 </w:comments>
 </file>
 
@@ -8131,8 +7700,6 @@
   <w15:commentEx w15:paraId="5B0FCC85" w15:done="0"/>
   <w15:commentEx w15:paraId="0825E7C1" w15:done="0"/>
   <w15:commentEx w15:paraId="31389DFF" w15:done="0"/>
-  <w15:commentEx w15:paraId="1BFC845D" w15:done="0"/>
-  <w15:commentEx w15:paraId="416EA559" w15:done="0"/>
 </w15:commentsEx>
 </file>
 
@@ -8143,8 +7710,6 @@
   <w16cex:commentExtensible w16cex:durableId="261CEA1E" w16cex:dateUtc="2022-02-28T19:58:00Z"/>
   <w16cex:commentExtensible w16cex:durableId="261CEA1F" w16cex:dateUtc="2022-03-03T17:44:00Z"/>
   <w16cex:commentExtensible w16cex:durableId="261CEA20" w16cex:dateUtc="2022-03-03T18:02:00Z"/>
-  <w16cex:commentExtensible w16cex:durableId="261CEA26" w16cex:dateUtc="2022-02-28T01:01:00Z"/>
-  <w16cex:commentExtensible w16cex:durableId="261CEA27" w16cex:dateUtc="2022-02-28T23:26:00Z"/>
 </w16cex:commentsExtensible>
 </file>
 
@@ -8155,8 +7720,6 @@
   <w16cid:commentId w16cid:paraId="5B0FCC85" w16cid:durableId="261CEA1E"/>
   <w16cid:commentId w16cid:paraId="0825E7C1" w16cid:durableId="261CEA1F"/>
   <w16cid:commentId w16cid:paraId="31389DFF" w16cid:durableId="261CEA20"/>
-  <w16cid:commentId w16cid:paraId="1BFC845D" w16cid:durableId="261CEA26"/>
-  <w16cid:commentId w16cid:paraId="416EA559" w16cid:durableId="261CEA27"/>
 </w16cid:commentsIds>
 </file>
 
@@ -9150,6 +8713,7 @@
   <w:style w:type="character" w:default="1" w:styleId="DefaultParagraphFont">
     <w:name w:val="Default Paragraph Font"/>
     <w:uiPriority w:val="1"/>
+    <w:semiHidden/>
     <w:unhideWhenUsed/>
   </w:style>
   <w:style w:type="table" w:default="1" w:styleId="TableNormal">

</xml_diff>